<commit_message>
Added a couple of cards, so now we should have 1 of each type and rarity.
</commit_message>
<xml_diff>
--- a/Slay the spire thief character.docx
+++ b/Slay the spire thief character.docx
@@ -745,8 +745,6 @@
       <w:r>
         <w:t>Stolen Cards:</w:t>
       </w:r>
-      <w:bookmarkStart w:id="0" w:name="_GoBack"/>
-      <w:bookmarkEnd w:id="0"/>
     </w:p>
     <w:p>
       <w:pPr>
@@ -3056,18 +3054,69 @@
     <w:p>
       <w:pPr>
         <w:pStyle w:val="Heading3"/>
-        <w:ind w:firstLine="720"/>
+      </w:pPr>
+      <w:r>
+        <w:t>Powers</w:t>
+      </w:r>
+    </w:p>
+    <w:p>
+      <w:pPr>
+        <w:pStyle w:val="Heading4"/>
+        <w:rPr>
+          <w:rStyle w:val="SubtleEmphasis"/>
+        </w:rPr>
+      </w:pPr>
+      <w:r>
+        <w:t>1 S</w:t>
+      </w:r>
+      <w:r>
+        <w:t xml:space="preserve">harp </w:t>
+      </w:r>
+      <w:r>
+        <w:t>P</w:t>
+      </w:r>
+      <w:r>
+        <w:t xml:space="preserve">ractice </w:t>
+      </w:r>
+      <w:r>
+        <w:t>(Steal):</w:t>
+      </w:r>
+    </w:p>
+    <w:p>
+      <w:pPr>
+        <w:pStyle w:val="ListParagraph"/>
+        <w:numPr>
+          <w:ilvl w:val="1"/>
+          <w:numId w:val="36"/>
+        </w:numPr>
+        <w:contextualSpacing w:val="0"/>
+      </w:pPr>
+      <w:r>
+        <w:t>(Innate.) At the start of each turn add a random stolen card to your hand.</w:t>
+      </w:r>
+    </w:p>
+    <w:p>
+      <w:pPr>
+        <w:pStyle w:val="ListParagraph"/>
+        <w:numPr>
+          <w:ilvl w:val="3"/>
+          <w:numId w:val="36"/>
+        </w:numPr>
+        <w:contextualSpacing w:val="0"/>
+      </w:pPr>
+      <w:r>
+        <w:rPr>
+          <w:i/>
+        </w:rPr>
+        <w:t>[]</w:t>
+      </w:r>
+    </w:p>
+    <w:p>
+      <w:pPr>
+        <w:pStyle w:val="Heading2"/>
       </w:pPr>
       <w:r>
         <w:lastRenderedPageBreak/>
-        <w:t>Powers</w:t>
-      </w:r>
-    </w:p>
-    <w:p>
-      <w:pPr>
-        <w:pStyle w:val="Heading2"/>
-      </w:pPr>
-      <w:r>
         <w:t>Uncommon</w:t>
       </w:r>
     </w:p>
@@ -3085,7 +3134,15 @@
         <w:pStyle w:val="Heading4"/>
       </w:pPr>
       <w:r>
-        <w:t>0 Fruitful Lies:</w:t>
+        <w:t xml:space="preserve">0 </w:t>
+      </w:r>
+      <w:r>
+        <w:t>Beautiful</w:t>
+      </w:r>
+      <w:bookmarkStart w:id="0" w:name="_GoBack"/>
+      <w:bookmarkEnd w:id="0"/>
+      <w:r>
+        <w:t xml:space="preserve"> Lies:</w:t>
       </w:r>
     </w:p>
     <w:p>
@@ -3326,6 +3383,9 @@
       <w:pPr>
         <w:pStyle w:val="Heading4"/>
       </w:pPr>
+      <w:r>
+        <w:t>+</w:t>
+      </w:r>
       <w:r>
         <w:t>0 Swift Tread</w:t>
       </w:r>
@@ -4338,19 +4398,13 @@
         </w:rPr>
       </w:pPr>
       <w:r>
-        <w:t>1 S</w:t>
-      </w:r>
-      <w:r>
-        <w:t xml:space="preserve">harp </w:t>
-      </w:r>
-      <w:r>
-        <w:t>P</w:t>
-      </w:r>
-      <w:r>
-        <w:t xml:space="preserve">ractice </w:t>
-      </w:r>
-      <w:r>
-        <w:t>(</w:t>
+        <w:t xml:space="preserve">1 </w:t>
+      </w:r>
+      <w:r>
+        <w:t>Ill-gotten gains</w:t>
+      </w:r>
+      <w:r>
+        <w:t xml:space="preserve"> (</w:t>
       </w:r>
       <w:r>
         <w:t>Steal</w:t>
@@ -4369,51 +4423,6 @@
         <w:contextualSpacing w:val="0"/>
       </w:pPr>
       <w:r>
-        <w:t>(Innate.) At the start of each turn add a random stolen card to your hand.</w:t>
-      </w:r>
-    </w:p>
-    <w:p>
-      <w:pPr>
-        <w:ind w:firstLine="720"/>
-        <w:contextualSpacing w:val="0"/>
-        <w:rPr>
-          <w:b/>
-        </w:rPr>
-      </w:pPr>
-    </w:p>
-    <w:p>
-      <w:pPr>
-        <w:pStyle w:val="Heading4"/>
-        <w:rPr>
-          <w:rStyle w:val="SubtleEmphasis"/>
-        </w:rPr>
-      </w:pPr>
-      <w:r>
-        <w:t xml:space="preserve">1 </w:t>
-      </w:r>
-      <w:r>
-        <w:t>Ill-gotten gains</w:t>
-      </w:r>
-      <w:r>
-        <w:t xml:space="preserve"> (</w:t>
-      </w:r>
-      <w:r>
-        <w:t>Steal</w:t>
-      </w:r>
-      <w:r>
-        <w:t>):</w:t>
-      </w:r>
-    </w:p>
-    <w:p>
-      <w:pPr>
-        <w:pStyle w:val="ListParagraph"/>
-        <w:numPr>
-          <w:ilvl w:val="1"/>
-          <w:numId w:val="36"/>
-        </w:numPr>
-        <w:contextualSpacing w:val="0"/>
-      </w:pPr>
-      <w:r>
         <w:t>(Innate) For the rest of this combat, all stolen cards you gain are upgraded.</w:t>
       </w:r>
     </w:p>
@@ -4582,7 +4591,13 @@
         </w:rPr>
       </w:pPr>
       <w:r>
+        <w:t>+</w:t>
+      </w:r>
+      <w:r>
         <w:t>3 Murder</w:t>
+      </w:r>
+      <w:r>
+        <w:t>.</w:t>
       </w:r>
       <w:r>
         <w:t>:</w:t>
@@ -4600,6 +4615,7 @@
         <w:t xml:space="preserve"> Deal 100 (120) damage. Fleeting.</w:t>
       </w:r>
     </w:p>
+    <w:p/>
     <w:p>
       <w:pPr>
         <w:pStyle w:val="Heading4"/>
@@ -5328,7 +5344,7 @@
         <v:path o:extrusionok="f" gradientshapeok="t" o:connecttype="rect"/>
         <o:lock v:ext="edit" aspectratio="t"/>
       </v:shapetype>
-      <v:shape id="_x0000_i1032" type="#_x0000_t75" style="width:16.55pt;height:16.55pt" o:bullet="t">
+      <v:shape id="_x0000_i1037" type="#_x0000_t75" style="width:16.3pt;height:16.3pt" o:bullet="t">
         <v:imagedata r:id="rId1" o:title="card_small_orb"/>
       </v:shape>
     </w:pict>

</xml_diff>

<commit_message>
Variables no longer capitalized
</commit_message>
<xml_diff>
--- a/Slay the spire thief character.docx
+++ b/Slay the spire thief character.docx
@@ -351,7 +351,60 @@
         <w:contextualSpacing w:val="0"/>
       </w:pPr>
       <w:r>
-        <w:t>Whenever you play 3 cards that don’t belong to your color in a turn, gain 1 Dexterity.</w:t>
+        <w:t>The first time</w:t>
+      </w:r>
+      <w:r>
+        <w:t xml:space="preserve"> you play 3 cards that </w:t>
+      </w:r>
+      <w:r>
+        <w:t>don’t</w:t>
+      </w:r>
+      <w:r>
+        <w:t xml:space="preserve"> belong to your color in a turn, </w:t>
+      </w:r>
+      <w:r>
+        <w:t>draw 2 cards</w:t>
+      </w:r>
+      <w:r>
+        <w:t>.</w:t>
+      </w:r>
+      <w:r>
+        <w:t xml:space="preserve"> </w:t>
+      </w:r>
+    </w:p>
+    <w:p>
+      <w:pPr>
+        <w:contextualSpacing w:val="0"/>
+      </w:pPr>
+      <w:r>
+        <w:rPr>
+          <w:rStyle w:val="GoldenEmphasisChar"/>
+        </w:rPr>
+        <w:t>Synergy:</w:t>
+      </w:r>
+      <w:r>
+        <w:t xml:space="preserve"> </w:t>
+      </w:r>
+      <w:r>
+        <w:t xml:space="preserve">Bag of preparation: </w:t>
+      </w:r>
+      <w:r>
+        <w:t>“</w:t>
+      </w:r>
+      <w:r>
+        <w:rPr>
+          <w:i/>
+        </w:rPr>
+        <w:t>You are bagman</w:t>
+      </w:r>
+      <w:r>
+        <w:rPr>
+          <w:i/>
+        </w:rPr>
+        <w:t>.</w:t>
+      </w:r>
+      <w:r>
+        <w:t xml:space="preserve">” </w:t>
       </w:r>
     </w:p>
     <w:p>
@@ -395,6 +448,9 @@
       <w:r>
         <w:t xml:space="preserve"> cost by 1.</w:t>
       </w:r>
+      <w:r>
+        <w:t xml:space="preserve"> </w:t>
+      </w:r>
     </w:p>
     <w:p>
       <w:pPr>
@@ -404,7 +460,7 @@
         <w:rPr>
           <w:rStyle w:val="IntenseEmphasis"/>
         </w:rPr>
-        <w:t>Shop</w:t>
+        <w:t>Elite</w:t>
       </w:r>
       <w:r>
         <w:rPr>
@@ -425,137 +481,173 @@
           <w:rStyle w:val="Emphasis"/>
         </w:rPr>
         <w:t>Pocket Change:</w:t>
-      </w:r>
-    </w:p>
-    <w:p>
-      <w:pPr>
-        <w:contextualSpacing w:val="0"/>
-      </w:pPr>
-      <w:r>
-        <w:t>At the start of each combat, refund the first card you play.</w:t>
-      </w:r>
-    </w:p>
-    <w:p>
-      <w:pPr>
-        <w:pStyle w:val="Heading3"/>
-        <w:rPr>
-          <w:rStyle w:val="Emphasis"/>
-        </w:rPr>
-      </w:pPr>
-      <w:r>
-        <w:rPr>
-          <w:rStyle w:val="Emphasis"/>
-        </w:rPr>
-        <w:t>Sticky Gloves:</w:t>
-      </w:r>
-    </w:p>
-    <w:p>
-      <w:pPr>
-        <w:contextualSpacing w:val="0"/>
-      </w:pPr>
-      <w:r>
-        <w:t>At the start of each combat, steal 1 card.</w:t>
-      </w:r>
-    </w:p>
-    <w:p>
-      <w:pPr>
-        <w:pStyle w:val="Heading3"/>
-        <w:rPr>
-          <w:rStyle w:val="Emphasis"/>
-        </w:rPr>
-      </w:pPr>
-      <w:proofErr w:type="spellStart"/>
-      <w:r>
-        <w:rPr>
-          <w:rStyle w:val="Emphasis"/>
-        </w:rPr>
-        <w:lastRenderedPageBreak/>
-        <w:t>Flechette</w:t>
-      </w:r>
-      <w:r>
-        <w:rPr>
-          <w:rStyle w:val="Emphasis"/>
-        </w:rPr>
-        <w:t>s</w:t>
-      </w:r>
-      <w:proofErr w:type="spellEnd"/>
-      <w:r>
-        <w:rPr>
-          <w:rStyle w:val="Emphasis"/>
-        </w:rPr>
-        <w:t>:</w:t>
-      </w:r>
-    </w:p>
-    <w:p>
-      <w:pPr>
-        <w:contextualSpacing w:val="0"/>
-      </w:pPr>
-      <w:r>
-        <w:t xml:space="preserve">Whenever you play 3 skills in a turn, gain 1 </w:t>
-      </w:r>
-      <w:r>
-        <w:t>Strength</w:t>
-      </w:r>
-      <w:r>
-        <w:t>.</w:t>
-      </w:r>
-    </w:p>
-    <w:p>
-      <w:pPr>
-        <w:pStyle w:val="Heading3"/>
-        <w:rPr>
-          <w:rStyle w:val="Emphasis"/>
-        </w:rPr>
-      </w:pPr>
-      <w:r>
-        <w:rPr>
-          <w:rStyle w:val="Emphasis"/>
-        </w:rPr>
-        <w:t>Loaded Dice</w:t>
-      </w:r>
-      <w:r>
-        <w:rPr>
-          <w:rStyle w:val="Emphasis"/>
-        </w:rPr>
-        <w:t>:</w:t>
-      </w:r>
-    </w:p>
-    <w:p>
-      <w:pPr>
-        <w:contextualSpacing w:val="0"/>
-      </w:pPr>
-      <w:r>
-        <w:t>At the start of combat, you may choose to discard any number of cards to gain that many random stolen cards.</w:t>
-      </w:r>
-    </w:p>
-    <w:p>
-      <w:pPr>
-        <w:pStyle w:val="Heading1"/>
-      </w:pPr>
-      <w:r>
-        <w:t>Events</w:t>
-      </w:r>
-      <w:r>
-        <w:t>:</w:t>
-      </w:r>
-    </w:p>
-    <w:p>
-      <w:pPr>
-        <w:contextualSpacing w:val="0"/>
-      </w:pPr>
-      <w:r>
-        <w:t>Alleyway trader</w:t>
-      </w:r>
-    </w:p>
-    <w:p>
-      <w:pPr>
-        <w:contextualSpacing w:val="0"/>
-      </w:pPr>
-      <w:r>
-        <w:t>Alleyway trouble</w:t>
       </w:r>
       <w:bookmarkStart w:id="0" w:name="_GoBack"/>
       <w:bookmarkEnd w:id="0"/>
+    </w:p>
+    <w:p>
+      <w:pPr>
+        <w:contextualSpacing w:val="0"/>
+      </w:pPr>
+      <w:r>
+        <w:t>At the start of each combat, refund the first card you play.</w:t>
+      </w:r>
+    </w:p>
+    <w:p>
+      <w:pPr>
+        <w:contextualSpacing w:val="0"/>
+      </w:pPr>
+      <w:r>
+        <w:rPr>
+          <w:rStyle w:val="GoldenEmphasisChar"/>
+        </w:rPr>
+        <w:t>Synergy:</w:t>
+      </w:r>
+      <w:r>
+        <w:t xml:space="preserve"> </w:t>
+      </w:r>
+      <w:r>
+        <w:t>Maw Bank</w:t>
+      </w:r>
+    </w:p>
+    <w:p>
+      <w:pPr>
+        <w:contextualSpacing w:val="0"/>
+      </w:pPr>
+    </w:p>
+    <w:p>
+      <w:pPr>
+        <w:pStyle w:val="Heading2"/>
+      </w:pPr>
+      <w:r>
+        <w:rPr>
+          <w:rStyle w:val="IntenseEmphasis"/>
+        </w:rPr>
+        <w:lastRenderedPageBreak/>
+        <w:t>Shop</w:t>
+      </w:r>
+      <w:r>
+        <w:rPr>
+          <w:rStyle w:val="IntenseEmphasis"/>
+        </w:rPr>
+        <w:t>:</w:t>
+      </w:r>
+    </w:p>
+    <w:p>
+      <w:pPr>
+        <w:pStyle w:val="Heading3"/>
+        <w:rPr>
+          <w:rStyle w:val="Emphasis"/>
+        </w:rPr>
+      </w:pPr>
+      <w:r>
+        <w:rPr>
+          <w:rStyle w:val="Emphasis"/>
+        </w:rPr>
+        <w:t>Sticky Gloves:</w:t>
+      </w:r>
+    </w:p>
+    <w:p>
+      <w:pPr>
+        <w:contextualSpacing w:val="0"/>
+      </w:pPr>
+      <w:r>
+        <w:t>At the start of each combat, steal 1 card.</w:t>
+      </w:r>
+    </w:p>
+    <w:p>
+      <w:pPr>
+        <w:pStyle w:val="Heading3"/>
+        <w:rPr>
+          <w:rStyle w:val="Emphasis"/>
+        </w:rPr>
+      </w:pPr>
+      <w:proofErr w:type="spellStart"/>
+      <w:r>
+        <w:rPr>
+          <w:rStyle w:val="Emphasis"/>
+        </w:rPr>
+        <w:t>Flechette</w:t>
+      </w:r>
+      <w:r>
+        <w:rPr>
+          <w:rStyle w:val="Emphasis"/>
+        </w:rPr>
+        <w:t>s</w:t>
+      </w:r>
+      <w:proofErr w:type="spellEnd"/>
+      <w:r>
+        <w:rPr>
+          <w:rStyle w:val="Emphasis"/>
+        </w:rPr>
+        <w:t>:</w:t>
+      </w:r>
+    </w:p>
+    <w:p>
+      <w:pPr>
+        <w:contextualSpacing w:val="0"/>
+      </w:pPr>
+      <w:r>
+        <w:t xml:space="preserve">Whenever you play 3 skills in a turn, gain 1 </w:t>
+      </w:r>
+      <w:r>
+        <w:t>Strength</w:t>
+      </w:r>
+      <w:r>
+        <w:t>.</w:t>
+      </w:r>
+    </w:p>
+    <w:p>
+      <w:pPr>
+        <w:pStyle w:val="Heading3"/>
+        <w:rPr>
+          <w:rStyle w:val="Emphasis"/>
+        </w:rPr>
+      </w:pPr>
+      <w:r>
+        <w:rPr>
+          <w:rStyle w:val="Emphasis"/>
+        </w:rPr>
+        <w:t>Loaded Dice</w:t>
+      </w:r>
+      <w:r>
+        <w:rPr>
+          <w:rStyle w:val="Emphasis"/>
+        </w:rPr>
+        <w:t>:</w:t>
+      </w:r>
+    </w:p>
+    <w:p>
+      <w:pPr>
+        <w:contextualSpacing w:val="0"/>
+      </w:pPr>
+      <w:r>
+        <w:t>At the start of combat, you may choose to discard any number of cards to gain that many random stolen cards.</w:t>
+      </w:r>
+    </w:p>
+    <w:p>
+      <w:pPr>
+        <w:pStyle w:val="Heading1"/>
+      </w:pPr>
+      <w:r>
+        <w:t>Events:</w:t>
+      </w:r>
+    </w:p>
+    <w:p>
+      <w:pPr>
+        <w:contextualSpacing w:val="0"/>
+      </w:pPr>
+      <w:r>
+        <w:t>Alleyway trader</w:t>
+      </w:r>
+    </w:p>
+    <w:p>
+      <w:pPr>
+        <w:contextualSpacing w:val="0"/>
+      </w:pPr>
+      <w:r>
+        <w:t>Alleyway trouble</w:t>
+      </w:r>
     </w:p>
     <w:p>
       <w:pPr>
@@ -781,6 +873,7 @@
         <w:pStyle w:val="Heading1"/>
       </w:pPr>
       <w:r>
+        <w:lastRenderedPageBreak/>
         <w:t>Stolen Cards:</w:t>
       </w:r>
     </w:p>
@@ -969,7 +1062,6 @@
         <w:contextualSpacing w:val="0"/>
       </w:pPr>
       <w:r>
-        <w:lastRenderedPageBreak/>
         <w:t>1 Mana:</w:t>
       </w:r>
       <w:r>
@@ -1513,6 +1605,7 @@
         <w:rPr>
           <w:color w:val="632423" w:themeColor="accent2" w:themeShade="80"/>
         </w:rPr>
+        <w:lastRenderedPageBreak/>
         <w:t>1 Mana: Double Tap.</w:t>
       </w:r>
     </w:p>
@@ -1551,7 +1644,6 @@
         <w:rPr>
           <w:rStyle w:val="IntenseEmphasis"/>
         </w:rPr>
-        <w:lastRenderedPageBreak/>
         <w:t>Rare</w:t>
       </w:r>
     </w:p>
@@ -1951,6 +2043,7 @@
         </w:rPr>
       </w:pPr>
       <w:r>
+        <w:lastRenderedPageBreak/>
         <w:tab/>
       </w:r>
       <w:r>
@@ -2022,7 +2115,6 @@
         <w:pStyle w:val="Heading1"/>
       </w:pPr>
       <w:r>
-        <w:lastRenderedPageBreak/>
         <w:t>Actual Cards</w:t>
       </w:r>
       <w:r>
@@ -2327,6 +2419,7 @@
         </w:rPr>
       </w:pPr>
       <w:r>
+        <w:lastRenderedPageBreak/>
         <w:t>+</w:t>
       </w:r>
       <w:r>
@@ -2839,7 +2932,6 @@
         <w:pStyle w:val="Heading4"/>
       </w:pPr>
       <w:r>
-        <w:lastRenderedPageBreak/>
         <w:t>1 Hide in the Shadows:</w:t>
       </w:r>
     </w:p>
@@ -3162,6 +3254,7 @@
         <w:pStyle w:val="Heading3"/>
       </w:pPr>
       <w:r>
+        <w:lastRenderedPageBreak/>
         <w:t>Powers</w:t>
       </w:r>
     </w:p>
@@ -3222,7 +3315,6 @@
         <w:pStyle w:val="Heading2"/>
       </w:pPr>
       <w:r>
-        <w:lastRenderedPageBreak/>
         <w:t>Uncommon</w:t>
       </w:r>
     </w:p>
@@ -3581,7 +3673,6 @@
         <w:pStyle w:val="Heading4"/>
       </w:pPr>
       <w:r>
-        <w:lastRenderedPageBreak/>
         <w:t>0 Shadow reserves</w:t>
       </w:r>
       <w:r>
@@ -4400,6 +4491,7 @@
         <w:pStyle w:val="Heading4"/>
       </w:pPr>
       <w:r>
+        <w:lastRenderedPageBreak/>
         <w:t>0 Liar</w:t>
       </w:r>
     </w:p>
@@ -4790,7 +4882,6 @@
         <w:pStyle w:val="Heading3"/>
       </w:pPr>
       <w:r>
-        <w:lastRenderedPageBreak/>
         <w:t>Skills</w:t>
       </w:r>
     </w:p>
@@ -5043,6 +5134,7 @@
         <w:pStyle w:val="Heading4"/>
       </w:pPr>
       <w:r>
+        <w:lastRenderedPageBreak/>
         <w:t>2 Dissolute Satisfaction:</w:t>
       </w:r>
     </w:p>
@@ -5478,7 +5570,7 @@
         <v:path o:extrusionok="f" gradientshapeok="t" o:connecttype="rect"/>
         <o:lock v:ext="edit" aspectratio="t"/>
       </v:shapetype>
-      <v:shape id="_x0000_i1034" type="#_x0000_t75" style="width:16.3pt;height:16.3pt" o:bullet="t">
+      <v:shape id="_x0000_i1039" type="#_x0000_t75" style="width:16.3pt;height:16.3pt" o:bullet="t">
         <v:imagedata r:id="rId1" o:title="card_small_orb"/>
       </v:shape>
     </w:pict>
@@ -8863,7 +8955,7 @@
   <w:style w:type="paragraph" w:default="1" w:styleId="Normal">
     <w:name w:val="Normal"/>
     <w:qFormat/>
-    <w:rsid w:val="009022B9"/>
+    <w:rsid w:val="00BE7D2B"/>
   </w:style>
   <w:style w:type="paragraph" w:styleId="Heading1">
     <w:name w:val="heading 1"/>

</xml_diff>

<commit_message>
Sidestep, Sticky Fingers, couple of fixes. Beautiful lies actually adds a copy of itself now.
</commit_message>
<xml_diff>
--- a/Slay the spire thief character.docx
+++ b/Slay the spire thief character.docx
@@ -482,8 +482,6 @@
         </w:rPr>
         <w:t>Pocket Change:</w:t>
       </w:r>
-      <w:bookmarkStart w:id="0" w:name="_GoBack"/>
-      <w:bookmarkEnd w:id="0"/>
     </w:p>
     <w:p>
       <w:pPr>
@@ -517,13 +515,49 @@
     </w:p>
     <w:p>
       <w:pPr>
+        <w:pStyle w:val="Heading3"/>
+        <w:rPr>
+          <w:rStyle w:val="Emphasis"/>
+        </w:rPr>
+      </w:pPr>
+      <w:proofErr w:type="spellStart"/>
+      <w:r>
+        <w:rPr>
+          <w:rStyle w:val="Emphasis"/>
+        </w:rPr>
+        <w:lastRenderedPageBreak/>
+        <w:t>Flechette</w:t>
+      </w:r>
+      <w:r>
+        <w:rPr>
+          <w:rStyle w:val="Emphasis"/>
+        </w:rPr>
+        <w:t>s</w:t>
+      </w:r>
+      <w:proofErr w:type="spellEnd"/>
+      <w:r>
+        <w:rPr>
+          <w:rStyle w:val="Emphasis"/>
+        </w:rPr>
+        <w:t>:</w:t>
+      </w:r>
+    </w:p>
+    <w:p>
+      <w:pPr>
+        <w:contextualSpacing w:val="0"/>
+      </w:pPr>
+      <w:r>
+        <w:t>Whenever you play 3 skills in a turn, gain 1 Strength.</w:t>
+      </w:r>
+    </w:p>
+    <w:p>
+      <w:pPr>
         <w:pStyle w:val="Heading2"/>
       </w:pPr>
       <w:r>
         <w:rPr>
           <w:rStyle w:val="IntenseEmphasis"/>
         </w:rPr>
-        <w:lastRenderedPageBreak/>
         <w:t>Shop</w:t>
       </w:r>
       <w:r>
@@ -553,48 +587,6 @@
       </w:pPr>
       <w:r>
         <w:t>At the start of each combat, steal 1 card.</w:t>
-      </w:r>
-    </w:p>
-    <w:p>
-      <w:pPr>
-        <w:pStyle w:val="Heading3"/>
-        <w:rPr>
-          <w:rStyle w:val="Emphasis"/>
-        </w:rPr>
-      </w:pPr>
-      <w:proofErr w:type="spellStart"/>
-      <w:r>
-        <w:rPr>
-          <w:rStyle w:val="Emphasis"/>
-        </w:rPr>
-        <w:t>Flechette</w:t>
-      </w:r>
-      <w:r>
-        <w:rPr>
-          <w:rStyle w:val="Emphasis"/>
-        </w:rPr>
-        <w:t>s</w:t>
-      </w:r>
-      <w:proofErr w:type="spellEnd"/>
-      <w:r>
-        <w:rPr>
-          <w:rStyle w:val="Emphasis"/>
-        </w:rPr>
-        <w:t>:</w:t>
-      </w:r>
-    </w:p>
-    <w:p>
-      <w:pPr>
-        <w:contextualSpacing w:val="0"/>
-      </w:pPr>
-      <w:r>
-        <w:t xml:space="preserve">Whenever you play 3 skills in a turn, gain 1 </w:t>
-      </w:r>
-      <w:r>
-        <w:t>Strength</w:t>
-      </w:r>
-      <w:r>
-        <w:t>.</w:t>
       </w:r>
     </w:p>
     <w:p>
@@ -2762,6 +2754,11 @@
         <w:pStyle w:val="Heading4"/>
       </w:pPr>
       <w:r>
+        <w:t>+</w:t>
+      </w:r>
+      <w:bookmarkStart w:id="0" w:name="_GoBack"/>
+      <w:bookmarkEnd w:id="0"/>
+      <w:r>
         <w:t>1 Sticky Fingers</w:t>
       </w:r>
       <w:r>
@@ -2786,7 +2783,13 @@
         </w:numPr>
       </w:pPr>
       <w:r>
-        <w:t>Draw 2 (3) cards. Backstab: Steal 1 (2) card(s) instead.</w:t>
+        <w:t xml:space="preserve">Draw 2 (3) cards. Backstab: Steal </w:t>
+      </w:r>
+      <w:r>
+        <w:t>2 (3)</w:t>
+      </w:r>
+      <w:r>
+        <w:t xml:space="preserve"> card(s) instead.</w:t>
       </w:r>
     </w:p>
     <w:p/>
@@ -5570,7 +5573,7 @@
         <v:path o:extrusionok="f" gradientshapeok="t" o:connecttype="rect"/>
         <o:lock v:ext="edit" aspectratio="t"/>
       </v:shapetype>
-      <v:shape id="_x0000_i1039" type="#_x0000_t75" style="width:16.3pt;height:16.3pt" o:bullet="t">
+      <v:shape id="_x0000_i1043" type="#_x0000_t75" style="width:16.3pt;height:16.3pt" o:bullet="t">
         <v:imagedata r:id="rId1" o:title="card_small_orb"/>
       </v:shape>
     </w:pict>

</xml_diff>

<commit_message>
Hide in the Shadows, Shadow Cloak, Shadowstep fix
</commit_message>
<xml_diff>
--- a/Slay the spire thief character.docx
+++ b/Slay the spire thief character.docx
@@ -2521,7 +2521,156 @@
         <w:t xml:space="preserve"> damage, steal 1 card.</w:t>
       </w:r>
     </w:p>
-    <w:p/>
+    <w:p>
+      <w:pPr>
+        <w:pStyle w:val="ListParagraph"/>
+        <w:numPr>
+          <w:ilvl w:val="3"/>
+          <w:numId w:val="36"/>
+        </w:numPr>
+        <w:contextualSpacing w:val="0"/>
+      </w:pPr>
+      <w:r>
+        <w:rPr>
+          <w:i/>
+        </w:rPr>
+        <w:t xml:space="preserve"> [</w:t>
+      </w:r>
+      <w:r>
+        <w:rPr>
+          <w:i/>
+        </w:rPr>
+        <w:t>]</w:t>
+      </w:r>
+    </w:p>
+    <w:p>
+      <w:pPr>
+        <w:pStyle w:val="ListParagraph"/>
+        <w:ind w:left="1008"/>
+        <w:contextualSpacing w:val="0"/>
+      </w:pPr>
+    </w:p>
+    <w:p>
+      <w:pPr>
+        <w:pStyle w:val="Heading4"/>
+        <w:rPr>
+          <w:rStyle w:val="SubtleEmphasis"/>
+        </w:rPr>
+      </w:pPr>
+      <w:r>
+        <w:t>1</w:t>
+      </w:r>
+      <w:r>
+        <w:t>(0)</w:t>
+      </w:r>
+      <w:r>
+        <w:t xml:space="preserve"> Heart Stealer </w:t>
+      </w:r>
+      <w:r>
+        <w:t>(</w:t>
+      </w:r>
+      <w:r>
+        <w:rPr>
+          <w:color w:val="auto"/>
+        </w:rPr>
+        <w:t>Steal</w:t>
+      </w:r>
+      <w:r>
+        <w:t>)</w:t>
+      </w:r>
+    </w:p>
+    <w:p>
+      <w:pPr>
+        <w:pStyle w:val="ListParagraph"/>
+        <w:numPr>
+          <w:ilvl w:val="1"/>
+          <w:numId w:val="36"/>
+        </w:numPr>
+        <w:contextualSpacing w:val="0"/>
+      </w:pPr>
+      <w:r>
+        <w:t xml:space="preserve"> </w:t>
+      </w:r>
+      <w:r>
+        <w:t>Apply</w:t>
+      </w:r>
+      <w:r>
+        <w:t xml:space="preserve"> 1 weak and 1 vulnerable. Steal a card. </w:t>
+      </w:r>
+    </w:p>
+    <w:p>
+      <w:pPr>
+        <w:pStyle w:val="ListParagraph"/>
+        <w:numPr>
+          <w:ilvl w:val="3"/>
+          <w:numId w:val="36"/>
+        </w:numPr>
+        <w:contextualSpacing w:val="0"/>
+      </w:pPr>
+      <w:r>
+        <w:rPr>
+          <w:i/>
+        </w:rPr>
+        <w:t xml:space="preserve"> [</w:t>
+      </w:r>
+      <w:r>
+        <w:rPr>
+          <w:i/>
+        </w:rPr>
+        <w:t>What is your most prized possession, my</w:t>
+      </w:r>
+      <w:r>
+        <w:rPr>
+          <w:i/>
+        </w:rPr>
+        <w:t xml:space="preserve"> sweet</w:t>
+      </w:r>
+      <w:r>
+        <w:rPr>
+          <w:i/>
+        </w:rPr>
+        <w:t xml:space="preserve"> </w:t>
+      </w:r>
+      <w:proofErr w:type="gramStart"/>
+      <w:r>
+        <w:rPr>
+          <w:i/>
+        </w:rPr>
+        <w:t>Rome</w:t>
+      </w:r>
+      <w:r>
+        <w:rPr>
+          <w:i/>
+        </w:rPr>
+        <w:t>o</w:t>
+      </w:r>
+      <w:r>
+        <w:rPr>
+          <w:i/>
+        </w:rPr>
+        <w:t>?</w:t>
+      </w:r>
+      <w:r>
+        <w:rPr>
+          <w:i/>
+        </w:rPr>
+        <w:t>~</w:t>
+      </w:r>
+      <w:proofErr w:type="gramEnd"/>
+      <w:r>
+        <w:rPr>
+          <w:i/>
+        </w:rPr>
+        <w:t>]</w:t>
+      </w:r>
+    </w:p>
+    <w:p>
+      <w:pPr>
+        <w:pStyle w:val="ListParagraph"/>
+        <w:ind w:left="1008"/>
+        <w:contextualSpacing w:val="0"/>
+      </w:pPr>
+    </w:p>
     <w:p>
       <w:pPr>
         <w:pStyle w:val="Heading4"/>
@@ -2756,159 +2905,193 @@
       <w:r>
         <w:t>+</w:t>
       </w:r>
+      <w:r>
+        <w:t>1 Sticky Fingers</w:t>
+      </w:r>
+      <w:r>
+        <w:t xml:space="preserve"> (</w:t>
+      </w:r>
+      <w:r>
+        <w:t>Backstab/Steal Bridge</w:t>
+      </w:r>
+      <w:r>
+        <w:t>)</w:t>
+      </w:r>
+      <w:r>
+        <w:t>:</w:t>
+      </w:r>
+    </w:p>
+    <w:p>
+      <w:pPr>
+        <w:pStyle w:val="ListParagraph"/>
+        <w:numPr>
+          <w:ilvl w:val="1"/>
+          <w:numId w:val="38"/>
+        </w:numPr>
+      </w:pPr>
+      <w:r>
+        <w:t xml:space="preserve">Draw 2 (3) cards. Backstab: Steal </w:t>
+      </w:r>
+      <w:r>
+        <w:t>2 (3)</w:t>
+      </w:r>
+      <w:r>
+        <w:t xml:space="preserve"> card(s) instead.</w:t>
+      </w:r>
+    </w:p>
+    <w:p/>
+    <w:p>
+      <w:pPr>
+        <w:pStyle w:val="Heading4"/>
+      </w:pPr>
+      <w:r>
+        <w:lastRenderedPageBreak/>
+        <w:t>+</w:t>
+      </w:r>
+      <w:r>
+        <w:t>1</w:t>
+      </w:r>
+      <w:r>
+        <w:t xml:space="preserve"> Lie</w:t>
+      </w:r>
+      <w:r>
+        <w:t xml:space="preserve"> (Starter</w:t>
+      </w:r>
+      <w:r>
+        <w:t>, Backstab</w:t>
+      </w:r>
+      <w:r>
+        <w:t>)</w:t>
+      </w:r>
+      <w:r>
+        <w:t>:</w:t>
+      </w:r>
+    </w:p>
+    <w:p>
+      <w:pPr>
+        <w:pStyle w:val="ListParagraph"/>
+        <w:numPr>
+          <w:ilvl w:val="1"/>
+          <w:numId w:val="42"/>
+        </w:numPr>
+      </w:pPr>
+      <w:r>
+        <w:t xml:space="preserve">Gain </w:t>
+      </w:r>
+      <w:r>
+        <w:t>7</w:t>
+      </w:r>
+      <w:r>
+        <w:t xml:space="preserve"> Block. Backstab: </w:t>
+      </w:r>
+      <w:r>
+        <w:t>Apply 1 (2) vulnerable to all enemies instead.</w:t>
+      </w:r>
+    </w:p>
+    <w:p>
+      <w:pPr>
+        <w:pStyle w:val="ListParagraph"/>
+        <w:ind w:left="432"/>
+      </w:pPr>
+    </w:p>
+    <w:p>
+      <w:pPr>
+        <w:pStyle w:val="Heading4"/>
+      </w:pPr>
+      <w:r>
+        <w:t>+</w:t>
+      </w:r>
+      <w:r>
+        <w:t>1 Defend (Starter)</w:t>
+      </w:r>
+    </w:p>
+    <w:p>
+      <w:pPr>
+        <w:pStyle w:val="ListParagraph"/>
+        <w:numPr>
+          <w:ilvl w:val="1"/>
+          <w:numId w:val="42"/>
+        </w:numPr>
+      </w:pPr>
+      <w:r>
+        <w:t xml:space="preserve"> Gain </w:t>
+      </w:r>
+      <w:r>
+        <w:t>5</w:t>
+      </w:r>
+      <w:r>
+        <w:t xml:space="preserve"> (8) block.</w:t>
+      </w:r>
+    </w:p>
+    <w:p>
+      <w:pPr>
+        <w:pStyle w:val="ListParagraph"/>
+        <w:numPr>
+          <w:ilvl w:val="3"/>
+          <w:numId w:val="42"/>
+        </w:numPr>
+      </w:pPr>
+      <w:r>
+        <w:rPr>
+          <w:i/>
+        </w:rPr>
+        <w:t>[As fundamental as it gets</w:t>
+      </w:r>
+      <w:r>
+        <w:rPr>
+          <w:i/>
+        </w:rPr>
+        <w:t>.</w:t>
+      </w:r>
+      <w:r>
+        <w:rPr>
+          <w:i/>
+        </w:rPr>
+        <w:t>]</w:t>
+      </w:r>
+    </w:p>
+    <w:p/>
+    <w:p>
+      <w:pPr>
+        <w:pStyle w:val="Heading4"/>
+      </w:pPr>
+      <w:r>
+        <w:t>+</w:t>
+      </w:r>
+      <w:r>
+        <w:t>1 Sidestep:</w:t>
+      </w:r>
+    </w:p>
+    <w:p>
+      <w:pPr>
+        <w:pStyle w:val="ListParagraph"/>
+        <w:numPr>
+          <w:ilvl w:val="1"/>
+          <w:numId w:val="45"/>
+        </w:numPr>
+        <w:spacing w:line="480" w:lineRule="auto"/>
+      </w:pPr>
+      <w:r>
+        <w:t>Next turn, Gain 7</w:t>
+      </w:r>
+      <w:r>
+        <w:t xml:space="preserve"> (8)</w:t>
+      </w:r>
+      <w:r>
+        <w:t xml:space="preserve"> block and 1 (2) energy. </w:t>
+      </w:r>
+    </w:p>
+    <w:p>
+      <w:pPr>
+        <w:pStyle w:val="Heading4"/>
+      </w:pPr>
+      <w:r>
+        <w:t>+</w:t>
+      </w:r>
       <w:bookmarkStart w:id="0" w:name="_GoBack"/>
       <w:bookmarkEnd w:id="0"/>
       <w:r>
-        <w:t>1 Sticky Fingers</w:t>
-      </w:r>
-      <w:r>
-        <w:t xml:space="preserve"> (</w:t>
-      </w:r>
-      <w:r>
-        <w:t>Backstab/Steal Bridge</w:t>
-      </w:r>
-      <w:r>
-        <w:t>)</w:t>
-      </w:r>
-      <w:r>
-        <w:t>:</w:t>
-      </w:r>
-    </w:p>
-    <w:p>
-      <w:pPr>
-        <w:pStyle w:val="ListParagraph"/>
-        <w:numPr>
-          <w:ilvl w:val="1"/>
-          <w:numId w:val="38"/>
-        </w:numPr>
-      </w:pPr>
-      <w:r>
-        <w:t xml:space="preserve">Draw 2 (3) cards. Backstab: Steal </w:t>
-      </w:r>
-      <w:r>
-        <w:t>2 (3)</w:t>
-      </w:r>
-      <w:r>
-        <w:t xml:space="preserve"> card(s) instead.</w:t>
-      </w:r>
-    </w:p>
-    <w:p/>
-    <w:p>
-      <w:pPr>
-        <w:pStyle w:val="Heading4"/>
-      </w:pPr>
-      <w:r>
-        <w:t>+</w:t>
-      </w:r>
-      <w:r>
-        <w:t>1</w:t>
-      </w:r>
-      <w:r>
-        <w:t xml:space="preserve"> Lie</w:t>
-      </w:r>
-      <w:r>
-        <w:t xml:space="preserve"> (Starter</w:t>
-      </w:r>
-      <w:r>
-        <w:t>, Backstab</w:t>
-      </w:r>
-      <w:r>
-        <w:t>)</w:t>
-      </w:r>
-      <w:r>
-        <w:t>:</w:t>
-      </w:r>
-    </w:p>
-    <w:p>
-      <w:pPr>
-        <w:pStyle w:val="ListParagraph"/>
-        <w:numPr>
-          <w:ilvl w:val="1"/>
-          <w:numId w:val="42"/>
-        </w:numPr>
-      </w:pPr>
-      <w:r>
-        <w:t xml:space="preserve">Gain </w:t>
-      </w:r>
-      <w:r>
-        <w:t>7</w:t>
-      </w:r>
-      <w:r>
-        <w:t xml:space="preserve"> Block. Backstab: </w:t>
-      </w:r>
-      <w:r>
-        <w:t>Apply 1 (2) vulnerable to all enemies instead.</w:t>
-      </w:r>
-    </w:p>
-    <w:p>
-      <w:pPr>
-        <w:pStyle w:val="ListParagraph"/>
-        <w:ind w:left="432"/>
-      </w:pPr>
-    </w:p>
-    <w:p>
-      <w:pPr>
-        <w:pStyle w:val="Heading4"/>
-      </w:pPr>
-      <w:r>
-        <w:t>+</w:t>
-      </w:r>
-      <w:r>
-        <w:t>1 Defend (Starter)</w:t>
-      </w:r>
-    </w:p>
-    <w:p>
-      <w:pPr>
-        <w:pStyle w:val="ListParagraph"/>
-        <w:numPr>
-          <w:ilvl w:val="1"/>
-          <w:numId w:val="42"/>
-        </w:numPr>
-      </w:pPr>
-      <w:r>
-        <w:t xml:space="preserve"> Gain </w:t>
-      </w:r>
-      <w:r>
-        <w:t>5</w:t>
-      </w:r>
-      <w:r>
-        <w:t xml:space="preserve"> (8) block.</w:t>
-      </w:r>
-    </w:p>
-    <w:p>
-      <w:pPr>
-        <w:pStyle w:val="ListParagraph"/>
-        <w:numPr>
-          <w:ilvl w:val="3"/>
-          <w:numId w:val="42"/>
-        </w:numPr>
-      </w:pPr>
-      <w:r>
-        <w:rPr>
-          <w:i/>
-        </w:rPr>
-        <w:t>[As fundamental as it gets</w:t>
-      </w:r>
-      <w:r>
-        <w:rPr>
-          <w:i/>
-        </w:rPr>
-        <w:t>.</w:t>
-      </w:r>
-      <w:r>
-        <w:rPr>
-          <w:i/>
-        </w:rPr>
-        <w:t>]</w:t>
-      </w:r>
-    </w:p>
-    <w:p/>
-    <w:p>
-      <w:pPr>
-        <w:pStyle w:val="Heading4"/>
-      </w:pPr>
-      <w:r>
-        <w:t>1 Sidestep:</w:t>
+        <w:t>1 Hide in the Shadows:</w:t>
       </w:r>
     </w:p>
     <w:p>
@@ -2918,24 +3101,27 @@
           <w:ilvl w:val="1"/>
           <w:numId w:val="45"/>
         </w:numPr>
-        <w:spacing w:line="480" w:lineRule="auto"/>
-      </w:pPr>
-      <w:r>
-        <w:t>Next turn, Gain 7</w:t>
-      </w:r>
-      <w:r>
-        <w:t xml:space="preserve"> (8)</w:t>
-      </w:r>
-      <w:r>
-        <w:t xml:space="preserve"> block and 1 (2) energy. </w:t>
-      </w:r>
-    </w:p>
+      </w:pPr>
+      <w:r>
+        <w:t>Gain 10 (13) Block. Ethereal.</w:t>
+      </w:r>
+      <w:r>
+        <w:t xml:space="preserve"> Has exhaust</w:t>
+      </w:r>
+      <w:r>
+        <w:t>/exhausts</w:t>
+      </w:r>
+      <w:r>
+        <w:t xml:space="preserve"> if you’ve played an attack this turn. </w:t>
+      </w:r>
+    </w:p>
+    <w:p/>
     <w:p>
       <w:pPr>
         <w:pStyle w:val="Heading4"/>
       </w:pPr>
       <w:r>
-        <w:t>1 Hide in the Shadows:</w:t>
+        <w:t>1 Shadow Cloak:</w:t>
       </w:r>
     </w:p>
     <w:p>
@@ -2947,7 +3133,7 @@
         </w:numPr>
       </w:pPr>
       <w:r>
-        <w:t xml:space="preserve">Gain 10 (13) Block. Ethereal. Exhausts if you’ve played an attack this turn. </w:t>
+        <w:t xml:space="preserve">Gain 2 (3) Block. Increase this card’s block by 2 (3) for this combat. Ethereal. </w:t>
       </w:r>
     </w:p>
     <w:p/>
@@ -2956,7 +3142,10 @@
         <w:pStyle w:val="Heading4"/>
       </w:pPr>
       <w:r>
-        <w:t>1 Shadow Cloak:</w:t>
+        <w:t>2 Patience</w:t>
+      </w:r>
+      <w:r>
+        <w:t>:</w:t>
       </w:r>
     </w:p>
     <w:p>
@@ -2966,30 +3155,6 @@
           <w:ilvl w:val="1"/>
           <w:numId w:val="45"/>
         </w:numPr>
-      </w:pPr>
-      <w:r>
-        <w:t xml:space="preserve">Gain 2 (3) Block. Increase this card’s block by 2 (3) for this combat. Ethereal. </w:t>
-      </w:r>
-    </w:p>
-    <w:p/>
-    <w:p>
-      <w:pPr>
-        <w:pStyle w:val="Heading4"/>
-      </w:pPr>
-      <w:r>
-        <w:t>2 Patience</w:t>
-      </w:r>
-      <w:r>
-        <w:t>:</w:t>
-      </w:r>
-    </w:p>
-    <w:p>
-      <w:pPr>
-        <w:pStyle w:val="ListParagraph"/>
-        <w:numPr>
-          <w:ilvl w:val="1"/>
-          <w:numId w:val="45"/>
-        </w:numPr>
         <w:rPr>
           <w:rStyle w:val="Emphasis"/>
         </w:rPr>
@@ -3042,7 +3207,37 @@
         <w:t>block, Steal 1 (2) cards.</w:t>
       </w:r>
     </w:p>
-    <w:p/>
+    <w:p>
+      <w:pPr>
+        <w:pStyle w:val="ListParagraph"/>
+        <w:numPr>
+          <w:ilvl w:val="3"/>
+          <w:numId w:val="36"/>
+        </w:numPr>
+        <w:rPr>
+          <w:i/>
+        </w:rPr>
+      </w:pPr>
+      <w:r>
+        <w:rPr>
+          <w:i/>
+        </w:rPr>
+        <w:t xml:space="preserve">[Is </w:t>
+      </w:r>
+      <w:r>
+        <w:rPr>
+          <w:b/>
+          <w:i/>
+        </w:rPr>
+        <w:t>this</w:t>
+      </w:r>
+      <w:r>
+        <w:rPr>
+          <w:i/>
+        </w:rPr>
+        <w:t xml:space="preserve"> your watch?]</w:t>
+      </w:r>
+    </w:p>
     <w:p>
       <w:pPr>
         <w:pStyle w:val="Heading4"/>
@@ -3170,6 +3365,24 @@
     </w:p>
     <w:p>
       <w:pPr>
+        <w:pStyle w:val="ListParagraph"/>
+        <w:numPr>
+          <w:ilvl w:val="3"/>
+          <w:numId w:val="39"/>
+        </w:numPr>
+        <w:rPr>
+          <w:rStyle w:val="Emphasis"/>
+        </w:rPr>
+      </w:pPr>
+      <w:r>
+        <w:rPr>
+          <w:rStyle w:val="Emphasis"/>
+        </w:rPr>
+        <w:t>[Nope!]</w:t>
+      </w:r>
+    </w:p>
+    <w:p>
+      <w:pPr>
         <w:rPr>
           <w:rStyle w:val="Emphasis"/>
         </w:rPr>
@@ -3218,6 +3431,7 @@
         <w:pStyle w:val="Heading4"/>
       </w:pPr>
       <w:r>
+        <w:lastRenderedPageBreak/>
         <w:t>1 D</w:t>
       </w:r>
       <w:r>
@@ -3251,13 +3465,27 @@
         <w:t>The next 1 (2) Backstab attack(s) you play deal(s) double damage.</w:t>
       </w:r>
     </w:p>
+    <w:p>
+      <w:pPr>
+        <w:pStyle w:val="ListParagraph"/>
+        <w:numPr>
+          <w:ilvl w:val="3"/>
+          <w:numId w:val="37"/>
+        </w:numPr>
+      </w:pPr>
+      <w:r>
+        <w:rPr>
+          <w:i/>
+        </w:rPr>
+        <w:t>[Full House!]</w:t>
+      </w:r>
+    </w:p>
     <w:p/>
     <w:p>
       <w:pPr>
         <w:pStyle w:val="Heading3"/>
       </w:pPr>
       <w:r>
-        <w:lastRenderedPageBreak/>
         <w:t>Powers</w:t>
       </w:r>
     </w:p>
@@ -3537,6 +3765,7 @@
         <w:pStyle w:val="Heading4"/>
       </w:pPr>
       <w:r>
+        <w:lastRenderedPageBreak/>
         <w:t>2 Vicious Assault</w:t>
       </w:r>
       <w:r>
@@ -3581,6 +3810,83 @@
     <w:p>
       <w:pPr>
         <w:pStyle w:val="Heading4"/>
+        <w:rPr>
+          <w:rStyle w:val="SubtleEmphasis"/>
+        </w:rPr>
+      </w:pPr>
+      <w:r>
+        <w:t xml:space="preserve">1 Heart Breaker </w:t>
+      </w:r>
+      <w:r>
+        <w:t>(</w:t>
+      </w:r>
+      <w:r>
+        <w:rPr>
+          <w:color w:val="auto"/>
+        </w:rPr>
+        <w:t>Steal</w:t>
+      </w:r>
+      <w:r>
+        <w:t>)</w:t>
+      </w:r>
+    </w:p>
+    <w:p>
+      <w:pPr>
+        <w:pStyle w:val="ListParagraph"/>
+        <w:numPr>
+          <w:ilvl w:val="1"/>
+          <w:numId w:val="36"/>
+        </w:numPr>
+        <w:contextualSpacing w:val="0"/>
+      </w:pPr>
+      <w:r>
+        <w:t xml:space="preserve">Deal </w:t>
+      </w:r>
+      <w:r>
+        <w:rPr>
+          <w:color w:val="FF0000"/>
+        </w:rPr>
+        <w:t>8 (1</w:t>
+      </w:r>
+      <w:r>
+        <w:rPr>
+          <w:color w:val="FF0000"/>
+        </w:rPr>
+        <w:t>0</w:t>
+      </w:r>
+      <w:r>
+        <w:rPr>
+          <w:color w:val="FF0000"/>
+        </w:rPr>
+        <w:t>)</w:t>
+      </w:r>
+      <w:r>
+        <w:t xml:space="preserve"> damage. If the enemy has weak and vulnerable, double the damage.</w:t>
+      </w:r>
+    </w:p>
+    <w:p>
+      <w:pPr>
+        <w:pStyle w:val="ListParagraph"/>
+        <w:numPr>
+          <w:ilvl w:val="3"/>
+          <w:numId w:val="36"/>
+        </w:numPr>
+        <w:contextualSpacing w:val="0"/>
+        <w:rPr>
+          <w:i/>
+        </w:rPr>
+      </w:pPr>
+      <w:r>
+        <w:rPr>
+          <w:i/>
+        </w:rPr>
+        <w:t xml:space="preserve"> [O happy dagger!]</w:t>
+      </w:r>
+    </w:p>
+    <w:p/>
+    <w:p>
+      <w:pPr>
+        <w:pStyle w:val="Heading4"/>
       </w:pPr>
       <w:r>
         <w:t>+</w:t>
@@ -3957,6 +4263,7 @@
         <w:pStyle w:val="Heading4"/>
       </w:pPr>
       <w:r>
+        <w:lastRenderedPageBreak/>
         <w:t>1 Lie in Wait</w:t>
       </w:r>
       <w:r>
@@ -4250,6 +4557,21 @@
         <w:t>Discover a stolen card and add 2 (3) copies of it to your hand.</w:t>
       </w:r>
     </w:p>
+    <w:p>
+      <w:pPr>
+        <w:pStyle w:val="ListParagraph"/>
+        <w:numPr>
+          <w:ilvl w:val="3"/>
+          <w:numId w:val="36"/>
+        </w:numPr>
+      </w:pPr>
+      <w:r>
+        <w:rPr>
+          <w:i/>
+        </w:rPr>
+        <w:t>[What is a bag but one huge pocket to steal from?]</w:t>
+      </w:r>
+    </w:p>
     <w:p/>
     <w:p>
       <w:pPr>
@@ -4354,6 +4676,24 @@
           <w:rStyle w:val="Emphasis"/>
         </w:rPr>
         <w:t>1 time. Gain 2 (4) Strength. At the end of your turn, lose 2 (4)4 strength.</w:t>
+      </w:r>
+    </w:p>
+    <w:p>
+      <w:pPr>
+        <w:pStyle w:val="ListParagraph"/>
+        <w:numPr>
+          <w:ilvl w:val="3"/>
+          <w:numId w:val="39"/>
+        </w:numPr>
+        <w:rPr>
+          <w:rStyle w:val="Emphasis"/>
+        </w:rPr>
+      </w:pPr>
+      <w:r>
+        <w:rPr>
+          <w:rStyle w:val="Emphasis"/>
+        </w:rPr>
+        <w:t>[You’re walking at thin line.]</w:t>
       </w:r>
     </w:p>
     <w:p>
@@ -4494,7 +4834,6 @@
         <w:pStyle w:val="Heading4"/>
       </w:pPr>
       <w:r>
-        <w:lastRenderedPageBreak/>
         <w:t>0 Liar</w:t>
       </w:r>
     </w:p>
@@ -4726,6 +5065,7 @@
         </w:rPr>
       </w:pPr>
       <w:r>
+        <w:lastRenderedPageBreak/>
         <w:t>1 Ambush</w:t>
       </w:r>
       <w:r>
@@ -5079,6 +5419,7 @@
         </w:rPr>
       </w:pPr>
       <w:r>
+        <w:lastRenderedPageBreak/>
         <w:t>1 (0) Rigged Bet (</w:t>
       </w:r>
       <w:r>
@@ -5092,7 +5433,7 @@
       <w:pPr>
         <w:pStyle w:val="ListParagraph"/>
         <w:numPr>
-          <w:ilvl w:val="0"/>
+          <w:ilvl w:val="1"/>
           <w:numId w:val="36"/>
         </w:numPr>
         <w:contextualSpacing w:val="0"/>
@@ -5137,7 +5478,6 @@
         <w:pStyle w:val="Heading4"/>
       </w:pPr>
       <w:r>
-        <w:lastRenderedPageBreak/>
         <w:t>2 Dissolute Satisfaction:</w:t>
       </w:r>
     </w:p>
@@ -5424,6 +5764,964 @@
         </w:rPr>
         <w:t>At the start of your turn, play a random card from any color. NL Backstab: (Play 2 instead.) Ethereal.</w:t>
       </w:r>
+    </w:p>
+    <w:p>
+      <w:pPr>
+        <w:pStyle w:val="ListParagraph"/>
+        <w:ind w:left="432"/>
+        <w:rPr>
+          <w:rStyle w:val="Emphasis"/>
+        </w:rPr>
+      </w:pPr>
+    </w:p>
+    <w:p>
+      <w:pPr>
+        <w:pStyle w:val="Heading1"/>
+      </w:pPr>
+      <w:r>
+        <w:lastRenderedPageBreak/>
+        <w:t>Additional Card Ideas:</w:t>
+      </w:r>
+    </w:p>
+    <w:p>
+      <w:pPr>
+        <w:pStyle w:val="Heading2"/>
+      </w:pPr>
+      <w:r>
+        <w:t>Rarity</w:t>
+      </w:r>
+    </w:p>
+    <w:p>
+      <w:pPr>
+        <w:pStyle w:val="Heading3"/>
+      </w:pPr>
+      <w:r>
+        <w:t>Cards</w:t>
+      </w:r>
+    </w:p>
+    <w:p>
+      <w:pPr>
+        <w:pStyle w:val="Heading4"/>
+      </w:pPr>
+      <w:r>
+        <w:t>1 Too Little, Too Late.</w:t>
+      </w:r>
+    </w:p>
+    <w:p>
+      <w:pPr>
+        <w:pStyle w:val="ListParagraph"/>
+        <w:numPr>
+          <w:ilvl w:val="1"/>
+          <w:numId w:val="42"/>
+        </w:numPr>
+      </w:pPr>
+      <w:r>
+        <w:t xml:space="preserve"> </w:t>
+      </w:r>
+      <w:r>
+        <w:t>Apply 1 constricted to an enemy. If it already had constricted, deal 15 damage to it.</w:t>
+      </w:r>
+    </w:p>
+    <w:p>
+      <w:pPr>
+        <w:pStyle w:val="ListParagraph"/>
+        <w:ind w:left="432"/>
+      </w:pPr>
+    </w:p>
+    <w:p>
+      <w:pPr>
+        <w:pStyle w:val="Heading4"/>
+      </w:pPr>
+      <w:r>
+        <w:t xml:space="preserve">1 </w:t>
+      </w:r>
+      <w:r>
+        <w:t>Helpless Victim.</w:t>
+      </w:r>
+    </w:p>
+    <w:p>
+      <w:pPr>
+        <w:pStyle w:val="ListParagraph"/>
+        <w:numPr>
+          <w:ilvl w:val="1"/>
+          <w:numId w:val="42"/>
+        </w:numPr>
+      </w:pPr>
+      <w:r>
+        <w:t xml:space="preserve"> </w:t>
+      </w:r>
+      <w:r>
+        <w:t>Apply 1 constricted to an enemy. Backstab: In 3 turns, deal 20 damage to it as well.</w:t>
+      </w:r>
+    </w:p>
+    <w:p/>
+    <w:p>
+      <w:pPr>
+        <w:pStyle w:val="Heading4"/>
+      </w:pPr>
+      <w:r>
+        <w:t xml:space="preserve">1 </w:t>
+      </w:r>
+      <w:r>
+        <w:t>Stockholm syndrome</w:t>
+      </w:r>
+    </w:p>
+    <w:p>
+      <w:pPr>
+        <w:pStyle w:val="ListParagraph"/>
+        <w:numPr>
+          <w:ilvl w:val="1"/>
+          <w:numId w:val="42"/>
+        </w:numPr>
+      </w:pPr>
+      <w:r>
+        <w:t xml:space="preserve"> </w:t>
+      </w:r>
+      <w:r>
+        <w:t xml:space="preserve"> </w:t>
+      </w:r>
+      <w:r>
+        <w:t xml:space="preserve">Apply 1 constricted to an enemy. In </w:t>
+      </w:r>
+      <w:r>
+        <w:t>3 turns, if the enemy is still alive, remove constricted and heal 5 hp.</w:t>
+      </w:r>
+    </w:p>
+    <w:p/>
+    <w:p>
+      <w:pPr>
+        <w:pStyle w:val="Heading4"/>
+      </w:pPr>
+      <w:r>
+        <w:t>2</w:t>
+      </w:r>
+      <w:r>
+        <w:t xml:space="preserve"> </w:t>
+      </w:r>
+      <w:r>
+        <w:t>Tie down</w:t>
+      </w:r>
+      <w:r>
+        <w:t xml:space="preserve"> </w:t>
+      </w:r>
+    </w:p>
+    <w:p>
+      <w:pPr>
+        <w:pStyle w:val="ListParagraph"/>
+        <w:numPr>
+          <w:ilvl w:val="1"/>
+          <w:numId w:val="42"/>
+        </w:numPr>
+      </w:pPr>
+      <w:r>
+        <w:t xml:space="preserve"> </w:t>
+      </w:r>
+      <w:r>
+        <w:t xml:space="preserve">Apply constricted to an enemy and a </w:t>
+      </w:r>
+      <w:proofErr w:type="gramStart"/>
+      <w:r>
+        <w:t>5 damage</w:t>
+      </w:r>
+      <w:proofErr w:type="gramEnd"/>
+      <w:r>
+        <w:t xml:space="preserve"> choke.</w:t>
+      </w:r>
+    </w:p>
+    <w:p>
+      <w:pPr>
+        <w:pStyle w:val="ListParagraph"/>
+        <w:numPr>
+          <w:ilvl w:val="3"/>
+          <w:numId w:val="42"/>
+        </w:numPr>
+      </w:pPr>
+      <w:r>
+        <w:rPr>
+          <w:i/>
+        </w:rPr>
+        <w:t>[</w:t>
+      </w:r>
+      <w:r>
+        <w:rPr>
+          <w:i/>
+        </w:rPr>
+        <w:t>]</w:t>
+      </w:r>
+    </w:p>
+    <w:p>
+      <w:pPr>
+        <w:pStyle w:val="ListParagraph"/>
+        <w:ind w:left="1008"/>
+      </w:pPr>
+    </w:p>
+    <w:p>
+      <w:pPr>
+        <w:pStyle w:val="Heading4"/>
+      </w:pPr>
+      <w:r>
+        <w:t>1 Strike</w:t>
+      </w:r>
+    </w:p>
+    <w:p>
+      <w:pPr>
+        <w:pStyle w:val="ListParagraph"/>
+        <w:numPr>
+          <w:ilvl w:val="1"/>
+          <w:numId w:val="42"/>
+        </w:numPr>
+      </w:pPr>
+      <w:r>
+        <w:t xml:space="preserve"> Deal 6 (9) Damage.</w:t>
+      </w:r>
+    </w:p>
+    <w:p>
+      <w:pPr>
+        <w:pStyle w:val="ListParagraph"/>
+        <w:numPr>
+          <w:ilvl w:val="3"/>
+          <w:numId w:val="42"/>
+        </w:numPr>
+      </w:pPr>
+      <w:r>
+        <w:rPr>
+          <w:i/>
+        </w:rPr>
+        <w:t>[]</w:t>
+      </w:r>
+    </w:p>
+    <w:p>
+      <w:pPr>
+        <w:pStyle w:val="ListParagraph"/>
+        <w:ind w:left="1008"/>
+      </w:pPr>
+    </w:p>
+    <w:p>
+      <w:pPr>
+        <w:pStyle w:val="Heading4"/>
+      </w:pPr>
+      <w:r>
+        <w:t>1 Strike</w:t>
+      </w:r>
+    </w:p>
+    <w:p>
+      <w:pPr>
+        <w:pStyle w:val="ListParagraph"/>
+        <w:numPr>
+          <w:ilvl w:val="1"/>
+          <w:numId w:val="42"/>
+        </w:numPr>
+      </w:pPr>
+      <w:r>
+        <w:t xml:space="preserve"> Deal 6 (9) Damage.</w:t>
+      </w:r>
+    </w:p>
+    <w:p>
+      <w:pPr>
+        <w:pStyle w:val="ListParagraph"/>
+        <w:numPr>
+          <w:ilvl w:val="3"/>
+          <w:numId w:val="42"/>
+        </w:numPr>
+      </w:pPr>
+      <w:r>
+        <w:rPr>
+          <w:i/>
+        </w:rPr>
+        <w:t>[]</w:t>
+      </w:r>
+    </w:p>
+    <w:p>
+      <w:pPr>
+        <w:pStyle w:val="ListParagraph"/>
+        <w:ind w:left="1008"/>
+      </w:pPr>
+    </w:p>
+    <w:p>
+      <w:pPr>
+        <w:pStyle w:val="Heading4"/>
+      </w:pPr>
+      <w:r>
+        <w:t>1 Strike</w:t>
+      </w:r>
+    </w:p>
+    <w:p>
+      <w:pPr>
+        <w:pStyle w:val="ListParagraph"/>
+        <w:numPr>
+          <w:ilvl w:val="1"/>
+          <w:numId w:val="42"/>
+        </w:numPr>
+      </w:pPr>
+      <w:r>
+        <w:t xml:space="preserve"> Deal 6 (9) Damage.</w:t>
+      </w:r>
+    </w:p>
+    <w:p>
+      <w:pPr>
+        <w:pStyle w:val="ListParagraph"/>
+        <w:numPr>
+          <w:ilvl w:val="3"/>
+          <w:numId w:val="42"/>
+        </w:numPr>
+      </w:pPr>
+      <w:r>
+        <w:rPr>
+          <w:i/>
+        </w:rPr>
+        <w:t>[]</w:t>
+      </w:r>
+    </w:p>
+    <w:p>
+      <w:pPr>
+        <w:pStyle w:val="ListParagraph"/>
+        <w:ind w:left="1008"/>
+      </w:pPr>
+    </w:p>
+    <w:p>
+      <w:pPr>
+        <w:pStyle w:val="Heading4"/>
+      </w:pPr>
+      <w:r>
+        <w:t>1 Strike</w:t>
+      </w:r>
+    </w:p>
+    <w:p>
+      <w:pPr>
+        <w:pStyle w:val="ListParagraph"/>
+        <w:numPr>
+          <w:ilvl w:val="1"/>
+          <w:numId w:val="42"/>
+        </w:numPr>
+      </w:pPr>
+      <w:r>
+        <w:t xml:space="preserve"> Deal 6 (9) Damage.</w:t>
+      </w:r>
+    </w:p>
+    <w:p>
+      <w:pPr>
+        <w:pStyle w:val="ListParagraph"/>
+        <w:numPr>
+          <w:ilvl w:val="3"/>
+          <w:numId w:val="42"/>
+        </w:numPr>
+      </w:pPr>
+      <w:r>
+        <w:rPr>
+          <w:i/>
+        </w:rPr>
+        <w:lastRenderedPageBreak/>
+        <w:t>[]</w:t>
+      </w:r>
+    </w:p>
+    <w:p>
+      <w:pPr>
+        <w:pStyle w:val="Heading3"/>
+      </w:pPr>
+      <w:r>
+        <w:t>Cards</w:t>
+      </w:r>
+    </w:p>
+    <w:p>
+      <w:r>
+        <w:t>Trap: Target an enemy</w:t>
+      </w:r>
+      <w:r>
+        <w:t xml:space="preserve">. </w:t>
+      </w:r>
+      <w:r>
+        <w:t>When that enemy attacks</w:t>
+      </w:r>
+      <w:r>
+        <w:t xml:space="preserve"> you</w:t>
+      </w:r>
+      <w:r>
+        <w:t>, the trap triggers on it.</w:t>
+      </w:r>
+    </w:p>
+    <w:p>
+      <w:pPr>
+        <w:pStyle w:val="Heading4"/>
+      </w:pPr>
+      <w:r>
+        <w:t>2</w:t>
+      </w:r>
+      <w:r>
+        <w:t xml:space="preserve"> </w:t>
+      </w:r>
+      <w:r>
+        <w:t>Bear Trap</w:t>
+      </w:r>
+    </w:p>
+    <w:p>
+      <w:pPr>
+        <w:pStyle w:val="ListParagraph"/>
+        <w:numPr>
+          <w:ilvl w:val="1"/>
+          <w:numId w:val="42"/>
+        </w:numPr>
+      </w:pPr>
+      <w:r>
+        <w:t xml:space="preserve"> </w:t>
+      </w:r>
+      <w:r>
+        <w:t>Trap: Deal</w:t>
+      </w:r>
+      <w:r>
+        <w:t xml:space="preserve"> 6</w:t>
+      </w:r>
+      <w:r>
+        <w:t xml:space="preserve"> (8)</w:t>
+      </w:r>
+      <w:r>
+        <w:t xml:space="preserve"> damage 2</w:t>
+      </w:r>
+      <w:r>
+        <w:t xml:space="preserve"> times</w:t>
+      </w:r>
+      <w:r>
+        <w:t>.</w:t>
+      </w:r>
+    </w:p>
+    <w:p>
+      <w:pPr>
+        <w:pStyle w:val="ListParagraph"/>
+        <w:numPr>
+          <w:ilvl w:val="3"/>
+          <w:numId w:val="42"/>
+        </w:numPr>
+      </w:pPr>
+      <w:r>
+        <w:rPr>
+          <w:i/>
+        </w:rPr>
+        <w:t>[</w:t>
+      </w:r>
+      <w:r>
+        <w:rPr>
+          <w:i/>
+        </w:rPr>
+        <w:t>MUNCH!</w:t>
+      </w:r>
+      <w:r>
+        <w:rPr>
+          <w:i/>
+        </w:rPr>
+        <w:t>]</w:t>
+      </w:r>
+    </w:p>
+    <w:p>
+      <w:pPr>
+        <w:pStyle w:val="ListParagraph"/>
+        <w:ind w:left="1008"/>
+      </w:pPr>
+    </w:p>
+    <w:p>
+      <w:pPr>
+        <w:pStyle w:val="Heading4"/>
+      </w:pPr>
+      <w:r>
+        <w:t xml:space="preserve">1 </w:t>
+      </w:r>
+      <w:r>
+        <w:t>Gas Trap</w:t>
+      </w:r>
+    </w:p>
+    <w:p>
+      <w:pPr>
+        <w:pStyle w:val="ListParagraph"/>
+        <w:numPr>
+          <w:ilvl w:val="1"/>
+          <w:numId w:val="42"/>
+        </w:numPr>
+      </w:pPr>
+      <w:r>
+        <w:t xml:space="preserve"> </w:t>
+      </w:r>
+      <w:r>
+        <w:t>Trap: Apply 6 poison.</w:t>
+      </w:r>
+      <w:r>
+        <w:t xml:space="preserve"> </w:t>
+      </w:r>
+    </w:p>
+    <w:p>
+      <w:pPr>
+        <w:pStyle w:val="ListParagraph"/>
+        <w:numPr>
+          <w:ilvl w:val="3"/>
+          <w:numId w:val="42"/>
+        </w:numPr>
+      </w:pPr>
+      <w:r>
+        <w:rPr>
+          <w:i/>
+        </w:rPr>
+        <w:t>[</w:t>
+      </w:r>
+      <w:r>
+        <w:rPr>
+          <w:i/>
+        </w:rPr>
+        <w:t>Did someone leave the gas valve on?</w:t>
+      </w:r>
+      <w:r>
+        <w:rPr>
+          <w:i/>
+        </w:rPr>
+        <w:t>]</w:t>
+      </w:r>
+    </w:p>
+    <w:p>
+      <w:pPr>
+        <w:pStyle w:val="ListParagraph"/>
+        <w:ind w:left="1008"/>
+      </w:pPr>
+    </w:p>
+    <w:p>
+      <w:pPr>
+        <w:pStyle w:val="Heading4"/>
+      </w:pPr>
+      <w:r>
+        <w:t xml:space="preserve">1 </w:t>
+      </w:r>
+      <w:r>
+        <w:t>Needle Trap</w:t>
+      </w:r>
+    </w:p>
+    <w:p>
+      <w:pPr>
+        <w:pStyle w:val="ListParagraph"/>
+        <w:numPr>
+          <w:ilvl w:val="1"/>
+          <w:numId w:val="42"/>
+        </w:numPr>
+      </w:pPr>
+      <w:r>
+        <w:t xml:space="preserve">Trap: Deal 1 damage </w:t>
+      </w:r>
+      <w:r>
+        <w:t>5</w:t>
+      </w:r>
+      <w:r>
+        <w:t xml:space="preserve"> (</w:t>
+      </w:r>
+      <w:r>
+        <w:t>8</w:t>
+      </w:r>
+      <w:r>
+        <w:t>)</w:t>
+      </w:r>
+      <w:r>
+        <w:t xml:space="preserve"> times.</w:t>
+      </w:r>
+    </w:p>
+    <w:p>
+      <w:pPr>
+        <w:pStyle w:val="ListParagraph"/>
+        <w:numPr>
+          <w:ilvl w:val="3"/>
+          <w:numId w:val="42"/>
+        </w:numPr>
+      </w:pPr>
+      <w:r>
+        <w:rPr>
+          <w:i/>
+        </w:rPr>
+        <w:t>[</w:t>
+      </w:r>
+      <w:r>
+        <w:rPr>
+          <w:i/>
+        </w:rPr>
+        <w:t>Ouch!</w:t>
+      </w:r>
+      <w:r>
+        <w:rPr>
+          <w:i/>
+        </w:rPr>
+        <w:t xml:space="preserve"> </w:t>
+      </w:r>
+      <w:r>
+        <w:rPr>
+          <w:i/>
+        </w:rPr>
+        <w:t>Ouch!</w:t>
+      </w:r>
+      <w:r>
+        <w:rPr>
+          <w:i/>
+        </w:rPr>
+        <w:t xml:space="preserve"> </w:t>
+      </w:r>
+      <w:r>
+        <w:rPr>
+          <w:i/>
+        </w:rPr>
+        <w:t>Ouch!</w:t>
+      </w:r>
+      <w:r>
+        <w:rPr>
+          <w:i/>
+        </w:rPr>
+        <w:t xml:space="preserve"> </w:t>
+      </w:r>
+      <w:r>
+        <w:rPr>
+          <w:i/>
+        </w:rPr>
+        <w:t>Ouch!</w:t>
+      </w:r>
+      <w:r>
+        <w:rPr>
+          <w:i/>
+        </w:rPr>
+        <w:t xml:space="preserve"> </w:t>
+      </w:r>
+      <w:r>
+        <w:rPr>
+          <w:i/>
+        </w:rPr>
+        <w:t>Ouch!</w:t>
+      </w:r>
+      <w:r>
+        <w:rPr>
+          <w:i/>
+        </w:rPr>
+        <w:t xml:space="preserve"> (Ouch! Ouch</w:t>
+      </w:r>
+      <w:r>
+        <w:rPr>
+          <w:i/>
+        </w:rPr>
+        <w:t xml:space="preserve"> </w:t>
+      </w:r>
+      <w:r>
+        <w:rPr>
+          <w:i/>
+        </w:rPr>
+        <w:t>Ouch!</w:t>
+      </w:r>
+      <w:r>
+        <w:rPr>
+          <w:i/>
+        </w:rPr>
+        <w:t>!)</w:t>
+      </w:r>
+      <w:r>
+        <w:rPr>
+          <w:i/>
+        </w:rPr>
+        <w:t>]</w:t>
+      </w:r>
+    </w:p>
+    <w:p>
+      <w:pPr>
+        <w:pStyle w:val="ListParagraph"/>
+        <w:ind w:left="1008"/>
+      </w:pPr>
+    </w:p>
+    <w:p>
+      <w:pPr>
+        <w:pStyle w:val="Heading4"/>
+      </w:pPr>
+      <w:r>
+        <w:t>0</w:t>
+      </w:r>
+      <w:r>
+        <w:t xml:space="preserve"> </w:t>
+      </w:r>
+      <w:r>
+        <w:t>Sticky Trap</w:t>
+      </w:r>
+    </w:p>
+    <w:p>
+      <w:pPr>
+        <w:pStyle w:val="ListParagraph"/>
+        <w:numPr>
+          <w:ilvl w:val="1"/>
+          <w:numId w:val="42"/>
+        </w:numPr>
+      </w:pPr>
+      <w:r>
+        <w:t>Trap: Apply weakened and slow</w:t>
+      </w:r>
+      <w:r>
+        <w:t>.</w:t>
+      </w:r>
+    </w:p>
+    <w:p>
+      <w:pPr>
+        <w:pStyle w:val="ListParagraph"/>
+        <w:numPr>
+          <w:ilvl w:val="3"/>
+          <w:numId w:val="42"/>
+        </w:numPr>
+      </w:pPr>
+      <w:r>
+        <w:rPr>
+          <w:i/>
+        </w:rPr>
+        <w:t>[</w:t>
+      </w:r>
+      <w:r>
+        <w:rPr>
+          <w:i/>
+        </w:rPr>
+        <w:t>Hey, w</w:t>
+      </w:r>
+      <w:r>
+        <w:rPr>
+          <w:i/>
+        </w:rPr>
+        <w:t>ho left this ectoplasm here?</w:t>
+      </w:r>
+      <w:r>
+        <w:rPr>
+          <w:i/>
+        </w:rPr>
+        <w:t>]</w:t>
+      </w:r>
+    </w:p>
+    <w:p>
+      <w:pPr>
+        <w:pStyle w:val="ListParagraph"/>
+        <w:ind w:left="1008"/>
+      </w:pPr>
+    </w:p>
+    <w:p>
+      <w:pPr>
+        <w:pStyle w:val="Heading4"/>
+      </w:pPr>
+      <w:r>
+        <w:t>1 Strike</w:t>
+      </w:r>
+    </w:p>
+    <w:p>
+      <w:pPr>
+        <w:pStyle w:val="ListParagraph"/>
+        <w:numPr>
+          <w:ilvl w:val="1"/>
+          <w:numId w:val="42"/>
+        </w:numPr>
+      </w:pPr>
+      <w:r>
+        <w:t xml:space="preserve"> Deal 6 (9) Damage.</w:t>
+      </w:r>
+    </w:p>
+    <w:p>
+      <w:pPr>
+        <w:pStyle w:val="ListParagraph"/>
+        <w:numPr>
+          <w:ilvl w:val="3"/>
+          <w:numId w:val="42"/>
+        </w:numPr>
+      </w:pPr>
+      <w:r>
+        <w:rPr>
+          <w:i/>
+        </w:rPr>
+        <w:t>[]</w:t>
+      </w:r>
+    </w:p>
+    <w:p>
+      <w:pPr>
+        <w:pStyle w:val="ListParagraph"/>
+        <w:ind w:left="1008"/>
+      </w:pPr>
+    </w:p>
+    <w:p>
+      <w:pPr>
+        <w:pStyle w:val="Heading4"/>
+      </w:pPr>
+      <w:r>
+        <w:t>1 Strike</w:t>
+      </w:r>
+    </w:p>
+    <w:p>
+      <w:pPr>
+        <w:pStyle w:val="ListParagraph"/>
+        <w:numPr>
+          <w:ilvl w:val="1"/>
+          <w:numId w:val="42"/>
+        </w:numPr>
+      </w:pPr>
+      <w:r>
+        <w:t xml:space="preserve"> Deal 6 (9) Damage.</w:t>
+      </w:r>
+    </w:p>
+    <w:p>
+      <w:pPr>
+        <w:pStyle w:val="ListParagraph"/>
+        <w:numPr>
+          <w:ilvl w:val="3"/>
+          <w:numId w:val="42"/>
+        </w:numPr>
+      </w:pPr>
+      <w:r>
+        <w:rPr>
+          <w:i/>
+        </w:rPr>
+        <w:t>[]</w:t>
+      </w:r>
+    </w:p>
+    <w:p>
+      <w:pPr>
+        <w:pStyle w:val="ListParagraph"/>
+        <w:ind w:left="1008"/>
+      </w:pPr>
+    </w:p>
+    <w:p>
+      <w:pPr>
+        <w:pStyle w:val="Heading4"/>
+      </w:pPr>
+      <w:r>
+        <w:t>1 Strike</w:t>
+      </w:r>
+    </w:p>
+    <w:p>
+      <w:pPr>
+        <w:pStyle w:val="ListParagraph"/>
+        <w:numPr>
+          <w:ilvl w:val="1"/>
+          <w:numId w:val="42"/>
+        </w:numPr>
+      </w:pPr>
+      <w:r>
+        <w:t xml:space="preserve"> Deal 6 (9) Damage.</w:t>
+      </w:r>
+    </w:p>
+    <w:p>
+      <w:pPr>
+        <w:pStyle w:val="ListParagraph"/>
+        <w:numPr>
+          <w:ilvl w:val="3"/>
+          <w:numId w:val="42"/>
+        </w:numPr>
+      </w:pPr>
+      <w:r>
+        <w:rPr>
+          <w:i/>
+        </w:rPr>
+        <w:t>[]</w:t>
+      </w:r>
+    </w:p>
+    <w:p>
+      <w:pPr>
+        <w:pStyle w:val="Heading3"/>
+      </w:pPr>
+      <w:r>
+        <w:t>Cards</w:t>
+      </w:r>
+    </w:p>
+    <w:p>
+      <w:pPr>
+        <w:pStyle w:val="ListParagraph"/>
+        <w:ind w:left="1008"/>
+      </w:pPr>
+      <w:r>
+        <w:t>Shadow Clones – Refund and Repeat, double magic numbers on cards</w:t>
+      </w:r>
+    </w:p>
+    <w:p>
+      <w:pPr>
+        <w:pStyle w:val="Heading4"/>
+      </w:pPr>
+      <w:r>
+        <w:lastRenderedPageBreak/>
+        <w:t xml:space="preserve">1 </w:t>
+      </w:r>
+    </w:p>
+    <w:p>
+      <w:pPr>
+        <w:pStyle w:val="ListParagraph"/>
+        <w:numPr>
+          <w:ilvl w:val="1"/>
+          <w:numId w:val="42"/>
+        </w:numPr>
+      </w:pPr>
+      <w:r>
+        <w:t xml:space="preserve"> </w:t>
+      </w:r>
+    </w:p>
+    <w:p>
+      <w:pPr>
+        <w:pStyle w:val="ListParagraph"/>
+        <w:numPr>
+          <w:ilvl w:val="3"/>
+          <w:numId w:val="42"/>
+        </w:numPr>
+      </w:pPr>
+      <w:r>
+        <w:rPr>
+          <w:i/>
+        </w:rPr>
+        <w:t>[]</w:t>
+      </w:r>
+    </w:p>
+    <w:p>
+      <w:pPr>
+        <w:pStyle w:val="ListParagraph"/>
+        <w:ind w:left="1008"/>
+      </w:pPr>
+    </w:p>
+    <w:p>
+      <w:pPr>
+        <w:pStyle w:val="Heading4"/>
+      </w:pPr>
+      <w:r>
+        <w:t>1 Strike</w:t>
+      </w:r>
+    </w:p>
+    <w:p>
+      <w:pPr>
+        <w:pStyle w:val="ListParagraph"/>
+        <w:numPr>
+          <w:ilvl w:val="1"/>
+          <w:numId w:val="42"/>
+        </w:numPr>
+      </w:pPr>
+      <w:r>
+        <w:t xml:space="preserve"> Deal 6 (9) Damage.</w:t>
+      </w:r>
+    </w:p>
+    <w:p>
+      <w:pPr>
+        <w:pStyle w:val="ListParagraph"/>
+        <w:numPr>
+          <w:ilvl w:val="3"/>
+          <w:numId w:val="42"/>
+        </w:numPr>
+      </w:pPr>
+      <w:r>
+        <w:rPr>
+          <w:i/>
+        </w:rPr>
+        <w:t>[]</w:t>
+      </w:r>
+    </w:p>
+    <w:p>
+      <w:pPr>
+        <w:pStyle w:val="ListParagraph"/>
+        <w:ind w:left="1008"/>
+      </w:pPr>
+    </w:p>
+    <w:p>
+      <w:pPr>
+        <w:pStyle w:val="ListParagraph"/>
+        <w:ind w:left="1008"/>
+      </w:pPr>
+    </w:p>
+    <w:p>
+      <w:pPr>
+        <w:pStyle w:val="ListParagraph"/>
+        <w:ind w:left="1008"/>
+      </w:pPr>
+    </w:p>
+    <w:p>
+      <w:pPr>
+        <w:pStyle w:val="Heading1"/>
+      </w:pPr>
     </w:p>
     <w:p>
       <w:pPr>
@@ -5573,7 +6871,7 @@
         <v:path o:extrusionok="f" gradientshapeok="t" o:connecttype="rect"/>
         <o:lock v:ext="edit" aspectratio="t"/>
       </v:shapetype>
-      <v:shape id="_x0000_i1043" type="#_x0000_t75" style="width:16.3pt;height:16.3pt" o:bullet="t">
+      <v:shape id="_x0000_i1031" type="#_x0000_t75" style="width:16.3pt;height:16.3pt" o:bullet="t">
         <v:imagedata r:id="rId1" o:title="card_small_orb"/>
       </v:shape>
     </w:pict>

</xml_diff>

<commit_message>
Patience, quick thinking, flavor text no longer hardcoded
</commit_message>
<xml_diff>
--- a/Slay the spire thief character.docx
+++ b/Slay the spire thief character.docx
@@ -3088,234 +3088,240 @@
       <w:r>
         <w:t>+</w:t>
       </w:r>
+      <w:r>
+        <w:t>1 Hide in the Shadows:</w:t>
+      </w:r>
+    </w:p>
+    <w:p>
+      <w:pPr>
+        <w:pStyle w:val="ListParagraph"/>
+        <w:numPr>
+          <w:ilvl w:val="1"/>
+          <w:numId w:val="45"/>
+        </w:numPr>
+      </w:pPr>
+      <w:r>
+        <w:t>Gain 10 (13) Block. Ethereal.</w:t>
+      </w:r>
+      <w:r>
+        <w:t xml:space="preserve"> Has exhaust</w:t>
+      </w:r>
+      <w:r>
+        <w:t>/exhausts</w:t>
+      </w:r>
+      <w:r>
+        <w:t xml:space="preserve"> if you’ve played an attack this turn. </w:t>
+      </w:r>
+    </w:p>
+    <w:p/>
+    <w:p>
+      <w:pPr>
+        <w:pStyle w:val="Heading4"/>
+      </w:pPr>
+      <w:r>
+        <w:t>+</w:t>
+      </w:r>
+      <w:r>
+        <w:t>1 Shadow Cloak:</w:t>
+      </w:r>
+    </w:p>
+    <w:p>
+      <w:pPr>
+        <w:pStyle w:val="ListParagraph"/>
+        <w:numPr>
+          <w:ilvl w:val="1"/>
+          <w:numId w:val="45"/>
+        </w:numPr>
+      </w:pPr>
+      <w:r>
+        <w:t xml:space="preserve">Gain 2 (3) Block. Increase this card’s block by 2 (3) for this combat. Ethereal. </w:t>
+      </w:r>
+    </w:p>
+    <w:p/>
+    <w:p>
+      <w:pPr>
+        <w:pStyle w:val="Heading4"/>
+      </w:pPr>
+      <w:r>
+        <w:t>+</w:t>
+      </w:r>
+      <w:r>
+        <w:t>2 Patience</w:t>
+      </w:r>
+      <w:r>
+        <w:t>:</w:t>
+      </w:r>
+    </w:p>
+    <w:p>
+      <w:pPr>
+        <w:pStyle w:val="ListParagraph"/>
+        <w:numPr>
+          <w:ilvl w:val="1"/>
+          <w:numId w:val="45"/>
+        </w:numPr>
+        <w:rPr>
+          <w:rStyle w:val="Emphasis"/>
+        </w:rPr>
+      </w:pPr>
+      <w:r>
+        <w:rPr>
+          <w:rStyle w:val="Emphasis"/>
+        </w:rPr>
+        <w:t xml:space="preserve">Gain 18 (22) block. Grave. </w:t>
+      </w:r>
+    </w:p>
+    <w:p>
+      <w:pPr>
+        <w:ind w:left="288"/>
+        <w:rPr>
+          <w:i/>
+          <w:iCs/>
+        </w:rPr>
+      </w:pPr>
+    </w:p>
+    <w:p>
+      <w:pPr>
+        <w:pStyle w:val="Heading4"/>
+        <w:rPr>
+          <w:rStyle w:val="SubtleEmphasis"/>
+        </w:rPr>
+      </w:pPr>
+      <w:r>
+        <w:t>+</w:t>
+      </w:r>
+      <w:r>
+        <w:t>1 Sleight of Hand (Steal):</w:t>
+      </w:r>
+    </w:p>
+    <w:p>
+      <w:pPr>
+        <w:pStyle w:val="ListParagraph"/>
+        <w:numPr>
+          <w:ilvl w:val="1"/>
+          <w:numId w:val="36"/>
+        </w:numPr>
+      </w:pPr>
+      <w:r>
+        <w:t>Gain 6 block,</w:t>
+      </w:r>
+      <w:r>
+        <w:t xml:space="preserve"> Steal 1 (2) cards.</w:t>
+      </w:r>
+    </w:p>
+    <w:p>
+      <w:pPr>
+        <w:pStyle w:val="ListParagraph"/>
+        <w:numPr>
+          <w:ilvl w:val="3"/>
+          <w:numId w:val="36"/>
+        </w:numPr>
+        <w:rPr>
+          <w:i/>
+        </w:rPr>
+      </w:pPr>
+      <w:r>
+        <w:rPr>
+          <w:i/>
+        </w:rPr>
+        <w:t xml:space="preserve">[Is </w:t>
+      </w:r>
+      <w:r>
+        <w:rPr>
+          <w:b/>
+          <w:i/>
+        </w:rPr>
+        <w:t>this</w:t>
+      </w:r>
+      <w:r>
+        <w:rPr>
+          <w:i/>
+        </w:rPr>
+        <w:t xml:space="preserve"> your watch?]</w:t>
+      </w:r>
+    </w:p>
+    <w:p>
+      <w:pPr>
+        <w:pStyle w:val="Heading4"/>
+      </w:pPr>
+      <w:r>
+        <w:t>+</w:t>
+      </w:r>
+      <w:r>
+        <w:t>1 Quick Thinking</w:t>
+      </w:r>
+      <w:r>
+        <w:rPr>
+          <w:color w:val="FF0000"/>
+        </w:rPr>
+        <w:t xml:space="preserve"> </w:t>
+      </w:r>
+      <w:r>
+        <w:t>(</w:t>
+      </w:r>
+      <w:r>
+        <w:t>Shadowstep</w:t>
+      </w:r>
+      <w:r>
+        <w:t>)</w:t>
+      </w:r>
+    </w:p>
+    <w:p>
+      <w:pPr>
+        <w:pStyle w:val="ListParagraph"/>
+        <w:numPr>
+          <w:ilvl w:val="1"/>
+          <w:numId w:val="39"/>
+        </w:numPr>
+        <w:rPr>
+          <w:rStyle w:val="Emphasis"/>
+        </w:rPr>
+      </w:pPr>
+      <w:r>
+        <w:rPr>
+          <w:rStyle w:val="Emphasis"/>
+        </w:rPr>
+        <w:t xml:space="preserve">Shadowstep </w:t>
+      </w:r>
+      <w:r>
+        <w:rPr>
+          <w:rStyle w:val="Emphasis"/>
+        </w:rPr>
+        <w:t>1 times</w:t>
+      </w:r>
+      <w:r>
+        <w:rPr>
+          <w:rStyle w:val="Emphasis"/>
+        </w:rPr>
+        <w:t xml:space="preserve"> and </w:t>
+      </w:r>
+      <w:r>
+        <w:rPr>
+          <w:rStyle w:val="Emphasis"/>
+        </w:rPr>
+        <w:t xml:space="preserve">draw 1 (2) cards. </w:t>
+      </w:r>
+    </w:p>
+    <w:p>
+      <w:pPr>
+        <w:rPr>
+          <w:rStyle w:val="Emphasis"/>
+        </w:rPr>
+      </w:pPr>
+    </w:p>
+    <w:p>
+      <w:pPr>
+        <w:pStyle w:val="Heading4"/>
+      </w:pPr>
+      <w:r>
+        <w:t>1</w:t>
+      </w:r>
+      <w:r>
+        <w:t xml:space="preserve"> Shadow Evad</w:t>
+      </w:r>
       <w:bookmarkStart w:id="0" w:name="_GoBack"/>
       <w:bookmarkEnd w:id="0"/>
       <w:r>
-        <w:t>1 Hide in the Shadows:</w:t>
-      </w:r>
-    </w:p>
-    <w:p>
-      <w:pPr>
-        <w:pStyle w:val="ListParagraph"/>
-        <w:numPr>
-          <w:ilvl w:val="1"/>
-          <w:numId w:val="45"/>
-        </w:numPr>
-      </w:pPr>
-      <w:r>
-        <w:t>Gain 10 (13) Block. Ethereal.</w:t>
-      </w:r>
-      <w:r>
-        <w:t xml:space="preserve"> Has exhaust</w:t>
-      </w:r>
-      <w:r>
-        <w:t>/exhausts</w:t>
-      </w:r>
-      <w:r>
-        <w:t xml:space="preserve"> if you’ve played an attack this turn. </w:t>
-      </w:r>
-    </w:p>
-    <w:p/>
-    <w:p>
-      <w:pPr>
-        <w:pStyle w:val="Heading4"/>
-      </w:pPr>
-      <w:r>
-        <w:t>1 Shadow Cloak:</w:t>
-      </w:r>
-    </w:p>
-    <w:p>
-      <w:pPr>
-        <w:pStyle w:val="ListParagraph"/>
-        <w:numPr>
-          <w:ilvl w:val="1"/>
-          <w:numId w:val="45"/>
-        </w:numPr>
-      </w:pPr>
-      <w:r>
-        <w:t xml:space="preserve">Gain 2 (3) Block. Increase this card’s block by 2 (3) for this combat. Ethereal. </w:t>
-      </w:r>
-    </w:p>
-    <w:p/>
-    <w:p>
-      <w:pPr>
-        <w:pStyle w:val="Heading4"/>
-      </w:pPr>
-      <w:r>
-        <w:t>2 Patience</w:t>
-      </w:r>
-      <w:r>
-        <w:t>:</w:t>
-      </w:r>
-    </w:p>
-    <w:p>
-      <w:pPr>
-        <w:pStyle w:val="ListParagraph"/>
-        <w:numPr>
-          <w:ilvl w:val="1"/>
-          <w:numId w:val="45"/>
-        </w:numPr>
-        <w:rPr>
-          <w:rStyle w:val="Emphasis"/>
-        </w:rPr>
-      </w:pPr>
-      <w:r>
-        <w:rPr>
-          <w:rStyle w:val="Emphasis"/>
-        </w:rPr>
-        <w:t xml:space="preserve">Gain 18 (22) block. Grave. </w:t>
-      </w:r>
-    </w:p>
-    <w:p>
-      <w:pPr>
-        <w:ind w:left="288"/>
-        <w:rPr>
-          <w:i/>
-          <w:iCs/>
-        </w:rPr>
-      </w:pPr>
-    </w:p>
-    <w:p>
-      <w:pPr>
-        <w:pStyle w:val="Heading4"/>
-        <w:rPr>
-          <w:rStyle w:val="SubtleEmphasis"/>
-        </w:rPr>
-      </w:pPr>
-      <w:r>
-        <w:t>1 Sleight of Hand (Steal):</w:t>
-      </w:r>
-    </w:p>
-    <w:p>
-      <w:pPr>
-        <w:pStyle w:val="ListParagraph"/>
-        <w:numPr>
-          <w:ilvl w:val="1"/>
-          <w:numId w:val="36"/>
-        </w:numPr>
-      </w:pPr>
-      <w:r>
-        <w:t xml:space="preserve">Gain </w:t>
-      </w:r>
-      <w:r>
-        <w:rPr>
-          <w:color w:val="FF0000"/>
-        </w:rPr>
-        <w:t xml:space="preserve">6 </w:t>
-      </w:r>
-      <w:r>
-        <w:t>block, Steal 1 (2) cards.</w:t>
-      </w:r>
-    </w:p>
-    <w:p>
-      <w:pPr>
-        <w:pStyle w:val="ListParagraph"/>
-        <w:numPr>
-          <w:ilvl w:val="3"/>
-          <w:numId w:val="36"/>
-        </w:numPr>
-        <w:rPr>
-          <w:i/>
-        </w:rPr>
-      </w:pPr>
-      <w:r>
-        <w:rPr>
-          <w:i/>
-        </w:rPr>
-        <w:t xml:space="preserve">[Is </w:t>
-      </w:r>
-      <w:r>
-        <w:rPr>
-          <w:b/>
-          <w:i/>
-        </w:rPr>
-        <w:t>this</w:t>
-      </w:r>
-      <w:r>
-        <w:rPr>
-          <w:i/>
-        </w:rPr>
-        <w:t xml:space="preserve"> your watch?]</w:t>
-      </w:r>
-    </w:p>
-    <w:p>
-      <w:pPr>
-        <w:pStyle w:val="Heading4"/>
-      </w:pPr>
-      <w:r>
-        <w:rPr>
-          <w:color w:val="FF0000"/>
-        </w:rPr>
-        <w:t xml:space="preserve">1 </w:t>
-      </w:r>
-      <w:r>
-        <w:rPr>
-          <w:color w:val="FF0000"/>
-        </w:rPr>
-        <w:t xml:space="preserve">Quick Thinking </w:t>
-      </w:r>
-      <w:r>
-        <w:t>(</w:t>
-      </w:r>
-      <w:r>
-        <w:t>Shadowstep</w:t>
-      </w:r>
-      <w:r>
-        <w:t>)</w:t>
-      </w:r>
-    </w:p>
-    <w:p>
-      <w:pPr>
-        <w:pStyle w:val="ListParagraph"/>
-        <w:numPr>
-          <w:ilvl w:val="1"/>
-          <w:numId w:val="39"/>
-        </w:numPr>
-        <w:rPr>
-          <w:rStyle w:val="Emphasis"/>
-        </w:rPr>
-      </w:pPr>
-      <w:r>
-        <w:rPr>
-          <w:rStyle w:val="Emphasis"/>
-        </w:rPr>
-        <w:t xml:space="preserve">Shadowstep </w:t>
-      </w:r>
-      <w:r>
-        <w:rPr>
-          <w:rStyle w:val="Emphasis"/>
-        </w:rPr>
-        <w:t>1 times</w:t>
-      </w:r>
-      <w:r>
-        <w:rPr>
-          <w:rStyle w:val="Emphasis"/>
-        </w:rPr>
-        <w:t xml:space="preserve"> and </w:t>
-      </w:r>
-      <w:r>
-        <w:rPr>
-          <w:rStyle w:val="Emphasis"/>
-        </w:rPr>
-        <w:t xml:space="preserve">draw 1 (2) cards. </w:t>
-      </w:r>
-    </w:p>
-    <w:p>
-      <w:pPr>
-        <w:rPr>
-          <w:rStyle w:val="Emphasis"/>
-        </w:rPr>
-      </w:pPr>
-    </w:p>
-    <w:p>
-      <w:pPr>
-        <w:pStyle w:val="Heading4"/>
-      </w:pPr>
-      <w:r>
-        <w:t>1</w:t>
-      </w:r>
-      <w:r>
-        <w:t xml:space="preserve"> Shadow Evade</w:t>
+        <w:t>e</w:t>
       </w:r>
       <w:r>
         <w:t>. (</w:t>
@@ -6871,7 +6877,7 @@
         <v:path o:extrusionok="f" gradientshapeok="t" o:connecttype="rect"/>
         <o:lock v:ext="edit" aspectratio="t"/>
       </v:shapetype>
-      <v:shape id="_x0000_i1031" type="#_x0000_t75" style="width:16.3pt;height:16.3pt" o:bullet="t">
+      <v:shape id="_x0000_i1037" type="#_x0000_t75" style="width:16.3pt;height:16.3pt" o:bullet="t">
         <v:imagedata r:id="rId1" o:title="card_small_orb"/>
       </v:shape>
     </w:pict>
@@ -10421,7 +10427,6 @@
   <w:style w:type="character" w:default="1" w:styleId="DefaultParagraphFont">
     <w:name w:val="Default Paragraph Font"/>
     <w:uiPriority w:val="1"/>
-    <w:semiHidden/>
     <w:unhideWhenUsed/>
   </w:style>
   <w:style w:type="table" w:default="1" w:styleId="TableNormal">

</xml_diff>

<commit_message>
DOUBLE DEALING WORKS WOOP
</commit_message>
<xml_diff>
--- a/Slay the spire thief character.docx
+++ b/Slay the spire thief character.docx
@@ -3424,6 +3424,9 @@
         <w:pStyle w:val="Heading4"/>
       </w:pPr>
       <w:r>
+        <w:t>+</w:t>
+      </w:r>
+      <w:r>
         <w:t xml:space="preserve">1 </w:t>
       </w:r>
       <w:r>
@@ -3475,6 +3478,11 @@
       </w:pPr>
       <w:r>
         <w:lastRenderedPageBreak/>
+        <w:t>+</w:t>
+      </w:r>
+      <w:bookmarkStart w:id="0" w:name="_GoBack"/>
+      <w:bookmarkEnd w:id="0"/>
+      <w:r>
         <w:t>1 D</w:t>
       </w:r>
       <w:r>
@@ -6896,13 +6904,19 @@
         <w:contextualSpacing w:val="0"/>
       </w:pPr>
       <w:r>
-        <w:t>1 power, 2 attacks, 2 skills, 3 of each rarity. So a minimum of 9 cards</w:t>
+        <w:t xml:space="preserve">1 power, 2 attacks, 2 skills, 3 of each rarity. </w:t>
+      </w:r>
+      <w:proofErr w:type="gramStart"/>
+      <w:r>
+        <w:t>So</w:t>
+      </w:r>
+      <w:proofErr w:type="gramEnd"/>
+      <w:r>
+        <w:t xml:space="preserve"> a minimum of 9 cards</w:t>
       </w:r>
       <w:r>
         <w:t xml:space="preserve"> to not throw any exceptions.</w:t>
       </w:r>
-      <w:bookmarkStart w:id="0" w:name="_GoBack"/>
-      <w:bookmarkEnd w:id="0"/>
     </w:p>
     <w:sectPr>
       <w:pgSz w:w="12240" w:h="15840"/>
@@ -6937,7 +6951,7 @@
         <v:path o:extrusionok="f" gradientshapeok="t" o:connecttype="rect"/>
         <o:lock v:ext="edit" aspectratio="t"/>
       </v:shapetype>
-      <v:shape id="_x0000_i1045" type="#_x0000_t75" style="width:16.3pt;height:16.3pt" o:bullet="t">
+      <v:shape id="_x0000_i1047" type="#_x0000_t75" style="width:16.3pt;height:16.3pt" o:bullet="t">
         <v:imagedata r:id="rId1" o:title="card_small_orb"/>
       </v:shape>
     </w:pict>

</xml_diff>

<commit_message>
Lying was fixed. Darts!
</commit_message>
<xml_diff>
--- a/Slay the spire thief character.docx
+++ b/Slay the spire thief character.docx
@@ -3480,187 +3480,196 @@
         <w:lastRenderedPageBreak/>
         <w:t>+</w:t>
       </w:r>
+      <w:r>
+        <w:t>1 D</w:t>
+      </w:r>
+      <w:r>
+        <w:t>ouble-dealing</w:t>
+      </w:r>
+      <w:r>
+        <w:t xml:space="preserve"> (Backstab):</w:t>
+      </w:r>
+    </w:p>
+    <w:p>
+      <w:pPr>
+        <w:pStyle w:val="ListParagraph"/>
+        <w:numPr>
+          <w:ilvl w:val="1"/>
+          <w:numId w:val="37"/>
+        </w:numPr>
+      </w:pPr>
+      <w:r>
+        <w:t>(Art: A hand full of cards. Except it’s not cards. It’s…daggers? Or the thief slamming daggers on the table as if playing cards.)</w:t>
+      </w:r>
+    </w:p>
+    <w:p>
+      <w:pPr>
+        <w:pStyle w:val="ListParagraph"/>
+        <w:numPr>
+          <w:ilvl w:val="1"/>
+          <w:numId w:val="37"/>
+        </w:numPr>
+      </w:pPr>
+      <w:r>
+        <w:t>The next 1 (2) Backstab attack(s) you play deal(s) double damage.</w:t>
+      </w:r>
+    </w:p>
+    <w:p>
+      <w:pPr>
+        <w:pStyle w:val="ListParagraph"/>
+        <w:numPr>
+          <w:ilvl w:val="3"/>
+          <w:numId w:val="37"/>
+        </w:numPr>
+      </w:pPr>
+      <w:r>
+        <w:rPr>
+          <w:i/>
+        </w:rPr>
+        <w:t>[Full House!]</w:t>
+      </w:r>
+    </w:p>
+    <w:p/>
+    <w:p>
+      <w:pPr>
+        <w:pStyle w:val="Heading3"/>
+      </w:pPr>
+      <w:r>
+        <w:t>Powers</w:t>
+      </w:r>
+    </w:p>
+    <w:p>
+      <w:pPr>
+        <w:pStyle w:val="Heading4"/>
+        <w:rPr>
+          <w:rStyle w:val="SubtleEmphasis"/>
+        </w:rPr>
+      </w:pPr>
+      <w:r>
+        <w:t>+</w:t>
+      </w:r>
+      <w:r>
+        <w:t>1 S</w:t>
+      </w:r>
+      <w:r>
+        <w:t xml:space="preserve">harp </w:t>
+      </w:r>
+      <w:r>
+        <w:t>P</w:t>
+      </w:r>
+      <w:r>
+        <w:t xml:space="preserve">ractice </w:t>
+      </w:r>
+      <w:r>
+        <w:t>(Steal):</w:t>
+      </w:r>
+    </w:p>
+    <w:p>
+      <w:pPr>
+        <w:pStyle w:val="ListParagraph"/>
+        <w:numPr>
+          <w:ilvl w:val="1"/>
+          <w:numId w:val="36"/>
+        </w:numPr>
+        <w:contextualSpacing w:val="0"/>
+      </w:pPr>
+      <w:r>
+        <w:t>(Innate.) At the start of each turn add a random stolen card to your hand.</w:t>
+      </w:r>
+    </w:p>
+    <w:p>
+      <w:pPr>
+        <w:pStyle w:val="ListParagraph"/>
+        <w:numPr>
+          <w:ilvl w:val="3"/>
+          <w:numId w:val="36"/>
+        </w:numPr>
+        <w:contextualSpacing w:val="0"/>
+      </w:pPr>
+      <w:r>
+        <w:rPr>
+          <w:i/>
+        </w:rPr>
+        <w:t>[]</w:t>
+      </w:r>
+    </w:p>
+    <w:p>
+      <w:pPr>
+        <w:pStyle w:val="Heading2"/>
+      </w:pPr>
+      <w:r>
+        <w:t>Uncommon</w:t>
+      </w:r>
+    </w:p>
+    <w:p>
+      <w:pPr>
+        <w:pStyle w:val="Heading3"/>
+        <w:ind w:firstLine="720"/>
+      </w:pPr>
+      <w:r>
+        <w:t>Attacks</w:t>
+      </w:r>
+    </w:p>
+    <w:p>
+      <w:pPr>
+        <w:pStyle w:val="Heading4"/>
+      </w:pPr>
+      <w:r>
+        <w:t>+</w:t>
+      </w:r>
+      <w:r>
+        <w:t xml:space="preserve">0 </w:t>
+      </w:r>
+      <w:r>
+        <w:t>Beautiful</w:t>
+      </w:r>
+      <w:r>
+        <w:t xml:space="preserve"> Lies:</w:t>
+      </w:r>
+    </w:p>
+    <w:p>
+      <w:pPr>
+        <w:pStyle w:val="ListParagraph"/>
+        <w:numPr>
+          <w:ilvl w:val="1"/>
+          <w:numId w:val="34"/>
+        </w:numPr>
+      </w:pPr>
+      <w:r>
+        <w:t>Deal 6 (</w:t>
+      </w:r>
+      <w:r>
+        <w:t>8</w:t>
+      </w:r>
+      <w:r>
+        <w:t xml:space="preserve">) damage. Add a copy of this card to your deck. Exhaust. </w:t>
+      </w:r>
+      <w:proofErr w:type="spellStart"/>
+      <w:r>
+        <w:t>Soulbound</w:t>
+      </w:r>
+      <w:proofErr w:type="spellEnd"/>
+      <w:r>
+        <w:t>,</w:t>
+      </w:r>
+    </w:p>
+    <w:p>
+      <w:pPr>
+        <w:pStyle w:val="ListParagraph"/>
+        <w:ind w:left="432"/>
+      </w:pPr>
+    </w:p>
+    <w:p>
+      <w:pPr>
+        <w:pStyle w:val="Heading4"/>
+      </w:pPr>
+      <w:r>
+        <w:t>2</w:t>
+      </w:r>
       <w:bookmarkStart w:id="0" w:name="_GoBack"/>
       <w:bookmarkEnd w:id="0"/>
       <w:r>
-        <w:t>1 D</w:t>
-      </w:r>
-      <w:r>
-        <w:t>ouble-dealing</w:t>
-      </w:r>
-      <w:r>
-        <w:t xml:space="preserve"> (Backstab):</w:t>
-      </w:r>
-    </w:p>
-    <w:p>
-      <w:pPr>
-        <w:pStyle w:val="ListParagraph"/>
-        <w:numPr>
-          <w:ilvl w:val="1"/>
-          <w:numId w:val="37"/>
-        </w:numPr>
-      </w:pPr>
-      <w:r>
-        <w:t>(Art: A hand full of cards. Except it’s not cards. It’s…daggers? Or the thief slamming daggers on the table as if playing cards.)</w:t>
-      </w:r>
-    </w:p>
-    <w:p>
-      <w:pPr>
-        <w:pStyle w:val="ListParagraph"/>
-        <w:numPr>
-          <w:ilvl w:val="1"/>
-          <w:numId w:val="37"/>
-        </w:numPr>
-      </w:pPr>
-      <w:r>
-        <w:t>The next 1 (2) Backstab attack(s) you play deal(s) double damage.</w:t>
-      </w:r>
-    </w:p>
-    <w:p>
-      <w:pPr>
-        <w:pStyle w:val="ListParagraph"/>
-        <w:numPr>
-          <w:ilvl w:val="3"/>
-          <w:numId w:val="37"/>
-        </w:numPr>
-      </w:pPr>
-      <w:r>
-        <w:rPr>
-          <w:i/>
-        </w:rPr>
-        <w:t>[Full House!]</w:t>
-      </w:r>
-    </w:p>
-    <w:p/>
-    <w:p>
-      <w:pPr>
-        <w:pStyle w:val="Heading3"/>
-      </w:pPr>
-      <w:r>
-        <w:t>Powers</w:t>
-      </w:r>
-    </w:p>
-    <w:p>
-      <w:pPr>
-        <w:pStyle w:val="Heading4"/>
-        <w:rPr>
-          <w:rStyle w:val="SubtleEmphasis"/>
-        </w:rPr>
-      </w:pPr>
-      <w:r>
-        <w:t>1 S</w:t>
-      </w:r>
-      <w:r>
-        <w:t xml:space="preserve">harp </w:t>
-      </w:r>
-      <w:r>
-        <w:t>P</w:t>
-      </w:r>
-      <w:r>
-        <w:t xml:space="preserve">ractice </w:t>
-      </w:r>
-      <w:r>
-        <w:t>(Steal):</w:t>
-      </w:r>
-    </w:p>
-    <w:p>
-      <w:pPr>
-        <w:pStyle w:val="ListParagraph"/>
-        <w:numPr>
-          <w:ilvl w:val="1"/>
-          <w:numId w:val="36"/>
-        </w:numPr>
-        <w:contextualSpacing w:val="0"/>
-      </w:pPr>
-      <w:r>
-        <w:t>(Innate.) At the start of each turn add a random stolen card to your hand.</w:t>
-      </w:r>
-    </w:p>
-    <w:p>
-      <w:pPr>
-        <w:pStyle w:val="ListParagraph"/>
-        <w:numPr>
-          <w:ilvl w:val="3"/>
-          <w:numId w:val="36"/>
-        </w:numPr>
-        <w:contextualSpacing w:val="0"/>
-      </w:pPr>
-      <w:r>
-        <w:rPr>
-          <w:i/>
-        </w:rPr>
-        <w:t>[]</w:t>
-      </w:r>
-    </w:p>
-    <w:p>
-      <w:pPr>
-        <w:pStyle w:val="Heading2"/>
-      </w:pPr>
-      <w:r>
-        <w:t>Uncommon</w:t>
-      </w:r>
-    </w:p>
-    <w:p>
-      <w:pPr>
-        <w:pStyle w:val="Heading3"/>
-        <w:ind w:firstLine="720"/>
-      </w:pPr>
-      <w:r>
-        <w:t>Attacks</w:t>
-      </w:r>
-    </w:p>
-    <w:p>
-      <w:pPr>
-        <w:pStyle w:val="Heading4"/>
-      </w:pPr>
-      <w:r>
-        <w:t xml:space="preserve">0 </w:t>
-      </w:r>
-      <w:r>
-        <w:t>Beautiful</w:t>
-      </w:r>
-      <w:r>
-        <w:t xml:space="preserve"> Lies:</w:t>
-      </w:r>
-    </w:p>
-    <w:p>
-      <w:pPr>
-        <w:pStyle w:val="ListParagraph"/>
-        <w:numPr>
-          <w:ilvl w:val="1"/>
-          <w:numId w:val="34"/>
-        </w:numPr>
-      </w:pPr>
-      <w:r>
-        <w:t>Deal 6 (</w:t>
-      </w:r>
-      <w:r>
-        <w:t>8</w:t>
-      </w:r>
-      <w:r>
-        <w:t xml:space="preserve">) damage. Add a copy of this card to your deck. Exhaust. </w:t>
-      </w:r>
-      <w:proofErr w:type="spellStart"/>
-      <w:r>
-        <w:t>Soulbound</w:t>
-      </w:r>
-      <w:proofErr w:type="spellEnd"/>
-      <w:r>
-        <w:t>,</w:t>
-      </w:r>
-    </w:p>
-    <w:p>
-      <w:pPr>
-        <w:pStyle w:val="ListParagraph"/>
-        <w:ind w:left="432"/>
-      </w:pPr>
-    </w:p>
-    <w:p>
-      <w:pPr>
-        <w:pStyle w:val="Heading4"/>
-      </w:pPr>
-      <w:r>
-        <w:t>1 Darts:</w:t>
+        <w:t xml:space="preserve"> Darts:</w:t>
       </w:r>
     </w:p>
     <w:p>
@@ -6951,7 +6960,7 @@
         <v:path o:extrusionok="f" gradientshapeok="t" o:connecttype="rect"/>
         <o:lock v:ext="edit" aspectratio="t"/>
       </v:shapetype>
-      <v:shape id="_x0000_i1047" type="#_x0000_t75" style="width:16.3pt;height:16.3pt" o:bullet="t">
+      <v:shape id="_x0000_i1050" type="#_x0000_t75" style="width:16.3pt;height:16.3pt" o:bullet="t">
         <v:imagedata r:id="rId1" o:title="card_small_orb"/>
       </v:shape>
     </w:pict>

</xml_diff>

<commit_message>
Attack of Opertunity, bunfch of other small fixes
</commit_message>
<xml_diff>
--- a/Slay the spire thief character.docx
+++ b/Slay the spire thief character.docx
@@ -1631,8 +1631,6 @@
       <w:r>
         <w:t xml:space="preserve"> </w:t>
       </w:r>
-      <w:bookmarkStart w:id="0" w:name="_GoBack"/>
-      <w:bookmarkEnd w:id="0"/>
       <w:r>
         <w:t xml:space="preserve">- </w:t>
       </w:r>
@@ -3759,6 +3757,9 @@
         </w:rPr>
       </w:pPr>
       <w:r>
+        <w:t>+</w:t>
+      </w:r>
+      <w:r>
         <w:t>2 Gut:</w:t>
       </w:r>
     </w:p>
@@ -3846,13 +3847,24 @@
         </w:numPr>
       </w:pPr>
       <w:r>
-        <w:t xml:space="preserve">Deal 9 damage. If this kills a non-minion enemy. Gain 5 gold.  Backstab: </w:t>
+        <w:t>Deal 9 damage. If this kills a non-minion enemy</w:t>
+      </w:r>
+      <w:r>
+        <w:t>,</w:t>
+      </w:r>
+      <w:r>
+        <w:t xml:space="preserve"> g</w:t>
+      </w:r>
+      <w:bookmarkStart w:id="0" w:name="_GoBack"/>
+      <w:bookmarkEnd w:id="0"/>
+      <w:r>
+        <w:t xml:space="preserve">ain 5 gold.  Backstab: </w:t>
       </w:r>
       <w:r>
         <w:t>20</w:t>
       </w:r>
       <w:r>
-        <w:t xml:space="preserve"> gold instead.</w:t>
+        <w:t xml:space="preserve"> gold instead</w:t>
       </w:r>
     </w:p>
     <w:p/>
@@ -6996,7 +7008,7 @@
         <v:path o:extrusionok="f" gradientshapeok="t" o:connecttype="rect"/>
         <o:lock v:ext="edit" aspectratio="t"/>
       </v:shapetype>
-      <v:shape id="_x0000_i1059" type="#_x0000_t75" style="width:16.3pt;height:16.3pt" o:bullet="t">
+      <v:shape id="_x0000_i1063" type="#_x0000_t75" style="width:16.3pt;height:16.3pt" o:bullet="t">
         <v:imagedata r:id="rId1" o:title="card_small_orb"/>
       </v:shape>
     </w:pict>

</xml_diff>

<commit_message>
Dirty Deeds DDC, Ambush, Vicious Assault
</commit_message>
<xml_diff>
--- a/Slay the spire thief character.docx
+++ b/Slay the spire thief character.docx
@@ -3789,6 +3789,9 @@
         </w:rPr>
       </w:pPr>
       <w:r>
+        <w:t>+</w:t>
+      </w:r>
+      <w:r>
         <w:t>1 Attack of Opportunity (Backstab)</w:t>
       </w:r>
       <w:r>
@@ -3826,6 +3829,9 @@
         </w:rPr>
       </w:pPr>
       <w:r>
+        <w:t>+</w:t>
+      </w:r>
+      <w:r>
         <w:t>1 Dirty Deeds DDC</w:t>
       </w:r>
       <w:r>
@@ -3855,8 +3861,6 @@
       <w:r>
         <w:t xml:space="preserve"> g</w:t>
       </w:r>
-      <w:bookmarkStart w:id="0" w:name="_GoBack"/>
-      <w:bookmarkEnd w:id="0"/>
       <w:r>
         <w:t xml:space="preserve">ain 5 gold.  Backstab: </w:t>
       </w:r>
@@ -3874,6 +3878,9 @@
       </w:pPr>
       <w:r>
         <w:lastRenderedPageBreak/>
+        <w:t>+</w:t>
+      </w:r>
+      <w:r>
         <w:t>2 Vicious Assault</w:t>
       </w:r>
       <w:r>
@@ -5189,7 +5196,27 @@
         </w:numPr>
       </w:pPr>
       <w:r>
-        <w:t>Add 3 voids to your draw pile. Deal damage equal to 40% (50%) of an enemy’s current hp. Exhaust.</w:t>
+        <w:t xml:space="preserve">Add </w:t>
+      </w:r>
+      <w:r>
+        <w:t>3</w:t>
+      </w:r>
+      <w:r>
+        <w:t xml:space="preserve"> voids to your draw pile. Deal damage equal to </w:t>
+      </w:r>
+      <w:r>
+        <w:t>20</w:t>
+      </w:r>
+      <w:r>
+        <w:t>% (</w:t>
+      </w:r>
+      <w:r>
+        <w:t>30</w:t>
+      </w:r>
+      <w:bookmarkStart w:id="0" w:name="_GoBack"/>
+      <w:bookmarkEnd w:id="0"/>
+      <w:r>
+        <w:t>%) of an enemy’s current hp. Exhaust.</w:t>
       </w:r>
     </w:p>
     <w:p>
@@ -6969,10 +6996,7 @@
       </w:r>
       <w:proofErr w:type="gramEnd"/>
       <w:r>
-        <w:t xml:space="preserve"> a minimum of 9 cards</w:t>
-      </w:r>
-      <w:r>
-        <w:t xml:space="preserve"> to not throw any exceptions.</w:t>
+        <w:t xml:space="preserve"> a minimum of 9 cards to not throw any exceptions.</w:t>
       </w:r>
     </w:p>
     <w:sectPr>
@@ -7008,7 +7032,7 @@
         <v:path o:extrusionok="f" gradientshapeok="t" o:connecttype="rect"/>
         <o:lock v:ext="edit" aspectratio="t"/>
       </v:shapetype>
-      <v:shape id="_x0000_i1063" type="#_x0000_t75" style="width:16.3pt;height:16.3pt" o:bullet="t">
+      <v:shape id="_x0000_i1035" type="#_x0000_t75" style="width:16.3pt;height:16.3pt" o:bullet="t">
         <v:imagedata r:id="rId1" o:title="card_small_orb"/>
       </v:shape>
     </w:pict>
@@ -10558,6 +10582,7 @@
   <w:style w:type="character" w:default="1" w:styleId="DefaultParagraphFont">
     <w:name w:val="Default Paragraph Font"/>
     <w:uiPriority w:val="1"/>
+    <w:semiHidden/>
     <w:unhideWhenUsed/>
   </w:style>
   <w:style w:type="table" w:default="1" w:styleId="TableNormal">

</xml_diff>

<commit_message>
Heart Breaker, Payday Loan
</commit_message>
<xml_diff>
--- a/Slay the spire thief character.docx
+++ b/Slay the spire thief character.docx
@@ -2673,15 +2673,7 @@
         <w:rPr>
           <w:i/>
         </w:rPr>
-        <w:t>Be my Romeo, please, you go first~</w:t>
-      </w:r>
-      <w:bookmarkStart w:id="0" w:name="_GoBack"/>
-      <w:bookmarkEnd w:id="0"/>
-      <w:r>
-        <w:rPr>
-          <w:i/>
-        </w:rPr>
-        <w:t>]</w:t>
+        <w:t>Be my Romeo, please, you go first~]</w:t>
       </w:r>
     </w:p>
     <w:p>
@@ -3908,6 +3900,9 @@
         </w:rPr>
       </w:pPr>
       <w:r>
+        <w:t>+</w:t>
+      </w:r>
+      <w:r>
         <w:t xml:space="preserve">1 Heart Breaker </w:t>
       </w:r>
       <w:r>
@@ -3933,28 +3928,13 @@
         <w:contextualSpacing w:val="0"/>
       </w:pPr>
       <w:r>
-        <w:t xml:space="preserve">Deal </w:t>
-      </w:r>
-      <w:r>
-        <w:rPr>
-          <w:color w:val="FF0000"/>
-        </w:rPr>
-        <w:t>8 (1</w:t>
-      </w:r>
-      <w:r>
-        <w:rPr>
-          <w:color w:val="FF0000"/>
-        </w:rPr>
-        <w:t>0</w:t>
-      </w:r>
-      <w:r>
-        <w:rPr>
-          <w:color w:val="FF0000"/>
-        </w:rPr>
-        <w:t>)</w:t>
-      </w:r>
-      <w:r>
-        <w:t xml:space="preserve"> damage. If the enemy has weak and vulnerable, double the damage.</w:t>
+        <w:t>Dea</w:t>
+      </w:r>
+      <w:r>
+        <w:t>l 8 (10) damage</w:t>
+      </w:r>
+      <w:r>
+        <w:t>. If the enemy has weak and vulnerable, double the damage.</w:t>
       </w:r>
     </w:p>
     <w:p>
@@ -4023,15 +4003,28 @@
         <w:pStyle w:val="Heading4"/>
       </w:pPr>
       <w:r>
-        <w:t xml:space="preserve">0 Under </w:t>
-      </w:r>
-      <w:proofErr w:type="gramStart"/>
-      <w:r>
-        <w:t>The</w:t>
-      </w:r>
-      <w:proofErr w:type="gramEnd"/>
-      <w:r>
-        <w:t xml:space="preserve"> Counter:</w:t>
+        <w:t>+</w:t>
+      </w:r>
+      <w:r>
+        <w:t>1 (</w:t>
+      </w:r>
+      <w:r>
+        <w:t>0</w:t>
+      </w:r>
+      <w:r>
+        <w:t>)</w:t>
+      </w:r>
+      <w:r>
+        <w:t xml:space="preserve"> Payday</w:t>
+      </w:r>
+      <w:r>
+        <w:t xml:space="preserve"> </w:t>
+      </w:r>
+      <w:r>
+        <w:t>Loan</w:t>
+      </w:r>
+      <w:r>
+        <w:t>:</w:t>
       </w:r>
     </w:p>
     <w:p>
@@ -4049,7 +4042,19 @@
         <w:rPr>
           <w:rStyle w:val="Emphasis"/>
         </w:rPr>
-        <w:t xml:space="preserve"> The next card you play gains refund 1 (2). Add 1 void to your </w:t>
+        <w:t xml:space="preserve"> The next card you play </w:t>
+      </w:r>
+      <w:r>
+        <w:rPr>
+          <w:rStyle w:val="Emphasis"/>
+        </w:rPr>
+        <w:t>is refunded</w:t>
+      </w:r>
+      <w:r>
+        <w:rPr>
+          <w:rStyle w:val="Emphasis"/>
+        </w:rPr>
+        <w:t xml:space="preserve">. Add 1 void to your </w:t>
       </w:r>
       <w:r>
         <w:rPr>
@@ -4069,6 +4074,15 @@
         </w:rPr>
         <w:t xml:space="preserve"> Exhaustive (2).</w:t>
       </w:r>
+    </w:p>
+    <w:p>
+      <w:pPr>
+        <w:pStyle w:val="ListParagraph"/>
+        <w:ind w:left="432"/>
+        <w:rPr>
+          <w:rStyle w:val="Emphasis"/>
+        </w:rPr>
+      </w:pPr>
     </w:p>
     <w:p>
       <w:pPr>
@@ -4096,28 +4110,16 @@
         <w:rPr>
           <w:rStyle w:val="Emphasis"/>
         </w:rPr>
-        <w:t xml:space="preserve">  Fetch 1 card from your draw </w:t>
-      </w:r>
-      <w:proofErr w:type="gramStart"/>
-      <w:r>
-        <w:rPr>
-          <w:rStyle w:val="Emphasis"/>
-        </w:rPr>
-        <w:t>(</w:t>
-      </w:r>
-      <w:r>
-        <w:rPr>
-          <w:rStyle w:val="Emphasis"/>
-        </w:rPr>
-        <w:t>,</w:t>
-      </w:r>
+        <w:t xml:space="preserve">  Fetch 1 card from your draw (</w:t>
+      </w:r>
+      <w:bookmarkStart w:id="0" w:name="_GoBack"/>
+      <w:bookmarkEnd w:id="0"/>
       <w:r>
         <w:rPr>
           <w:rStyle w:val="Emphasis"/>
         </w:rPr>
         <w:t>discard</w:t>
       </w:r>
-      <w:proofErr w:type="gramEnd"/>
       <w:r>
         <w:rPr>
           <w:rStyle w:val="Emphasis"/>
@@ -4356,7 +4358,6 @@
         <w:pStyle w:val="Heading4"/>
       </w:pPr>
       <w:r>
-        <w:lastRenderedPageBreak/>
         <w:t>1 Lie in Wait</w:t>
       </w:r>
       <w:r>
@@ -4735,6 +4736,7 @@
         <w:pStyle w:val="Heading4"/>
       </w:pPr>
       <w:r>
+        <w:lastRenderedPageBreak/>
         <w:t>2 Murderous Intent</w:t>
       </w:r>
       <w:r>
@@ -5138,6 +5140,7 @@
         <w:pStyle w:val="Heading2"/>
       </w:pPr>
       <w:r>
+        <w:lastRenderedPageBreak/>
         <w:t>Rare</w:t>
       </w:r>
     </w:p>
@@ -5158,7 +5161,6 @@
         </w:rPr>
       </w:pPr>
       <w:r>
-        <w:lastRenderedPageBreak/>
         <w:t>+</w:t>
       </w:r>
       <w:r>
@@ -5487,6 +5489,7 @@
         <w:pStyle w:val="Heading4"/>
       </w:pPr>
       <w:r>
+        <w:lastRenderedPageBreak/>
         <w:t xml:space="preserve">2 (1) </w:t>
       </w:r>
       <w:r>
@@ -5890,6 +5893,7 @@
         <w:pStyle w:val="Heading4"/>
       </w:pPr>
       <w:r>
+        <w:lastRenderedPageBreak/>
         <w:t>3 Shadow</w:t>
       </w:r>
       <w:r>
@@ -5934,7 +5938,6 @@
         <w:pStyle w:val="Heading1"/>
       </w:pPr>
       <w:r>
-        <w:lastRenderedPageBreak/>
         <w:t>Additional Card Ideas:</w:t>
       </w:r>
     </w:p>
@@ -6197,6 +6200,7 @@
         <w:pStyle w:val="Heading4"/>
       </w:pPr>
       <w:r>
+        <w:lastRenderedPageBreak/>
         <w:t>1 Strike</w:t>
       </w:r>
     </w:p>
@@ -6265,7 +6269,6 @@
         <w:rPr>
           <w:i/>
         </w:rPr>
-        <w:lastRenderedPageBreak/>
         <w:t>[]</w:t>
       </w:r>
     </w:p>
@@ -6731,6 +6734,7 @@
         <w:pStyle w:val="Heading4"/>
       </w:pPr>
       <w:r>
+        <w:lastRenderedPageBreak/>
         <w:t>1 Strike</w:t>
       </w:r>
     </w:p>
@@ -6783,7 +6787,6 @@
         <w:pStyle w:val="Heading4"/>
       </w:pPr>
       <w:r>
-        <w:lastRenderedPageBreak/>
         <w:t xml:space="preserve">1 </w:t>
       </w:r>
     </w:p>
@@ -7052,7 +7055,7 @@
         <v:path o:extrusionok="f" gradientshapeok="t" o:connecttype="rect"/>
         <o:lock v:ext="edit" aspectratio="t"/>
       </v:shapetype>
-      <v:shape id="_x0000_i1046" type="#_x0000_t75" style="width:16.3pt;height:16.3pt" o:bullet="t">
+      <v:shape id="_x0000_i1064" type="#_x0000_t75" style="width:16.3pt;height:16.3pt" o:bullet="t">
         <v:imagedata r:id="rId1" o:title="card_small_orb"/>
       </v:shape>
     </w:pict>
@@ -10602,7 +10605,6 @@
   <w:style w:type="character" w:default="1" w:styleId="DefaultParagraphFont">
     <w:name w:val="Default Paragraph Font"/>
     <w:uiPriority w:val="1"/>
-    <w:semiHidden/>
     <w:unhideWhenUsed/>
   </w:style>
   <w:style w:type="table" w:default="1" w:styleId="TableNormal">

</xml_diff>

<commit_message>
that last commit was actually shadow reserves
</commit_message>
<xml_diff>
--- a/Slay the spire thief character.docx
+++ b/Slay the spire thief character.docx
@@ -4089,6 +4089,11 @@
         <w:pStyle w:val="Heading4"/>
       </w:pPr>
       <w:r>
+        <w:t>+</w:t>
+      </w:r>
+      <w:bookmarkStart w:id="0" w:name="_GoBack"/>
+      <w:bookmarkEnd w:id="0"/>
+      <w:r>
         <w:t>0 Shadow reserves</w:t>
       </w:r>
       <w:r>
@@ -4110,15 +4115,7 @@
         <w:rPr>
           <w:rStyle w:val="Emphasis"/>
         </w:rPr>
-        <w:t xml:space="preserve">  Fetch 1 card from your draw (</w:t>
-      </w:r>
-      <w:bookmarkStart w:id="0" w:name="_GoBack"/>
-      <w:bookmarkEnd w:id="0"/>
-      <w:r>
-        <w:rPr>
-          <w:rStyle w:val="Emphasis"/>
-        </w:rPr>
-        <w:t>discard</w:t>
+        <w:t xml:space="preserve">  Fetch 1 card from your draw (discard</w:t>
       </w:r>
       <w:r>
         <w:rPr>
@@ -7055,7 +7052,7 @@
         <v:path o:extrusionok="f" gradientshapeok="t" o:connecttype="rect"/>
         <o:lock v:ext="edit" aspectratio="t"/>
       </v:shapetype>
-      <v:shape id="_x0000_i1064" type="#_x0000_t75" style="width:16.3pt;height:16.3pt" o:bullet="t">
+      <v:shape id="_x0000_i1067" type="#_x0000_t75" style="width:16.3pt;height:16.3pt" o:bullet="t">
         <v:imagedata r:id="rId1" o:title="card_small_orb"/>
       </v:shape>
     </w:pict>

</xml_diff>

<commit_message>
Guilt Trip, Gaslight, Reobtain awaiting updates, Stake out
</commit_message>
<xml_diff>
--- a/Slay the spire thief character.docx
+++ b/Slay the spire thief character.docx
@@ -4091,163 +4091,196 @@
       <w:r>
         <w:t>+</w:t>
       </w:r>
+      <w:r>
+        <w:t>0 Shadow reserves</w:t>
+      </w:r>
+      <w:r>
+        <w:t>:</w:t>
+      </w:r>
+    </w:p>
+    <w:p>
+      <w:pPr>
+        <w:pStyle w:val="ListParagraph"/>
+        <w:numPr>
+          <w:ilvl w:val="1"/>
+          <w:numId w:val="45"/>
+        </w:numPr>
+        <w:rPr>
+          <w:rStyle w:val="Emphasis"/>
+        </w:rPr>
+      </w:pPr>
+      <w:r>
+        <w:rPr>
+          <w:rStyle w:val="Emphasis"/>
+        </w:rPr>
+        <w:t xml:space="preserve">  Fetch 1 card from your draw (discard</w:t>
+      </w:r>
+      <w:r>
+        <w:rPr>
+          <w:rStyle w:val="Emphasis"/>
+        </w:rPr>
+        <w:t xml:space="preserve"> or exhaust</w:t>
+      </w:r>
+      <w:r>
+        <w:rPr>
+          <w:rStyle w:val="Emphasis"/>
+        </w:rPr>
+        <w:t>) pile.</w:t>
+      </w:r>
+      <w:r>
+        <w:rPr>
+          <w:rStyle w:val="Emphasis"/>
+        </w:rPr>
+        <w:t xml:space="preserve"> Exhaustive (2).</w:t>
+      </w:r>
+    </w:p>
+    <w:p>
+      <w:pPr>
+        <w:pStyle w:val="ListParagraph"/>
+        <w:ind w:left="432"/>
+        <w:rPr>
+          <w:rStyle w:val="Emphasis"/>
+        </w:rPr>
+      </w:pPr>
+    </w:p>
+    <w:p>
+      <w:pPr>
+        <w:pStyle w:val="Heading4"/>
+      </w:pPr>
+      <w:r>
+        <w:t>+</w:t>
+      </w:r>
+      <w:r>
+        <w:t xml:space="preserve">0 </w:t>
+      </w:r>
+      <w:r>
+        <w:rPr>
+          <w:rStyle w:val="ilfuvd"/>
+        </w:rPr>
+        <w:t>Stake-out</w:t>
+      </w:r>
+      <w:r>
+        <w:t>:</w:t>
+      </w:r>
+    </w:p>
+    <w:p>
+      <w:pPr>
+        <w:pStyle w:val="ListParagraph"/>
+        <w:numPr>
+          <w:ilvl w:val="1"/>
+          <w:numId w:val="45"/>
+        </w:numPr>
+        <w:rPr>
+          <w:i/>
+          <w:iCs/>
+        </w:rPr>
+      </w:pPr>
+      <w:r>
+        <w:rPr>
+          <w:rStyle w:val="Emphasis"/>
+        </w:rPr>
+        <w:t xml:space="preserve">  Startup: Add 1 void to your draw </w:t>
+      </w:r>
+      <w:r>
+        <w:rPr>
+          <w:rStyle w:val="Emphasis"/>
+        </w:rPr>
+        <w:t xml:space="preserve">and discard </w:t>
+      </w:r>
+      <w:r>
+        <w:rPr>
+          <w:rStyle w:val="Emphasis"/>
+        </w:rPr>
+        <w:t>pile</w:t>
+      </w:r>
+      <w:r>
+        <w:rPr>
+          <w:rStyle w:val="Emphasis"/>
+        </w:rPr>
+        <w:t>s</w:t>
+      </w:r>
+      <w:r>
+        <w:rPr>
+          <w:rStyle w:val="Emphasis"/>
+        </w:rPr>
+        <w:t xml:space="preserve">. </w:t>
+      </w:r>
+      <w:proofErr w:type="spellStart"/>
+      <w:r>
+        <w:t>Autoplay</w:t>
+      </w:r>
+      <w:proofErr w:type="spellEnd"/>
+      <w:r>
+        <w:t>: Gain 1 (2) energy.</w:t>
+      </w:r>
+    </w:p>
+    <w:p>
+      <w:pPr>
+        <w:pStyle w:val="ListParagraph"/>
+        <w:ind w:left="432"/>
+        <w:rPr>
+          <w:rStyle w:val="Emphasis"/>
+        </w:rPr>
+      </w:pPr>
+    </w:p>
+    <w:p>
+      <w:pPr>
+        <w:pStyle w:val="Heading4"/>
+      </w:pPr>
+      <w:r>
+        <w:t>1 (</w:t>
+      </w:r>
+      <w:r>
+        <w:t>0</w:t>
+      </w:r>
+      <w:r>
+        <w:t>)</w:t>
+      </w:r>
+      <w:r>
+        <w:t xml:space="preserve"> Reobtain:</w:t>
+      </w:r>
+    </w:p>
+    <w:p>
+      <w:pPr>
+        <w:pStyle w:val="ListParagraph"/>
+        <w:numPr>
+          <w:ilvl w:val="1"/>
+          <w:numId w:val="34"/>
+        </w:numPr>
+      </w:pPr>
+      <w:r>
+        <w:t xml:space="preserve"> </w:t>
+      </w:r>
+      <w:r>
+        <w:t>Fetch</w:t>
+      </w:r>
+      <w:r>
+        <w:t xml:space="preserve"> a card from your discard pile. Backstab: It also </w:t>
+      </w:r>
+      <w:r>
+        <w:t>costs 1 less this turn.</w:t>
+      </w:r>
+    </w:p>
+    <w:p>
+      <w:pPr>
+        <w:pStyle w:val="ListParagraph"/>
+        <w:ind w:left="432"/>
+        <w:rPr>
+          <w:rStyle w:val="Emphasis"/>
+          <w:i w:val="0"/>
+          <w:iCs w:val="0"/>
+        </w:rPr>
+      </w:pPr>
+    </w:p>
+    <w:p>
+      <w:pPr>
+        <w:pStyle w:val="Heading4"/>
+      </w:pPr>
+      <w:r>
+        <w:t>+</w:t>
+      </w:r>
       <w:bookmarkStart w:id="0" w:name="_GoBack"/>
       <w:bookmarkEnd w:id="0"/>
-      <w:r>
-        <w:t>0 Shadow reserves</w:t>
-      </w:r>
-      <w:r>
-        <w:t>:</w:t>
-      </w:r>
-    </w:p>
-    <w:p>
-      <w:pPr>
-        <w:pStyle w:val="ListParagraph"/>
-        <w:numPr>
-          <w:ilvl w:val="1"/>
-          <w:numId w:val="45"/>
-        </w:numPr>
-        <w:rPr>
-          <w:rStyle w:val="Emphasis"/>
-        </w:rPr>
-      </w:pPr>
-      <w:r>
-        <w:rPr>
-          <w:rStyle w:val="Emphasis"/>
-        </w:rPr>
-        <w:t xml:space="preserve">  Fetch 1 card from your draw (discard</w:t>
-      </w:r>
-      <w:r>
-        <w:rPr>
-          <w:rStyle w:val="Emphasis"/>
-        </w:rPr>
-        <w:t xml:space="preserve"> or exhaust</w:t>
-      </w:r>
-      <w:r>
-        <w:rPr>
-          <w:rStyle w:val="Emphasis"/>
-        </w:rPr>
-        <w:t>) pile.</w:t>
-      </w:r>
-      <w:r>
-        <w:rPr>
-          <w:rStyle w:val="Emphasis"/>
-        </w:rPr>
-        <w:t xml:space="preserve"> Exhaustive (2).</w:t>
-      </w:r>
-    </w:p>
-    <w:p>
-      <w:pPr>
-        <w:pStyle w:val="ListParagraph"/>
-        <w:ind w:left="432"/>
-        <w:rPr>
-          <w:rStyle w:val="Emphasis"/>
-        </w:rPr>
-      </w:pPr>
-    </w:p>
-    <w:p>
-      <w:pPr>
-        <w:pStyle w:val="Heading4"/>
-      </w:pPr>
-      <w:r>
-        <w:t xml:space="preserve">0 </w:t>
-      </w:r>
-      <w:r>
-        <w:rPr>
-          <w:rStyle w:val="ilfuvd"/>
-        </w:rPr>
-        <w:t>Stake-out</w:t>
-      </w:r>
-      <w:r>
-        <w:t>:</w:t>
-      </w:r>
-    </w:p>
-    <w:p>
-      <w:pPr>
-        <w:pStyle w:val="ListParagraph"/>
-        <w:numPr>
-          <w:ilvl w:val="1"/>
-          <w:numId w:val="45"/>
-        </w:numPr>
-        <w:rPr>
-          <w:i/>
-          <w:iCs/>
-        </w:rPr>
-      </w:pPr>
-      <w:r>
-        <w:rPr>
-          <w:rStyle w:val="Emphasis"/>
-        </w:rPr>
-        <w:t xml:space="preserve">  Startup: Add 1 void to your draw pile. </w:t>
-      </w:r>
-      <w:proofErr w:type="spellStart"/>
-      <w:r>
-        <w:t>Autoplay</w:t>
-      </w:r>
-      <w:proofErr w:type="spellEnd"/>
-      <w:r>
-        <w:t>: Gain 1 (2) energy.</w:t>
-      </w:r>
-    </w:p>
-    <w:p>
-      <w:pPr>
-        <w:pStyle w:val="ListParagraph"/>
-        <w:ind w:left="432"/>
-        <w:rPr>
-          <w:rStyle w:val="Emphasis"/>
-        </w:rPr>
-      </w:pPr>
-    </w:p>
-    <w:p>
-      <w:pPr>
-        <w:pStyle w:val="Heading4"/>
-      </w:pPr>
-      <w:r>
-        <w:t>1 (</w:t>
-      </w:r>
-      <w:r>
-        <w:t>0</w:t>
-      </w:r>
-      <w:r>
-        <w:t>)</w:t>
-      </w:r>
-      <w:r>
-        <w:t xml:space="preserve"> Reobtain:</w:t>
-      </w:r>
-    </w:p>
-    <w:p>
-      <w:pPr>
-        <w:pStyle w:val="ListParagraph"/>
-        <w:numPr>
-          <w:ilvl w:val="1"/>
-          <w:numId w:val="34"/>
-        </w:numPr>
-      </w:pPr>
-      <w:r>
-        <w:t xml:space="preserve"> </w:t>
-      </w:r>
-      <w:r>
-        <w:t>Fetch</w:t>
-      </w:r>
-      <w:r>
-        <w:t xml:space="preserve"> a card from your discard pile. Backstab: It also gains refund (1) this turn.</w:t>
-      </w:r>
-    </w:p>
-    <w:p>
-      <w:pPr>
-        <w:pStyle w:val="ListParagraph"/>
-        <w:ind w:left="432"/>
-        <w:rPr>
-          <w:rStyle w:val="Emphasis"/>
-          <w:i w:val="0"/>
-          <w:iCs w:val="0"/>
-        </w:rPr>
-      </w:pPr>
-    </w:p>
-    <w:p>
-      <w:pPr>
-        <w:pStyle w:val="Heading4"/>
-      </w:pPr>
       <w:r>
         <w:t>1 (0) Gaslight</w:t>
       </w:r>
@@ -7052,7 +7085,7 @@
         <v:path o:extrusionok="f" gradientshapeok="t" o:connecttype="rect"/>
         <o:lock v:ext="edit" aspectratio="t"/>
       </v:shapetype>
-      <v:shape id="_x0000_i1067" type="#_x0000_t75" style="width:16.3pt;height:16.3pt" o:bullet="t">
+      <v:shape id="_x0000_i1073" type="#_x0000_t75" style="width:16.3pt;height:16.3pt" o:bullet="t">
         <v:imagedata r:id="rId1" o:title="card_small_orb"/>
       </v:shape>
     </w:pict>

</xml_diff>

<commit_message>
Reobtain. Guilt trip is too hard, probably won't implement
</commit_message>
<xml_diff>
--- a/Slay the spire thief character.docx
+++ b/Slay the spire thief character.docx
@@ -4279,79 +4279,105 @@
       <w:r>
         <w:t>+</w:t>
       </w:r>
+      <w:r>
+        <w:t>1 (0) Gaslight</w:t>
+      </w:r>
+      <w:r>
+        <w:t>:</w:t>
+      </w:r>
+    </w:p>
+    <w:p>
+      <w:pPr>
+        <w:pStyle w:val="ListParagraph"/>
+        <w:numPr>
+          <w:ilvl w:val="1"/>
+          <w:numId w:val="45"/>
+        </w:numPr>
+        <w:rPr>
+          <w:rStyle w:val="Emphasis"/>
+        </w:rPr>
+      </w:pPr>
+      <w:r>
+        <w:rPr>
+          <w:rStyle w:val="Emphasis"/>
+        </w:rPr>
+        <w:t xml:space="preserve">  Enemy loses 1 strength. You gain 1 strength. Exhaustive (3).</w:t>
+      </w:r>
+    </w:p>
+    <w:p>
+      <w:pPr>
+        <w:pStyle w:val="ListParagraph"/>
+        <w:ind w:left="432"/>
+        <w:rPr>
+          <w:rStyle w:val="Emphasis"/>
+        </w:rPr>
+      </w:pPr>
+    </w:p>
+    <w:p>
+      <w:pPr>
+        <w:pStyle w:val="Heading4"/>
+      </w:pPr>
+      <w:r>
+        <w:t>1 (0) Guilt Trip</w:t>
+      </w:r>
+      <w:r>
+        <w:t>:</w:t>
+      </w:r>
+    </w:p>
+    <w:p>
+      <w:pPr>
+        <w:pStyle w:val="ListParagraph"/>
+        <w:numPr>
+          <w:ilvl w:val="1"/>
+          <w:numId w:val="45"/>
+        </w:numPr>
+        <w:rPr>
+          <w:rStyle w:val="Emphasis"/>
+        </w:rPr>
+      </w:pPr>
+      <w:r>
+        <w:rPr>
+          <w:rStyle w:val="Emphasis"/>
+        </w:rPr>
+        <w:t xml:space="preserve">  If an enemy intends to attack, make them block</w:t>
+      </w:r>
+      <w:r>
+        <w:rPr>
+          <w:rStyle w:val="Emphasis"/>
+        </w:rPr>
+        <w:t xml:space="preserve"> (for that much?)</w:t>
+      </w:r>
+      <w:r>
+        <w:rPr>
+          <w:rStyle w:val="Emphasis"/>
+        </w:rPr>
+        <w:t xml:space="preserve"> instead.</w:t>
+      </w:r>
+    </w:p>
+    <w:p>
+      <w:pPr>
+        <w:pStyle w:val="ListParagraph"/>
+        <w:ind w:left="432"/>
+        <w:rPr>
+          <w:rStyle w:val="Emphasis"/>
+        </w:rPr>
+      </w:pPr>
+      <w:proofErr w:type="spellStart"/>
+      <w:r>
+        <w:rPr>
+          <w:rStyle w:val="Emphasis"/>
+        </w:rPr>
+        <w:t>Tbh</w:t>
+      </w:r>
+      <w:proofErr w:type="spellEnd"/>
+      <w:r>
+        <w:rPr>
+          <w:rStyle w:val="Emphasis"/>
+        </w:rPr>
+        <w:t xml:space="preserve"> this is too difficult to implement, I don’t think I will be doing this</w:t>
+      </w:r>
       <w:bookmarkStart w:id="0" w:name="_GoBack"/>
       <w:bookmarkEnd w:id="0"/>
-      <w:r>
-        <w:t>1 (0) Gaslight</w:t>
-      </w:r>
-      <w:r>
-        <w:t>:</w:t>
-      </w:r>
-    </w:p>
-    <w:p>
-      <w:pPr>
-        <w:pStyle w:val="ListParagraph"/>
-        <w:numPr>
-          <w:ilvl w:val="1"/>
-          <w:numId w:val="45"/>
-        </w:numPr>
-        <w:rPr>
-          <w:rStyle w:val="Emphasis"/>
-        </w:rPr>
-      </w:pPr>
-      <w:r>
-        <w:rPr>
-          <w:rStyle w:val="Emphasis"/>
-        </w:rPr>
-        <w:t xml:space="preserve">  Enemy loses 1 strength. You gain 1 strength. Exhaustive (3).</w:t>
-      </w:r>
-    </w:p>
-    <w:p>
-      <w:pPr>
-        <w:pStyle w:val="ListParagraph"/>
-        <w:ind w:left="432"/>
-        <w:rPr>
-          <w:rStyle w:val="Emphasis"/>
-        </w:rPr>
-      </w:pPr>
-    </w:p>
-    <w:p>
-      <w:pPr>
-        <w:pStyle w:val="Heading4"/>
-      </w:pPr>
-      <w:r>
-        <w:t>1 (0) Guilt Trip</w:t>
-      </w:r>
-      <w:r>
-        <w:t>:</w:t>
-      </w:r>
-    </w:p>
-    <w:p>
-      <w:pPr>
-        <w:pStyle w:val="ListParagraph"/>
-        <w:numPr>
-          <w:ilvl w:val="1"/>
-          <w:numId w:val="45"/>
-        </w:numPr>
-        <w:rPr>
-          <w:rStyle w:val="Emphasis"/>
-        </w:rPr>
-      </w:pPr>
-      <w:r>
-        <w:rPr>
-          <w:rStyle w:val="Emphasis"/>
-        </w:rPr>
-        <w:t xml:space="preserve">  If an enemy intends to attack, make them block for that much instead.</w:t>
-      </w:r>
-    </w:p>
-    <w:p>
-      <w:pPr>
-        <w:pStyle w:val="ListParagraph"/>
-        <w:ind w:left="432"/>
-        <w:rPr>
-          <w:rStyle w:val="Emphasis"/>
-        </w:rPr>
-      </w:pPr>
     </w:p>
     <w:p>
       <w:pPr>
@@ -7085,7 +7111,7 @@
         <v:path o:extrusionok="f" gradientshapeok="t" o:connecttype="rect"/>
         <o:lock v:ext="edit" aspectratio="t"/>
       </v:shapetype>
-      <v:shape id="_x0000_i1073" type="#_x0000_t75" style="width:16.3pt;height:16.3pt" o:bullet="t">
+      <v:shape id="_x0000_i1076" type="#_x0000_t75" style="width:16.3pt;height:16.3pt" o:bullet="t">
         <v:imagedata r:id="rId1" o:title="card_small_orb"/>
       </v:shape>
     </w:pict>

</xml_diff>

<commit_message>
oh yeah i should commit eventually
</commit_message>
<xml_diff>
--- a/Slay the spire thief character.docx
+++ b/Slay the spire thief character.docx
@@ -4228,6 +4228,9 @@
         <w:pStyle w:val="Heading4"/>
       </w:pPr>
       <w:r>
+        <w:t>+</w:t>
+      </w:r>
+      <w:r>
         <w:t>1 (</w:t>
       </w:r>
       <w:r>
@@ -4318,6 +4321,9 @@
         <w:pStyle w:val="Heading4"/>
       </w:pPr>
       <w:r>
+        <w:t>---</w:t>
+      </w:r>
+      <w:r>
         <w:t>1 (0) Guilt Trip</w:t>
       </w:r>
       <w:r>
@@ -4376,309 +4382,341 @@
         </w:rPr>
         <w:t xml:space="preserve"> this is too difficult to implement, I don’t think I will be doing this</w:t>
       </w:r>
+    </w:p>
+    <w:p>
+      <w:pPr>
+        <w:pStyle w:val="Heading4"/>
+        <w:rPr>
+          <w:i/>
+          <w:iCs/>
+        </w:rPr>
+      </w:pPr>
+      <w:r>
+        <w:t>+</w:t>
+      </w:r>
+      <w:r>
+        <w:t>1 (0) Multitask (Shadow/Steal Bridge):</w:t>
+      </w:r>
+    </w:p>
+    <w:p>
+      <w:pPr>
+        <w:pStyle w:val="ListParagraph"/>
+        <w:numPr>
+          <w:ilvl w:val="1"/>
+          <w:numId w:val="38"/>
+        </w:numPr>
+        <w:contextualSpacing w:val="0"/>
+      </w:pPr>
+      <w:r>
+        <w:t>Discard 3 (2) cards. Shadowstep 1 time and Steal 2 cards.</w:t>
+      </w:r>
+    </w:p>
+    <w:p>
+      <w:pPr>
+        <w:contextualSpacing w:val="0"/>
+      </w:pPr>
+    </w:p>
+    <w:p>
+      <w:pPr>
+        <w:pStyle w:val="Heading4"/>
+      </w:pPr>
+      <w:r>
+        <w:t>+</w:t>
+      </w:r>
+      <w:r>
+        <w:t>1 Lie in Wait</w:t>
+      </w:r>
+      <w:r>
+        <w:t>:</w:t>
+      </w:r>
+    </w:p>
+    <w:p>
+      <w:pPr>
+        <w:pStyle w:val="ListParagraph"/>
+        <w:numPr>
+          <w:ilvl w:val="1"/>
+          <w:numId w:val="35"/>
+        </w:numPr>
+      </w:pPr>
+      <w:r>
+        <w:t>Startup: Add 1 void to your draw pile. Gain 12 (15) block.</w:t>
+      </w:r>
+      <w:r>
+        <w:t xml:space="preserve"> Exhaustive (3</w:t>
+      </w:r>
+      <w:r>
+        <w:t>(4))</w:t>
+      </w:r>
+    </w:p>
+    <w:p/>
+    <w:p>
+      <w:pPr>
+        <w:pStyle w:val="Heading4"/>
+      </w:pPr>
+      <w:r>
+        <w:t>+</w:t>
+      </w:r>
+      <w:r>
+        <w:t>1 1000 Ball Bearings</w:t>
+      </w:r>
+      <w:r>
+        <w:t>:</w:t>
+      </w:r>
+    </w:p>
+    <w:p>
+      <w:pPr>
+        <w:pStyle w:val="ListParagraph"/>
+        <w:numPr>
+          <w:ilvl w:val="1"/>
+          <w:numId w:val="35"/>
+        </w:numPr>
+        <w:rPr>
+          <w:rStyle w:val="Emphasis"/>
+        </w:rPr>
+      </w:pPr>
+      <w:r>
+        <w:rPr>
+          <w:rStyle w:val="Emphasis"/>
+        </w:rPr>
+        <w:t>Apply 1 (2…) vulnerable and 1 (2…) weak to all enemies.</w:t>
+      </w:r>
+      <w:r>
+        <w:rPr>
+          <w:rStyle w:val="Emphasis"/>
+        </w:rPr>
+        <w:t xml:space="preserve"> Exhaust.</w:t>
+      </w:r>
+      <w:r>
+        <w:rPr>
+          <w:rStyle w:val="Emphasis"/>
+        </w:rPr>
+        <w:t xml:space="preserve"> Can be upgrade any number of times.</w:t>
+      </w:r>
+    </w:p>
+    <w:p>
+      <w:pPr>
+        <w:rPr>
+          <w:rStyle w:val="Emphasis"/>
+        </w:rPr>
+      </w:pPr>
+    </w:p>
+    <w:p>
+      <w:pPr>
+        <w:pStyle w:val="Heading4"/>
+        <w:rPr>
+          <w:rStyle w:val="SubtleEmphasis"/>
+        </w:rPr>
+      </w:pPr>
+      <w:r>
+        <w:t>+</w:t>
+      </w:r>
+      <w:r>
+        <w:t xml:space="preserve">1 </w:t>
+      </w:r>
+      <w:r>
+        <w:t>Feign Trip</w:t>
+      </w:r>
+      <w:r>
+        <w:t>:</w:t>
+      </w:r>
+    </w:p>
+    <w:p>
+      <w:pPr>
+        <w:pStyle w:val="ListParagraph"/>
+        <w:numPr>
+          <w:ilvl w:val="1"/>
+          <w:numId w:val="35"/>
+        </w:numPr>
+      </w:pPr>
+      <w:r>
+        <w:t>Gain 16 block and 2 vulnerable. (Exhaust.)</w:t>
+      </w:r>
+    </w:p>
+    <w:p>
+      <w:pPr>
+        <w:pStyle w:val="ListParagraph"/>
+        <w:numPr>
+          <w:ilvl w:val="3"/>
+          <w:numId w:val="35"/>
+        </w:numPr>
+        <w:rPr>
+          <w:i/>
+        </w:rPr>
+      </w:pPr>
+      <w:r>
+        <w:rPr>
+          <w:i/>
+        </w:rPr>
+        <w:t>[</w:t>
+      </w:r>
+      <w:r>
+        <w:rPr>
+          <w:i/>
+        </w:rPr>
+        <w:t>In order to feign falling down, you still do need to fall down</w:t>
+      </w:r>
+      <w:r>
+        <w:rPr>
+          <w:i/>
+        </w:rPr>
+        <w:t>.]</w:t>
+      </w:r>
+    </w:p>
+    <w:p/>
+    <w:p>
+      <w:pPr>
+        <w:pStyle w:val="Heading4"/>
+      </w:pPr>
+      <w:r>
+        <w:t>---</w:t>
+      </w:r>
+      <w:r>
+        <w:t>2 (1) Horror:</w:t>
+      </w:r>
+    </w:p>
+    <w:p>
+      <w:pPr>
+        <w:pStyle w:val="ListParagraph"/>
+        <w:numPr>
+          <w:ilvl w:val="1"/>
+          <w:numId w:val="45"/>
+        </w:numPr>
+        <w:rPr>
+          <w:rStyle w:val="Emphasis"/>
+        </w:rPr>
+      </w:pPr>
+      <w:r>
+        <w:rPr>
+          <w:rStyle w:val="Emphasis"/>
+        </w:rPr>
+        <w:t>Apply 5 Vulnerable to all enemies. Exhaust.</w:t>
+      </w:r>
+    </w:p>
+    <w:p>
+      <w:pPr>
+        <w:pStyle w:val="ListParagraph"/>
+        <w:numPr>
+          <w:ilvl w:val="3"/>
+          <w:numId w:val="45"/>
+        </w:numPr>
+        <w:rPr>
+          <w:rStyle w:val="Emphasis"/>
+        </w:rPr>
+      </w:pPr>
+      <w:r>
+        <w:rPr>
+          <w:rStyle w:val="Emphasis"/>
+        </w:rPr>
+        <w:t>[</w:t>
+      </w:r>
+      <w:r>
+        <w:rPr>
+          <w:rStyle w:val="Emphasis"/>
+        </w:rPr>
+        <w:t>Boo!]</w:t>
+      </w:r>
+    </w:p>
+    <w:p>
+      <w:pPr>
+        <w:pStyle w:val="ListParagraph"/>
+        <w:ind w:left="1008"/>
+        <w:rPr>
+          <w:rStyle w:val="Emphasis"/>
+        </w:rPr>
+      </w:pPr>
+    </w:p>
+    <w:p>
+      <w:pPr>
+        <w:pStyle w:val="Heading4"/>
+      </w:pPr>
+      <w:r>
+        <w:t>4</w:t>
+      </w:r>
+      <w:r>
+        <w:t xml:space="preserve"> Corrosive Poison</w:t>
+      </w:r>
+      <w:r>
+        <w:t>:</w:t>
+      </w:r>
+    </w:p>
+    <w:p>
+      <w:pPr>
+        <w:pStyle w:val="ListParagraph"/>
+        <w:numPr>
+          <w:ilvl w:val="1"/>
+          <w:numId w:val="45"/>
+        </w:numPr>
+        <w:rPr>
+          <w:rStyle w:val="Emphasis"/>
+        </w:rPr>
+      </w:pPr>
+      <w:r>
+        <w:rPr>
+          <w:rStyle w:val="Emphasis"/>
+        </w:rPr>
+        <w:t xml:space="preserve">Costs 1 less for each </w:t>
+      </w:r>
+      <w:r>
+        <w:rPr>
+          <w:rStyle w:val="Emphasis"/>
+        </w:rPr>
+        <w:t>skill played this combat. Apply 2 frail, 1 vulnerable and 2 poison to a random enemy 3 times.</w:t>
+      </w:r>
+    </w:p>
+    <w:p>
+      <w:pPr>
+        <w:pStyle w:val="ListParagraph"/>
+        <w:ind w:left="432"/>
+        <w:rPr>
+          <w:rStyle w:val="Emphasis"/>
+        </w:rPr>
+      </w:pPr>
+    </w:p>
+    <w:p>
+      <w:pPr>
+        <w:pStyle w:val="Heading4"/>
+        <w:rPr>
+          <w:rStyle w:val="SubtleEmphasis"/>
+        </w:rPr>
+      </w:pPr>
+      <w:r>
+        <w:rPr>
+          <w:rStyle w:val="Emphasis"/>
+          <w:i w:val="0"/>
+          <w:iCs w:val="0"/>
+        </w:rPr>
+        <w:t xml:space="preserve">2 (1) </w:t>
+      </w:r>
+      <w:r>
+        <w:rPr>
+          <w:rStyle w:val="Emphasis"/>
+          <w:i w:val="0"/>
+          <w:iCs w:val="0"/>
+        </w:rPr>
+        <w:t>Finders Keepers</w:t>
+      </w:r>
+      <w:r>
+        <w:rPr>
+          <w:rStyle w:val="Emphasis"/>
+          <w:i w:val="0"/>
+          <w:iCs w:val="0"/>
+        </w:rPr>
+        <w:t xml:space="preserve"> (Steal?):</w:t>
+      </w:r>
+    </w:p>
+    <w:p>
+      <w:pPr>
+        <w:pStyle w:val="ListParagraph"/>
+        <w:numPr>
+          <w:ilvl w:val="1"/>
+          <w:numId w:val="36"/>
+        </w:numPr>
+      </w:pPr>
+      <w:r>
+        <w:t>Add the next non-gray (Including colorless) card you play to your deck, permanently. Fleeting.</w:t>
+      </w:r>
       <w:bookmarkStart w:id="0" w:name="_GoBack"/>
       <w:bookmarkEnd w:id="0"/>
-    </w:p>
-    <w:p>
-      <w:pPr>
-        <w:pStyle w:val="Heading4"/>
-        <w:rPr>
-          <w:i/>
-          <w:iCs/>
-        </w:rPr>
-      </w:pPr>
-      <w:r>
-        <w:t>1 (0) Multitask (Shadow/Steal Bridge):</w:t>
-      </w:r>
-    </w:p>
-    <w:p>
-      <w:pPr>
-        <w:pStyle w:val="ListParagraph"/>
-        <w:numPr>
-          <w:ilvl w:val="1"/>
-          <w:numId w:val="38"/>
-        </w:numPr>
-        <w:contextualSpacing w:val="0"/>
-      </w:pPr>
-      <w:r>
-        <w:t>Discard 3 (2) cards. Shadowstep 1 time and Steal 2 cards.</w:t>
-      </w:r>
-    </w:p>
-    <w:p>
-      <w:pPr>
-        <w:contextualSpacing w:val="0"/>
-      </w:pPr>
-    </w:p>
-    <w:p>
-      <w:pPr>
-        <w:pStyle w:val="Heading4"/>
-      </w:pPr>
-      <w:r>
-        <w:t>1 Lie in Wait</w:t>
-      </w:r>
-      <w:r>
-        <w:t>:</w:t>
-      </w:r>
-    </w:p>
-    <w:p>
-      <w:pPr>
-        <w:pStyle w:val="ListParagraph"/>
-        <w:numPr>
-          <w:ilvl w:val="1"/>
-          <w:numId w:val="35"/>
-        </w:numPr>
-      </w:pPr>
-      <w:r>
-        <w:t>Startup: Add 1 void to your draw pile. Gain 12 (15) block.</w:t>
-      </w:r>
-    </w:p>
-    <w:p/>
-    <w:p>
-      <w:pPr>
-        <w:pStyle w:val="Heading4"/>
-      </w:pPr>
-      <w:r>
-        <w:t>1 1000 Ball Bearings</w:t>
-      </w:r>
-      <w:r>
-        <w:t>:</w:t>
-      </w:r>
-    </w:p>
-    <w:p>
-      <w:pPr>
-        <w:pStyle w:val="ListParagraph"/>
-        <w:numPr>
-          <w:ilvl w:val="1"/>
-          <w:numId w:val="35"/>
-        </w:numPr>
-        <w:rPr>
-          <w:rStyle w:val="Emphasis"/>
-        </w:rPr>
-      </w:pPr>
-      <w:r>
-        <w:rPr>
-          <w:rStyle w:val="Emphasis"/>
-        </w:rPr>
-        <w:t>Apply 1 (2…) vulnerable and 1 (2…) weak to all enemies.</w:t>
-      </w:r>
-      <w:r>
-        <w:rPr>
-          <w:rStyle w:val="Emphasis"/>
-        </w:rPr>
-        <w:t xml:space="preserve"> Exhaust.</w:t>
-      </w:r>
-      <w:r>
-        <w:rPr>
-          <w:rStyle w:val="Emphasis"/>
-        </w:rPr>
-        <w:t xml:space="preserve"> Can be upgrade any number of times.</w:t>
-      </w:r>
-    </w:p>
-    <w:p>
-      <w:pPr>
-        <w:rPr>
-          <w:rStyle w:val="Emphasis"/>
-        </w:rPr>
-      </w:pPr>
-    </w:p>
-    <w:p>
-      <w:pPr>
-        <w:pStyle w:val="Heading4"/>
-        <w:rPr>
-          <w:rStyle w:val="SubtleEmphasis"/>
-        </w:rPr>
-      </w:pPr>
-      <w:r>
-        <w:t xml:space="preserve">1 </w:t>
-      </w:r>
-      <w:r>
-        <w:t>Feign Trip</w:t>
-      </w:r>
-      <w:r>
-        <w:t>:</w:t>
-      </w:r>
-    </w:p>
-    <w:p>
-      <w:pPr>
-        <w:pStyle w:val="ListParagraph"/>
-        <w:numPr>
-          <w:ilvl w:val="1"/>
-          <w:numId w:val="35"/>
-        </w:numPr>
-      </w:pPr>
-      <w:r>
-        <w:t>Gain 16 block and 2 vulnerable. (Exhaust.)</w:t>
-      </w:r>
-    </w:p>
-    <w:p>
-      <w:pPr>
-        <w:pStyle w:val="ListParagraph"/>
-        <w:numPr>
-          <w:ilvl w:val="3"/>
-          <w:numId w:val="35"/>
-        </w:numPr>
-        <w:rPr>
-          <w:i/>
-        </w:rPr>
-      </w:pPr>
-      <w:r>
-        <w:rPr>
-          <w:i/>
-        </w:rPr>
-        <w:t>[</w:t>
-      </w:r>
-      <w:r>
-        <w:rPr>
-          <w:i/>
-        </w:rPr>
-        <w:t>In order to feign falling down, you still do need to fall down</w:t>
-      </w:r>
-      <w:r>
-        <w:rPr>
-          <w:i/>
-        </w:rPr>
-        <w:t>.]</w:t>
-      </w:r>
-    </w:p>
-    <w:p/>
-    <w:p>
-      <w:pPr>
-        <w:pStyle w:val="Heading4"/>
-      </w:pPr>
-      <w:r>
-        <w:t>2 (1) Horror:</w:t>
-      </w:r>
-    </w:p>
-    <w:p>
-      <w:pPr>
-        <w:pStyle w:val="ListParagraph"/>
-        <w:numPr>
-          <w:ilvl w:val="1"/>
-          <w:numId w:val="45"/>
-        </w:numPr>
-        <w:rPr>
-          <w:rStyle w:val="Emphasis"/>
-        </w:rPr>
-      </w:pPr>
-      <w:r>
-        <w:rPr>
-          <w:rStyle w:val="Emphasis"/>
-        </w:rPr>
-        <w:t>Apply 5 Vulnerable to all enemies. Exhaust.</w:t>
-      </w:r>
-    </w:p>
-    <w:p>
-      <w:pPr>
-        <w:pStyle w:val="ListParagraph"/>
-        <w:numPr>
-          <w:ilvl w:val="3"/>
-          <w:numId w:val="45"/>
-        </w:numPr>
-        <w:rPr>
-          <w:rStyle w:val="Emphasis"/>
-        </w:rPr>
-      </w:pPr>
-      <w:r>
-        <w:rPr>
-          <w:rStyle w:val="Emphasis"/>
-        </w:rPr>
-        <w:t>[</w:t>
-      </w:r>
-      <w:r>
-        <w:rPr>
-          <w:rStyle w:val="Emphasis"/>
-        </w:rPr>
-        <w:t>Boo!]</w:t>
-      </w:r>
-    </w:p>
-    <w:p>
-      <w:pPr>
-        <w:rPr>
-          <w:rStyle w:val="Emphasis"/>
-        </w:rPr>
-      </w:pPr>
-    </w:p>
-    <w:p>
-      <w:pPr>
-        <w:pStyle w:val="Heading4"/>
-      </w:pPr>
-      <w:r>
-        <w:t>4</w:t>
-      </w:r>
-      <w:r>
-        <w:t xml:space="preserve"> Corrosive Poison</w:t>
-      </w:r>
-      <w:r>
-        <w:t>:</w:t>
-      </w:r>
-    </w:p>
-    <w:p>
-      <w:pPr>
-        <w:pStyle w:val="ListParagraph"/>
-        <w:numPr>
-          <w:ilvl w:val="1"/>
-          <w:numId w:val="45"/>
-        </w:numPr>
-        <w:rPr>
-          <w:rStyle w:val="Emphasis"/>
-        </w:rPr>
-      </w:pPr>
-      <w:r>
-        <w:rPr>
-          <w:rStyle w:val="Emphasis"/>
-        </w:rPr>
-        <w:t xml:space="preserve">Costs 1 less for each </w:t>
-      </w:r>
-      <w:r>
-        <w:rPr>
-          <w:rStyle w:val="Emphasis"/>
-        </w:rPr>
-        <w:t>skill played this combat. Apply 2 frail, 1 vulnerable and 2 poison to a random enemy 3 times.</w:t>
-      </w:r>
-    </w:p>
-    <w:p>
-      <w:pPr>
-        <w:pStyle w:val="Heading4"/>
-        <w:rPr>
-          <w:rStyle w:val="SubtleEmphasis"/>
-        </w:rPr>
-      </w:pPr>
-      <w:r>
-        <w:rPr>
-          <w:rStyle w:val="Emphasis"/>
-          <w:i w:val="0"/>
-          <w:iCs w:val="0"/>
-        </w:rPr>
-        <w:t xml:space="preserve">2 (1) </w:t>
-      </w:r>
-      <w:r>
-        <w:rPr>
-          <w:rStyle w:val="Emphasis"/>
-          <w:i w:val="0"/>
-          <w:iCs w:val="0"/>
-        </w:rPr>
-        <w:t>Finders Keepers</w:t>
-      </w:r>
-      <w:r>
-        <w:rPr>
-          <w:rStyle w:val="Emphasis"/>
-          <w:i w:val="0"/>
-          <w:iCs w:val="0"/>
-        </w:rPr>
-        <w:t xml:space="preserve"> (Steal?):</w:t>
-      </w:r>
-    </w:p>
-    <w:p>
-      <w:pPr>
-        <w:pStyle w:val="ListParagraph"/>
-        <w:numPr>
-          <w:ilvl w:val="1"/>
-          <w:numId w:val="36"/>
-        </w:numPr>
-      </w:pPr>
-      <w:r>
-        <w:t>Add the next non-gray (Including colorless) card you play to your deck, permanently. Fleeting.</w:t>
-      </w:r>
     </w:p>
     <w:p/>
     <w:p>
@@ -7111,7 +7149,7 @@
         <v:path o:extrusionok="f" gradientshapeok="t" o:connecttype="rect"/>
         <o:lock v:ext="edit" aspectratio="t"/>
       </v:shapetype>
-      <v:shape id="_x0000_i1076" type="#_x0000_t75" style="width:16.3pt;height:16.3pt" o:bullet="t">
+      <v:shape id="_x0000_i1090" type="#_x0000_t75" style="width:16.3pt;height:16.3pt" o:bullet="t">
         <v:imagedata r:id="rId1" o:title="card_small_orb"/>
       </v:shape>
     </w:pict>

</xml_diff>

<commit_message>
This cards needs like like 4-5 different magic numbers I'm just hardcoding the ints screw it (Corrosive Poison)
</commit_message>
<xml_diff>
--- a/Slay the spire thief character.docx
+++ b/Slay the spire thief character.docx
@@ -552,6 +552,70 @@
     </w:p>
     <w:p>
       <w:pPr>
+        <w:contextualSpacing w:val="0"/>
+      </w:pPr>
+    </w:p>
+    <w:p>
+      <w:pPr>
+        <w:pStyle w:val="Heading3"/>
+        <w:rPr>
+          <w:rStyle w:val="SubtleEmphasis"/>
+          <w:i w:val="0"/>
+          <w:iCs w:val="0"/>
+          <w:color w:val="262626" w:themeColor="text1" w:themeTint="D9"/>
+        </w:rPr>
+      </w:pPr>
+      <w:r>
+        <w:t>1</w:t>
+      </w:r>
+      <w:r>
+        <w:t xml:space="preserve"> Patch of Cloth</w:t>
+      </w:r>
+      <w:r>
+        <w:t xml:space="preserve"> (</w:t>
+      </w:r>
+      <w:r>
+        <w:t>Shadowstep</w:t>
+      </w:r>
+      <w:r>
+        <w:t>):</w:t>
+      </w:r>
+    </w:p>
+    <w:p>
+      <w:pPr>
+        <w:pStyle w:val="ListParagraph"/>
+        <w:numPr>
+          <w:ilvl w:val="1"/>
+          <w:numId w:val="39"/>
+        </w:numPr>
+        <w:rPr>
+          <w:rStyle w:val="Emphasis"/>
+        </w:rPr>
+      </w:pPr>
+      <w:r>
+        <w:rPr>
+          <w:rStyle w:val="Emphasis"/>
+        </w:rPr>
+        <w:t xml:space="preserve">If you play 3  skills </w:t>
+      </w:r>
+      <w:bookmarkStart w:id="0" w:name="_GoBack"/>
+      <w:bookmarkEnd w:id="0"/>
+      <w:r>
+        <w:rPr>
+          <w:rStyle w:val="Emphasis"/>
+        </w:rPr>
+        <w:t xml:space="preserve"> in a turn, Shadowstep 1 time. </w:t>
+      </w:r>
+    </w:p>
+    <w:p>
+      <w:pPr>
+        <w:rPr>
+          <w:rStyle w:val="Emphasis"/>
+        </w:rPr>
+      </w:pPr>
+    </w:p>
+    <w:p>
+      <w:pPr>
         <w:pStyle w:val="Heading2"/>
       </w:pPr>
       <w:r>
@@ -865,7 +929,6 @@
         <w:pStyle w:val="Heading1"/>
       </w:pPr>
       <w:r>
-        <w:lastRenderedPageBreak/>
         <w:t>Stolen Cards:</w:t>
       </w:r>
     </w:p>
@@ -1539,6 +1602,7 @@
         <w:rPr>
           <w:rStyle w:val="IntenseEmphasis"/>
         </w:rPr>
+        <w:lastRenderedPageBreak/>
         <w:t>Ironclad Cards:</w:t>
       </w:r>
     </w:p>
@@ -1597,7 +1661,6 @@
         <w:rPr>
           <w:color w:val="632423" w:themeColor="accent2" w:themeShade="80"/>
         </w:rPr>
-        <w:lastRenderedPageBreak/>
         <w:t>1 Mana: Double Tap.</w:t>
       </w:r>
     </w:p>
@@ -2025,6 +2088,7 @@
         </w:rPr>
       </w:pPr>
       <w:r>
+        <w:lastRenderedPageBreak/>
         <w:tab/>
       </w:r>
       <w:r>
@@ -2050,7 +2114,6 @@
         </w:rPr>
       </w:pPr>
       <w:r>
-        <w:lastRenderedPageBreak/>
         <w:tab/>
       </w:r>
       <w:r>
@@ -2384,6 +2447,7 @@
         <w:pStyle w:val="Heading4"/>
       </w:pPr>
       <w:r>
+        <w:lastRenderedPageBreak/>
         <w:t>+</w:t>
       </w:r>
       <w:r>
@@ -2441,7 +2505,6 @@
         </w:rPr>
       </w:pPr>
       <w:r>
-        <w:lastRenderedPageBreak/>
         <w:t>+</w:t>
       </w:r>
       <w:r>
@@ -2907,6 +2970,7 @@
         <w:pStyle w:val="Heading3"/>
       </w:pPr>
       <w:r>
+        <w:lastRenderedPageBreak/>
         <w:t>Skills</w:t>
       </w:r>
     </w:p>
@@ -2957,7 +3021,6 @@
         <w:pStyle w:val="Heading4"/>
       </w:pPr>
       <w:r>
-        <w:lastRenderedPageBreak/>
         <w:t>+</w:t>
       </w:r>
       <w:r>
@@ -3394,6 +3457,7 @@
         <w:rPr>
           <w:rStyle w:val="Emphasis"/>
         </w:rPr>
+        <w:lastRenderedPageBreak/>
         <w:t>[Nope!]</w:t>
       </w:r>
     </w:p>
@@ -3462,7 +3526,6 @@
         <w:pStyle w:val="Heading4"/>
       </w:pPr>
       <w:r>
-        <w:lastRenderedPageBreak/>
         <w:t>+</w:t>
       </w:r>
       <w:r>
@@ -3799,6 +3862,7 @@
         </w:rPr>
       </w:pPr>
       <w:r>
+        <w:lastRenderedPageBreak/>
         <w:t>+</w:t>
       </w:r>
       <w:r>
@@ -3847,20 +3911,1451 @@
         <w:pStyle w:val="Heading4"/>
       </w:pPr>
       <w:r>
+        <w:t>+</w:t>
+      </w:r>
+      <w:r>
+        <w:t>2 Vicious Assault</w:t>
+      </w:r>
+      <w:r>
+        <w:t>. (</w:t>
+      </w:r>
+      <w:r>
+        <w:t>Backstab</w:t>
+      </w:r>
+      <w:r>
+        <w:t>)</w:t>
+      </w:r>
+    </w:p>
+    <w:p>
+      <w:pPr>
+        <w:pStyle w:val="ListParagraph"/>
+        <w:numPr>
+          <w:ilvl w:val="1"/>
+          <w:numId w:val="37"/>
+        </w:numPr>
+        <w:rPr>
+          <w:i/>
+          <w:iCs/>
+        </w:rPr>
+      </w:pPr>
+      <w:r>
+        <w:rPr>
+          <w:rStyle w:val="Emphasis"/>
+        </w:rPr>
+        <w:t>Deal 4 damage 3 times. Backstab: 4 (5) times instead.</w:t>
+      </w:r>
+    </w:p>
+    <w:p/>
+    <w:p>
+      <w:pPr>
+        <w:pStyle w:val="Heading3"/>
+        <w:ind w:firstLine="720"/>
+      </w:pPr>
+      <w:r>
+        <w:t>Skills</w:t>
+      </w:r>
+    </w:p>
+    <w:p>
+      <w:pPr>
+        <w:pStyle w:val="Heading4"/>
+        <w:rPr>
+          <w:rStyle w:val="SubtleEmphasis"/>
+        </w:rPr>
+      </w:pPr>
+      <w:r>
+        <w:t>+</w:t>
+      </w:r>
+      <w:r>
+        <w:t xml:space="preserve">1 Heart Breaker </w:t>
+      </w:r>
+      <w:r>
+        <w:t>(</w:t>
+      </w:r>
+      <w:r>
+        <w:rPr>
+          <w:color w:val="auto"/>
+        </w:rPr>
+        <w:t>Steal</w:t>
+      </w:r>
+      <w:r>
+        <w:t>)</w:t>
+      </w:r>
+    </w:p>
+    <w:p>
+      <w:pPr>
+        <w:pStyle w:val="ListParagraph"/>
+        <w:numPr>
+          <w:ilvl w:val="1"/>
+          <w:numId w:val="36"/>
+        </w:numPr>
+        <w:contextualSpacing w:val="0"/>
+      </w:pPr>
+      <w:r>
+        <w:t>Dea</w:t>
+      </w:r>
+      <w:r>
+        <w:t>l 8 (10) damage</w:t>
+      </w:r>
+      <w:r>
+        <w:t>. If the enemy has weak and vulnerable, double the damage.</w:t>
+      </w:r>
+    </w:p>
+    <w:p>
+      <w:pPr>
+        <w:pStyle w:val="ListParagraph"/>
+        <w:numPr>
+          <w:ilvl w:val="3"/>
+          <w:numId w:val="36"/>
+        </w:numPr>
+        <w:contextualSpacing w:val="0"/>
+        <w:rPr>
+          <w:i/>
+        </w:rPr>
+      </w:pPr>
+      <w:r>
+        <w:rPr>
+          <w:i/>
+        </w:rPr>
+        <w:t xml:space="preserve"> [O happy dagger!]</w:t>
+      </w:r>
+    </w:p>
+    <w:p/>
+    <w:p>
+      <w:pPr>
+        <w:pStyle w:val="Heading4"/>
+      </w:pPr>
+      <w:r>
+        <w:t>+</w:t>
+      </w:r>
+      <w:r>
+        <w:t>0 Swift Tread</w:t>
+      </w:r>
+      <w:r>
+        <w:t>:</w:t>
+      </w:r>
+    </w:p>
+    <w:p>
+      <w:pPr>
+        <w:pStyle w:val="ListParagraph"/>
+        <w:numPr>
+          <w:ilvl w:val="1"/>
+          <w:numId w:val="45"/>
+        </w:numPr>
+        <w:rPr>
+          <w:rStyle w:val="Emphasis"/>
+        </w:rPr>
+      </w:pPr>
+      <w:r>
+        <w:rPr>
+          <w:rStyle w:val="Emphasis"/>
+        </w:rPr>
+        <w:t>Draw 3 (4) cards. Add 1 void to your draw pile.</w:t>
+      </w:r>
+    </w:p>
+    <w:p>
+      <w:pPr>
+        <w:ind w:left="288"/>
+        <w:rPr>
+          <w:rStyle w:val="Emphasis"/>
+          <w:b/>
+        </w:rPr>
+      </w:pPr>
+    </w:p>
+    <w:p>
+      <w:pPr>
+        <w:pStyle w:val="Heading4"/>
+      </w:pPr>
+      <w:r>
+        <w:t>+</w:t>
+      </w:r>
+      <w:r>
+        <w:t>1 (</w:t>
+      </w:r>
+      <w:r>
+        <w:t>0</w:t>
+      </w:r>
+      <w:r>
+        <w:t>)</w:t>
+      </w:r>
+      <w:r>
+        <w:t xml:space="preserve"> Payday</w:t>
+      </w:r>
+      <w:r>
+        <w:t xml:space="preserve"> </w:t>
+      </w:r>
+      <w:r>
+        <w:t>Loan</w:t>
+      </w:r>
+      <w:r>
+        <w:t>:</w:t>
+      </w:r>
+    </w:p>
+    <w:p>
+      <w:pPr>
+        <w:pStyle w:val="ListParagraph"/>
+        <w:numPr>
+          <w:ilvl w:val="1"/>
+          <w:numId w:val="45"/>
+        </w:numPr>
+        <w:rPr>
+          <w:rStyle w:val="Emphasis"/>
+        </w:rPr>
+      </w:pPr>
+      <w:r>
+        <w:rPr>
+          <w:rStyle w:val="Emphasis"/>
+        </w:rPr>
+        <w:t xml:space="preserve"> The next card you play </w:t>
+      </w:r>
+      <w:r>
+        <w:rPr>
+          <w:rStyle w:val="Emphasis"/>
+        </w:rPr>
+        <w:t>is refunded</w:t>
+      </w:r>
+      <w:r>
+        <w:rPr>
+          <w:rStyle w:val="Emphasis"/>
+        </w:rPr>
+        <w:t xml:space="preserve">. Add 1 void to your </w:t>
+      </w:r>
+      <w:r>
+        <w:rPr>
+          <w:rStyle w:val="Emphasis"/>
+        </w:rPr>
+        <w:t>draw</w:t>
+      </w:r>
+      <w:r>
+        <w:rPr>
+          <w:rStyle w:val="Emphasis"/>
+        </w:rPr>
+        <w:t xml:space="preserve"> pile.</w:t>
+      </w:r>
+      <w:r>
+        <w:rPr>
+          <w:rStyle w:val="Emphasis"/>
+        </w:rPr>
+        <w:t xml:space="preserve"> Exhaustive (2).</w:t>
+      </w:r>
+    </w:p>
+    <w:p>
+      <w:pPr>
+        <w:pStyle w:val="ListParagraph"/>
+        <w:ind w:left="432"/>
+        <w:rPr>
+          <w:rStyle w:val="Emphasis"/>
+        </w:rPr>
+      </w:pPr>
+    </w:p>
+    <w:p>
+      <w:pPr>
+        <w:pStyle w:val="Heading4"/>
+      </w:pPr>
+      <w:r>
+        <w:t>+</w:t>
+      </w:r>
+      <w:r>
+        <w:t>0 Shadow reserves</w:t>
+      </w:r>
+      <w:r>
+        <w:t>:</w:t>
+      </w:r>
+    </w:p>
+    <w:p>
+      <w:pPr>
+        <w:pStyle w:val="ListParagraph"/>
+        <w:numPr>
+          <w:ilvl w:val="1"/>
+          <w:numId w:val="45"/>
+        </w:numPr>
+        <w:rPr>
+          <w:rStyle w:val="Emphasis"/>
+        </w:rPr>
+      </w:pPr>
+      <w:r>
+        <w:rPr>
+          <w:rStyle w:val="Emphasis"/>
+        </w:rPr>
+        <w:t xml:space="preserve">  Fetch 1 card from your draw (discard</w:t>
+      </w:r>
+      <w:r>
+        <w:rPr>
+          <w:rStyle w:val="Emphasis"/>
+        </w:rPr>
+        <w:t xml:space="preserve"> or exhaust</w:t>
+      </w:r>
+      <w:r>
+        <w:rPr>
+          <w:rStyle w:val="Emphasis"/>
+        </w:rPr>
+        <w:t>) pile.</w:t>
+      </w:r>
+      <w:r>
+        <w:rPr>
+          <w:rStyle w:val="Emphasis"/>
+        </w:rPr>
+        <w:t xml:space="preserve"> Exhaustive (2).</w:t>
+      </w:r>
+    </w:p>
+    <w:p>
+      <w:pPr>
+        <w:pStyle w:val="ListParagraph"/>
+        <w:ind w:left="432"/>
+        <w:rPr>
+          <w:rStyle w:val="Emphasis"/>
+        </w:rPr>
+      </w:pPr>
+    </w:p>
+    <w:p>
+      <w:pPr>
+        <w:pStyle w:val="Heading4"/>
+      </w:pPr>
+      <w:r>
+        <w:t>+</w:t>
+      </w:r>
+      <w:r>
+        <w:t xml:space="preserve">0 </w:t>
+      </w:r>
+      <w:r>
+        <w:rPr>
+          <w:rStyle w:val="ilfuvd"/>
+        </w:rPr>
+        <w:t>Stake-out</w:t>
+      </w:r>
+      <w:r>
+        <w:t>:</w:t>
+      </w:r>
+    </w:p>
+    <w:p>
+      <w:pPr>
+        <w:pStyle w:val="ListParagraph"/>
+        <w:numPr>
+          <w:ilvl w:val="1"/>
+          <w:numId w:val="45"/>
+        </w:numPr>
+        <w:rPr>
+          <w:i/>
+          <w:iCs/>
+        </w:rPr>
+      </w:pPr>
+      <w:r>
+        <w:rPr>
+          <w:rStyle w:val="Emphasis"/>
+        </w:rPr>
+        <w:t xml:space="preserve">  Startup: Add 1 void to your draw </w:t>
+      </w:r>
+      <w:r>
+        <w:rPr>
+          <w:rStyle w:val="Emphasis"/>
+        </w:rPr>
+        <w:t xml:space="preserve">and discard </w:t>
+      </w:r>
+      <w:r>
+        <w:rPr>
+          <w:rStyle w:val="Emphasis"/>
+        </w:rPr>
+        <w:t>pile</w:t>
+      </w:r>
+      <w:r>
+        <w:rPr>
+          <w:rStyle w:val="Emphasis"/>
+        </w:rPr>
+        <w:t>s</w:t>
+      </w:r>
+      <w:r>
+        <w:rPr>
+          <w:rStyle w:val="Emphasis"/>
+        </w:rPr>
+        <w:t xml:space="preserve">. </w:t>
+      </w:r>
+      <w:proofErr w:type="spellStart"/>
+      <w:r>
+        <w:t>Autoplay</w:t>
+      </w:r>
+      <w:proofErr w:type="spellEnd"/>
+      <w:r>
+        <w:t>: Gain 1 (2) energy.</w:t>
+      </w:r>
+    </w:p>
+    <w:p>
+      <w:pPr>
+        <w:pStyle w:val="ListParagraph"/>
+        <w:ind w:left="432"/>
+        <w:rPr>
+          <w:rStyle w:val="Emphasis"/>
+        </w:rPr>
+      </w:pPr>
+    </w:p>
+    <w:p>
+      <w:pPr>
+        <w:pStyle w:val="Heading4"/>
+      </w:pPr>
+      <w:r>
+        <w:t>+</w:t>
+      </w:r>
+      <w:r>
+        <w:t>1 (</w:t>
+      </w:r>
+      <w:r>
+        <w:t>0</w:t>
+      </w:r>
+      <w:r>
+        <w:t>)</w:t>
+      </w:r>
+      <w:r>
+        <w:t xml:space="preserve"> Reobtain:</w:t>
+      </w:r>
+    </w:p>
+    <w:p>
+      <w:pPr>
+        <w:pStyle w:val="ListParagraph"/>
+        <w:numPr>
+          <w:ilvl w:val="1"/>
+          <w:numId w:val="34"/>
+        </w:numPr>
+      </w:pPr>
+      <w:r>
+        <w:t xml:space="preserve"> </w:t>
+      </w:r>
+      <w:r>
+        <w:t>Fetch</w:t>
+      </w:r>
+      <w:r>
+        <w:t xml:space="preserve"> a card from your discard pile. Backstab: It also </w:t>
+      </w:r>
+      <w:r>
+        <w:t>costs 1 less this turn.</w:t>
+      </w:r>
+    </w:p>
+    <w:p>
+      <w:pPr>
+        <w:pStyle w:val="ListParagraph"/>
+        <w:ind w:left="432"/>
+        <w:rPr>
+          <w:rStyle w:val="Emphasis"/>
+          <w:i w:val="0"/>
+          <w:iCs w:val="0"/>
+        </w:rPr>
+      </w:pPr>
+    </w:p>
+    <w:p>
+      <w:pPr>
+        <w:pStyle w:val="Heading4"/>
+      </w:pPr>
+      <w:r>
+        <w:t>+</w:t>
+      </w:r>
+      <w:r>
+        <w:t>1 (0) Gaslight</w:t>
+      </w:r>
+      <w:r>
+        <w:t>:</w:t>
+      </w:r>
+    </w:p>
+    <w:p>
+      <w:pPr>
+        <w:pStyle w:val="ListParagraph"/>
+        <w:numPr>
+          <w:ilvl w:val="1"/>
+          <w:numId w:val="45"/>
+        </w:numPr>
+        <w:rPr>
+          <w:rStyle w:val="Emphasis"/>
+        </w:rPr>
+      </w:pPr>
+      <w:r>
+        <w:rPr>
+          <w:rStyle w:val="Emphasis"/>
+        </w:rPr>
+        <w:t xml:space="preserve">  Enemy loses 1 strength. You gain 1 strength. Exhaustive (3).</w:t>
+      </w:r>
+    </w:p>
+    <w:p>
+      <w:pPr>
+        <w:pStyle w:val="ListParagraph"/>
+        <w:ind w:left="432"/>
+        <w:rPr>
+          <w:rStyle w:val="Emphasis"/>
+        </w:rPr>
+      </w:pPr>
+    </w:p>
+    <w:p>
+      <w:pPr>
+        <w:pStyle w:val="Heading4"/>
+      </w:pPr>
+      <w:r>
+        <w:t>---</w:t>
+      </w:r>
+      <w:r>
+        <w:t>1 (0) Guilt Trip</w:t>
+      </w:r>
+      <w:r>
+        <w:t>:</w:t>
+      </w:r>
+    </w:p>
+    <w:p>
+      <w:pPr>
+        <w:pStyle w:val="ListParagraph"/>
+        <w:numPr>
+          <w:ilvl w:val="1"/>
+          <w:numId w:val="45"/>
+        </w:numPr>
+        <w:rPr>
+          <w:rStyle w:val="Emphasis"/>
+        </w:rPr>
+      </w:pPr>
+      <w:r>
+        <w:rPr>
+          <w:rStyle w:val="Emphasis"/>
+        </w:rPr>
+        <w:t xml:space="preserve">  If an enemy intends to attack, make them block</w:t>
+      </w:r>
+      <w:r>
+        <w:rPr>
+          <w:rStyle w:val="Emphasis"/>
+        </w:rPr>
+        <w:t xml:space="preserve"> (for that much?)</w:t>
+      </w:r>
+      <w:r>
+        <w:rPr>
+          <w:rStyle w:val="Emphasis"/>
+        </w:rPr>
+        <w:t xml:space="preserve"> instead.</w:t>
+      </w:r>
+    </w:p>
+    <w:p>
+      <w:pPr>
+        <w:pStyle w:val="ListParagraph"/>
+        <w:ind w:left="432"/>
+        <w:rPr>
+          <w:rStyle w:val="Emphasis"/>
+        </w:rPr>
+      </w:pPr>
+      <w:proofErr w:type="spellStart"/>
+      <w:r>
+        <w:rPr>
+          <w:rStyle w:val="Emphasis"/>
+        </w:rPr>
+        <w:lastRenderedPageBreak/>
+        <w:t>Tbh</w:t>
+      </w:r>
+      <w:proofErr w:type="spellEnd"/>
+      <w:r>
+        <w:rPr>
+          <w:rStyle w:val="Emphasis"/>
+        </w:rPr>
+        <w:t xml:space="preserve"> this is too difficult to implement, I don’t think I will be doing this</w:t>
+      </w:r>
+    </w:p>
+    <w:p>
+      <w:pPr>
+        <w:pStyle w:val="Heading4"/>
+        <w:rPr>
+          <w:i/>
+          <w:iCs/>
+        </w:rPr>
+      </w:pPr>
+      <w:r>
+        <w:t>+</w:t>
+      </w:r>
+      <w:r>
+        <w:t>1 (0) Multitask (Shadow/Steal Bridge):</w:t>
+      </w:r>
+    </w:p>
+    <w:p>
+      <w:pPr>
+        <w:pStyle w:val="ListParagraph"/>
+        <w:numPr>
+          <w:ilvl w:val="1"/>
+          <w:numId w:val="38"/>
+        </w:numPr>
+        <w:contextualSpacing w:val="0"/>
+      </w:pPr>
+      <w:r>
+        <w:t>Discard 3 (2) cards. Shadowstep 1 time and Steal 2 cards.</w:t>
+      </w:r>
+    </w:p>
+    <w:p>
+      <w:pPr>
+        <w:contextualSpacing w:val="0"/>
+      </w:pPr>
+    </w:p>
+    <w:p>
+      <w:pPr>
+        <w:pStyle w:val="Heading4"/>
+      </w:pPr>
+      <w:r>
+        <w:t>+</w:t>
+      </w:r>
+      <w:r>
+        <w:t>1 Lie in Wait</w:t>
+      </w:r>
+      <w:r>
+        <w:t>:</w:t>
+      </w:r>
+    </w:p>
+    <w:p>
+      <w:pPr>
+        <w:pStyle w:val="ListParagraph"/>
+        <w:numPr>
+          <w:ilvl w:val="1"/>
+          <w:numId w:val="35"/>
+        </w:numPr>
+      </w:pPr>
+      <w:r>
+        <w:t>Startup: Add 1 void to your draw pile. Gain 12 (15) block.</w:t>
+      </w:r>
+      <w:r>
+        <w:t xml:space="preserve"> Exhaustive (3</w:t>
+      </w:r>
+      <w:r>
+        <w:t>(4))</w:t>
+      </w:r>
+    </w:p>
+    <w:p/>
+    <w:p>
+      <w:pPr>
+        <w:pStyle w:val="Heading4"/>
+      </w:pPr>
+      <w:r>
+        <w:t>+</w:t>
+      </w:r>
+      <w:r>
+        <w:t>1 1000 Ball Bearings</w:t>
+      </w:r>
+      <w:r>
+        <w:t>:</w:t>
+      </w:r>
+    </w:p>
+    <w:p>
+      <w:pPr>
+        <w:pStyle w:val="ListParagraph"/>
+        <w:numPr>
+          <w:ilvl w:val="1"/>
+          <w:numId w:val="35"/>
+        </w:numPr>
+        <w:rPr>
+          <w:rStyle w:val="Emphasis"/>
+        </w:rPr>
+      </w:pPr>
+      <w:r>
+        <w:rPr>
+          <w:rStyle w:val="Emphasis"/>
+        </w:rPr>
+        <w:t>Apply 1 (2…) vulnerable and 1 (2…) weak to all enemies.</w:t>
+      </w:r>
+      <w:r>
+        <w:rPr>
+          <w:rStyle w:val="Emphasis"/>
+        </w:rPr>
+        <w:t xml:space="preserve"> Exhaust.</w:t>
+      </w:r>
+      <w:r>
+        <w:rPr>
+          <w:rStyle w:val="Emphasis"/>
+        </w:rPr>
+        <w:t xml:space="preserve"> Can be upgrade any number of times.</w:t>
+      </w:r>
+    </w:p>
+    <w:p>
+      <w:pPr>
+        <w:rPr>
+          <w:rStyle w:val="Emphasis"/>
+        </w:rPr>
+      </w:pPr>
+    </w:p>
+    <w:p>
+      <w:pPr>
+        <w:pStyle w:val="Heading4"/>
+        <w:rPr>
+          <w:rStyle w:val="SubtleEmphasis"/>
+        </w:rPr>
+      </w:pPr>
+      <w:r>
+        <w:t>+</w:t>
+      </w:r>
+      <w:r>
+        <w:t xml:space="preserve">1 </w:t>
+      </w:r>
+      <w:r>
+        <w:t>Feign Trip</w:t>
+      </w:r>
+      <w:r>
+        <w:t>:</w:t>
+      </w:r>
+    </w:p>
+    <w:p>
+      <w:pPr>
+        <w:pStyle w:val="ListParagraph"/>
+        <w:numPr>
+          <w:ilvl w:val="1"/>
+          <w:numId w:val="35"/>
+        </w:numPr>
+      </w:pPr>
+      <w:r>
+        <w:t>Gain 16 block and 2 vulnerable. (Exhaust.)</w:t>
+      </w:r>
+    </w:p>
+    <w:p>
+      <w:pPr>
+        <w:pStyle w:val="ListParagraph"/>
+        <w:numPr>
+          <w:ilvl w:val="3"/>
+          <w:numId w:val="35"/>
+        </w:numPr>
+        <w:rPr>
+          <w:i/>
+        </w:rPr>
+      </w:pPr>
+      <w:r>
+        <w:rPr>
+          <w:i/>
+        </w:rPr>
+        <w:t>[</w:t>
+      </w:r>
+      <w:r>
+        <w:rPr>
+          <w:i/>
+        </w:rPr>
+        <w:t>In order to feign falling down, you still do need to fall down</w:t>
+      </w:r>
+      <w:r>
+        <w:rPr>
+          <w:i/>
+        </w:rPr>
+        <w:t>.]</w:t>
+      </w:r>
+    </w:p>
+    <w:p/>
+    <w:p>
+      <w:pPr>
+        <w:pStyle w:val="Heading4"/>
+      </w:pPr>
+      <w:r>
+        <w:t>---</w:t>
+      </w:r>
+      <w:r>
+        <w:t>2 (1) Horror:</w:t>
+      </w:r>
+    </w:p>
+    <w:p>
+      <w:pPr>
+        <w:pStyle w:val="ListParagraph"/>
+        <w:numPr>
+          <w:ilvl w:val="1"/>
+          <w:numId w:val="45"/>
+        </w:numPr>
+        <w:rPr>
+          <w:rStyle w:val="Emphasis"/>
+        </w:rPr>
+      </w:pPr>
+      <w:r>
+        <w:rPr>
+          <w:rStyle w:val="Emphasis"/>
+        </w:rPr>
+        <w:t>Apply 5 Vulnerable to all enemies. Exhaust.</w:t>
+      </w:r>
+    </w:p>
+    <w:p>
+      <w:pPr>
+        <w:pStyle w:val="ListParagraph"/>
+        <w:numPr>
+          <w:ilvl w:val="3"/>
+          <w:numId w:val="45"/>
+        </w:numPr>
+        <w:rPr>
+          <w:rStyle w:val="Emphasis"/>
+        </w:rPr>
+      </w:pPr>
+      <w:r>
+        <w:rPr>
+          <w:rStyle w:val="Emphasis"/>
+        </w:rPr>
+        <w:t>[</w:t>
+      </w:r>
+      <w:r>
+        <w:rPr>
+          <w:rStyle w:val="Emphasis"/>
+        </w:rPr>
+        <w:t>Boo!]</w:t>
+      </w:r>
+    </w:p>
+    <w:p>
+      <w:pPr>
+        <w:pStyle w:val="ListParagraph"/>
+        <w:ind w:left="1008"/>
+        <w:rPr>
+          <w:rStyle w:val="Emphasis"/>
+        </w:rPr>
+      </w:pPr>
+    </w:p>
+    <w:p>
+      <w:pPr>
+        <w:pStyle w:val="Heading4"/>
+      </w:pPr>
+      <w:r>
+        <w:t>+</w:t>
+      </w:r>
+      <w:r>
+        <w:t>4</w:t>
+      </w:r>
+      <w:r>
+        <w:t xml:space="preserve"> Corrosive Poison</w:t>
+      </w:r>
+      <w:r>
+        <w:t>:</w:t>
+      </w:r>
+    </w:p>
+    <w:p>
+      <w:pPr>
+        <w:pStyle w:val="ListParagraph"/>
+        <w:numPr>
+          <w:ilvl w:val="1"/>
+          <w:numId w:val="45"/>
+        </w:numPr>
+        <w:rPr>
+          <w:rStyle w:val="Emphasis"/>
+        </w:rPr>
+      </w:pPr>
+      <w:r>
+        <w:rPr>
+          <w:rStyle w:val="Emphasis"/>
+        </w:rPr>
+        <w:t xml:space="preserve">Costs 1 less for each </w:t>
+      </w:r>
+      <w:r>
+        <w:rPr>
+          <w:rStyle w:val="Emphasis"/>
+        </w:rPr>
+        <w:t xml:space="preserve">skill played this combat. Apply </w:t>
+      </w:r>
+      <w:r>
+        <w:rPr>
+          <w:rStyle w:val="Emphasis"/>
+        </w:rPr>
+        <w:t>2</w:t>
+      </w:r>
+      <w:r>
+        <w:rPr>
+          <w:rStyle w:val="Emphasis"/>
+        </w:rPr>
+        <w:t xml:space="preserve"> frail, 1 vulnerable and 2 poison to a random enemy </w:t>
+      </w:r>
+      <w:r>
+        <w:rPr>
+          <w:rStyle w:val="Emphasis"/>
+        </w:rPr>
+        <w:t>2(</w:t>
+      </w:r>
+      <w:r>
+        <w:rPr>
+          <w:rStyle w:val="Emphasis"/>
+        </w:rPr>
+        <w:t>4)</w:t>
+      </w:r>
+      <w:r>
+        <w:rPr>
+          <w:rStyle w:val="Emphasis"/>
+        </w:rPr>
+        <w:t xml:space="preserve"> times.</w:t>
+      </w:r>
+      <w:r>
+        <w:rPr>
+          <w:rStyle w:val="Emphasis"/>
+        </w:rPr>
+        <w:tab/>
+      </w:r>
+    </w:p>
+    <w:p>
+      <w:pPr>
+        <w:pStyle w:val="ListParagraph"/>
+        <w:ind w:left="432"/>
+        <w:rPr>
+          <w:rStyle w:val="Emphasis"/>
+        </w:rPr>
+      </w:pPr>
+    </w:p>
+    <w:p>
+      <w:pPr>
+        <w:pStyle w:val="Heading4"/>
+        <w:rPr>
+          <w:rStyle w:val="SubtleEmphasis"/>
+        </w:rPr>
+      </w:pPr>
+      <w:r>
+        <w:rPr>
+          <w:rStyle w:val="Emphasis"/>
+          <w:i w:val="0"/>
+          <w:iCs w:val="0"/>
+        </w:rPr>
+        <w:t>+</w:t>
+      </w:r>
+      <w:r>
+        <w:rPr>
+          <w:rStyle w:val="Emphasis"/>
+          <w:i w:val="0"/>
+          <w:iCs w:val="0"/>
+        </w:rPr>
+        <w:t xml:space="preserve">2 (1) </w:t>
+      </w:r>
+      <w:r>
+        <w:rPr>
+          <w:rStyle w:val="Emphasis"/>
+          <w:i w:val="0"/>
+          <w:iCs w:val="0"/>
+        </w:rPr>
+        <w:t>Finders Keepers</w:t>
+      </w:r>
+      <w:r>
+        <w:rPr>
+          <w:rStyle w:val="Emphasis"/>
+          <w:i w:val="0"/>
+          <w:iCs w:val="0"/>
+        </w:rPr>
+        <w:t xml:space="preserve"> (Steal?):</w:t>
+      </w:r>
+    </w:p>
+    <w:p>
+      <w:pPr>
+        <w:pStyle w:val="ListParagraph"/>
+        <w:numPr>
+          <w:ilvl w:val="1"/>
+          <w:numId w:val="36"/>
+        </w:numPr>
+      </w:pPr>
+      <w:r>
+        <w:t>Add the next non-gray (Including colorless) card you play to your deck, permanently. Fleeting.</w:t>
+      </w:r>
+    </w:p>
+    <w:p/>
+    <w:p>
+      <w:pPr>
+        <w:pStyle w:val="Heading4"/>
+      </w:pPr>
+      <w:r>
+        <w:t>+</w:t>
+      </w:r>
+      <w:r>
+        <w:t xml:space="preserve">1 </w:t>
+      </w:r>
+      <w:r>
+        <w:t>Ransack</w:t>
+      </w:r>
+      <w:r>
+        <w:t xml:space="preserve"> (Steal): </w:t>
+      </w:r>
+    </w:p>
+    <w:p>
+      <w:pPr>
+        <w:pStyle w:val="ListParagraph"/>
+        <w:numPr>
+          <w:ilvl w:val="1"/>
+          <w:numId w:val="36"/>
+        </w:numPr>
+      </w:pPr>
+      <w:r>
+        <w:t>Discover a stolen card and add 2 (3) copies of it to your hand.</w:t>
+      </w:r>
+    </w:p>
+    <w:p>
+      <w:pPr>
+        <w:pStyle w:val="ListParagraph"/>
+        <w:numPr>
+          <w:ilvl w:val="3"/>
+          <w:numId w:val="36"/>
+        </w:numPr>
+      </w:pPr>
+      <w:r>
+        <w:rPr>
+          <w:i/>
+        </w:rPr>
+        <w:t>[What is a bag but one huge pocket to steal from?]</w:t>
+      </w:r>
+    </w:p>
+    <w:p/>
+    <w:p>
+      <w:pPr>
+        <w:pStyle w:val="Heading4"/>
+      </w:pPr>
+      <w:r>
         <w:lastRenderedPageBreak/>
         <w:t>+</w:t>
       </w:r>
       <w:r>
-        <w:t>2 Vicious Assault</w:t>
+        <w:t>2 Murderous Intent</w:t>
       </w:r>
       <w:r>
         <w:t>. (</w:t>
       </w:r>
       <w:r>
-        <w:t>Backstab</w:t>
+        <w:t>Shadowstep</w:t>
       </w:r>
       <w:r>
         <w:t>)</w:t>
+      </w:r>
+    </w:p>
+    <w:p>
+      <w:pPr>
+        <w:pStyle w:val="ListParagraph"/>
+        <w:numPr>
+          <w:ilvl w:val="1"/>
+          <w:numId w:val="39"/>
+        </w:numPr>
+        <w:rPr>
+          <w:rStyle w:val="Emphasis"/>
+        </w:rPr>
+      </w:pPr>
+      <w:r>
+        <w:rPr>
+          <w:rStyle w:val="Emphasis"/>
+        </w:rPr>
+        <w:t xml:space="preserve">Shadowstep </w:t>
+      </w:r>
+      <w:r>
+        <w:rPr>
+          <w:rStyle w:val="Emphasis"/>
+        </w:rPr>
+        <w:t>1 time. Gain 2 (4) Strength. At the end of your turn, lose 2 (4)4 strength.</w:t>
+      </w:r>
+    </w:p>
+    <w:p>
+      <w:pPr>
+        <w:pStyle w:val="ListParagraph"/>
+        <w:numPr>
+          <w:ilvl w:val="3"/>
+          <w:numId w:val="39"/>
+        </w:numPr>
+        <w:rPr>
+          <w:rStyle w:val="Emphasis"/>
+        </w:rPr>
+      </w:pPr>
+      <w:r>
+        <w:rPr>
+          <w:rStyle w:val="Emphasis"/>
+        </w:rPr>
+        <w:t>[You’re walking at thin line.]</w:t>
+      </w:r>
+    </w:p>
+    <w:p>
+      <w:pPr>
+        <w:rPr>
+          <w:i/>
+          <w:iCs/>
+        </w:rPr>
+      </w:pPr>
+    </w:p>
+    <w:p>
+      <w:pPr>
+        <w:pStyle w:val="Heading3"/>
+      </w:pPr>
+      <w:r>
+        <w:t>Powers</w:t>
+      </w:r>
+    </w:p>
+    <w:p>
+      <w:pPr>
+        <w:pStyle w:val="Heading4"/>
+      </w:pPr>
+      <w:r>
+        <w:t xml:space="preserve">0 </w:t>
+      </w:r>
+      <w:r>
+        <w:t>Hoodlum</w:t>
+      </w:r>
+      <w:r>
+        <w:t xml:space="preserve"> (</w:t>
+      </w:r>
+      <w:proofErr w:type="spellStart"/>
+      <w:r>
+        <w:t>Backsatb</w:t>
+      </w:r>
+      <w:proofErr w:type="spellEnd"/>
+      <w:r>
+        <w:t>/Steal)</w:t>
+      </w:r>
+    </w:p>
+    <w:p>
+      <w:pPr>
+        <w:pStyle w:val="ListParagraph"/>
+        <w:numPr>
+          <w:ilvl w:val="1"/>
+          <w:numId w:val="36"/>
+        </w:numPr>
+        <w:contextualSpacing w:val="0"/>
+      </w:pPr>
+      <w:r>
+        <w:t xml:space="preserve">(Innate.) </w:t>
+      </w:r>
+      <w:r>
+        <w:t>Whenever you trigger a backstab or steal a card, draw a card</w:t>
+      </w:r>
+      <w:r>
+        <w:t xml:space="preserve"> then discard one</w:t>
+      </w:r>
+      <w:r>
+        <w:t>.</w:t>
+      </w:r>
+    </w:p>
+    <w:p/>
+    <w:p>
+      <w:pPr>
+        <w:pStyle w:val="Heading4"/>
+      </w:pPr>
+      <w:r>
+        <w:t>0 Liar</w:t>
+      </w:r>
+    </w:p>
+    <w:p>
+      <w:pPr>
+        <w:pStyle w:val="ListParagraph"/>
+        <w:numPr>
+          <w:ilvl w:val="1"/>
+          <w:numId w:val="36"/>
+        </w:numPr>
+        <w:contextualSpacing w:val="0"/>
+      </w:pPr>
+      <w:r>
+        <w:t xml:space="preserve">(Innate.) </w:t>
+      </w:r>
+      <w:r>
+        <w:t>Every time you play a skill, apply 1 vulnerable or weak (at random) to a random enemy.</w:t>
+      </w:r>
+    </w:p>
+    <w:p/>
+    <w:p>
+      <w:pPr>
+        <w:pStyle w:val="Heading4"/>
+      </w:pPr>
+      <w:r>
+        <w:t>0 Con Artist</w:t>
+      </w:r>
+      <w:r>
+        <w:t xml:space="preserve"> (Steal)</w:t>
+      </w:r>
+    </w:p>
+    <w:p>
+      <w:pPr>
+        <w:pStyle w:val="ListParagraph"/>
+        <w:numPr>
+          <w:ilvl w:val="1"/>
+          <w:numId w:val="36"/>
+        </w:numPr>
+        <w:contextualSpacing w:val="0"/>
+      </w:pPr>
+      <w:r>
+        <w:t>(Innate.) Whenever you steal a card, gain 1 (2) gold.</w:t>
+      </w:r>
+    </w:p>
+    <w:p>
+      <w:pPr>
+        <w:rPr>
+          <w:strike/>
+        </w:rPr>
+      </w:pPr>
+    </w:p>
+    <w:p>
+      <w:pPr>
+        <w:pStyle w:val="Heading4"/>
+      </w:pPr>
+      <w:r>
+        <w:t xml:space="preserve">1 </w:t>
+      </w:r>
+      <w:proofErr w:type="spellStart"/>
+      <w:r>
+        <w:t>Voidbound</w:t>
+      </w:r>
+      <w:proofErr w:type="spellEnd"/>
+      <w:r>
+        <w:t>:</w:t>
+      </w:r>
+    </w:p>
+    <w:p>
+      <w:pPr>
+        <w:pStyle w:val="ListParagraph"/>
+        <w:numPr>
+          <w:ilvl w:val="1"/>
+          <w:numId w:val="45"/>
+        </w:numPr>
+        <w:rPr>
+          <w:rStyle w:val="Emphasis"/>
+        </w:rPr>
+      </w:pPr>
+      <w:r>
+        <w:rPr>
+          <w:rStyle w:val="Emphasis"/>
+        </w:rPr>
+        <w:t>Whenever you draw a void, you gain 1 (2) energy.</w:t>
+      </w:r>
+    </w:p>
+    <w:p>
+      <w:pPr>
+        <w:pStyle w:val="ListParagraph"/>
+        <w:ind w:left="432"/>
+        <w:rPr>
+          <w:rStyle w:val="Emphasis"/>
+        </w:rPr>
+      </w:pPr>
+    </w:p>
+    <w:p>
+      <w:pPr>
+        <w:pStyle w:val="Heading4"/>
+        <w:rPr>
+          <w:rStyle w:val="SubtleEmphasis"/>
+        </w:rPr>
+      </w:pPr>
+      <w:r>
+        <w:t xml:space="preserve">1 </w:t>
+      </w:r>
+      <w:r>
+        <w:t>Ill-gotten gains</w:t>
+      </w:r>
+      <w:r>
+        <w:t xml:space="preserve"> (</w:t>
+      </w:r>
+      <w:r>
+        <w:t>Steal</w:t>
+      </w:r>
+      <w:r>
+        <w:t>):</w:t>
+      </w:r>
+    </w:p>
+    <w:p>
+      <w:pPr>
+        <w:pStyle w:val="ListParagraph"/>
+        <w:numPr>
+          <w:ilvl w:val="1"/>
+          <w:numId w:val="36"/>
+        </w:numPr>
+        <w:contextualSpacing w:val="0"/>
+      </w:pPr>
+      <w:r>
+        <w:t>(Innate) For the rest of this combat, all stolen cards you gain are upgraded.</w:t>
+      </w:r>
+    </w:p>
+    <w:p>
+      <w:pPr>
+        <w:pStyle w:val="ListParagraph"/>
+        <w:ind w:left="432"/>
+        <w:contextualSpacing w:val="0"/>
+      </w:pPr>
+    </w:p>
+    <w:p>
+      <w:pPr>
+        <w:pStyle w:val="Heading4"/>
+      </w:pPr>
+      <w:r>
+        <w:t>1 Persuasion (Backstab)</w:t>
+      </w:r>
+    </w:p>
+    <w:p>
+      <w:pPr>
+        <w:pStyle w:val="ListParagraph"/>
+        <w:numPr>
+          <w:ilvl w:val="1"/>
+          <w:numId w:val="35"/>
+        </w:numPr>
+      </w:pPr>
+      <w:r>
+        <w:t>Gain 1 dexterity. Backstab: Gain 1 strength instead. (Innate.)</w:t>
+      </w:r>
+    </w:p>
+    <w:p>
+      <w:pPr>
+        <w:pStyle w:val="Heading4"/>
+      </w:pPr>
+      <w:r>
+        <w:t>2 (1) Ghastly Training</w:t>
+      </w:r>
+      <w:r>
+        <w:t xml:space="preserve"> </w:t>
+      </w:r>
+      <w:r>
+        <w:t>(</w:t>
+      </w:r>
+      <w:r>
+        <w:t>Shadowstep</w:t>
+      </w:r>
+      <w:r>
+        <w:t>):</w:t>
+      </w:r>
+    </w:p>
+    <w:p>
+      <w:pPr>
+        <w:pStyle w:val="ListParagraph"/>
+        <w:numPr>
+          <w:ilvl w:val="1"/>
+          <w:numId w:val="39"/>
+        </w:numPr>
+        <w:rPr>
+          <w:i/>
+          <w:iCs/>
+        </w:rPr>
+      </w:pPr>
+      <w:r>
+        <w:rPr>
+          <w:i/>
+          <w:iCs/>
+        </w:rPr>
+        <w:t xml:space="preserve"> At the start of each turn, Shadowstep once.</w:t>
+      </w:r>
+    </w:p>
+    <w:p>
+      <w:pPr>
+        <w:pStyle w:val="ListParagraph"/>
+        <w:ind w:left="432"/>
+        <w:rPr>
+          <w:rStyle w:val="Emphasis"/>
+        </w:rPr>
+      </w:pPr>
+    </w:p>
+    <w:p>
+      <w:pPr>
+        <w:pStyle w:val="Heading2"/>
+      </w:pPr>
+      <w:r>
+        <w:t>Rare</w:t>
+      </w:r>
+    </w:p>
+    <w:p>
+      <w:pPr>
+        <w:pStyle w:val="Heading3"/>
+      </w:pPr>
+      <w:r>
+        <w:t>Attacks</w:t>
+      </w:r>
+    </w:p>
+    <w:p/>
+    <w:p>
+      <w:pPr>
+        <w:pStyle w:val="Heading4"/>
+        <w:rPr>
+          <w:rStyle w:val="SubtleEmphasis"/>
+        </w:rPr>
+      </w:pPr>
+      <w:r>
+        <w:lastRenderedPageBreak/>
+        <w:t>+</w:t>
+      </w:r>
+      <w:r>
+        <w:t>1 Ambush</w:t>
+      </w:r>
+      <w:r>
+        <w:t>:</w:t>
+      </w:r>
+    </w:p>
+    <w:p>
+      <w:pPr>
+        <w:pStyle w:val="ListParagraph"/>
+        <w:numPr>
+          <w:ilvl w:val="1"/>
+          <w:numId w:val="35"/>
+        </w:numPr>
+      </w:pPr>
+      <w:r>
+        <w:t xml:space="preserve">Add </w:t>
+      </w:r>
+      <w:r>
+        <w:t>3</w:t>
+      </w:r>
+      <w:r>
+        <w:t xml:space="preserve"> voids to your draw pile. Deal damage equal to </w:t>
+      </w:r>
+      <w:r>
+        <w:t>20</w:t>
+      </w:r>
+      <w:r>
+        <w:t>% (</w:t>
+      </w:r>
+      <w:r>
+        <w:t>30</w:t>
+      </w:r>
+      <w:r>
+        <w:t>%) of an enemy’s current hp. Exhaust.</w:t>
+      </w:r>
+    </w:p>
+    <w:p>
+      <w:pPr>
+        <w:pStyle w:val="Heading4"/>
+        <w:rPr>
+          <w:rStyle w:val="SubtleEmphasis"/>
+        </w:rPr>
+      </w:pPr>
+      <w:r>
+        <w:t>+</w:t>
+      </w:r>
+      <w:r>
+        <w:t>2 Shadow Calamity</w:t>
+      </w:r>
+      <w:r>
+        <w:t>:</w:t>
+      </w:r>
+    </w:p>
+    <w:p>
+      <w:pPr>
+        <w:pStyle w:val="ListParagraph"/>
+        <w:numPr>
+          <w:ilvl w:val="1"/>
+          <w:numId w:val="35"/>
+        </w:numPr>
+        <w:rPr>
+          <w:rStyle w:val="Emphasis"/>
+          <w:i w:val="0"/>
+          <w:iCs w:val="0"/>
+        </w:rPr>
+      </w:pPr>
+      <w:r>
+        <w:t>Startup: Add 1 void to your draw pile.</w:t>
+      </w:r>
+      <w:r>
+        <w:t xml:space="preserve"> </w:t>
+      </w:r>
+      <w:r>
+        <w:t>Deal 30 (40) damage to all enemies. Grave. Exhaustive (2).</w:t>
+      </w:r>
+    </w:p>
+    <w:p/>
+    <w:p>
+      <w:pPr>
+        <w:pStyle w:val="Heading4"/>
+        <w:rPr>
+          <w:rStyle w:val="SubtleEmphasis"/>
+        </w:rPr>
+      </w:pPr>
+      <w:r>
+        <w:t>+</w:t>
+      </w:r>
+      <w:r>
+        <w:t>3 Murder</w:t>
+      </w:r>
+      <w:r>
+        <w:t>.</w:t>
+      </w:r>
+      <w:r>
+        <w:t>:</w:t>
+      </w:r>
+    </w:p>
+    <w:p>
+      <w:pPr>
+        <w:pStyle w:val="ListParagraph"/>
+        <w:numPr>
+          <w:ilvl w:val="1"/>
+          <w:numId w:val="35"/>
+        </w:numPr>
+      </w:pPr>
+      <w:r>
+        <w:t xml:space="preserve"> Deal 100 (120) damage. Fleeting.</w:t>
+      </w:r>
+    </w:p>
+    <w:p/>
+    <w:p>
+      <w:pPr>
+        <w:pStyle w:val="Heading4"/>
+      </w:pPr>
+      <w:r>
+        <w:t>+</w:t>
+      </w:r>
+      <w:r>
+        <w:t>1 Perfect Dagger (Backstab):</w:t>
       </w:r>
     </w:p>
     <w:p>
@@ -3871,22 +5366,94 @@
           <w:numId w:val="37"/>
         </w:numPr>
         <w:rPr>
-          <w:i/>
-          <w:iCs/>
-        </w:rPr>
-      </w:pPr>
-      <w:r>
-        <w:rPr>
-          <w:rStyle w:val="Emphasis"/>
-        </w:rPr>
-        <w:t>Deal 4 damage 3 times. Backstab: 4 (5) times instead.</w:t>
-      </w:r>
-    </w:p>
-    <w:p/>
+          <w:rStyle w:val="Emphasis"/>
+        </w:rPr>
+      </w:pPr>
+      <w:r>
+        <w:rPr>
+          <w:rStyle w:val="Emphasis"/>
+        </w:rPr>
+        <w:t>Deal 1 damage. Backstab: Also increase this card’s damage by 1 (2) permanently.</w:t>
+      </w:r>
+    </w:p>
+    <w:p>
+      <w:pPr>
+        <w:pStyle w:val="ListParagraph"/>
+        <w:numPr>
+          <w:ilvl w:val="3"/>
+          <w:numId w:val="37"/>
+        </w:numPr>
+        <w:rPr>
+          <w:rStyle w:val="Emphasis"/>
+        </w:rPr>
+      </w:pPr>
+      <w:r>
+        <w:rPr>
+          <w:rStyle w:val="Emphasis"/>
+        </w:rPr>
+        <w:t>[</w:t>
+      </w:r>
+      <w:r>
+        <w:rPr>
+          <w:rStyle w:val="Emphasis"/>
+        </w:rPr>
+        <w:t>A great artifact, re</w:t>
+      </w:r>
+      <w:r>
+        <w:rPr>
+          <w:rStyle w:val="Emphasis"/>
+        </w:rPr>
+        <w:t>-</w:t>
+      </w:r>
+      <w:r>
+        <w:rPr>
+          <w:rStyle w:val="Emphasis"/>
+        </w:rPr>
+        <w:t>forged, re-lost</w:t>
+      </w:r>
+      <w:r>
+        <w:rPr>
+          <w:rStyle w:val="Emphasis"/>
+        </w:rPr>
+        <w:t xml:space="preserve">, </w:t>
+      </w:r>
+      <w:r>
+        <w:rPr>
+          <w:rStyle w:val="Emphasis"/>
+        </w:rPr>
+        <w:t xml:space="preserve">re-found </w:t>
+      </w:r>
+      <w:r>
+        <w:rPr>
+          <w:rStyle w:val="Emphasis"/>
+        </w:rPr>
+        <w:t xml:space="preserve">and re-stolen again and again </w:t>
+      </w:r>
+      <w:r>
+        <w:rPr>
+          <w:rStyle w:val="Emphasis"/>
+        </w:rPr>
+        <w:t>by clans of silence and burning blood alike</w:t>
+      </w:r>
+      <w:r>
+        <w:rPr>
+          <w:rStyle w:val="Emphasis"/>
+        </w:rPr>
+        <w:t>.</w:t>
+      </w:r>
+    </w:p>
+    <w:p>
+      <w:pPr>
+        <w:pStyle w:val="ListParagraph"/>
+        <w:ind w:left="432"/>
+        <w:rPr>
+          <w:rStyle w:val="Emphasis"/>
+        </w:rPr>
+      </w:pPr>
+    </w:p>
     <w:p>
       <w:pPr>
         <w:pStyle w:val="Heading3"/>
-        <w:ind w:firstLine="720"/>
       </w:pPr>
       <w:r>
         <w:t>Skills</w:t>
@@ -3903,531 +5470,7 @@
         <w:t>+</w:t>
       </w:r>
       <w:r>
-        <w:t xml:space="preserve">1 Heart Breaker </w:t>
-      </w:r>
-      <w:r>
-        <w:t>(</w:t>
-      </w:r>
-      <w:r>
-        <w:rPr>
-          <w:color w:val="auto"/>
-        </w:rPr>
-        <w:t>Steal</w:t>
-      </w:r>
-      <w:r>
-        <w:t>)</w:t>
-      </w:r>
-    </w:p>
-    <w:p>
-      <w:pPr>
-        <w:pStyle w:val="ListParagraph"/>
-        <w:numPr>
-          <w:ilvl w:val="1"/>
-          <w:numId w:val="36"/>
-        </w:numPr>
-        <w:contextualSpacing w:val="0"/>
-      </w:pPr>
-      <w:r>
-        <w:t>Dea</w:t>
-      </w:r>
-      <w:r>
-        <w:t>l 8 (10) damage</w:t>
-      </w:r>
-      <w:r>
-        <w:t>. If the enemy has weak and vulnerable, double the damage.</w:t>
-      </w:r>
-    </w:p>
-    <w:p>
-      <w:pPr>
-        <w:pStyle w:val="ListParagraph"/>
-        <w:numPr>
-          <w:ilvl w:val="3"/>
-          <w:numId w:val="36"/>
-        </w:numPr>
-        <w:contextualSpacing w:val="0"/>
-        <w:rPr>
-          <w:i/>
-        </w:rPr>
-      </w:pPr>
-      <w:r>
-        <w:rPr>
-          <w:i/>
-        </w:rPr>
-        <w:t xml:space="preserve"> [O happy dagger!]</w:t>
-      </w:r>
-    </w:p>
-    <w:p/>
-    <w:p>
-      <w:pPr>
-        <w:pStyle w:val="Heading4"/>
-      </w:pPr>
-      <w:r>
-        <w:t>+</w:t>
-      </w:r>
-      <w:r>
-        <w:t>0 Swift Tread</w:t>
-      </w:r>
-      <w:r>
-        <w:t>:</w:t>
-      </w:r>
-    </w:p>
-    <w:p>
-      <w:pPr>
-        <w:pStyle w:val="ListParagraph"/>
-        <w:numPr>
-          <w:ilvl w:val="1"/>
-          <w:numId w:val="45"/>
-        </w:numPr>
-        <w:rPr>
-          <w:rStyle w:val="Emphasis"/>
-        </w:rPr>
-      </w:pPr>
-      <w:r>
-        <w:rPr>
-          <w:rStyle w:val="Emphasis"/>
-        </w:rPr>
-        <w:t>Draw 3 (4) cards. Add 1 void to your draw pile.</w:t>
-      </w:r>
-    </w:p>
-    <w:p>
-      <w:pPr>
-        <w:ind w:left="288"/>
-        <w:rPr>
-          <w:rStyle w:val="Emphasis"/>
-          <w:b/>
-        </w:rPr>
-      </w:pPr>
-    </w:p>
-    <w:p>
-      <w:pPr>
-        <w:pStyle w:val="Heading4"/>
-      </w:pPr>
-      <w:r>
-        <w:t>+</w:t>
-      </w:r>
-      <w:r>
-        <w:t>1 (</w:t>
-      </w:r>
-      <w:r>
-        <w:t>0</w:t>
-      </w:r>
-      <w:r>
-        <w:t>)</w:t>
-      </w:r>
-      <w:r>
-        <w:t xml:space="preserve"> Payday</w:t>
-      </w:r>
-      <w:r>
-        <w:t xml:space="preserve"> </w:t>
-      </w:r>
-      <w:r>
-        <w:t>Loan</w:t>
-      </w:r>
-      <w:r>
-        <w:t>:</w:t>
-      </w:r>
-    </w:p>
-    <w:p>
-      <w:pPr>
-        <w:pStyle w:val="ListParagraph"/>
-        <w:numPr>
-          <w:ilvl w:val="1"/>
-          <w:numId w:val="45"/>
-        </w:numPr>
-        <w:rPr>
-          <w:rStyle w:val="Emphasis"/>
-        </w:rPr>
-      </w:pPr>
-      <w:r>
-        <w:rPr>
-          <w:rStyle w:val="Emphasis"/>
-        </w:rPr>
-        <w:t xml:space="preserve"> The next card you play </w:t>
-      </w:r>
-      <w:r>
-        <w:rPr>
-          <w:rStyle w:val="Emphasis"/>
-        </w:rPr>
-        <w:t>is refunded</w:t>
-      </w:r>
-      <w:r>
-        <w:rPr>
-          <w:rStyle w:val="Emphasis"/>
-        </w:rPr>
-        <w:t xml:space="preserve">. Add 1 void to your </w:t>
-      </w:r>
-      <w:r>
-        <w:rPr>
-          <w:rStyle w:val="Emphasis"/>
-        </w:rPr>
-        <w:t>draw</w:t>
-      </w:r>
-      <w:r>
-        <w:rPr>
-          <w:rStyle w:val="Emphasis"/>
-        </w:rPr>
-        <w:t xml:space="preserve"> pile.</w:t>
-      </w:r>
-      <w:r>
-        <w:rPr>
-          <w:rStyle w:val="Emphasis"/>
-        </w:rPr>
-        <w:t xml:space="preserve"> Exhaustive (2).</w:t>
-      </w:r>
-    </w:p>
-    <w:p>
-      <w:pPr>
-        <w:pStyle w:val="ListParagraph"/>
-        <w:ind w:left="432"/>
-        <w:rPr>
-          <w:rStyle w:val="Emphasis"/>
-        </w:rPr>
-      </w:pPr>
-    </w:p>
-    <w:p>
-      <w:pPr>
-        <w:pStyle w:val="Heading4"/>
-      </w:pPr>
-      <w:r>
-        <w:t>+</w:t>
-      </w:r>
-      <w:r>
-        <w:t>0 Shadow reserves</w:t>
-      </w:r>
-      <w:r>
-        <w:t>:</w:t>
-      </w:r>
-    </w:p>
-    <w:p>
-      <w:pPr>
-        <w:pStyle w:val="ListParagraph"/>
-        <w:numPr>
-          <w:ilvl w:val="1"/>
-          <w:numId w:val="45"/>
-        </w:numPr>
-        <w:rPr>
-          <w:rStyle w:val="Emphasis"/>
-        </w:rPr>
-      </w:pPr>
-      <w:r>
-        <w:rPr>
-          <w:rStyle w:val="Emphasis"/>
-        </w:rPr>
-        <w:t xml:space="preserve">  Fetch 1 card from your draw (discard</w:t>
-      </w:r>
-      <w:r>
-        <w:rPr>
-          <w:rStyle w:val="Emphasis"/>
-        </w:rPr>
-        <w:t xml:space="preserve"> or exhaust</w:t>
-      </w:r>
-      <w:r>
-        <w:rPr>
-          <w:rStyle w:val="Emphasis"/>
-        </w:rPr>
-        <w:t>) pile.</w:t>
-      </w:r>
-      <w:r>
-        <w:rPr>
-          <w:rStyle w:val="Emphasis"/>
-        </w:rPr>
-        <w:t xml:space="preserve"> Exhaustive (2).</w:t>
-      </w:r>
-    </w:p>
-    <w:p>
-      <w:pPr>
-        <w:pStyle w:val="ListParagraph"/>
-        <w:ind w:left="432"/>
-        <w:rPr>
-          <w:rStyle w:val="Emphasis"/>
-        </w:rPr>
-      </w:pPr>
-    </w:p>
-    <w:p>
-      <w:pPr>
-        <w:pStyle w:val="Heading4"/>
-      </w:pPr>
-      <w:r>
-        <w:t>+</w:t>
-      </w:r>
-      <w:r>
-        <w:t xml:space="preserve">0 </w:t>
-      </w:r>
-      <w:r>
-        <w:rPr>
-          <w:rStyle w:val="ilfuvd"/>
-        </w:rPr>
-        <w:t>Stake-out</w:t>
-      </w:r>
-      <w:r>
-        <w:t>:</w:t>
-      </w:r>
-    </w:p>
-    <w:p>
-      <w:pPr>
-        <w:pStyle w:val="ListParagraph"/>
-        <w:numPr>
-          <w:ilvl w:val="1"/>
-          <w:numId w:val="45"/>
-        </w:numPr>
-        <w:rPr>
-          <w:i/>
-          <w:iCs/>
-        </w:rPr>
-      </w:pPr>
-      <w:r>
-        <w:rPr>
-          <w:rStyle w:val="Emphasis"/>
-        </w:rPr>
-        <w:t xml:space="preserve">  Startup: Add 1 void to your draw </w:t>
-      </w:r>
-      <w:r>
-        <w:rPr>
-          <w:rStyle w:val="Emphasis"/>
-        </w:rPr>
-        <w:t xml:space="preserve">and discard </w:t>
-      </w:r>
-      <w:r>
-        <w:rPr>
-          <w:rStyle w:val="Emphasis"/>
-        </w:rPr>
-        <w:t>pile</w:t>
-      </w:r>
-      <w:r>
-        <w:rPr>
-          <w:rStyle w:val="Emphasis"/>
-        </w:rPr>
-        <w:t>s</w:t>
-      </w:r>
-      <w:r>
-        <w:rPr>
-          <w:rStyle w:val="Emphasis"/>
-        </w:rPr>
-        <w:t xml:space="preserve">. </w:t>
-      </w:r>
-      <w:proofErr w:type="spellStart"/>
-      <w:r>
-        <w:t>Autoplay</w:t>
-      </w:r>
-      <w:proofErr w:type="spellEnd"/>
-      <w:r>
-        <w:t>: Gain 1 (2) energy.</w:t>
-      </w:r>
-    </w:p>
-    <w:p>
-      <w:pPr>
-        <w:pStyle w:val="ListParagraph"/>
-        <w:ind w:left="432"/>
-        <w:rPr>
-          <w:rStyle w:val="Emphasis"/>
-        </w:rPr>
-      </w:pPr>
-    </w:p>
-    <w:p>
-      <w:pPr>
-        <w:pStyle w:val="Heading4"/>
-      </w:pPr>
-      <w:r>
-        <w:t>+</w:t>
-      </w:r>
-      <w:r>
-        <w:t>1 (</w:t>
-      </w:r>
-      <w:r>
-        <w:t>0</w:t>
-      </w:r>
-      <w:r>
-        <w:t>)</w:t>
-      </w:r>
-      <w:r>
-        <w:t xml:space="preserve"> Reobtain:</w:t>
-      </w:r>
-    </w:p>
-    <w:p>
-      <w:pPr>
-        <w:pStyle w:val="ListParagraph"/>
-        <w:numPr>
-          <w:ilvl w:val="1"/>
-          <w:numId w:val="34"/>
-        </w:numPr>
-      </w:pPr>
-      <w:r>
-        <w:t xml:space="preserve"> </w:t>
-      </w:r>
-      <w:r>
-        <w:t>Fetch</w:t>
-      </w:r>
-      <w:r>
-        <w:t xml:space="preserve"> a card from your discard pile. Backstab: It also </w:t>
-      </w:r>
-      <w:r>
-        <w:t>costs 1 less this turn.</w:t>
-      </w:r>
-    </w:p>
-    <w:p>
-      <w:pPr>
-        <w:pStyle w:val="ListParagraph"/>
-        <w:ind w:left="432"/>
-        <w:rPr>
-          <w:rStyle w:val="Emphasis"/>
-          <w:i w:val="0"/>
-          <w:iCs w:val="0"/>
-        </w:rPr>
-      </w:pPr>
-    </w:p>
-    <w:p>
-      <w:pPr>
-        <w:pStyle w:val="Heading4"/>
-      </w:pPr>
-      <w:r>
-        <w:t>+</w:t>
-      </w:r>
-      <w:r>
-        <w:t>1 (0) Gaslight</w:t>
-      </w:r>
-      <w:r>
-        <w:t>:</w:t>
-      </w:r>
-    </w:p>
-    <w:p>
-      <w:pPr>
-        <w:pStyle w:val="ListParagraph"/>
-        <w:numPr>
-          <w:ilvl w:val="1"/>
-          <w:numId w:val="45"/>
-        </w:numPr>
-        <w:rPr>
-          <w:rStyle w:val="Emphasis"/>
-        </w:rPr>
-      </w:pPr>
-      <w:r>
-        <w:rPr>
-          <w:rStyle w:val="Emphasis"/>
-        </w:rPr>
-        <w:t xml:space="preserve">  Enemy loses 1 strength. You gain 1 strength. Exhaustive (3).</w:t>
-      </w:r>
-    </w:p>
-    <w:p>
-      <w:pPr>
-        <w:pStyle w:val="ListParagraph"/>
-        <w:ind w:left="432"/>
-        <w:rPr>
-          <w:rStyle w:val="Emphasis"/>
-        </w:rPr>
-      </w:pPr>
-    </w:p>
-    <w:p>
-      <w:pPr>
-        <w:pStyle w:val="Heading4"/>
-      </w:pPr>
-      <w:r>
-        <w:t>---</w:t>
-      </w:r>
-      <w:r>
-        <w:t>1 (0) Guilt Trip</w:t>
-      </w:r>
-      <w:r>
-        <w:t>:</w:t>
-      </w:r>
-    </w:p>
-    <w:p>
-      <w:pPr>
-        <w:pStyle w:val="ListParagraph"/>
-        <w:numPr>
-          <w:ilvl w:val="1"/>
-          <w:numId w:val="45"/>
-        </w:numPr>
-        <w:rPr>
-          <w:rStyle w:val="Emphasis"/>
-        </w:rPr>
-      </w:pPr>
-      <w:r>
-        <w:rPr>
-          <w:rStyle w:val="Emphasis"/>
-        </w:rPr>
-        <w:t xml:space="preserve">  If an enemy intends to attack, make them block</w:t>
-      </w:r>
-      <w:r>
-        <w:rPr>
-          <w:rStyle w:val="Emphasis"/>
-        </w:rPr>
-        <w:t xml:space="preserve"> (for that much?)</w:t>
-      </w:r>
-      <w:r>
-        <w:rPr>
-          <w:rStyle w:val="Emphasis"/>
-        </w:rPr>
-        <w:t xml:space="preserve"> instead.</w:t>
-      </w:r>
-    </w:p>
-    <w:p>
-      <w:pPr>
-        <w:pStyle w:val="ListParagraph"/>
-        <w:ind w:left="432"/>
-        <w:rPr>
-          <w:rStyle w:val="Emphasis"/>
-        </w:rPr>
-      </w:pPr>
-      <w:proofErr w:type="spellStart"/>
-      <w:r>
-        <w:rPr>
-          <w:rStyle w:val="Emphasis"/>
-        </w:rPr>
-        <w:t>Tbh</w:t>
-      </w:r>
-      <w:proofErr w:type="spellEnd"/>
-      <w:r>
-        <w:rPr>
-          <w:rStyle w:val="Emphasis"/>
-        </w:rPr>
-        <w:t xml:space="preserve"> this is too difficult to implement, I don’t think I will be doing this</w:t>
-      </w:r>
-    </w:p>
-    <w:p>
-      <w:pPr>
-        <w:pStyle w:val="Heading4"/>
-        <w:rPr>
-          <w:i/>
-          <w:iCs/>
-        </w:rPr>
-      </w:pPr>
-      <w:r>
-        <w:t>+</w:t>
-      </w:r>
-      <w:r>
-        <w:t>1 (0) Multitask (Shadow/Steal Bridge):</w:t>
-      </w:r>
-    </w:p>
-    <w:p>
-      <w:pPr>
-        <w:pStyle w:val="ListParagraph"/>
-        <w:numPr>
-          <w:ilvl w:val="1"/>
-          <w:numId w:val="38"/>
-        </w:numPr>
-        <w:contextualSpacing w:val="0"/>
-      </w:pPr>
-      <w:r>
-        <w:t>Discard 3 (2) cards. Shadowstep 1 time and Steal 2 cards.</w:t>
-      </w:r>
-    </w:p>
-    <w:p>
-      <w:pPr>
-        <w:contextualSpacing w:val="0"/>
-      </w:pPr>
-    </w:p>
-    <w:p>
-      <w:pPr>
-        <w:pStyle w:val="Heading4"/>
-      </w:pPr>
-      <w:r>
-        <w:t>+</w:t>
-      </w:r>
-      <w:r>
-        <w:t>1 Lie in Wait</w:t>
-      </w:r>
-      <w:r>
-        <w:t>:</w:t>
+        <w:t>X I Am Everywhere (Shadowstep):</w:t>
       </w:r>
     </w:p>
     <w:p>
@@ -4439,97 +5482,7 @@
         </w:numPr>
       </w:pPr>
       <w:r>
-        <w:t>Startup: Add 1 void to your draw pile. Gain 12 (15) block.</w:t>
-      </w:r>
-      <w:r>
-        <w:t xml:space="preserve"> Exhaustive (3</w:t>
-      </w:r>
-      <w:r>
-        <w:t>(4))</w:t>
-      </w:r>
-    </w:p>
-    <w:p/>
-    <w:p>
-      <w:pPr>
-        <w:pStyle w:val="Heading4"/>
-      </w:pPr>
-      <w:r>
-        <w:t>+</w:t>
-      </w:r>
-      <w:r>
-        <w:t>1 1000 Ball Bearings</w:t>
-      </w:r>
-      <w:r>
-        <w:t>:</w:t>
-      </w:r>
-    </w:p>
-    <w:p>
-      <w:pPr>
-        <w:pStyle w:val="ListParagraph"/>
-        <w:numPr>
-          <w:ilvl w:val="1"/>
-          <w:numId w:val="35"/>
-        </w:numPr>
-        <w:rPr>
-          <w:rStyle w:val="Emphasis"/>
-        </w:rPr>
-      </w:pPr>
-      <w:r>
-        <w:rPr>
-          <w:rStyle w:val="Emphasis"/>
-        </w:rPr>
-        <w:t>Apply 1 (2…) vulnerable and 1 (2…) weak to all enemies.</w:t>
-      </w:r>
-      <w:r>
-        <w:rPr>
-          <w:rStyle w:val="Emphasis"/>
-        </w:rPr>
-        <w:t xml:space="preserve"> Exhaust.</w:t>
-      </w:r>
-      <w:r>
-        <w:rPr>
-          <w:rStyle w:val="Emphasis"/>
-        </w:rPr>
-        <w:t xml:space="preserve"> Can be upgrade any number of times.</w:t>
-      </w:r>
-    </w:p>
-    <w:p>
-      <w:pPr>
-        <w:rPr>
-          <w:rStyle w:val="Emphasis"/>
-        </w:rPr>
-      </w:pPr>
-    </w:p>
-    <w:p>
-      <w:pPr>
-        <w:pStyle w:val="Heading4"/>
-        <w:rPr>
-          <w:rStyle w:val="SubtleEmphasis"/>
-        </w:rPr>
-      </w:pPr>
-      <w:r>
-        <w:t>+</w:t>
-      </w:r>
-      <w:r>
-        <w:t xml:space="preserve">1 </w:t>
-      </w:r>
-      <w:r>
-        <w:t>Feign Trip</w:t>
-      </w:r>
-      <w:r>
-        <w:t>:</w:t>
-      </w:r>
-    </w:p>
-    <w:p>
-      <w:pPr>
-        <w:pStyle w:val="ListParagraph"/>
-        <w:numPr>
-          <w:ilvl w:val="1"/>
-          <w:numId w:val="35"/>
-        </w:numPr>
-      </w:pPr>
-      <w:r>
-        <w:t>Gain 16 block and 2 vulnerable. (Exhaust.)</w:t>
+        <w:t xml:space="preserve"> Shadowstep X+1 Times (for each enemy in combat). Gain 3 block.</w:t>
       </w:r>
     </w:p>
     <w:p>
@@ -4553,281 +5506,12 @@
         <w:rPr>
           <w:i/>
         </w:rPr>
-        <w:t>In order to feign falling down, you still do need to fall down</w:t>
+        <w:t>Now you’re just showing off.</w:t>
       </w:r>
       <w:r>
         <w:rPr>
           <w:i/>
         </w:rPr>
-        <w:t>.]</w:t>
-      </w:r>
-    </w:p>
-    <w:p/>
-    <w:p>
-      <w:pPr>
-        <w:pStyle w:val="Heading4"/>
-      </w:pPr>
-      <w:r>
-        <w:t>---</w:t>
-      </w:r>
-      <w:r>
-        <w:t>2 (1) Horror:</w:t>
-      </w:r>
-    </w:p>
-    <w:p>
-      <w:pPr>
-        <w:pStyle w:val="ListParagraph"/>
-        <w:numPr>
-          <w:ilvl w:val="1"/>
-          <w:numId w:val="45"/>
-        </w:numPr>
-        <w:rPr>
-          <w:rStyle w:val="Emphasis"/>
-        </w:rPr>
-      </w:pPr>
-      <w:r>
-        <w:rPr>
-          <w:rStyle w:val="Emphasis"/>
-        </w:rPr>
-        <w:t>Apply 5 Vulnerable to all enemies. Exhaust.</w:t>
-      </w:r>
-    </w:p>
-    <w:p>
-      <w:pPr>
-        <w:pStyle w:val="ListParagraph"/>
-        <w:numPr>
-          <w:ilvl w:val="3"/>
-          <w:numId w:val="45"/>
-        </w:numPr>
-        <w:rPr>
-          <w:rStyle w:val="Emphasis"/>
-        </w:rPr>
-      </w:pPr>
-      <w:r>
-        <w:rPr>
-          <w:rStyle w:val="Emphasis"/>
-        </w:rPr>
-        <w:t>[</w:t>
-      </w:r>
-      <w:r>
-        <w:rPr>
-          <w:rStyle w:val="Emphasis"/>
-        </w:rPr>
-        <w:t>Boo!]</w:t>
-      </w:r>
-    </w:p>
-    <w:p>
-      <w:pPr>
-        <w:pStyle w:val="ListParagraph"/>
-        <w:ind w:left="1008"/>
-        <w:rPr>
-          <w:rStyle w:val="Emphasis"/>
-        </w:rPr>
-      </w:pPr>
-    </w:p>
-    <w:p>
-      <w:pPr>
-        <w:pStyle w:val="Heading4"/>
-      </w:pPr>
-      <w:r>
-        <w:t>4</w:t>
-      </w:r>
-      <w:r>
-        <w:t xml:space="preserve"> Corrosive Poison</w:t>
-      </w:r>
-      <w:r>
-        <w:t>:</w:t>
-      </w:r>
-    </w:p>
-    <w:p>
-      <w:pPr>
-        <w:pStyle w:val="ListParagraph"/>
-        <w:numPr>
-          <w:ilvl w:val="1"/>
-          <w:numId w:val="45"/>
-        </w:numPr>
-        <w:rPr>
-          <w:rStyle w:val="Emphasis"/>
-        </w:rPr>
-      </w:pPr>
-      <w:r>
-        <w:rPr>
-          <w:rStyle w:val="Emphasis"/>
-        </w:rPr>
-        <w:t xml:space="preserve">Costs 1 less for each </w:t>
-      </w:r>
-      <w:r>
-        <w:rPr>
-          <w:rStyle w:val="Emphasis"/>
-        </w:rPr>
-        <w:t>skill played this combat. Apply 2 frail, 1 vulnerable and 2 poison to a random enemy 3 times.</w:t>
-      </w:r>
-    </w:p>
-    <w:p>
-      <w:pPr>
-        <w:pStyle w:val="ListParagraph"/>
-        <w:ind w:left="432"/>
-        <w:rPr>
-          <w:rStyle w:val="Emphasis"/>
-        </w:rPr>
-      </w:pPr>
-    </w:p>
-    <w:p>
-      <w:pPr>
-        <w:pStyle w:val="Heading4"/>
-        <w:rPr>
-          <w:rStyle w:val="SubtleEmphasis"/>
-        </w:rPr>
-      </w:pPr>
-      <w:r>
-        <w:rPr>
-          <w:rStyle w:val="Emphasis"/>
-          <w:i w:val="0"/>
-          <w:iCs w:val="0"/>
-        </w:rPr>
-        <w:t>+</w:t>
-      </w:r>
-      <w:r>
-        <w:rPr>
-          <w:rStyle w:val="Emphasis"/>
-          <w:i w:val="0"/>
-          <w:iCs w:val="0"/>
-        </w:rPr>
-        <w:t xml:space="preserve">2 (1) </w:t>
-      </w:r>
-      <w:r>
-        <w:rPr>
-          <w:rStyle w:val="Emphasis"/>
-          <w:i w:val="0"/>
-          <w:iCs w:val="0"/>
-        </w:rPr>
-        <w:t>Finders Keepers</w:t>
-      </w:r>
-      <w:r>
-        <w:rPr>
-          <w:rStyle w:val="Emphasis"/>
-          <w:i w:val="0"/>
-          <w:iCs w:val="0"/>
-        </w:rPr>
-        <w:t xml:space="preserve"> (Steal?):</w:t>
-      </w:r>
-    </w:p>
-    <w:p>
-      <w:pPr>
-        <w:pStyle w:val="ListParagraph"/>
-        <w:numPr>
-          <w:ilvl w:val="1"/>
-          <w:numId w:val="36"/>
-        </w:numPr>
-      </w:pPr>
-      <w:r>
-        <w:t>Add the next non-gray (Including colorless) card you play to your deck, permanently. Fleeting.</w:t>
-      </w:r>
-    </w:p>
-    <w:p/>
-    <w:p>
-      <w:pPr>
-        <w:pStyle w:val="Heading4"/>
-      </w:pPr>
-      <w:r>
-        <w:t>+</w:t>
-      </w:r>
-      <w:bookmarkStart w:id="0" w:name="_GoBack"/>
-      <w:bookmarkEnd w:id="0"/>
-      <w:r>
-        <w:t xml:space="preserve">1 </w:t>
-      </w:r>
-      <w:r>
-        <w:t>Ransack</w:t>
-      </w:r>
-      <w:r>
-        <w:t xml:space="preserve"> (Steal): </w:t>
-      </w:r>
-    </w:p>
-    <w:p>
-      <w:pPr>
-        <w:pStyle w:val="ListParagraph"/>
-        <w:numPr>
-          <w:ilvl w:val="1"/>
-          <w:numId w:val="36"/>
-        </w:numPr>
-      </w:pPr>
-      <w:r>
-        <w:t>Discover a stolen card and add 2 (3) copies of it to your hand.</w:t>
-      </w:r>
-    </w:p>
-    <w:p>
-      <w:pPr>
-        <w:pStyle w:val="ListParagraph"/>
-        <w:numPr>
-          <w:ilvl w:val="3"/>
-          <w:numId w:val="36"/>
-        </w:numPr>
-      </w:pPr>
-      <w:r>
-        <w:rPr>
-          <w:i/>
-        </w:rPr>
-        <w:t>[What is a bag but one huge pocket to steal from?]</w:t>
-      </w:r>
-    </w:p>
-    <w:p/>
-    <w:p>
-      <w:pPr>
-        <w:pStyle w:val="Heading4"/>
-        <w:rPr>
-          <w:rStyle w:val="SubtleEmphasis"/>
-        </w:rPr>
-      </w:pPr>
-      <w:r>
-        <w:t>X I Am Everywhere</w:t>
-      </w:r>
-      <w:r>
-        <w:t xml:space="preserve"> (Shadowstep)</w:t>
-      </w:r>
-      <w:r>
-        <w:t>:</w:t>
-      </w:r>
-    </w:p>
-    <w:p>
-      <w:pPr>
-        <w:pStyle w:val="ListParagraph"/>
-        <w:numPr>
-          <w:ilvl w:val="1"/>
-          <w:numId w:val="35"/>
-        </w:numPr>
-      </w:pPr>
-      <w:r>
-        <w:t xml:space="preserve"> Shadowstep X+1 Times (for each enemy in combat). Gain 3 block.</w:t>
-      </w:r>
-    </w:p>
-    <w:p>
-      <w:pPr>
-        <w:pStyle w:val="ListParagraph"/>
-        <w:numPr>
-          <w:ilvl w:val="3"/>
-          <w:numId w:val="35"/>
-        </w:numPr>
-        <w:rPr>
-          <w:i/>
-        </w:rPr>
-      </w:pPr>
-      <w:r>
-        <w:rPr>
-          <w:i/>
-        </w:rPr>
-        <w:t>[</w:t>
-      </w:r>
-      <w:r>
-        <w:rPr>
-          <w:i/>
-        </w:rPr>
-        <w:t>Now you’re just showing off.</w:t>
-      </w:r>
-      <w:r>
-        <w:rPr>
-          <w:i/>
-        </w:rPr>
         <w:t>]</w:t>
       </w:r>
     </w:p>
@@ -4835,661 +5519,6 @@
       <w:pPr>
         <w:ind w:left="288"/>
       </w:pPr>
-    </w:p>
-    <w:p>
-      <w:pPr>
-        <w:pStyle w:val="Heading4"/>
-      </w:pPr>
-      <w:r>
-        <w:lastRenderedPageBreak/>
-        <w:t>2 Murderous Intent</w:t>
-      </w:r>
-      <w:r>
-        <w:t>. (</w:t>
-      </w:r>
-      <w:r>
-        <w:t>Shadowstep</w:t>
-      </w:r>
-      <w:r>
-        <w:t>)</w:t>
-      </w:r>
-    </w:p>
-    <w:p>
-      <w:pPr>
-        <w:pStyle w:val="ListParagraph"/>
-        <w:numPr>
-          <w:ilvl w:val="1"/>
-          <w:numId w:val="39"/>
-        </w:numPr>
-        <w:rPr>
-          <w:rStyle w:val="Emphasis"/>
-        </w:rPr>
-      </w:pPr>
-      <w:r>
-        <w:rPr>
-          <w:rStyle w:val="Emphasis"/>
-        </w:rPr>
-        <w:t xml:space="preserve">Shadowstep </w:t>
-      </w:r>
-      <w:r>
-        <w:rPr>
-          <w:rStyle w:val="Emphasis"/>
-        </w:rPr>
-        <w:t>1 time. Gain 2 (4) Strength. At the end of your turn, lose 2 (4)4 strength.</w:t>
-      </w:r>
-    </w:p>
-    <w:p>
-      <w:pPr>
-        <w:pStyle w:val="ListParagraph"/>
-        <w:numPr>
-          <w:ilvl w:val="3"/>
-          <w:numId w:val="39"/>
-        </w:numPr>
-        <w:rPr>
-          <w:rStyle w:val="Emphasis"/>
-        </w:rPr>
-      </w:pPr>
-      <w:r>
-        <w:rPr>
-          <w:rStyle w:val="Emphasis"/>
-        </w:rPr>
-        <w:t>[You’re walking at thin line.]</w:t>
-      </w:r>
-    </w:p>
-    <w:p>
-      <w:pPr>
-        <w:rPr>
-          <w:i/>
-          <w:iCs/>
-        </w:rPr>
-      </w:pPr>
-    </w:p>
-    <w:p>
-      <w:pPr>
-        <w:pStyle w:val="Heading4"/>
-        <w:rPr>
-          <w:rStyle w:val="SubtleEmphasis"/>
-          <w:i w:val="0"/>
-          <w:iCs w:val="0"/>
-          <w:color w:val="262626" w:themeColor="text1" w:themeTint="D9"/>
-        </w:rPr>
-      </w:pPr>
-      <w:r>
-        <w:t>1 Opportunity</w:t>
-      </w:r>
-      <w:r>
-        <w:t xml:space="preserve"> (</w:t>
-      </w:r>
-      <w:r>
-        <w:t>Shadowstep</w:t>
-      </w:r>
-      <w:r>
-        <w:t>):</w:t>
-      </w:r>
-    </w:p>
-    <w:p>
-      <w:pPr>
-        <w:pStyle w:val="ListParagraph"/>
-        <w:numPr>
-          <w:ilvl w:val="1"/>
-          <w:numId w:val="39"/>
-        </w:numPr>
-        <w:rPr>
-          <w:rStyle w:val="Emphasis"/>
-        </w:rPr>
-      </w:pPr>
-      <w:r>
-        <w:rPr>
-          <w:rStyle w:val="Emphasis"/>
-        </w:rPr>
-        <w:t>If you play 3</w:t>
-      </w:r>
-      <w:r>
-        <w:rPr>
-          <w:rStyle w:val="Emphasis"/>
-        </w:rPr>
-        <w:t xml:space="preserve"> (2)</w:t>
-      </w:r>
-      <w:r>
-        <w:rPr>
-          <w:rStyle w:val="Emphasis"/>
-        </w:rPr>
-        <w:t xml:space="preserve"> skills</w:t>
-      </w:r>
-      <w:r>
-        <w:rPr>
-          <w:rStyle w:val="Emphasis"/>
-        </w:rPr>
-        <w:t xml:space="preserve"> (or cards?)</w:t>
-      </w:r>
-      <w:r>
-        <w:rPr>
-          <w:rStyle w:val="Emphasis"/>
-        </w:rPr>
-        <w:t xml:space="preserve"> in a turn, Shadowstep 1 time. </w:t>
-      </w:r>
-    </w:p>
-    <w:p>
-      <w:pPr>
-        <w:rPr>
-          <w:rStyle w:val="Emphasis"/>
-        </w:rPr>
-      </w:pPr>
-    </w:p>
-    <w:p>
-      <w:pPr>
-        <w:pStyle w:val="Heading3"/>
-      </w:pPr>
-      <w:r>
-        <w:t>Powers</w:t>
-      </w:r>
-    </w:p>
-    <w:p>
-      <w:pPr>
-        <w:pStyle w:val="Heading4"/>
-      </w:pPr>
-      <w:r>
-        <w:t xml:space="preserve">0 </w:t>
-      </w:r>
-      <w:r>
-        <w:t>Hoodlum</w:t>
-      </w:r>
-      <w:r>
-        <w:t xml:space="preserve"> (</w:t>
-      </w:r>
-      <w:proofErr w:type="spellStart"/>
-      <w:r>
-        <w:t>Backsatb</w:t>
-      </w:r>
-      <w:proofErr w:type="spellEnd"/>
-      <w:r>
-        <w:t>/Steal)</w:t>
-      </w:r>
-    </w:p>
-    <w:p>
-      <w:pPr>
-        <w:pStyle w:val="ListParagraph"/>
-        <w:numPr>
-          <w:ilvl w:val="1"/>
-          <w:numId w:val="36"/>
-        </w:numPr>
-        <w:contextualSpacing w:val="0"/>
-      </w:pPr>
-      <w:r>
-        <w:t xml:space="preserve">(Innate.) </w:t>
-      </w:r>
-      <w:r>
-        <w:t>Whenever you trigger a backstab or steal a card, draw a card</w:t>
-      </w:r>
-      <w:r>
-        <w:t xml:space="preserve"> then discard one</w:t>
-      </w:r>
-      <w:r>
-        <w:t>.</w:t>
-      </w:r>
-    </w:p>
-    <w:p/>
-    <w:p>
-      <w:pPr>
-        <w:pStyle w:val="Heading4"/>
-      </w:pPr>
-      <w:r>
-        <w:t>0 Liar</w:t>
-      </w:r>
-    </w:p>
-    <w:p>
-      <w:pPr>
-        <w:pStyle w:val="ListParagraph"/>
-        <w:numPr>
-          <w:ilvl w:val="1"/>
-          <w:numId w:val="36"/>
-        </w:numPr>
-        <w:contextualSpacing w:val="0"/>
-      </w:pPr>
-      <w:r>
-        <w:t xml:space="preserve">(Innate.) </w:t>
-      </w:r>
-      <w:r>
-        <w:t>Every time you play a skill, apply 1 vulnerable or weak (at random) to a random enemy.</w:t>
-      </w:r>
-    </w:p>
-    <w:p/>
-    <w:p>
-      <w:pPr>
-        <w:pStyle w:val="Heading4"/>
-      </w:pPr>
-      <w:r>
-        <w:t>0 Con Artist</w:t>
-      </w:r>
-      <w:r>
-        <w:t xml:space="preserve"> (Steal)</w:t>
-      </w:r>
-    </w:p>
-    <w:p>
-      <w:pPr>
-        <w:pStyle w:val="ListParagraph"/>
-        <w:numPr>
-          <w:ilvl w:val="1"/>
-          <w:numId w:val="36"/>
-        </w:numPr>
-        <w:contextualSpacing w:val="0"/>
-      </w:pPr>
-      <w:r>
-        <w:t>(Innate.) Whenever you steal a card, gain 1 (2) gold.</w:t>
-      </w:r>
-    </w:p>
-    <w:p>
-      <w:pPr>
-        <w:rPr>
-          <w:strike/>
-        </w:rPr>
-      </w:pPr>
-    </w:p>
-    <w:p>
-      <w:pPr>
-        <w:pStyle w:val="Heading4"/>
-      </w:pPr>
-      <w:r>
-        <w:t xml:space="preserve">1 </w:t>
-      </w:r>
-      <w:proofErr w:type="spellStart"/>
-      <w:r>
-        <w:t>Voidbound</w:t>
-      </w:r>
-      <w:proofErr w:type="spellEnd"/>
-      <w:r>
-        <w:t>:</w:t>
-      </w:r>
-    </w:p>
-    <w:p>
-      <w:pPr>
-        <w:pStyle w:val="ListParagraph"/>
-        <w:numPr>
-          <w:ilvl w:val="1"/>
-          <w:numId w:val="45"/>
-        </w:numPr>
-        <w:rPr>
-          <w:rStyle w:val="Emphasis"/>
-        </w:rPr>
-      </w:pPr>
-      <w:r>
-        <w:rPr>
-          <w:rStyle w:val="Emphasis"/>
-        </w:rPr>
-        <w:t>Whenever you draw a void, you gain 1 (2) energy.</w:t>
-      </w:r>
-    </w:p>
-    <w:p>
-      <w:pPr>
-        <w:pStyle w:val="ListParagraph"/>
-        <w:ind w:left="432"/>
-        <w:rPr>
-          <w:rStyle w:val="Emphasis"/>
-        </w:rPr>
-      </w:pPr>
-    </w:p>
-    <w:p>
-      <w:pPr>
-        <w:pStyle w:val="Heading4"/>
-        <w:rPr>
-          <w:rStyle w:val="SubtleEmphasis"/>
-        </w:rPr>
-      </w:pPr>
-      <w:r>
-        <w:t xml:space="preserve">1 </w:t>
-      </w:r>
-      <w:r>
-        <w:t>Ill-gotten gains</w:t>
-      </w:r>
-      <w:r>
-        <w:t xml:space="preserve"> (</w:t>
-      </w:r>
-      <w:r>
-        <w:t>Steal</w:t>
-      </w:r>
-      <w:r>
-        <w:t>):</w:t>
-      </w:r>
-    </w:p>
-    <w:p>
-      <w:pPr>
-        <w:pStyle w:val="ListParagraph"/>
-        <w:numPr>
-          <w:ilvl w:val="1"/>
-          <w:numId w:val="36"/>
-        </w:numPr>
-        <w:contextualSpacing w:val="0"/>
-      </w:pPr>
-      <w:r>
-        <w:t>(Innate) For the rest of this combat, all stolen cards you gain are upgraded.</w:t>
-      </w:r>
-    </w:p>
-    <w:p>
-      <w:pPr>
-        <w:pStyle w:val="ListParagraph"/>
-        <w:ind w:left="432"/>
-        <w:contextualSpacing w:val="0"/>
-      </w:pPr>
-    </w:p>
-    <w:p>
-      <w:pPr>
-        <w:pStyle w:val="Heading4"/>
-      </w:pPr>
-      <w:r>
-        <w:t>1 Persuasion (Backstab)</w:t>
-      </w:r>
-    </w:p>
-    <w:p>
-      <w:pPr>
-        <w:pStyle w:val="ListParagraph"/>
-        <w:numPr>
-          <w:ilvl w:val="1"/>
-          <w:numId w:val="35"/>
-        </w:numPr>
-      </w:pPr>
-      <w:r>
-        <w:t>Gain 1 dexterity. Backstab: Gain 1 strength instead. (Innate.)</w:t>
-      </w:r>
-    </w:p>
-    <w:p>
-      <w:pPr>
-        <w:pStyle w:val="Heading4"/>
-      </w:pPr>
-      <w:r>
-        <w:t>2 (1) Ghastly Training</w:t>
-      </w:r>
-      <w:r>
-        <w:t xml:space="preserve"> </w:t>
-      </w:r>
-      <w:r>
-        <w:t>(</w:t>
-      </w:r>
-      <w:r>
-        <w:t>Shadowstep</w:t>
-      </w:r>
-      <w:r>
-        <w:t>):</w:t>
-      </w:r>
-    </w:p>
-    <w:p>
-      <w:pPr>
-        <w:pStyle w:val="ListParagraph"/>
-        <w:numPr>
-          <w:ilvl w:val="1"/>
-          <w:numId w:val="39"/>
-        </w:numPr>
-        <w:rPr>
-          <w:i/>
-          <w:iCs/>
-        </w:rPr>
-      </w:pPr>
-      <w:r>
-        <w:rPr>
-          <w:i/>
-          <w:iCs/>
-        </w:rPr>
-        <w:t xml:space="preserve"> At the start of each turn, Shadowstep once.</w:t>
-      </w:r>
-    </w:p>
-    <w:p>
-      <w:pPr>
-        <w:pStyle w:val="ListParagraph"/>
-        <w:ind w:left="432"/>
-        <w:rPr>
-          <w:rStyle w:val="Emphasis"/>
-        </w:rPr>
-      </w:pPr>
-    </w:p>
-    <w:p>
-      <w:pPr>
-        <w:pStyle w:val="Heading2"/>
-      </w:pPr>
-      <w:r>
-        <w:lastRenderedPageBreak/>
-        <w:t>Rare</w:t>
-      </w:r>
-    </w:p>
-    <w:p>
-      <w:pPr>
-        <w:pStyle w:val="Heading3"/>
-      </w:pPr>
-      <w:r>
-        <w:t>Attacks</w:t>
-      </w:r>
-    </w:p>
-    <w:p/>
-    <w:p>
-      <w:pPr>
-        <w:pStyle w:val="Heading4"/>
-        <w:rPr>
-          <w:rStyle w:val="SubtleEmphasis"/>
-        </w:rPr>
-      </w:pPr>
-      <w:r>
-        <w:t>+</w:t>
-      </w:r>
-      <w:r>
-        <w:t>1 Ambush</w:t>
-      </w:r>
-      <w:r>
-        <w:t>:</w:t>
-      </w:r>
-    </w:p>
-    <w:p>
-      <w:pPr>
-        <w:pStyle w:val="ListParagraph"/>
-        <w:numPr>
-          <w:ilvl w:val="1"/>
-          <w:numId w:val="35"/>
-        </w:numPr>
-      </w:pPr>
-      <w:r>
-        <w:t xml:space="preserve">Add </w:t>
-      </w:r>
-      <w:r>
-        <w:t>3</w:t>
-      </w:r>
-      <w:r>
-        <w:t xml:space="preserve"> voids to your draw pile. Deal damage equal to </w:t>
-      </w:r>
-      <w:r>
-        <w:t>20</w:t>
-      </w:r>
-      <w:r>
-        <w:t>% (</w:t>
-      </w:r>
-      <w:r>
-        <w:t>30</w:t>
-      </w:r>
-      <w:r>
-        <w:t>%) of an enemy’s current hp. Exhaust.</w:t>
-      </w:r>
-    </w:p>
-    <w:p>
-      <w:pPr>
-        <w:pStyle w:val="Heading4"/>
-        <w:rPr>
-          <w:rStyle w:val="SubtleEmphasis"/>
-        </w:rPr>
-      </w:pPr>
-      <w:r>
-        <w:t>+</w:t>
-      </w:r>
-      <w:r>
-        <w:t>2 Shadow Calamity</w:t>
-      </w:r>
-      <w:r>
-        <w:t>:</w:t>
-      </w:r>
-    </w:p>
-    <w:p>
-      <w:pPr>
-        <w:pStyle w:val="ListParagraph"/>
-        <w:numPr>
-          <w:ilvl w:val="1"/>
-          <w:numId w:val="35"/>
-        </w:numPr>
-        <w:rPr>
-          <w:rStyle w:val="Emphasis"/>
-          <w:i w:val="0"/>
-          <w:iCs w:val="0"/>
-        </w:rPr>
-      </w:pPr>
-      <w:r>
-        <w:t>Startup: Add 1 void to your draw pile.</w:t>
-      </w:r>
-      <w:r>
-        <w:t xml:space="preserve"> </w:t>
-      </w:r>
-      <w:r>
-        <w:t>Deal 30 (40) damage to all enemies. Grave. Exhaustive (2).</w:t>
-      </w:r>
-    </w:p>
-    <w:p/>
-    <w:p>
-      <w:pPr>
-        <w:pStyle w:val="Heading4"/>
-        <w:rPr>
-          <w:rStyle w:val="SubtleEmphasis"/>
-        </w:rPr>
-      </w:pPr>
-      <w:r>
-        <w:t>+</w:t>
-      </w:r>
-      <w:r>
-        <w:t>3 Murder</w:t>
-      </w:r>
-      <w:r>
-        <w:t>.</w:t>
-      </w:r>
-      <w:r>
-        <w:t>:</w:t>
-      </w:r>
-    </w:p>
-    <w:p>
-      <w:pPr>
-        <w:pStyle w:val="ListParagraph"/>
-        <w:numPr>
-          <w:ilvl w:val="1"/>
-          <w:numId w:val="35"/>
-        </w:numPr>
-      </w:pPr>
-      <w:r>
-        <w:t xml:space="preserve"> Deal 100 (120) damage. Fleeting.</w:t>
-      </w:r>
-    </w:p>
-    <w:p/>
-    <w:p>
-      <w:pPr>
-        <w:pStyle w:val="Heading4"/>
-      </w:pPr>
-      <w:r>
-        <w:t>+</w:t>
-      </w:r>
-      <w:r>
-        <w:t>1 Perfect Dagger (Backstab):</w:t>
-      </w:r>
-    </w:p>
-    <w:p>
-      <w:pPr>
-        <w:pStyle w:val="ListParagraph"/>
-        <w:numPr>
-          <w:ilvl w:val="1"/>
-          <w:numId w:val="37"/>
-        </w:numPr>
-        <w:rPr>
-          <w:rStyle w:val="Emphasis"/>
-        </w:rPr>
-      </w:pPr>
-      <w:r>
-        <w:rPr>
-          <w:rStyle w:val="Emphasis"/>
-        </w:rPr>
-        <w:t>Deal 1 damage. Backstab: Also increase this card’s damage by 1 (2) permanently.</w:t>
-      </w:r>
-    </w:p>
-    <w:p>
-      <w:pPr>
-        <w:pStyle w:val="ListParagraph"/>
-        <w:numPr>
-          <w:ilvl w:val="3"/>
-          <w:numId w:val="37"/>
-        </w:numPr>
-        <w:rPr>
-          <w:rStyle w:val="Emphasis"/>
-        </w:rPr>
-      </w:pPr>
-      <w:r>
-        <w:rPr>
-          <w:rStyle w:val="Emphasis"/>
-        </w:rPr>
-        <w:t>[</w:t>
-      </w:r>
-      <w:r>
-        <w:rPr>
-          <w:rStyle w:val="Emphasis"/>
-        </w:rPr>
-        <w:t>A great artifact, re</w:t>
-      </w:r>
-      <w:r>
-        <w:rPr>
-          <w:rStyle w:val="Emphasis"/>
-        </w:rPr>
-        <w:t>-</w:t>
-      </w:r>
-      <w:r>
-        <w:rPr>
-          <w:rStyle w:val="Emphasis"/>
-        </w:rPr>
-        <w:t>forged, re-lost</w:t>
-      </w:r>
-      <w:r>
-        <w:rPr>
-          <w:rStyle w:val="Emphasis"/>
-        </w:rPr>
-        <w:t xml:space="preserve">, </w:t>
-      </w:r>
-      <w:r>
-        <w:rPr>
-          <w:rStyle w:val="Emphasis"/>
-        </w:rPr>
-        <w:t xml:space="preserve">re-found </w:t>
-      </w:r>
-      <w:r>
-        <w:rPr>
-          <w:rStyle w:val="Emphasis"/>
-        </w:rPr>
-        <w:t xml:space="preserve">and re-stolen again and again </w:t>
-      </w:r>
-      <w:r>
-        <w:rPr>
-          <w:rStyle w:val="Emphasis"/>
-        </w:rPr>
-        <w:t>by clans of silence and burning blood alike</w:t>
-      </w:r>
-      <w:r>
-        <w:rPr>
-          <w:rStyle w:val="Emphasis"/>
-        </w:rPr>
-        <w:t>.</w:t>
-      </w:r>
-    </w:p>
-    <w:p>
-      <w:pPr>
-        <w:pStyle w:val="ListParagraph"/>
-        <w:ind w:left="432"/>
-        <w:rPr>
-          <w:rStyle w:val="Emphasis"/>
-        </w:rPr>
-      </w:pPr>
-    </w:p>
-    <w:p>
-      <w:pPr>
-        <w:pStyle w:val="Heading3"/>
-      </w:pPr>
-      <w:r>
-        <w:t>Skills</w:t>
-      </w:r>
     </w:p>
     <w:p>
       <w:pPr>
@@ -7160,7 +7189,7 @@
         <v:path o:extrusionok="f" gradientshapeok="t" o:connecttype="rect"/>
         <o:lock v:ext="edit" aspectratio="t"/>
       </v:shapetype>
-      <v:shape id="_x0000_i1095" type="#_x0000_t75" style="width:16.3pt;height:16.3pt" o:bullet="t">
+      <v:shape id="_x0000_i1115" type="#_x0000_t75" style="width:16.3pt;height:16.3pt" o:bullet="t">
         <v:imagedata r:id="rId1" o:title="card_small_orb"/>
       </v:shape>
     </w:pict>

</xml_diff>

<commit_message>
Bribe me baby one more time
</commit_message>
<xml_diff>
--- a/Slay the spire thief character.docx
+++ b/Slay the spire thief character.docx
@@ -596,15 +596,7 @@
         <w:rPr>
           <w:rStyle w:val="Emphasis"/>
         </w:rPr>
-        <w:t xml:space="preserve">If you play 3  skills </w:t>
-      </w:r>
-      <w:bookmarkStart w:id="0" w:name="_GoBack"/>
-      <w:bookmarkEnd w:id="0"/>
-      <w:r>
-        <w:rPr>
-          <w:rStyle w:val="Emphasis"/>
-        </w:rPr>
-        <w:t xml:space="preserve"> in a turn, Shadowstep 1 time. </w:t>
+        <w:t xml:space="preserve">If you play 3  skills  in a turn, Shadowstep 1 time. </w:t>
       </w:r>
     </w:p>
     <w:p>
@@ -5528,6 +5520,9 @@
         </w:rPr>
       </w:pPr>
       <w:r>
+        <w:t>+</w:t>
+      </w:r>
+      <w:r>
         <w:t>1 (0) Hunter’s Instinct</w:t>
       </w:r>
       <w:r>
@@ -5552,6 +5547,9 @@
         <w:pStyle w:val="Heading4"/>
       </w:pPr>
       <w:r>
+        <w:t>+</w:t>
+      </w:r>
+      <w:r>
         <w:t>2 Bribe:</w:t>
       </w:r>
     </w:p>
@@ -5566,12 +5564,20 @@
       <w:r>
         <w:t>Pay 20 (15) gold – stun an enemy.</w:t>
       </w:r>
+      <w:r>
+        <w:t xml:space="preserve"> Exhaustive (3).</w:t>
+      </w:r>
     </w:p>
     <w:p/>
     <w:p>
       <w:pPr>
         <w:pStyle w:val="Heading4"/>
       </w:pPr>
+      <w:r>
+        <w:t>+</w:t>
+      </w:r>
+      <w:bookmarkStart w:id="0" w:name="_GoBack"/>
+      <w:bookmarkEnd w:id="0"/>
       <w:r>
         <w:t xml:space="preserve">3 (2) Dramatic </w:t>
       </w:r>
@@ -7189,7 +7195,7 @@
         <v:path o:extrusionok="f" gradientshapeok="t" o:connecttype="rect"/>
         <o:lock v:ext="edit" aspectratio="t"/>
       </v:shapetype>
-      <v:shape id="_x0000_i1115" type="#_x0000_t75" style="width:16.3pt;height:16.3pt" o:bullet="t">
+      <v:shape id="_x0000_i1032" type="#_x0000_t75" style="width:16.3pt;height:16.3pt" o:bullet="t">
         <v:imagedata r:id="rId1" o:title="card_small_orb"/>
       </v:shape>
     </w:pict>
@@ -10739,6 +10745,7 @@
   <w:style w:type="character" w:default="1" w:styleId="DefaultParagraphFont">
     <w:name w:val="Default Paragraph Font"/>
     <w:uiPriority w:val="1"/>
+    <w:semiHidden/>
     <w:unhideWhenUsed/>
   </w:style>
   <w:style w:type="table" w:default="1" w:styleId="TableNormal">

</xml_diff>

<commit_message>
SHADOW IMAGES ARE A GO!
</commit_message>
<xml_diff>
--- a/Slay the spire thief character.docx
+++ b/Slay the spire thief character.docx
@@ -5576,14 +5576,68 @@
       <w:r>
         <w:t>+</w:t>
       </w:r>
+      <w:r>
+        <w:t xml:space="preserve">3 (2) Dramatic </w:t>
+      </w:r>
+      <w:r>
+        <w:t>Feign:</w:t>
+      </w:r>
+    </w:p>
+    <w:p>
+      <w:pPr>
+        <w:pStyle w:val="ListParagraph"/>
+        <w:numPr>
+          <w:ilvl w:val="1"/>
+          <w:numId w:val="34"/>
+        </w:numPr>
+        <w:contextualSpacing w:val="0"/>
+        <w:rPr>
+          <w:i/>
+          <w:iCs/>
+        </w:rPr>
+      </w:pPr>
+      <w:r>
+        <w:rPr>
+          <w:rStyle w:val="Emphasis"/>
+        </w:rPr>
+        <w:t>S</w:t>
+      </w:r>
+      <w:r>
+        <w:rPr>
+          <w:rStyle w:val="Emphasis"/>
+        </w:rPr>
+        <w:t>tun all enemies</w:t>
+      </w:r>
+      <w:r>
+        <w:rPr>
+          <w:rStyle w:val="Emphasis"/>
+        </w:rPr>
+        <w:t xml:space="preserve"> and apply 2 vulnerable to them</w:t>
+      </w:r>
+      <w:r>
+        <w:rPr>
+          <w:rStyle w:val="Emphasis"/>
+        </w:rPr>
+        <w:t>. You cannot play cards for the rest of this turn. Next turn, the first card you play is free.</w:t>
+      </w:r>
+    </w:p>
+    <w:p/>
+    <w:p>
+      <w:pPr>
+        <w:pStyle w:val="Heading4"/>
+      </w:pPr>
+      <w:r>
+        <w:lastRenderedPageBreak/>
+        <w:t>2 (1</w:t>
+      </w:r>
+      <w:r>
+        <w:t>) Shadow Image</w:t>
+      </w:r>
+      <w:r>
+        <w:t>:</w:t>
+      </w:r>
       <w:bookmarkStart w:id="0" w:name="_GoBack"/>
       <w:bookmarkEnd w:id="0"/>
-      <w:r>
-        <w:t xml:space="preserve">3 (2) Dramatic </w:t>
-      </w:r>
-      <w:r>
-        <w:t>Feign:</w:t>
-      </w:r>
     </w:p>
     <w:p>
       <w:pPr>
@@ -5592,7 +5646,219 @@
           <w:ilvl w:val="1"/>
           <w:numId w:val="34"/>
         </w:numPr>
+      </w:pPr>
+      <w:r>
+        <w:t>Take all damage you would have taken this turn, at the end of the next turn instead. Exhaustive (2).</w:t>
+      </w:r>
+    </w:p>
+    <w:p>
+      <w:pPr>
+        <w:pStyle w:val="ListParagraph"/>
+        <w:ind w:left="432"/>
+      </w:pPr>
+    </w:p>
+    <w:p>
+      <w:pPr>
+        <w:pStyle w:val="Heading4"/>
+        <w:rPr>
+          <w:rStyle w:val="SubtleEmphasis"/>
+        </w:rPr>
+      </w:pPr>
+      <w:r>
+        <w:rPr>
+          <w:rStyle w:val="Emphasis"/>
+          <w:i w:val="0"/>
+          <w:iCs w:val="0"/>
+        </w:rPr>
+        <w:t>1 Cunning (</w:t>
+      </w:r>
+      <w:r>
+        <w:rPr>
+          <w:rStyle w:val="Emphasis"/>
+          <w:i w:val="0"/>
+          <w:iCs w:val="0"/>
+        </w:rPr>
+        <w:t>Steal</w:t>
+      </w:r>
+      <w:r>
+        <w:rPr>
+          <w:rStyle w:val="Emphasis"/>
+          <w:i w:val="0"/>
+          <w:iCs w:val="0"/>
+        </w:rPr>
+        <w:t>)</w:t>
+      </w:r>
+      <w:r>
+        <w:rPr>
+          <w:rStyle w:val="Emphasis"/>
+          <w:i w:val="0"/>
+          <w:iCs w:val="0"/>
+        </w:rPr>
+        <w:t>:</w:t>
+      </w:r>
+    </w:p>
+    <w:p>
+      <w:pPr>
+        <w:pStyle w:val="ListParagraph"/>
+        <w:numPr>
+          <w:ilvl w:val="1"/>
+          <w:numId w:val="36"/>
+        </w:numPr>
+      </w:pPr>
+      <w:r>
+        <w:t>The next 1 (2) stolen cards you play are played twice.</w:t>
+      </w:r>
+    </w:p>
+    <w:p/>
+    <w:p>
+      <w:pPr>
+        <w:pStyle w:val="Heading4"/>
+        <w:rPr>
+          <w:rStyle w:val="SubtleEmphasis"/>
+        </w:rPr>
+      </w:pPr>
+      <w:r>
+        <w:t>1 (0) Rigged Bet (</w:t>
+      </w:r>
+      <w:r>
+        <w:t>Steal</w:t>
+      </w:r>
+      <w:r>
+        <w:t>):</w:t>
+      </w:r>
+    </w:p>
+    <w:p>
+      <w:pPr>
+        <w:pStyle w:val="ListParagraph"/>
+        <w:numPr>
+          <w:ilvl w:val="1"/>
+          <w:numId w:val="36"/>
+        </w:numPr>
         <w:contextualSpacing w:val="0"/>
+      </w:pPr>
+      <w:r>
+        <w:t>Discard your hand, then add that many stolen cards to your hand. Exhaust.</w:t>
+      </w:r>
+    </w:p>
+    <w:p>
+      <w:pPr>
+        <w:pStyle w:val="Heading3"/>
+        <w:ind w:firstLine="720"/>
+      </w:pPr>
+      <w:r>
+        <w:t>Powers</w:t>
+      </w:r>
+    </w:p>
+    <w:p/>
+    <w:p>
+      <w:pPr>
+        <w:pStyle w:val="Heading4"/>
+      </w:pPr>
+      <w:r>
+        <w:t>2 Shadow Clone:</w:t>
+      </w:r>
+    </w:p>
+    <w:p>
+      <w:pPr>
+        <w:pStyle w:val="ListParagraph"/>
+        <w:numPr>
+          <w:ilvl w:val="1"/>
+          <w:numId w:val="34"/>
+        </w:numPr>
+      </w:pPr>
+      <w:r>
+        <w:t xml:space="preserve">At the start of your turn, play the last card you played the previous turn (does not </w:t>
+      </w:r>
+      <w:r>
+        <w:t>Shadow Clone</w:t>
+      </w:r>
+      <w:r>
+        <w:t>). (Ethereal.)</w:t>
+      </w:r>
+    </w:p>
+    <w:p/>
+    <w:p>
+      <w:pPr>
+        <w:pStyle w:val="Heading4"/>
+      </w:pPr>
+      <w:r>
+        <w:t>2 Dissolute Satisfaction:</w:t>
+      </w:r>
+    </w:p>
+    <w:p>
+      <w:pPr>
+        <w:pStyle w:val="ListParagraph"/>
+        <w:numPr>
+          <w:ilvl w:val="1"/>
+          <w:numId w:val="34"/>
+        </w:numPr>
+      </w:pPr>
+      <w:r>
+        <w:t xml:space="preserve"> Every time you deal damage or apply a debuff this turn, heal 1 hp.</w:t>
+      </w:r>
+      <w:r>
+        <w:t xml:space="preserve"> Exhaust.</w:t>
+      </w:r>
+    </w:p>
+    <w:p/>
+    <w:p>
+      <w:pPr>
+        <w:pStyle w:val="Heading4"/>
+      </w:pPr>
+      <w:r>
+        <w:t>2 (1) Retrieval:</w:t>
+      </w:r>
+    </w:p>
+    <w:p>
+      <w:pPr>
+        <w:pStyle w:val="ListParagraph"/>
+        <w:numPr>
+          <w:ilvl w:val="1"/>
+          <w:numId w:val="45"/>
+        </w:numPr>
+        <w:rPr>
+          <w:rStyle w:val="Emphasis"/>
+        </w:rPr>
+      </w:pPr>
+      <w:r>
+        <w:rPr>
+          <w:rStyle w:val="Emphasis"/>
+        </w:rPr>
+        <w:t>The first time you play 3 cards in a turn, return them to your hand.</w:t>
+      </w:r>
+    </w:p>
+    <w:p>
+      <w:pPr>
+        <w:contextualSpacing w:val="0"/>
+      </w:pPr>
+    </w:p>
+    <w:p>
+      <w:pPr>
+        <w:pStyle w:val="Heading4"/>
+      </w:pPr>
+      <w:r>
+        <w:t xml:space="preserve">2 (1) </w:t>
+      </w:r>
+      <w:r>
+        <w:t xml:space="preserve">Focus </w:t>
+      </w:r>
+      <w:r>
+        <w:t>(</w:t>
+      </w:r>
+      <w:r>
+        <w:t>Shadowstep</w:t>
+      </w:r>
+      <w:r>
+        <w:t>):</w:t>
+      </w:r>
+    </w:p>
+    <w:p>
+      <w:pPr>
+        <w:pStyle w:val="ListParagraph"/>
+        <w:numPr>
+          <w:ilvl w:val="1"/>
+          <w:numId w:val="39"/>
+        </w:numPr>
         <w:rPr>
           <w:i/>
           <w:iCs/>
@@ -5600,241 +5866,45 @@
       </w:pPr>
       <w:r>
         <w:rPr>
-          <w:rStyle w:val="Emphasis"/>
-        </w:rPr>
-        <w:t>S</w:t>
-      </w:r>
-      <w:r>
-        <w:rPr>
-          <w:rStyle w:val="Emphasis"/>
-        </w:rPr>
-        <w:t>tun all enemies</w:t>
-      </w:r>
-      <w:r>
-        <w:rPr>
-          <w:rStyle w:val="Emphasis"/>
-        </w:rPr>
-        <w:t xml:space="preserve"> and apply 2 vulnerable to them</w:t>
-      </w:r>
-      <w:r>
-        <w:rPr>
-          <w:rStyle w:val="Emphasis"/>
-        </w:rPr>
-        <w:t>. You cannot play cards for the rest of this turn. Next turn, the first card you play is free.</w:t>
-      </w:r>
-    </w:p>
-    <w:p/>
+          <w:i/>
+          <w:iCs/>
+        </w:rPr>
+        <w:t xml:space="preserve"> </w:t>
+      </w:r>
+      <w:r>
+        <w:rPr>
+          <w:i/>
+          <w:iCs/>
+        </w:rPr>
+        <w:t>Shadowstep</w:t>
+      </w:r>
+      <w:r>
+        <w:rPr>
+          <w:i/>
+          <w:iCs/>
+        </w:rPr>
+        <w:t xml:space="preserve"> once. </w:t>
+      </w:r>
+      <w:r>
+        <w:rPr>
+          <w:i/>
+          <w:iCs/>
+        </w:rPr>
+        <w:t>Non-backstab cards no longer break elusive.</w:t>
+      </w:r>
+    </w:p>
     <w:p>
       <w:pPr>
         <w:pStyle w:val="Heading4"/>
-      </w:pPr>
-      <w:r>
-        <w:lastRenderedPageBreak/>
-        <w:t xml:space="preserve">2 (1) </w:t>
-      </w:r>
-      <w:r>
-        <w:t>Now You See Me</w:t>
-      </w:r>
-      <w:r>
-        <w:t>:</w:t>
-      </w:r>
-    </w:p>
-    <w:p>
-      <w:pPr>
-        <w:pStyle w:val="ListParagraph"/>
-        <w:numPr>
-          <w:ilvl w:val="1"/>
-          <w:numId w:val="34"/>
-        </w:numPr>
-      </w:pPr>
-      <w:r>
-        <w:t>Take all damage you would have taken this turn, at the end of the next turn instead. Exhaustive (2).</w:t>
-      </w:r>
-    </w:p>
-    <w:p>
-      <w:pPr>
-        <w:pStyle w:val="ListParagraph"/>
-        <w:ind w:left="432"/>
-      </w:pPr>
-    </w:p>
-    <w:p>
-      <w:pPr>
-        <w:pStyle w:val="Heading4"/>
         <w:rPr>
           <w:rStyle w:val="SubtleEmphasis"/>
         </w:rPr>
       </w:pPr>
       <w:r>
-        <w:rPr>
-          <w:rStyle w:val="Emphasis"/>
-          <w:i w:val="0"/>
-          <w:iCs w:val="0"/>
-        </w:rPr>
-        <w:t>1 Cunning (</w:t>
-      </w:r>
-      <w:r>
-        <w:rPr>
-          <w:rStyle w:val="Emphasis"/>
-          <w:i w:val="0"/>
-          <w:iCs w:val="0"/>
-        </w:rPr>
-        <w:t>Steal</w:t>
-      </w:r>
-      <w:r>
-        <w:rPr>
-          <w:rStyle w:val="Emphasis"/>
-          <w:i w:val="0"/>
-          <w:iCs w:val="0"/>
-        </w:rPr>
-        <w:t>)</w:t>
-      </w:r>
-      <w:r>
-        <w:rPr>
-          <w:rStyle w:val="Emphasis"/>
-          <w:i w:val="0"/>
-          <w:iCs w:val="0"/>
-        </w:rPr>
-        <w:t>:</w:t>
-      </w:r>
-    </w:p>
-    <w:p>
-      <w:pPr>
-        <w:pStyle w:val="ListParagraph"/>
-        <w:numPr>
-          <w:ilvl w:val="1"/>
-          <w:numId w:val="36"/>
-        </w:numPr>
-      </w:pPr>
-      <w:r>
-        <w:t>The next 1 (2) stolen cards you play are played twice.</w:t>
-      </w:r>
-    </w:p>
-    <w:p/>
-    <w:p>
-      <w:pPr>
-        <w:pStyle w:val="Heading4"/>
-        <w:rPr>
-          <w:rStyle w:val="SubtleEmphasis"/>
-        </w:rPr>
-      </w:pPr>
-      <w:r>
-        <w:t>1 (0) Rigged Bet (</w:t>
-      </w:r>
-      <w:r>
-        <w:t>Steal</w:t>
-      </w:r>
-      <w:r>
-        <w:t>):</w:t>
-      </w:r>
-    </w:p>
-    <w:p>
-      <w:pPr>
-        <w:pStyle w:val="ListParagraph"/>
-        <w:numPr>
-          <w:ilvl w:val="1"/>
-          <w:numId w:val="36"/>
-        </w:numPr>
-        <w:contextualSpacing w:val="0"/>
-      </w:pPr>
-      <w:r>
-        <w:t>Discard your hand, then add that many stolen cards to your hand. Exhaust.</w:t>
-      </w:r>
-    </w:p>
-    <w:p>
-      <w:pPr>
-        <w:pStyle w:val="Heading3"/>
-        <w:ind w:firstLine="720"/>
-      </w:pPr>
-      <w:r>
-        <w:t>Powers</w:t>
-      </w:r>
-    </w:p>
-    <w:p/>
-    <w:p>
-      <w:pPr>
-        <w:pStyle w:val="Heading4"/>
-      </w:pPr>
-      <w:r>
-        <w:t>2 Shadow Clone:</w:t>
-      </w:r>
-    </w:p>
-    <w:p>
-      <w:pPr>
-        <w:pStyle w:val="ListParagraph"/>
-        <w:numPr>
-          <w:ilvl w:val="1"/>
-          <w:numId w:val="34"/>
-        </w:numPr>
-      </w:pPr>
-      <w:r>
-        <w:t>At the start of your turn, play the last card you played the previous turn (does not trigger itself). (Ethereal.)</w:t>
-      </w:r>
-    </w:p>
-    <w:p/>
-    <w:p>
-      <w:pPr>
-        <w:pStyle w:val="Heading4"/>
-      </w:pPr>
-      <w:r>
-        <w:t>2 Dissolute Satisfaction:</w:t>
-      </w:r>
-    </w:p>
-    <w:p>
-      <w:pPr>
-        <w:pStyle w:val="ListParagraph"/>
-        <w:numPr>
-          <w:ilvl w:val="1"/>
-          <w:numId w:val="34"/>
-        </w:numPr>
-      </w:pPr>
-      <w:r>
-        <w:t xml:space="preserve"> Every time you deal damage or apply a debuff this turn, heal 1 hp.</w:t>
-      </w:r>
-      <w:r>
-        <w:t xml:space="preserve"> Exhaust.</w:t>
-      </w:r>
-    </w:p>
-    <w:p/>
-    <w:p>
-      <w:pPr>
-        <w:pStyle w:val="Heading4"/>
-      </w:pPr>
-      <w:r>
-        <w:t>2 (1) Retrieval:</w:t>
-      </w:r>
-    </w:p>
-    <w:p>
-      <w:pPr>
-        <w:pStyle w:val="ListParagraph"/>
-        <w:numPr>
-          <w:ilvl w:val="1"/>
-          <w:numId w:val="45"/>
-        </w:numPr>
-        <w:rPr>
-          <w:rStyle w:val="Emphasis"/>
-        </w:rPr>
-      </w:pPr>
-      <w:r>
-        <w:rPr>
-          <w:rStyle w:val="Emphasis"/>
-        </w:rPr>
-        <w:t>The first time you play 3 cards in a turn, return them to your hand.</w:t>
-      </w:r>
-    </w:p>
-    <w:p>
-      <w:pPr>
-        <w:contextualSpacing w:val="0"/>
-      </w:pPr>
-    </w:p>
-    <w:p>
-      <w:pPr>
-        <w:pStyle w:val="Heading4"/>
-      </w:pPr>
-      <w:r>
-        <w:t xml:space="preserve">2 (1) </w:t>
-      </w:r>
-      <w:r>
-        <w:t xml:space="preserve">Focus </w:t>
+        <w:t>2 Shadow Mastery</w:t>
+      </w:r>
+      <w:r>
+        <w:t xml:space="preserve"> </w:t>
       </w:r>
       <w:r>
         <w:t>(</w:t>
@@ -5854,50 +5924,55 @@
           <w:numId w:val="39"/>
         </w:numPr>
         <w:rPr>
+          <w:rStyle w:val="Emphasis"/>
+        </w:rPr>
+      </w:pPr>
+      <w:r>
+        <w:rPr>
           <w:i/>
           <w:iCs/>
         </w:rPr>
-      </w:pPr>
+        <w:t xml:space="preserve">Shadowstepping reduces damage taken by </w:t>
+      </w:r>
       <w:r>
         <w:rPr>
           <w:i/>
           <w:iCs/>
         </w:rPr>
-        <w:t xml:space="preserve"> </w:t>
-      </w:r>
-      <w:proofErr w:type="spellStart"/>
+        <w:t>20</w:t>
+      </w:r>
       <w:r>
         <w:rPr>
           <w:i/>
           <w:iCs/>
         </w:rPr>
-        <w:t>Shadwostep</w:t>
-      </w:r>
-      <w:proofErr w:type="spellEnd"/>
+        <w:t>% instead of</w:t>
+      </w:r>
       <w:r>
         <w:rPr>
           <w:i/>
           <w:iCs/>
         </w:rPr>
-        <w:t xml:space="preserve"> once. </w:t>
+        <w:t xml:space="preserve"> 1</w:t>
       </w:r>
       <w:r>
         <w:rPr>
           <w:i/>
           <w:iCs/>
         </w:rPr>
-        <w:t>Non-backstabs cards no longer break elusive.</w:t>
-      </w:r>
-    </w:p>
+        <w:t>0.</w:t>
+      </w:r>
+    </w:p>
+    <w:p/>
     <w:p>
       <w:pPr>
         <w:pStyle w:val="Heading4"/>
-        <w:rPr>
-          <w:rStyle w:val="SubtleEmphasis"/>
-        </w:rPr>
-      </w:pPr>
-      <w:r>
-        <w:t>2 Shadow Mastery</w:t>
+      </w:pPr>
+      <w:r>
+        <w:t xml:space="preserve">3 </w:t>
+      </w:r>
+      <w:r>
+        <w:t>Precise Positioning</w:t>
       </w:r>
       <w:r>
         <w:t xml:space="preserve"> </w:t>
@@ -5928,104 +6003,50 @@
           <w:i/>
           <w:iCs/>
         </w:rPr>
-        <w:t xml:space="preserve">Shadowstepping reduces damage taken by </w:t>
+        <w:t xml:space="preserve">Shadowstep 1 time. </w:t>
       </w:r>
       <w:r>
         <w:rPr>
           <w:i/>
           <w:iCs/>
         </w:rPr>
-        <w:t>20</w:t>
+        <w:t>N</w:t>
       </w:r>
       <w:r>
         <w:rPr>
           <w:i/>
           <w:iCs/>
         </w:rPr>
-        <w:t>% instead of</w:t>
+        <w:t xml:space="preserve">ext turn your attacks deal double damage. Refund </w:t>
       </w:r>
       <w:r>
         <w:rPr>
           <w:i/>
           <w:iCs/>
         </w:rPr>
-        <w:t xml:space="preserve"> 1</w:t>
+        <w:t>1 (2)</w:t>
       </w:r>
       <w:r>
         <w:rPr>
           <w:i/>
           <w:iCs/>
         </w:rPr>
-        <w:t>0.</w:t>
-      </w:r>
-    </w:p>
-    <w:p/>
-    <w:p>
-      <w:pPr>
-        <w:pStyle w:val="Heading4"/>
-      </w:pPr>
-      <w:r>
-        <w:t>3 Fast Track</w:t>
-      </w:r>
-      <w:r>
-        <w:t xml:space="preserve"> </w:t>
-      </w:r>
-      <w:r>
-        <w:t>(</w:t>
-      </w:r>
-      <w:r>
-        <w:t>Shadowstep</w:t>
-      </w:r>
-      <w:r>
-        <w:t>):</w:t>
-      </w:r>
-    </w:p>
-    <w:p>
-      <w:pPr>
-        <w:pStyle w:val="ListParagraph"/>
-        <w:numPr>
-          <w:ilvl w:val="1"/>
-          <w:numId w:val="39"/>
-        </w:numPr>
-        <w:rPr>
-          <w:rStyle w:val="Emphasis"/>
-        </w:rPr>
-      </w:pPr>
+        <w:t>.</w:t>
+      </w:r>
       <w:r>
         <w:rPr>
           <w:i/>
           <w:iCs/>
         </w:rPr>
-        <w:t xml:space="preserve">Shadowstep 1 time. next turn your attacks deal double damage. Refund </w:t>
-      </w:r>
-      <w:r>
+        <w:t xml:space="preserve"> </w:t>
+      </w:r>
+    </w:p>
+    <w:p>
+      <w:pPr>
         <w:rPr>
           <w:i/>
           <w:iCs/>
         </w:rPr>
-        <w:t>2</w:t>
-      </w:r>
-      <w:r>
-        <w:rPr>
-          <w:i/>
-          <w:iCs/>
-        </w:rPr>
-        <w:t>.</w:t>
-      </w:r>
-      <w:r>
-        <w:rPr>
-          <w:i/>
-          <w:iCs/>
-        </w:rPr>
-        <w:t xml:space="preserve"> (Exhaust.)</w:t>
-      </w:r>
-    </w:p>
-    <w:p>
-      <w:pPr>
-        <w:rPr>
-          <w:i/>
-          <w:iCs/>
-        </w:rPr>
       </w:pPr>
     </w:p>
     <w:p>
@@ -6034,6 +6055,9 @@
       </w:pPr>
       <w:r>
         <w:lastRenderedPageBreak/>
+        <w:t>+</w:t>
+      </w:r>
+      <w:r>
         <w:t>3 Shadow</w:t>
       </w:r>
       <w:r>
@@ -7195,7 +7219,7 @@
         <v:path o:extrusionok="f" gradientshapeok="t" o:connecttype="rect"/>
         <o:lock v:ext="edit" aspectratio="t"/>
       </v:shapetype>
-      <v:shape id="_x0000_i1032" type="#_x0000_t75" style="width:16.3pt;height:16.3pt" o:bullet="t">
+      <v:shape id="_x0000_i1043" type="#_x0000_t75" style="width:16.3pt;height:16.3pt" o:bullet="t">
         <v:imagedata r:id="rId1" o:title="card_small_orb"/>
       </v:shape>
     </w:pict>

</xml_diff>

<commit_message>
Cunning! God bless card tags!
</commit_message>
<xml_diff>
--- a/Slay the spire thief character.docx
+++ b/Slay the spire thief character.docx
@@ -5628,6 +5628,9 @@
       </w:pPr>
       <w:r>
         <w:lastRenderedPageBreak/>
+        <w:t>+</w:t>
+      </w:r>
+      <w:r>
         <w:t>2 (1</w:t>
       </w:r>
       <w:r>
@@ -5635,35 +5638,46 @@
       </w:r>
       <w:r>
         <w:t>:</w:t>
+      </w:r>
+    </w:p>
+    <w:p>
+      <w:pPr>
+        <w:pStyle w:val="ListParagraph"/>
+        <w:numPr>
+          <w:ilvl w:val="1"/>
+          <w:numId w:val="34"/>
+        </w:numPr>
+      </w:pPr>
+      <w:r>
+        <w:t xml:space="preserve">Take all damage you would have taken this turn, at the end of the next turn instead. </w:t>
+      </w:r>
+      <w:r>
+        <w:t>Exhaust.</w:t>
+      </w:r>
+    </w:p>
+    <w:p>
+      <w:pPr>
+        <w:pStyle w:val="ListParagraph"/>
+        <w:ind w:left="432"/>
+      </w:pPr>
+    </w:p>
+    <w:p>
+      <w:pPr>
+        <w:pStyle w:val="Heading4"/>
+        <w:rPr>
+          <w:rStyle w:val="SubtleEmphasis"/>
+        </w:rPr>
+      </w:pPr>
+      <w:r>
+        <w:rPr>
+          <w:rStyle w:val="Emphasis"/>
+          <w:i w:val="0"/>
+          <w:iCs w:val="0"/>
+        </w:rPr>
+        <w:t>+</w:t>
       </w:r>
       <w:bookmarkStart w:id="0" w:name="_GoBack"/>
       <w:bookmarkEnd w:id="0"/>
-    </w:p>
-    <w:p>
-      <w:pPr>
-        <w:pStyle w:val="ListParagraph"/>
-        <w:numPr>
-          <w:ilvl w:val="1"/>
-          <w:numId w:val="34"/>
-        </w:numPr>
-      </w:pPr>
-      <w:r>
-        <w:t>Take all damage you would have taken this turn, at the end of the next turn instead. Exhaustive (2).</w:t>
-      </w:r>
-    </w:p>
-    <w:p>
-      <w:pPr>
-        <w:pStyle w:val="ListParagraph"/>
-        <w:ind w:left="432"/>
-      </w:pPr>
-    </w:p>
-    <w:p>
-      <w:pPr>
-        <w:pStyle w:val="Heading4"/>
-        <w:rPr>
-          <w:rStyle w:val="SubtleEmphasis"/>
-        </w:rPr>
-      </w:pPr>
       <w:r>
         <w:rPr>
           <w:rStyle w:val="Emphasis"/>
@@ -7219,7 +7233,7 @@
         <v:path o:extrusionok="f" gradientshapeok="t" o:connecttype="rect"/>
         <o:lock v:ext="edit" aspectratio="t"/>
       </v:shapetype>
-      <v:shape id="_x0000_i1043" type="#_x0000_t75" style="width:16.3pt;height:16.3pt" o:bullet="t">
+      <v:shape id="_x0000_i1028" type="#_x0000_t75" style="width:16.3pt;height:16.3pt" o:bullet="t">
         <v:imagedata r:id="rId1" o:title="card_small_orb"/>
       </v:shape>
     </w:pict>

</xml_diff>

<commit_message>
Liar Liar Pants on Fire part 2
</commit_message>
<xml_diff>
--- a/Slay the spire thief character.docx
+++ b/Slay the spire thief character.docx
@@ -4951,105 +4951,111 @@
       <w:r>
         <w:t>+</w:t>
       </w:r>
+      <w:r>
+        <w:t>1</w:t>
+      </w:r>
+      <w:r>
+        <w:t xml:space="preserve"> </w:t>
+      </w:r>
+      <w:r>
+        <w:t>Hoodlum</w:t>
+      </w:r>
+      <w:r>
+        <w:t xml:space="preserve"> (Backst</w:t>
+      </w:r>
+      <w:r>
+        <w:t>a</w:t>
+      </w:r>
+      <w:r>
+        <w:t>b/Steal)</w:t>
+      </w:r>
+    </w:p>
+    <w:p>
+      <w:pPr>
+        <w:pStyle w:val="ListParagraph"/>
+        <w:numPr>
+          <w:ilvl w:val="1"/>
+          <w:numId w:val="36"/>
+        </w:numPr>
+        <w:contextualSpacing w:val="0"/>
+      </w:pPr>
+      <w:r>
+        <w:t xml:space="preserve">(Innate.) </w:t>
+      </w:r>
+      <w:r>
+        <w:t>Whenever you trigger a backstab or steal a card, draw a card</w:t>
+      </w:r>
+      <w:r>
+        <w:t xml:space="preserve"> then discard one</w:t>
+      </w:r>
+      <w:r>
+        <w:t>.</w:t>
+      </w:r>
+    </w:p>
+    <w:p/>
+    <w:p>
+      <w:pPr>
+        <w:pStyle w:val="Heading4"/>
+      </w:pPr>
+      <w:r>
+        <w:t>1</w:t>
+      </w:r>
+      <w:r>
+        <w:t xml:space="preserve"> Liar</w:t>
+      </w:r>
+    </w:p>
+    <w:p>
+      <w:pPr>
+        <w:pStyle w:val="ListParagraph"/>
+        <w:numPr>
+          <w:ilvl w:val="1"/>
+          <w:numId w:val="36"/>
+        </w:numPr>
+        <w:contextualSpacing w:val="0"/>
+      </w:pPr>
+      <w:r>
+        <w:t xml:space="preserve">Every time you play a skill, apply 1 weak </w:t>
+      </w:r>
+      <w:r>
+        <w:t xml:space="preserve">(and vulnerable) </w:t>
+      </w:r>
+      <w:r>
+        <w:t>to a random enemy.</w:t>
+      </w:r>
+    </w:p>
+    <w:p/>
+    <w:p>
+      <w:pPr>
+        <w:pStyle w:val="Heading4"/>
+      </w:pPr>
+      <w:r>
+        <w:t>0 Con Artist</w:t>
+      </w:r>
+      <w:r>
+        <w:t xml:space="preserve"> (Steal)</w:t>
+      </w:r>
+    </w:p>
+    <w:p>
+      <w:pPr>
+        <w:pStyle w:val="ListParagraph"/>
+        <w:numPr>
+          <w:ilvl w:val="1"/>
+          <w:numId w:val="36"/>
+        </w:numPr>
+        <w:contextualSpacing w:val="0"/>
+      </w:pPr>
+      <w:r>
+        <w:t>(Innate.) Whenever you steal a card, gain 1 (2) gold.</w:t>
+      </w:r>
+    </w:p>
+    <w:p>
+      <w:pPr>
+        <w:rPr>
+          <w:strike/>
+        </w:rPr>
+      </w:pPr>
       <w:bookmarkStart w:id="0" w:name="_GoBack"/>
       <w:bookmarkEnd w:id="0"/>
-      <w:r>
-        <w:t>1</w:t>
-      </w:r>
-      <w:r>
-        <w:t xml:space="preserve"> </w:t>
-      </w:r>
-      <w:r>
-        <w:t>Hoodlum</w:t>
-      </w:r>
-      <w:r>
-        <w:t xml:space="preserve"> (Backst</w:t>
-      </w:r>
-      <w:r>
-        <w:t>a</w:t>
-      </w:r>
-      <w:r>
-        <w:t>b/Steal)</w:t>
-      </w:r>
-    </w:p>
-    <w:p>
-      <w:pPr>
-        <w:pStyle w:val="ListParagraph"/>
-        <w:numPr>
-          <w:ilvl w:val="1"/>
-          <w:numId w:val="36"/>
-        </w:numPr>
-        <w:contextualSpacing w:val="0"/>
-      </w:pPr>
-      <w:r>
-        <w:t xml:space="preserve">(Innate.) </w:t>
-      </w:r>
-      <w:r>
-        <w:t>Whenever you trigger a backstab or steal a card, draw a card</w:t>
-      </w:r>
-      <w:r>
-        <w:t xml:space="preserve"> then discard one</w:t>
-      </w:r>
-      <w:r>
-        <w:t>.</w:t>
-      </w:r>
-    </w:p>
-    <w:p/>
-    <w:p>
-      <w:pPr>
-        <w:pStyle w:val="Heading4"/>
-      </w:pPr>
-      <w:r>
-        <w:t>0 Liar</w:t>
-      </w:r>
-    </w:p>
-    <w:p>
-      <w:pPr>
-        <w:pStyle w:val="ListParagraph"/>
-        <w:numPr>
-          <w:ilvl w:val="1"/>
-          <w:numId w:val="36"/>
-        </w:numPr>
-        <w:contextualSpacing w:val="0"/>
-      </w:pPr>
-      <w:r>
-        <w:t xml:space="preserve">(Innate.) </w:t>
-      </w:r>
-      <w:r>
-        <w:t>Every time you play a skill, apply 1 vulnerable or weak to a random enemy.</w:t>
-      </w:r>
-    </w:p>
-    <w:p/>
-    <w:p>
-      <w:pPr>
-        <w:pStyle w:val="Heading4"/>
-      </w:pPr>
-      <w:r>
-        <w:t>0 Con Artist</w:t>
-      </w:r>
-      <w:r>
-        <w:t xml:space="preserve"> (Steal)</w:t>
-      </w:r>
-    </w:p>
-    <w:p>
-      <w:pPr>
-        <w:pStyle w:val="ListParagraph"/>
-        <w:numPr>
-          <w:ilvl w:val="1"/>
-          <w:numId w:val="36"/>
-        </w:numPr>
-        <w:contextualSpacing w:val="0"/>
-      </w:pPr>
-      <w:r>
-        <w:t>(Innate.) Whenever you steal a card, gain 1 (2) gold.</w:t>
-      </w:r>
-    </w:p>
-    <w:p>
-      <w:pPr>
-        <w:rPr>
-          <w:strike/>
-        </w:rPr>
-      </w:pPr>
     </w:p>
     <w:p>
       <w:pPr>
@@ -7246,7 +7252,7 @@
         <v:path o:extrusionok="f" gradientshapeok="t" o:connecttype="rect"/>
         <o:lock v:ext="edit" aspectratio="t"/>
       </v:shapetype>
-      <v:shape id="_x0000_i1029" type="#_x0000_t75" style="width:16.3pt;height:16.3pt" o:bullet="t">
+      <v:shape id="_x0000_i1032" type="#_x0000_t75" style="width:16.3pt;height:16.3pt" o:bullet="t">
         <v:imagedata r:id="rId1" o:title="card_small_orb"/>
       </v:shape>
     </w:pict>

</xml_diff>

<commit_message>
Con Artist done. Swindling is an art
</commit_message>
<xml_diff>
--- a/Slay the spire thief character.docx
+++ b/Slay the spire thief character.docx
@@ -4998,6 +4998,11 @@
         <w:pStyle w:val="Heading4"/>
       </w:pPr>
       <w:r>
+        <w:t>+</w:t>
+      </w:r>
+      <w:bookmarkStart w:id="0" w:name="_GoBack"/>
+      <w:bookmarkEnd w:id="0"/>
+      <w:r>
         <w:t>1</w:t>
       </w:r>
       <w:r>
@@ -5054,8 +5059,6 @@
           <w:strike/>
         </w:rPr>
       </w:pPr>
-      <w:bookmarkStart w:id="0" w:name="_GoBack"/>
-      <w:bookmarkEnd w:id="0"/>
     </w:p>
     <w:p>
       <w:pPr>
@@ -7252,7 +7255,7 @@
         <v:path o:extrusionok="f" gradientshapeok="t" o:connecttype="rect"/>
         <o:lock v:ext="edit" aspectratio="t"/>
       </v:shapetype>
-      <v:shape id="_x0000_i1032" type="#_x0000_t75" style="width:16.3pt;height:16.3pt" o:bullet="t">
+      <v:shape id="_x0000_i1033" type="#_x0000_t75" style="width:16.3pt;height:16.3pt" o:bullet="t">
         <v:imagedata r:id="rId1" o:title="card_small_orb"/>
       </v:shape>
     </w:pict>

</xml_diff>

<commit_message>
~ V o i d b o u n d ~
</commit_message>
<xml_diff>
--- a/Slay the spire thief character.docx
+++ b/Slay the spire thief character.docx
@@ -5000,177 +5000,186 @@
       <w:r>
         <w:t>+</w:t>
       </w:r>
+      <w:r>
+        <w:t>1</w:t>
+      </w:r>
+      <w:r>
+        <w:t xml:space="preserve"> Liar</w:t>
+      </w:r>
+    </w:p>
+    <w:p>
+      <w:pPr>
+        <w:pStyle w:val="ListParagraph"/>
+        <w:numPr>
+          <w:ilvl w:val="1"/>
+          <w:numId w:val="36"/>
+        </w:numPr>
+        <w:contextualSpacing w:val="0"/>
+      </w:pPr>
+      <w:r>
+        <w:t xml:space="preserve">Every time you play a skill, apply 1 weak </w:t>
+      </w:r>
+      <w:r>
+        <w:t xml:space="preserve">(and vulnerable) </w:t>
+      </w:r>
+      <w:r>
+        <w:t>to a random enemy.</w:t>
+      </w:r>
+    </w:p>
+    <w:p/>
+    <w:p>
+      <w:pPr>
+        <w:pStyle w:val="Heading4"/>
+      </w:pPr>
+      <w:r>
+        <w:t>+</w:t>
+      </w:r>
+      <w:r>
+        <w:t>0 Con Artist</w:t>
+      </w:r>
+      <w:r>
+        <w:t xml:space="preserve"> (Steal)</w:t>
+      </w:r>
+    </w:p>
+    <w:p>
+      <w:pPr>
+        <w:pStyle w:val="ListParagraph"/>
+        <w:numPr>
+          <w:ilvl w:val="1"/>
+          <w:numId w:val="36"/>
+        </w:numPr>
+        <w:contextualSpacing w:val="0"/>
+      </w:pPr>
+      <w:r>
+        <w:t>(Innate.) Whenever you steal a card, gain 1 (2) gold.</w:t>
+      </w:r>
+    </w:p>
+    <w:p>
+      <w:pPr>
+        <w:rPr>
+          <w:strike/>
+        </w:rPr>
+      </w:pPr>
+    </w:p>
+    <w:p>
+      <w:pPr>
+        <w:pStyle w:val="Heading4"/>
+      </w:pPr>
+      <w:r>
+        <w:t>+</w:t>
+      </w:r>
+      <w:r>
+        <w:t xml:space="preserve">1 </w:t>
+      </w:r>
+      <w:proofErr w:type="spellStart"/>
+      <w:r>
+        <w:t>Voidbound</w:t>
+      </w:r>
+      <w:proofErr w:type="spellEnd"/>
+      <w:r>
+        <w:t>:</w:t>
+      </w:r>
+    </w:p>
+    <w:p>
+      <w:pPr>
+        <w:pStyle w:val="ListParagraph"/>
+        <w:numPr>
+          <w:ilvl w:val="1"/>
+          <w:numId w:val="45"/>
+        </w:numPr>
+        <w:rPr>
+          <w:rStyle w:val="Emphasis"/>
+        </w:rPr>
+      </w:pPr>
+      <w:r>
+        <w:rPr>
+          <w:rStyle w:val="Emphasis"/>
+        </w:rPr>
+        <w:t>Whenever you draw a void, you gain 1 (2) energy.</w:t>
+      </w:r>
+    </w:p>
+    <w:p>
+      <w:pPr>
+        <w:pStyle w:val="ListParagraph"/>
+        <w:ind w:left="432"/>
+        <w:rPr>
+          <w:rStyle w:val="Emphasis"/>
+        </w:rPr>
+      </w:pPr>
+    </w:p>
+    <w:p>
+      <w:pPr>
+        <w:pStyle w:val="Heading4"/>
+        <w:rPr>
+          <w:rStyle w:val="SubtleEmphasis"/>
+        </w:rPr>
+      </w:pPr>
+      <w:r>
+        <w:t>+</w:t>
+      </w:r>
+      <w:r>
+        <w:t xml:space="preserve">1 </w:t>
+      </w:r>
+      <w:r>
+        <w:t>Ill-gotten gains</w:t>
+      </w:r>
+      <w:r>
+        <w:t xml:space="preserve"> (</w:t>
+      </w:r>
+      <w:r>
+        <w:t>Steal</w:t>
+      </w:r>
+      <w:r>
+        <w:t>):</w:t>
+      </w:r>
+    </w:p>
+    <w:p>
+      <w:pPr>
+        <w:pStyle w:val="ListParagraph"/>
+        <w:numPr>
+          <w:ilvl w:val="1"/>
+          <w:numId w:val="36"/>
+        </w:numPr>
+        <w:contextualSpacing w:val="0"/>
+      </w:pPr>
+      <w:r>
+        <w:t>(Innate) For the rest of this combat, all stolen cards you gain are upgraded.</w:t>
+      </w:r>
+    </w:p>
+    <w:p>
+      <w:pPr>
+        <w:pStyle w:val="ListParagraph"/>
+        <w:ind w:left="432"/>
+        <w:contextualSpacing w:val="0"/>
+      </w:pPr>
+    </w:p>
+    <w:p>
+      <w:pPr>
+        <w:pStyle w:val="Heading4"/>
+      </w:pPr>
+      <w:r>
+        <w:t>1 Persuasion (Backstab)</w:t>
+      </w:r>
+    </w:p>
+    <w:p>
+      <w:pPr>
+        <w:pStyle w:val="ListParagraph"/>
+        <w:numPr>
+          <w:ilvl w:val="1"/>
+          <w:numId w:val="35"/>
+        </w:numPr>
+      </w:pPr>
+      <w:r>
+        <w:t>Gain 1 dexterity. Backstab: Gain 1 strength instead.</w:t>
+      </w:r>
+    </w:p>
+    <w:p>
+      <w:pPr>
+        <w:pStyle w:val="ListParagraph"/>
+        <w:ind w:left="432"/>
+      </w:pPr>
       <w:bookmarkStart w:id="0" w:name="_GoBack"/>
       <w:bookmarkEnd w:id="0"/>
-      <w:r>
-        <w:t>1</w:t>
-      </w:r>
-      <w:r>
-        <w:t xml:space="preserve"> Liar</w:t>
-      </w:r>
-    </w:p>
-    <w:p>
-      <w:pPr>
-        <w:pStyle w:val="ListParagraph"/>
-        <w:numPr>
-          <w:ilvl w:val="1"/>
-          <w:numId w:val="36"/>
-        </w:numPr>
-        <w:contextualSpacing w:val="0"/>
-      </w:pPr>
-      <w:r>
-        <w:t xml:space="preserve">Every time you play a skill, apply 1 weak </w:t>
-      </w:r>
-      <w:r>
-        <w:t xml:space="preserve">(and vulnerable) </w:t>
-      </w:r>
-      <w:r>
-        <w:t>to a random enemy.</w:t>
-      </w:r>
-    </w:p>
-    <w:p/>
-    <w:p>
-      <w:pPr>
-        <w:pStyle w:val="Heading4"/>
-      </w:pPr>
-      <w:r>
-        <w:t>0 Con Artist</w:t>
-      </w:r>
-      <w:r>
-        <w:t xml:space="preserve"> (Steal)</w:t>
-      </w:r>
-    </w:p>
-    <w:p>
-      <w:pPr>
-        <w:pStyle w:val="ListParagraph"/>
-        <w:numPr>
-          <w:ilvl w:val="1"/>
-          <w:numId w:val="36"/>
-        </w:numPr>
-        <w:contextualSpacing w:val="0"/>
-      </w:pPr>
-      <w:r>
-        <w:t>(Innate.) Whenever you steal a card, gain 1 (2) gold.</w:t>
-      </w:r>
-    </w:p>
-    <w:p>
-      <w:pPr>
-        <w:rPr>
-          <w:strike/>
-        </w:rPr>
-      </w:pPr>
-    </w:p>
-    <w:p>
-      <w:pPr>
-        <w:pStyle w:val="Heading4"/>
-      </w:pPr>
-      <w:r>
-        <w:t xml:space="preserve">1 </w:t>
-      </w:r>
-      <w:proofErr w:type="spellStart"/>
-      <w:r>
-        <w:t>Voidbound</w:t>
-      </w:r>
-      <w:proofErr w:type="spellEnd"/>
-      <w:r>
-        <w:t>:</w:t>
-      </w:r>
-    </w:p>
-    <w:p>
-      <w:pPr>
-        <w:pStyle w:val="ListParagraph"/>
-        <w:numPr>
-          <w:ilvl w:val="1"/>
-          <w:numId w:val="45"/>
-        </w:numPr>
-        <w:rPr>
-          <w:rStyle w:val="Emphasis"/>
-        </w:rPr>
-      </w:pPr>
-      <w:r>
-        <w:rPr>
-          <w:rStyle w:val="Emphasis"/>
-        </w:rPr>
-        <w:t>Whenever you draw a void, you gain 1 (2) energy.</w:t>
-      </w:r>
-    </w:p>
-    <w:p>
-      <w:pPr>
-        <w:pStyle w:val="ListParagraph"/>
-        <w:ind w:left="432"/>
-        <w:rPr>
-          <w:rStyle w:val="Emphasis"/>
-        </w:rPr>
-      </w:pPr>
-    </w:p>
-    <w:p>
-      <w:pPr>
-        <w:pStyle w:val="Heading4"/>
-        <w:rPr>
-          <w:rStyle w:val="SubtleEmphasis"/>
-        </w:rPr>
-      </w:pPr>
-      <w:r>
-        <w:t xml:space="preserve">1 </w:t>
-      </w:r>
-      <w:r>
-        <w:t>Ill-gotten gains</w:t>
-      </w:r>
-      <w:r>
-        <w:t xml:space="preserve"> (</w:t>
-      </w:r>
-      <w:r>
-        <w:t>Steal</w:t>
-      </w:r>
-      <w:r>
-        <w:t>):</w:t>
-      </w:r>
-    </w:p>
-    <w:p>
-      <w:pPr>
-        <w:pStyle w:val="ListParagraph"/>
-        <w:numPr>
-          <w:ilvl w:val="1"/>
-          <w:numId w:val="36"/>
-        </w:numPr>
-        <w:contextualSpacing w:val="0"/>
-      </w:pPr>
-      <w:r>
-        <w:t>(Innate) For the rest of this combat, all stolen cards you gain are upgraded.</w:t>
-      </w:r>
-    </w:p>
-    <w:p>
-      <w:pPr>
-        <w:pStyle w:val="ListParagraph"/>
-        <w:ind w:left="432"/>
-        <w:contextualSpacing w:val="0"/>
-      </w:pPr>
-    </w:p>
-    <w:p>
-      <w:pPr>
-        <w:pStyle w:val="Heading4"/>
-      </w:pPr>
-      <w:r>
-        <w:t>1 Persuasion (Backstab)</w:t>
-      </w:r>
-    </w:p>
-    <w:p>
-      <w:pPr>
-        <w:pStyle w:val="ListParagraph"/>
-        <w:numPr>
-          <w:ilvl w:val="1"/>
-          <w:numId w:val="35"/>
-        </w:numPr>
-      </w:pPr>
-      <w:r>
-        <w:t>Gain 1 dexterity. Backstab: Gain 1 strength instead. (Innate.)</w:t>
-      </w:r>
-    </w:p>
-    <w:p>
-      <w:pPr>
-        <w:pStyle w:val="ListParagraph"/>
-        <w:ind w:left="432"/>
-      </w:pPr>
     </w:p>
     <w:p>
       <w:pPr>
@@ -7255,7 +7264,7 @@
         <v:path o:extrusionok="f" gradientshapeok="t" o:connecttype="rect"/>
         <o:lock v:ext="edit" aspectratio="t"/>
       </v:shapetype>
-      <v:shape id="_x0000_i1033" type="#_x0000_t75" style="width:16.3pt;height:16.3pt" o:bullet="t">
+      <v:shape id="_x0000_i1038" type="#_x0000_t75" style="width:16.3pt;height:16.3pt" o:bullet="t">
         <v:imagedata r:id="rId1" o:title="card_small_orb"/>
       </v:shape>
     </w:pict>

</xml_diff>

<commit_message>
Ghastly Essence - ALL UNCOMMON POWERS - DONE!
</commit_message>
<xml_diff>
--- a/Slay the spire thief character.docx
+++ b/Slay the spire thief character.docx
@@ -5158,6 +5158,9 @@
         <w:pStyle w:val="Heading4"/>
       </w:pPr>
       <w:r>
+        <w:t>+</w:t>
+      </w:r>
+      <w:r>
         <w:t>1 Persuasion (Backstab)</w:t>
       </w:r>
     </w:p>
@@ -5178,16 +5181,22 @@
         <w:pStyle w:val="ListParagraph"/>
         <w:ind w:left="432"/>
       </w:pPr>
+    </w:p>
+    <w:p>
+      <w:pPr>
+        <w:pStyle w:val="Heading4"/>
+      </w:pPr>
+      <w:r>
+        <w:t>+</w:t>
+      </w:r>
+      <w:r>
+        <w:t xml:space="preserve">2 (1) Ghastly </w:t>
+      </w:r>
+      <w:r>
+        <w:t>Essence</w:t>
+      </w:r>
       <w:bookmarkStart w:id="0" w:name="_GoBack"/>
       <w:bookmarkEnd w:id="0"/>
-    </w:p>
-    <w:p>
-      <w:pPr>
-        <w:pStyle w:val="Heading4"/>
-      </w:pPr>
-      <w:r>
-        <w:t>2 (1) Ghastly Training</w:t>
-      </w:r>
       <w:r>
         <w:t xml:space="preserve"> </w:t>
       </w:r>
@@ -7264,7 +7273,7 @@
         <v:path o:extrusionok="f" gradientshapeok="t" o:connecttype="rect"/>
         <o:lock v:ext="edit" aspectratio="t"/>
       </v:shapetype>
-      <v:shape id="_x0000_i1038" type="#_x0000_t75" style="width:16.3pt;height:16.3pt" o:bullet="t">
+      <v:shape id="_x0000_i1041" type="#_x0000_t75" style="width:16.3pt;height:16.3pt" o:bullet="t">
         <v:imagedata r:id="rId1" o:title="card_small_orb"/>
       </v:shape>
     </w:pict>

</xml_diff>

<commit_message>
Phanthom of the niiiight!
</commit_message>
<xml_diff>
--- a/Slay the spire thief character.docx
+++ b/Slay the spire thief character.docx
@@ -5195,9 +5195,623 @@
       <w:r>
         <w:t>Essence</w:t>
       </w:r>
+      <w:r>
+        <w:t xml:space="preserve"> </w:t>
+      </w:r>
+      <w:r>
+        <w:t>(</w:t>
+      </w:r>
+      <w:r>
+        <w:t>Shadowstep</w:t>
+      </w:r>
+      <w:r>
+        <w:t>):</w:t>
+      </w:r>
+    </w:p>
+    <w:p>
+      <w:pPr>
+        <w:pStyle w:val="ListParagraph"/>
+        <w:numPr>
+          <w:ilvl w:val="1"/>
+          <w:numId w:val="39"/>
+        </w:numPr>
+        <w:rPr>
+          <w:i/>
+          <w:iCs/>
+        </w:rPr>
+      </w:pPr>
+      <w:r>
+        <w:rPr>
+          <w:i/>
+          <w:iCs/>
+        </w:rPr>
+        <w:t xml:space="preserve"> At the start of each turn, Shadowstep once.</w:t>
+      </w:r>
+    </w:p>
+    <w:p>
+      <w:pPr>
+        <w:pStyle w:val="ListParagraph"/>
+        <w:ind w:left="432"/>
+        <w:rPr>
+          <w:rStyle w:val="Emphasis"/>
+        </w:rPr>
+      </w:pPr>
+    </w:p>
+    <w:p>
+      <w:pPr>
+        <w:pStyle w:val="Heading2"/>
+      </w:pPr>
+      <w:r>
+        <w:t>Rare</w:t>
+      </w:r>
+    </w:p>
+    <w:p>
+      <w:pPr>
+        <w:pStyle w:val="Heading3"/>
+      </w:pPr>
+      <w:r>
+        <w:t>Attacks</w:t>
+      </w:r>
+    </w:p>
+    <w:p/>
+    <w:p>
+      <w:pPr>
+        <w:pStyle w:val="Heading4"/>
+        <w:rPr>
+          <w:rStyle w:val="SubtleEmphasis"/>
+        </w:rPr>
+      </w:pPr>
+      <w:r>
+        <w:lastRenderedPageBreak/>
+        <w:t>+</w:t>
+      </w:r>
+      <w:r>
+        <w:t>1 Ambush</w:t>
+      </w:r>
+      <w:r>
+        <w:t>:</w:t>
+      </w:r>
+    </w:p>
+    <w:p>
+      <w:pPr>
+        <w:pStyle w:val="ListParagraph"/>
+        <w:numPr>
+          <w:ilvl w:val="1"/>
+          <w:numId w:val="35"/>
+        </w:numPr>
+      </w:pPr>
+      <w:r>
+        <w:t xml:space="preserve">Add </w:t>
+      </w:r>
+      <w:r>
+        <w:t>3</w:t>
+      </w:r>
+      <w:r>
+        <w:t xml:space="preserve"> voids to your draw pile. Deal damage equal to </w:t>
+      </w:r>
+      <w:r>
+        <w:t>20</w:t>
+      </w:r>
+      <w:r>
+        <w:t>% (</w:t>
+      </w:r>
+      <w:r>
+        <w:t>30</w:t>
+      </w:r>
+      <w:r>
+        <w:t>%) of an enemy’s current hp. Exhaust.</w:t>
+      </w:r>
+    </w:p>
+    <w:p>
+      <w:pPr>
+        <w:pStyle w:val="Heading4"/>
+        <w:rPr>
+          <w:rStyle w:val="SubtleEmphasis"/>
+        </w:rPr>
+      </w:pPr>
+      <w:r>
+        <w:t>+</w:t>
+      </w:r>
+      <w:r>
+        <w:t>2 Shadow Calamity</w:t>
+      </w:r>
+      <w:r>
+        <w:t>:</w:t>
+      </w:r>
+    </w:p>
+    <w:p>
+      <w:pPr>
+        <w:pStyle w:val="ListParagraph"/>
+        <w:numPr>
+          <w:ilvl w:val="1"/>
+          <w:numId w:val="35"/>
+        </w:numPr>
+        <w:rPr>
+          <w:rStyle w:val="Emphasis"/>
+          <w:i w:val="0"/>
+          <w:iCs w:val="0"/>
+        </w:rPr>
+      </w:pPr>
+      <w:r>
+        <w:t>Startup: Add 1 void to your draw pile.</w:t>
+      </w:r>
+      <w:r>
+        <w:t xml:space="preserve"> </w:t>
+      </w:r>
+      <w:r>
+        <w:t>Deal 30 (40) damage to all enemies. Grave. Exhaustive (2).</w:t>
+      </w:r>
+    </w:p>
+    <w:p/>
+    <w:p>
+      <w:pPr>
+        <w:pStyle w:val="Heading4"/>
+        <w:rPr>
+          <w:rStyle w:val="SubtleEmphasis"/>
+        </w:rPr>
+      </w:pPr>
+      <w:r>
+        <w:t>+</w:t>
+      </w:r>
+      <w:r>
+        <w:t>3 Murder</w:t>
+      </w:r>
+      <w:r>
+        <w:t>.</w:t>
+      </w:r>
+      <w:r>
+        <w:t>:</w:t>
+      </w:r>
+    </w:p>
+    <w:p>
+      <w:pPr>
+        <w:pStyle w:val="ListParagraph"/>
+        <w:numPr>
+          <w:ilvl w:val="1"/>
+          <w:numId w:val="35"/>
+        </w:numPr>
+      </w:pPr>
+      <w:r>
+        <w:t xml:space="preserve"> Deal 100 (120) damage. Fleeting.</w:t>
+      </w:r>
+    </w:p>
+    <w:p/>
+    <w:p>
+      <w:pPr>
+        <w:pStyle w:val="Heading4"/>
+      </w:pPr>
+      <w:r>
+        <w:t>+</w:t>
+      </w:r>
+      <w:r>
+        <w:t>1 Perfect Dagger (Backstab):</w:t>
+      </w:r>
+    </w:p>
+    <w:p>
+      <w:pPr>
+        <w:pStyle w:val="ListParagraph"/>
+        <w:numPr>
+          <w:ilvl w:val="1"/>
+          <w:numId w:val="37"/>
+        </w:numPr>
+        <w:rPr>
+          <w:rStyle w:val="Emphasis"/>
+        </w:rPr>
+      </w:pPr>
+      <w:r>
+        <w:rPr>
+          <w:rStyle w:val="Emphasis"/>
+        </w:rPr>
+        <w:t>Deal 1 damage. Backstab: Also increase this card’s damage by 1 (2) permanently.</w:t>
+      </w:r>
+    </w:p>
+    <w:p>
+      <w:pPr>
+        <w:pStyle w:val="ListParagraph"/>
+        <w:numPr>
+          <w:ilvl w:val="3"/>
+          <w:numId w:val="37"/>
+        </w:numPr>
+        <w:rPr>
+          <w:rStyle w:val="Emphasis"/>
+        </w:rPr>
+      </w:pPr>
+      <w:r>
+        <w:rPr>
+          <w:rStyle w:val="Emphasis"/>
+        </w:rPr>
+        <w:t>[</w:t>
+      </w:r>
+      <w:r>
+        <w:rPr>
+          <w:rStyle w:val="Emphasis"/>
+        </w:rPr>
+        <w:t>A great artifact, re</w:t>
+      </w:r>
+      <w:r>
+        <w:rPr>
+          <w:rStyle w:val="Emphasis"/>
+        </w:rPr>
+        <w:t>-</w:t>
+      </w:r>
+      <w:r>
+        <w:rPr>
+          <w:rStyle w:val="Emphasis"/>
+        </w:rPr>
+        <w:t>forged, re-lost</w:t>
+      </w:r>
+      <w:r>
+        <w:rPr>
+          <w:rStyle w:val="Emphasis"/>
+        </w:rPr>
+        <w:t xml:space="preserve">, </w:t>
+      </w:r>
+      <w:r>
+        <w:rPr>
+          <w:rStyle w:val="Emphasis"/>
+        </w:rPr>
+        <w:t xml:space="preserve">re-found </w:t>
+      </w:r>
+      <w:r>
+        <w:rPr>
+          <w:rStyle w:val="Emphasis"/>
+        </w:rPr>
+        <w:t xml:space="preserve">and re-stolen again and again </w:t>
+      </w:r>
+      <w:r>
+        <w:rPr>
+          <w:rStyle w:val="Emphasis"/>
+        </w:rPr>
+        <w:t>by clans of silence and burning blood alike</w:t>
+      </w:r>
+      <w:r>
+        <w:rPr>
+          <w:rStyle w:val="Emphasis"/>
+        </w:rPr>
+        <w:t>.</w:t>
+      </w:r>
+    </w:p>
+    <w:p>
+      <w:pPr>
+        <w:pStyle w:val="ListParagraph"/>
+        <w:ind w:left="432"/>
+        <w:rPr>
+          <w:rStyle w:val="Emphasis"/>
+        </w:rPr>
+      </w:pPr>
+    </w:p>
+    <w:p>
+      <w:pPr>
+        <w:pStyle w:val="Heading3"/>
+      </w:pPr>
+      <w:r>
+        <w:t>Skills</w:t>
+      </w:r>
+    </w:p>
+    <w:p>
+      <w:pPr>
+        <w:pStyle w:val="Heading4"/>
+        <w:rPr>
+          <w:rStyle w:val="SubtleEmphasis"/>
+        </w:rPr>
+      </w:pPr>
+      <w:r>
+        <w:t>+</w:t>
+      </w:r>
+      <w:r>
+        <w:t>X I Am Everywhere (Shadowstep):</w:t>
+      </w:r>
+    </w:p>
+    <w:p>
+      <w:pPr>
+        <w:pStyle w:val="ListParagraph"/>
+        <w:numPr>
+          <w:ilvl w:val="1"/>
+          <w:numId w:val="35"/>
+        </w:numPr>
+      </w:pPr>
+      <w:r>
+        <w:t xml:space="preserve"> Shadowstep X+1 Times (for each enemy in combat). Gain 3 block.</w:t>
+      </w:r>
+    </w:p>
+    <w:p>
+      <w:pPr>
+        <w:pStyle w:val="ListParagraph"/>
+        <w:numPr>
+          <w:ilvl w:val="3"/>
+          <w:numId w:val="35"/>
+        </w:numPr>
+        <w:rPr>
+          <w:i/>
+        </w:rPr>
+      </w:pPr>
+      <w:r>
+        <w:rPr>
+          <w:i/>
+        </w:rPr>
+        <w:t>[</w:t>
+      </w:r>
+      <w:r>
+        <w:rPr>
+          <w:i/>
+        </w:rPr>
+        <w:t>Now you’re just showing off.</w:t>
+      </w:r>
+      <w:r>
+        <w:rPr>
+          <w:i/>
+        </w:rPr>
+        <w:t>]</w:t>
+      </w:r>
+    </w:p>
+    <w:p>
+      <w:pPr>
+        <w:ind w:left="288"/>
+      </w:pPr>
+    </w:p>
+    <w:p>
+      <w:pPr>
+        <w:pStyle w:val="Heading4"/>
+        <w:rPr>
+          <w:rStyle w:val="SubtleEmphasis"/>
+        </w:rPr>
+      </w:pPr>
+      <w:r>
+        <w:t>+</w:t>
+      </w:r>
+      <w:r>
+        <w:t>1 (0) Hunter’s Instinct</w:t>
+      </w:r>
+      <w:r>
+        <w:t>:</w:t>
+      </w:r>
+    </w:p>
+    <w:p>
+      <w:pPr>
+        <w:pStyle w:val="ListParagraph"/>
+        <w:numPr>
+          <w:ilvl w:val="1"/>
+          <w:numId w:val="35"/>
+        </w:numPr>
+      </w:pPr>
+      <w:r>
+        <w:t>Add 3 voids to your discard pile. Draw until your hand is full. Exhaust.</w:t>
+      </w:r>
+    </w:p>
+    <w:p/>
+    <w:p>
+      <w:pPr>
+        <w:pStyle w:val="Heading4"/>
+      </w:pPr>
+      <w:r>
+        <w:t>+</w:t>
+      </w:r>
+      <w:r>
+        <w:t>2 Bribe:</w:t>
+      </w:r>
+    </w:p>
+    <w:p>
+      <w:pPr>
+        <w:pStyle w:val="ListParagraph"/>
+        <w:numPr>
+          <w:ilvl w:val="1"/>
+          <w:numId w:val="34"/>
+        </w:numPr>
+      </w:pPr>
+      <w:r>
+        <w:t>Pay 20 (15) gold – stun an enemy.</w:t>
+      </w:r>
+      <w:r>
+        <w:t xml:space="preserve"> Exhaustive (3).</w:t>
+      </w:r>
+    </w:p>
+    <w:p/>
+    <w:p>
+      <w:pPr>
+        <w:pStyle w:val="Heading4"/>
+      </w:pPr>
+      <w:r>
+        <w:t>+</w:t>
+      </w:r>
+      <w:r>
+        <w:t xml:space="preserve">3 (2) Dramatic </w:t>
+      </w:r>
+      <w:r>
+        <w:t>Feign:</w:t>
+      </w:r>
+    </w:p>
+    <w:p>
+      <w:pPr>
+        <w:pStyle w:val="ListParagraph"/>
+        <w:numPr>
+          <w:ilvl w:val="1"/>
+          <w:numId w:val="34"/>
+        </w:numPr>
+        <w:contextualSpacing w:val="0"/>
+        <w:rPr>
+          <w:i/>
+          <w:iCs/>
+        </w:rPr>
+      </w:pPr>
+      <w:r>
+        <w:rPr>
+          <w:rStyle w:val="Emphasis"/>
+        </w:rPr>
+        <w:t>S</w:t>
+      </w:r>
+      <w:r>
+        <w:rPr>
+          <w:rStyle w:val="Emphasis"/>
+        </w:rPr>
+        <w:t>tun all enemies</w:t>
+      </w:r>
+      <w:r>
+        <w:rPr>
+          <w:rStyle w:val="Emphasis"/>
+        </w:rPr>
+        <w:t xml:space="preserve"> and apply 2 vulnerable to them</w:t>
+      </w:r>
+      <w:r>
+        <w:rPr>
+          <w:rStyle w:val="Emphasis"/>
+        </w:rPr>
+        <w:t>. You cannot play cards for the rest of this turn. Next turn, the first card you play is free.</w:t>
+      </w:r>
+    </w:p>
+    <w:p/>
+    <w:p>
+      <w:pPr>
+        <w:pStyle w:val="Heading4"/>
+      </w:pPr>
+      <w:r>
+        <w:lastRenderedPageBreak/>
+        <w:t>+</w:t>
+      </w:r>
+      <w:r>
+        <w:t>2 (1</w:t>
+      </w:r>
+      <w:r>
+        <w:t>) Shadow Image</w:t>
+      </w:r>
+      <w:r>
+        <w:t>:</w:t>
+      </w:r>
+    </w:p>
+    <w:p>
+      <w:pPr>
+        <w:pStyle w:val="ListParagraph"/>
+        <w:numPr>
+          <w:ilvl w:val="1"/>
+          <w:numId w:val="34"/>
+        </w:numPr>
+      </w:pPr>
+      <w:r>
+        <w:t xml:space="preserve">Take all damage you would have taken this turn, at the end of the next turn instead. </w:t>
+      </w:r>
+      <w:r>
+        <w:t>Exhaust.</w:t>
+      </w:r>
+    </w:p>
+    <w:p>
+      <w:pPr>
+        <w:pStyle w:val="ListParagraph"/>
+        <w:ind w:left="432"/>
+      </w:pPr>
+    </w:p>
+    <w:p>
+      <w:pPr>
+        <w:pStyle w:val="Heading4"/>
+        <w:rPr>
+          <w:rStyle w:val="SubtleEmphasis"/>
+        </w:rPr>
+      </w:pPr>
+      <w:r>
+        <w:rPr>
+          <w:rStyle w:val="Emphasis"/>
+          <w:i w:val="0"/>
+          <w:iCs w:val="0"/>
+        </w:rPr>
+        <w:t>+</w:t>
+      </w:r>
+      <w:r>
+        <w:rPr>
+          <w:rStyle w:val="Emphasis"/>
+          <w:i w:val="0"/>
+          <w:iCs w:val="0"/>
+        </w:rPr>
+        <w:t>1 Cunning (</w:t>
+      </w:r>
+      <w:r>
+        <w:rPr>
+          <w:rStyle w:val="Emphasis"/>
+          <w:i w:val="0"/>
+          <w:iCs w:val="0"/>
+        </w:rPr>
+        <w:t>Steal</w:t>
+      </w:r>
+      <w:r>
+        <w:rPr>
+          <w:rStyle w:val="Emphasis"/>
+          <w:i w:val="0"/>
+          <w:iCs w:val="0"/>
+        </w:rPr>
+        <w:t>)</w:t>
+      </w:r>
+      <w:r>
+        <w:rPr>
+          <w:rStyle w:val="Emphasis"/>
+          <w:i w:val="0"/>
+          <w:iCs w:val="0"/>
+        </w:rPr>
+        <w:t>:</w:t>
+      </w:r>
+    </w:p>
+    <w:p>
+      <w:pPr>
+        <w:pStyle w:val="ListParagraph"/>
+        <w:numPr>
+          <w:ilvl w:val="1"/>
+          <w:numId w:val="36"/>
+        </w:numPr>
+      </w:pPr>
+      <w:r>
+        <w:t>The next 1 (2) stolen cards you play are played twice.</w:t>
+      </w:r>
+    </w:p>
+    <w:p/>
+    <w:p>
+      <w:pPr>
+        <w:pStyle w:val="Heading4"/>
+        <w:rPr>
+          <w:rStyle w:val="SubtleEmphasis"/>
+        </w:rPr>
+      </w:pPr>
+      <w:r>
+        <w:t>+</w:t>
+      </w:r>
+      <w:r>
+        <w:t>1 (0) Rigged Bet (</w:t>
+      </w:r>
+      <w:r>
+        <w:t>Steal</w:t>
+      </w:r>
+      <w:r>
+        <w:t>):</w:t>
+      </w:r>
+    </w:p>
+    <w:p>
+      <w:pPr>
+        <w:pStyle w:val="ListParagraph"/>
+        <w:numPr>
+          <w:ilvl w:val="1"/>
+          <w:numId w:val="36"/>
+        </w:numPr>
+        <w:contextualSpacing w:val="0"/>
+      </w:pPr>
+      <w:r>
+        <w:t>Discard your hand, then add that many stolen cards to your hand. Exhaust.</w:t>
+      </w:r>
+    </w:p>
+    <w:p>
+      <w:pPr>
+        <w:pStyle w:val="ListParagraph"/>
+        <w:ind w:left="432"/>
+        <w:contextualSpacing w:val="0"/>
+      </w:pPr>
+    </w:p>
+    <w:p>
+      <w:pPr>
+        <w:pStyle w:val="Heading4"/>
+      </w:pPr>
+      <w:r>
+        <w:t>+</w:t>
+      </w:r>
       <w:bookmarkStart w:id="0" w:name="_GoBack"/>
       <w:bookmarkEnd w:id="0"/>
       <w:r>
+        <w:t>3 Precise Positioning</w:t>
+      </w:r>
+      <w:r>
         <w:t xml:space="preserve"> </w:t>
       </w:r>
       <w:r>
@@ -5218,16 +5832,243 @@
           <w:numId w:val="39"/>
         </w:numPr>
         <w:rPr>
+          <w:rStyle w:val="Emphasis"/>
+        </w:rPr>
+      </w:pPr>
+      <w:r>
+        <w:rPr>
           <w:i/>
           <w:iCs/>
         </w:rPr>
-      </w:pPr>
+        <w:t xml:space="preserve">Shadowstep 1 time. </w:t>
+      </w:r>
       <w:r>
         <w:rPr>
           <w:i/>
           <w:iCs/>
         </w:rPr>
-        <w:t xml:space="preserve"> At the start of each turn, Shadowstep once.</w:t>
+        <w:t>N</w:t>
+      </w:r>
+      <w:r>
+        <w:rPr>
+          <w:i/>
+          <w:iCs/>
+        </w:rPr>
+        <w:t xml:space="preserve">ext turn your </w:t>
+      </w:r>
+      <w:r>
+        <w:rPr>
+          <w:i/>
+          <w:iCs/>
+        </w:rPr>
+        <w:t>attack damage is doubled</w:t>
+      </w:r>
+      <w:r>
+        <w:rPr>
+          <w:i/>
+          <w:iCs/>
+        </w:rPr>
+        <w:t xml:space="preserve">. Refund </w:t>
+      </w:r>
+      <w:r>
+        <w:rPr>
+          <w:i/>
+          <w:iCs/>
+        </w:rPr>
+        <w:t>2.</w:t>
+      </w:r>
+      <w:r>
+        <w:rPr>
+          <w:i/>
+          <w:iCs/>
+        </w:rPr>
+        <w:t xml:space="preserve"> </w:t>
+      </w:r>
+      <w:r>
+        <w:rPr>
+          <w:i/>
+          <w:iCs/>
+        </w:rPr>
+        <w:t>(</w:t>
+      </w:r>
+      <w:r>
+        <w:rPr>
+          <w:i/>
+          <w:iCs/>
+        </w:rPr>
+        <w:t>Ethereal</w:t>
+      </w:r>
+      <w:r>
+        <w:rPr>
+          <w:i/>
+          <w:iCs/>
+        </w:rPr>
+        <w:t>)</w:t>
+      </w:r>
+    </w:p>
+    <w:p>
+      <w:pPr>
+        <w:rPr>
+          <w:i/>
+          <w:iCs/>
+        </w:rPr>
+      </w:pPr>
+    </w:p>
+    <w:p>
+      <w:pPr>
+        <w:pStyle w:val="Heading3"/>
+      </w:pPr>
+      <w:r>
+        <w:t>Powers</w:t>
+      </w:r>
+    </w:p>
+    <w:p>
+      <w:pPr>
+        <w:pStyle w:val="Heading4"/>
+      </w:pPr>
+      <w:r>
+        <w:t>2 Shadow Clone:</w:t>
+      </w:r>
+    </w:p>
+    <w:p>
+      <w:pPr>
+        <w:pStyle w:val="ListParagraph"/>
+        <w:numPr>
+          <w:ilvl w:val="1"/>
+          <w:numId w:val="34"/>
+        </w:numPr>
+      </w:pPr>
+      <w:r>
+        <w:t>At the start of your turn, play the last card you played the previous turn (does not</w:t>
+      </w:r>
+      <w:r>
+        <w:t xml:space="preserve"> copy</w:t>
+      </w:r>
+      <w:r>
+        <w:t xml:space="preserve"> </w:t>
+      </w:r>
+      <w:r>
+        <w:t>Shadow Clone</w:t>
+      </w:r>
+      <w:r>
+        <w:t>). (Ethereal.)</w:t>
+      </w:r>
+    </w:p>
+    <w:p/>
+    <w:p>
+      <w:pPr>
+        <w:pStyle w:val="Heading4"/>
+      </w:pPr>
+      <w:r>
+        <w:t>2 Dissolute Satisfaction:</w:t>
+      </w:r>
+    </w:p>
+    <w:p>
+      <w:pPr>
+        <w:pStyle w:val="ListParagraph"/>
+        <w:numPr>
+          <w:ilvl w:val="1"/>
+          <w:numId w:val="34"/>
+        </w:numPr>
+      </w:pPr>
+      <w:r>
+        <w:t xml:space="preserve"> Every time you deal damage or apply a debuff this turn, heal 1 hp.</w:t>
+      </w:r>
+      <w:r>
+        <w:t xml:space="preserve"> Exhaust.</w:t>
+      </w:r>
+    </w:p>
+    <w:p/>
+    <w:p>
+      <w:pPr>
+        <w:pStyle w:val="Heading4"/>
+      </w:pPr>
+      <w:r>
+        <w:t>2 (1) Retrieval:</w:t>
+      </w:r>
+    </w:p>
+    <w:p>
+      <w:pPr>
+        <w:pStyle w:val="ListParagraph"/>
+        <w:numPr>
+          <w:ilvl w:val="1"/>
+          <w:numId w:val="45"/>
+        </w:numPr>
+        <w:rPr>
+          <w:rStyle w:val="Emphasis"/>
+        </w:rPr>
+      </w:pPr>
+      <w:r>
+        <w:rPr>
+          <w:rStyle w:val="Emphasis"/>
+        </w:rPr>
+        <w:t>The first time you play 3 cards in a turn, return them to your hand.</w:t>
+      </w:r>
+    </w:p>
+    <w:p>
+      <w:pPr>
+        <w:contextualSpacing w:val="0"/>
+      </w:pPr>
+    </w:p>
+    <w:p>
+      <w:pPr>
+        <w:pStyle w:val="Heading4"/>
+      </w:pPr>
+      <w:r>
+        <w:t xml:space="preserve">2 (1) </w:t>
+      </w:r>
+      <w:r>
+        <w:t xml:space="preserve">Focus </w:t>
+      </w:r>
+      <w:r>
+        <w:t>(</w:t>
+      </w:r>
+      <w:r>
+        <w:t>Shadowstep</w:t>
+      </w:r>
+      <w:r>
+        <w:t>):</w:t>
+      </w:r>
+    </w:p>
+    <w:p>
+      <w:pPr>
+        <w:pStyle w:val="ListParagraph"/>
+        <w:numPr>
+          <w:ilvl w:val="1"/>
+          <w:numId w:val="39"/>
+        </w:numPr>
+        <w:rPr>
+          <w:i/>
+          <w:iCs/>
+        </w:rPr>
+      </w:pPr>
+      <w:r>
+        <w:rPr>
+          <w:i/>
+          <w:iCs/>
+        </w:rPr>
+        <w:t xml:space="preserve"> </w:t>
+      </w:r>
+      <w:r>
+        <w:rPr>
+          <w:i/>
+          <w:iCs/>
+        </w:rPr>
+        <w:t>Shadowstep</w:t>
+      </w:r>
+      <w:r>
+        <w:rPr>
+          <w:i/>
+          <w:iCs/>
+        </w:rPr>
+        <w:t xml:space="preserve"> once. </w:t>
+      </w:r>
+      <w:r>
+        <w:rPr>
+          <w:i/>
+          <w:iCs/>
+        </w:rPr>
+        <w:t>Non-backstab cards no longer break elusive.</w:t>
       </w:r>
     </w:p>
     <w:p>
@@ -5235,361 +6076,101 @@
         <w:pStyle w:val="ListParagraph"/>
         <w:ind w:left="432"/>
         <w:rPr>
-          <w:rStyle w:val="Emphasis"/>
-        </w:rPr>
-      </w:pPr>
-    </w:p>
-    <w:p>
-      <w:pPr>
-        <w:pStyle w:val="Heading2"/>
-      </w:pPr>
-      <w:r>
-        <w:t>Rare</w:t>
-      </w:r>
-    </w:p>
-    <w:p>
-      <w:pPr>
-        <w:pStyle w:val="Heading3"/>
-      </w:pPr>
-      <w:r>
-        <w:t>Attacks</w:t>
+          <w:i/>
+          <w:iCs/>
+        </w:rPr>
+      </w:pPr>
+    </w:p>
+    <w:p>
+      <w:pPr>
+        <w:pStyle w:val="Heading4"/>
+        <w:rPr>
+          <w:rStyle w:val="SubtleEmphasis"/>
+        </w:rPr>
+      </w:pPr>
+      <w:r>
+        <w:t>2 Shadow Mastery</w:t>
+      </w:r>
+      <w:r>
+        <w:t xml:space="preserve"> </w:t>
+      </w:r>
+      <w:r>
+        <w:t>(</w:t>
+      </w:r>
+      <w:r>
+        <w:t>Shadowstep</w:t>
+      </w:r>
+      <w:r>
+        <w:t>):</w:t>
+      </w:r>
+    </w:p>
+    <w:p>
+      <w:pPr>
+        <w:pStyle w:val="ListParagraph"/>
+        <w:numPr>
+          <w:ilvl w:val="1"/>
+          <w:numId w:val="39"/>
+        </w:numPr>
+        <w:rPr>
+          <w:rStyle w:val="Emphasis"/>
+        </w:rPr>
+      </w:pPr>
+      <w:r>
+        <w:rPr>
+          <w:i/>
+          <w:iCs/>
+        </w:rPr>
+        <w:t xml:space="preserve">Shadowstepping reduces damage taken by </w:t>
+      </w:r>
+      <w:r>
+        <w:rPr>
+          <w:i/>
+          <w:iCs/>
+        </w:rPr>
+        <w:t>20</w:t>
+      </w:r>
+      <w:r>
+        <w:rPr>
+          <w:i/>
+          <w:iCs/>
+        </w:rPr>
+        <w:t>% instead of</w:t>
+      </w:r>
+      <w:r>
+        <w:rPr>
+          <w:i/>
+          <w:iCs/>
+        </w:rPr>
+        <w:t xml:space="preserve"> 1</w:t>
+      </w:r>
+      <w:r>
+        <w:rPr>
+          <w:i/>
+          <w:iCs/>
+        </w:rPr>
+        <w:t>0.</w:t>
       </w:r>
     </w:p>
     <w:p/>
     <w:p>
       <w:pPr>
         <w:pStyle w:val="Heading4"/>
-        <w:rPr>
-          <w:rStyle w:val="SubtleEmphasis"/>
-        </w:rPr>
       </w:pPr>
       <w:r>
         <w:lastRenderedPageBreak/>
         <w:t>+</w:t>
       </w:r>
       <w:r>
-        <w:t>1 Ambush</w:t>
+        <w:t>3 Shadow</w:t>
+      </w:r>
+      <w:r>
+        <w:t xml:space="preserve"> Form</w:t>
+      </w:r>
+      <w:r>
+        <w:t xml:space="preserve"> (Backstab)</w:t>
       </w:r>
       <w:r>
         <w:t>:</w:t>
-      </w:r>
-    </w:p>
-    <w:p>
-      <w:pPr>
-        <w:pStyle w:val="ListParagraph"/>
-        <w:numPr>
-          <w:ilvl w:val="1"/>
-          <w:numId w:val="35"/>
-        </w:numPr>
-      </w:pPr>
-      <w:r>
-        <w:t xml:space="preserve">Add </w:t>
-      </w:r>
-      <w:r>
-        <w:t>3</w:t>
-      </w:r>
-      <w:r>
-        <w:t xml:space="preserve"> voids to your draw pile. Deal damage equal to </w:t>
-      </w:r>
-      <w:r>
-        <w:t>20</w:t>
-      </w:r>
-      <w:r>
-        <w:t>% (</w:t>
-      </w:r>
-      <w:r>
-        <w:t>30</w:t>
-      </w:r>
-      <w:r>
-        <w:t>%) of an enemy’s current hp. Exhaust.</w:t>
-      </w:r>
-    </w:p>
-    <w:p>
-      <w:pPr>
-        <w:pStyle w:val="Heading4"/>
-        <w:rPr>
-          <w:rStyle w:val="SubtleEmphasis"/>
-        </w:rPr>
-      </w:pPr>
-      <w:r>
-        <w:t>+</w:t>
-      </w:r>
-      <w:r>
-        <w:t>2 Shadow Calamity</w:t>
-      </w:r>
-      <w:r>
-        <w:t>:</w:t>
-      </w:r>
-    </w:p>
-    <w:p>
-      <w:pPr>
-        <w:pStyle w:val="ListParagraph"/>
-        <w:numPr>
-          <w:ilvl w:val="1"/>
-          <w:numId w:val="35"/>
-        </w:numPr>
-        <w:rPr>
-          <w:rStyle w:val="Emphasis"/>
-          <w:i w:val="0"/>
-          <w:iCs w:val="0"/>
-        </w:rPr>
-      </w:pPr>
-      <w:r>
-        <w:t>Startup: Add 1 void to your draw pile.</w:t>
-      </w:r>
-      <w:r>
-        <w:t xml:space="preserve"> </w:t>
-      </w:r>
-      <w:r>
-        <w:t>Deal 30 (40) damage to all enemies. Grave. Exhaustive (2).</w:t>
-      </w:r>
-    </w:p>
-    <w:p/>
-    <w:p>
-      <w:pPr>
-        <w:pStyle w:val="Heading4"/>
-        <w:rPr>
-          <w:rStyle w:val="SubtleEmphasis"/>
-        </w:rPr>
-      </w:pPr>
-      <w:r>
-        <w:t>+</w:t>
-      </w:r>
-      <w:r>
-        <w:t>3 Murder</w:t>
-      </w:r>
-      <w:r>
-        <w:t>.</w:t>
-      </w:r>
-      <w:r>
-        <w:t>:</w:t>
-      </w:r>
-    </w:p>
-    <w:p>
-      <w:pPr>
-        <w:pStyle w:val="ListParagraph"/>
-        <w:numPr>
-          <w:ilvl w:val="1"/>
-          <w:numId w:val="35"/>
-        </w:numPr>
-      </w:pPr>
-      <w:r>
-        <w:t xml:space="preserve"> Deal 100 (120) damage. Fleeting.</w:t>
-      </w:r>
-    </w:p>
-    <w:p/>
-    <w:p>
-      <w:pPr>
-        <w:pStyle w:val="Heading4"/>
-      </w:pPr>
-      <w:r>
-        <w:t>+</w:t>
-      </w:r>
-      <w:r>
-        <w:t>1 Perfect Dagger (Backstab):</w:t>
-      </w:r>
-    </w:p>
-    <w:p>
-      <w:pPr>
-        <w:pStyle w:val="ListParagraph"/>
-        <w:numPr>
-          <w:ilvl w:val="1"/>
-          <w:numId w:val="37"/>
-        </w:numPr>
-        <w:rPr>
-          <w:rStyle w:val="Emphasis"/>
-        </w:rPr>
-      </w:pPr>
-      <w:r>
-        <w:rPr>
-          <w:rStyle w:val="Emphasis"/>
-        </w:rPr>
-        <w:t>Deal 1 damage. Backstab: Also increase this card’s damage by 1 (2) permanently.</w:t>
-      </w:r>
-    </w:p>
-    <w:p>
-      <w:pPr>
-        <w:pStyle w:val="ListParagraph"/>
-        <w:numPr>
-          <w:ilvl w:val="3"/>
-          <w:numId w:val="37"/>
-        </w:numPr>
-        <w:rPr>
-          <w:rStyle w:val="Emphasis"/>
-        </w:rPr>
-      </w:pPr>
-      <w:r>
-        <w:rPr>
-          <w:rStyle w:val="Emphasis"/>
-        </w:rPr>
-        <w:t>[</w:t>
-      </w:r>
-      <w:r>
-        <w:rPr>
-          <w:rStyle w:val="Emphasis"/>
-        </w:rPr>
-        <w:t>A great artifact, re</w:t>
-      </w:r>
-      <w:r>
-        <w:rPr>
-          <w:rStyle w:val="Emphasis"/>
-        </w:rPr>
-        <w:t>-</w:t>
-      </w:r>
-      <w:r>
-        <w:rPr>
-          <w:rStyle w:val="Emphasis"/>
-        </w:rPr>
-        <w:t>forged, re-lost</w:t>
-      </w:r>
-      <w:r>
-        <w:rPr>
-          <w:rStyle w:val="Emphasis"/>
-        </w:rPr>
-        <w:t xml:space="preserve">, </w:t>
-      </w:r>
-      <w:r>
-        <w:rPr>
-          <w:rStyle w:val="Emphasis"/>
-        </w:rPr>
-        <w:t xml:space="preserve">re-found </w:t>
-      </w:r>
-      <w:r>
-        <w:rPr>
-          <w:rStyle w:val="Emphasis"/>
-        </w:rPr>
-        <w:t xml:space="preserve">and re-stolen again and again </w:t>
-      </w:r>
-      <w:r>
-        <w:rPr>
-          <w:rStyle w:val="Emphasis"/>
-        </w:rPr>
-        <w:t>by clans of silence and burning blood alike</w:t>
-      </w:r>
-      <w:r>
-        <w:rPr>
-          <w:rStyle w:val="Emphasis"/>
-        </w:rPr>
-        <w:t>.</w:t>
-      </w:r>
-    </w:p>
-    <w:p>
-      <w:pPr>
-        <w:pStyle w:val="ListParagraph"/>
-        <w:ind w:left="432"/>
-        <w:rPr>
-          <w:rStyle w:val="Emphasis"/>
-        </w:rPr>
-      </w:pPr>
-    </w:p>
-    <w:p>
-      <w:pPr>
-        <w:pStyle w:val="Heading3"/>
-      </w:pPr>
-      <w:r>
-        <w:t>Skills</w:t>
-      </w:r>
-    </w:p>
-    <w:p>
-      <w:pPr>
-        <w:pStyle w:val="Heading4"/>
-        <w:rPr>
-          <w:rStyle w:val="SubtleEmphasis"/>
-        </w:rPr>
-      </w:pPr>
-      <w:r>
-        <w:t>+</w:t>
-      </w:r>
-      <w:r>
-        <w:t>X I Am Everywhere (Shadowstep):</w:t>
-      </w:r>
-    </w:p>
-    <w:p>
-      <w:pPr>
-        <w:pStyle w:val="ListParagraph"/>
-        <w:numPr>
-          <w:ilvl w:val="1"/>
-          <w:numId w:val="35"/>
-        </w:numPr>
-      </w:pPr>
-      <w:r>
-        <w:t xml:space="preserve"> Shadowstep X+1 Times (for each enemy in combat). Gain 3 block.</w:t>
-      </w:r>
-    </w:p>
-    <w:p>
-      <w:pPr>
-        <w:pStyle w:val="ListParagraph"/>
-        <w:numPr>
-          <w:ilvl w:val="3"/>
-          <w:numId w:val="35"/>
-        </w:numPr>
-        <w:rPr>
-          <w:i/>
-        </w:rPr>
-      </w:pPr>
-      <w:r>
-        <w:rPr>
-          <w:i/>
-        </w:rPr>
-        <w:t>[</w:t>
-      </w:r>
-      <w:r>
-        <w:rPr>
-          <w:i/>
-        </w:rPr>
-        <w:t>Now you’re just showing off.</w:t>
-      </w:r>
-      <w:r>
-        <w:rPr>
-          <w:i/>
-        </w:rPr>
-        <w:t>]</w:t>
-      </w:r>
-    </w:p>
-    <w:p>
-      <w:pPr>
-        <w:ind w:left="288"/>
-      </w:pPr>
-    </w:p>
-    <w:p>
-      <w:pPr>
-        <w:pStyle w:val="Heading4"/>
-        <w:rPr>
-          <w:rStyle w:val="SubtleEmphasis"/>
-        </w:rPr>
-      </w:pPr>
-      <w:r>
-        <w:t>+</w:t>
-      </w:r>
-      <w:r>
-        <w:t>1 (0) Hunter’s Instinct</w:t>
-      </w:r>
-      <w:r>
-        <w:t>:</w:t>
-      </w:r>
-    </w:p>
-    <w:p>
-      <w:pPr>
-        <w:pStyle w:val="ListParagraph"/>
-        <w:numPr>
-          <w:ilvl w:val="1"/>
-          <w:numId w:val="35"/>
-        </w:numPr>
-      </w:pPr>
-      <w:r>
-        <w:t>Add 3 voids to your discard pile. Draw until your hand is full. Exhaust.</w:t>
-      </w:r>
-    </w:p>
-    <w:p/>
-    <w:p>
-      <w:pPr>
-        <w:pStyle w:val="Heading4"/>
-      </w:pPr>
-      <w:r>
-        <w:t>+</w:t>
-      </w:r>
-      <w:r>
-        <w:t>2 Bribe:</w:t>
       </w:r>
     </w:p>
     <w:p>
@@ -5599,538 +6180,6 @@
           <w:ilvl w:val="1"/>
           <w:numId w:val="34"/>
         </w:numPr>
-      </w:pPr>
-      <w:r>
-        <w:t>Pay 20 (15) gold – stun an enemy.</w:t>
-      </w:r>
-      <w:r>
-        <w:t xml:space="preserve"> Exhaustive (3).</w:t>
-      </w:r>
-    </w:p>
-    <w:p/>
-    <w:p>
-      <w:pPr>
-        <w:pStyle w:val="Heading4"/>
-      </w:pPr>
-      <w:r>
-        <w:t>+</w:t>
-      </w:r>
-      <w:r>
-        <w:t xml:space="preserve">3 (2) Dramatic </w:t>
-      </w:r>
-      <w:r>
-        <w:t>Feign:</w:t>
-      </w:r>
-    </w:p>
-    <w:p>
-      <w:pPr>
-        <w:pStyle w:val="ListParagraph"/>
-        <w:numPr>
-          <w:ilvl w:val="1"/>
-          <w:numId w:val="34"/>
-        </w:numPr>
-        <w:contextualSpacing w:val="0"/>
-        <w:rPr>
-          <w:i/>
-          <w:iCs/>
-        </w:rPr>
-      </w:pPr>
-      <w:r>
-        <w:rPr>
-          <w:rStyle w:val="Emphasis"/>
-        </w:rPr>
-        <w:t>S</w:t>
-      </w:r>
-      <w:r>
-        <w:rPr>
-          <w:rStyle w:val="Emphasis"/>
-        </w:rPr>
-        <w:t>tun all enemies</w:t>
-      </w:r>
-      <w:r>
-        <w:rPr>
-          <w:rStyle w:val="Emphasis"/>
-        </w:rPr>
-        <w:t xml:space="preserve"> and apply 2 vulnerable to them</w:t>
-      </w:r>
-      <w:r>
-        <w:rPr>
-          <w:rStyle w:val="Emphasis"/>
-        </w:rPr>
-        <w:t>. You cannot play cards for the rest of this turn. Next turn, the first card you play is free.</w:t>
-      </w:r>
-    </w:p>
-    <w:p/>
-    <w:p>
-      <w:pPr>
-        <w:pStyle w:val="Heading4"/>
-      </w:pPr>
-      <w:r>
-        <w:lastRenderedPageBreak/>
-        <w:t>+</w:t>
-      </w:r>
-      <w:r>
-        <w:t>2 (1</w:t>
-      </w:r>
-      <w:r>
-        <w:t>) Shadow Image</w:t>
-      </w:r>
-      <w:r>
-        <w:t>:</w:t>
-      </w:r>
-    </w:p>
-    <w:p>
-      <w:pPr>
-        <w:pStyle w:val="ListParagraph"/>
-        <w:numPr>
-          <w:ilvl w:val="1"/>
-          <w:numId w:val="34"/>
-        </w:numPr>
-      </w:pPr>
-      <w:r>
-        <w:t xml:space="preserve">Take all damage you would have taken this turn, at the end of the next turn instead. </w:t>
-      </w:r>
-      <w:r>
-        <w:t>Exhaust.</w:t>
-      </w:r>
-    </w:p>
-    <w:p>
-      <w:pPr>
-        <w:pStyle w:val="ListParagraph"/>
-        <w:ind w:left="432"/>
-      </w:pPr>
-    </w:p>
-    <w:p>
-      <w:pPr>
-        <w:pStyle w:val="Heading4"/>
-        <w:rPr>
-          <w:rStyle w:val="SubtleEmphasis"/>
-        </w:rPr>
-      </w:pPr>
-      <w:r>
-        <w:rPr>
-          <w:rStyle w:val="Emphasis"/>
-          <w:i w:val="0"/>
-          <w:iCs w:val="0"/>
-        </w:rPr>
-        <w:t>+</w:t>
-      </w:r>
-      <w:r>
-        <w:rPr>
-          <w:rStyle w:val="Emphasis"/>
-          <w:i w:val="0"/>
-          <w:iCs w:val="0"/>
-        </w:rPr>
-        <w:t>1 Cunning (</w:t>
-      </w:r>
-      <w:r>
-        <w:rPr>
-          <w:rStyle w:val="Emphasis"/>
-          <w:i w:val="0"/>
-          <w:iCs w:val="0"/>
-        </w:rPr>
-        <w:t>Steal</w:t>
-      </w:r>
-      <w:r>
-        <w:rPr>
-          <w:rStyle w:val="Emphasis"/>
-          <w:i w:val="0"/>
-          <w:iCs w:val="0"/>
-        </w:rPr>
-        <w:t>)</w:t>
-      </w:r>
-      <w:r>
-        <w:rPr>
-          <w:rStyle w:val="Emphasis"/>
-          <w:i w:val="0"/>
-          <w:iCs w:val="0"/>
-        </w:rPr>
-        <w:t>:</w:t>
-      </w:r>
-    </w:p>
-    <w:p>
-      <w:pPr>
-        <w:pStyle w:val="ListParagraph"/>
-        <w:numPr>
-          <w:ilvl w:val="1"/>
-          <w:numId w:val="36"/>
-        </w:numPr>
-      </w:pPr>
-      <w:r>
-        <w:t>The next 1 (2) stolen cards you play are played twice.</w:t>
-      </w:r>
-    </w:p>
-    <w:p/>
-    <w:p>
-      <w:pPr>
-        <w:pStyle w:val="Heading4"/>
-        <w:rPr>
-          <w:rStyle w:val="SubtleEmphasis"/>
-        </w:rPr>
-      </w:pPr>
-      <w:r>
-        <w:t>+</w:t>
-      </w:r>
-      <w:r>
-        <w:t>1 (0) Rigged Bet (</w:t>
-      </w:r>
-      <w:r>
-        <w:t>Steal</w:t>
-      </w:r>
-      <w:r>
-        <w:t>):</w:t>
-      </w:r>
-    </w:p>
-    <w:p>
-      <w:pPr>
-        <w:pStyle w:val="ListParagraph"/>
-        <w:numPr>
-          <w:ilvl w:val="1"/>
-          <w:numId w:val="36"/>
-        </w:numPr>
-        <w:contextualSpacing w:val="0"/>
-      </w:pPr>
-      <w:r>
-        <w:t>Discard your hand, then add that many stolen cards to your hand. Exhaust.</w:t>
-      </w:r>
-    </w:p>
-    <w:p>
-      <w:pPr>
-        <w:pStyle w:val="Heading3"/>
-        <w:ind w:firstLine="720"/>
-      </w:pPr>
-      <w:r>
-        <w:t>Powers</w:t>
-      </w:r>
-    </w:p>
-    <w:p/>
-    <w:p>
-      <w:pPr>
-        <w:pStyle w:val="Heading4"/>
-      </w:pPr>
-      <w:r>
-        <w:t>2 Shadow Clone:</w:t>
-      </w:r>
-    </w:p>
-    <w:p>
-      <w:pPr>
-        <w:pStyle w:val="ListParagraph"/>
-        <w:numPr>
-          <w:ilvl w:val="1"/>
-          <w:numId w:val="34"/>
-        </w:numPr>
-      </w:pPr>
-      <w:r>
-        <w:t xml:space="preserve">At the start of your turn, play the last card you played the previous turn (does not </w:t>
-      </w:r>
-      <w:r>
-        <w:t>Shadow Clone</w:t>
-      </w:r>
-      <w:r>
-        <w:t>). (Ethereal.)</w:t>
-      </w:r>
-    </w:p>
-    <w:p/>
-    <w:p>
-      <w:pPr>
-        <w:pStyle w:val="Heading4"/>
-      </w:pPr>
-      <w:r>
-        <w:t>2 Dissolute Satisfaction:</w:t>
-      </w:r>
-    </w:p>
-    <w:p>
-      <w:pPr>
-        <w:pStyle w:val="ListParagraph"/>
-        <w:numPr>
-          <w:ilvl w:val="1"/>
-          <w:numId w:val="34"/>
-        </w:numPr>
-      </w:pPr>
-      <w:r>
-        <w:t xml:space="preserve"> Every time you deal damage or apply a debuff this turn, heal 1 hp.</w:t>
-      </w:r>
-      <w:r>
-        <w:t xml:space="preserve"> Exhaust.</w:t>
-      </w:r>
-    </w:p>
-    <w:p/>
-    <w:p>
-      <w:pPr>
-        <w:pStyle w:val="Heading4"/>
-      </w:pPr>
-      <w:r>
-        <w:t>2 (1) Retrieval:</w:t>
-      </w:r>
-    </w:p>
-    <w:p>
-      <w:pPr>
-        <w:pStyle w:val="ListParagraph"/>
-        <w:numPr>
-          <w:ilvl w:val="1"/>
-          <w:numId w:val="45"/>
-        </w:numPr>
-        <w:rPr>
-          <w:rStyle w:val="Emphasis"/>
-        </w:rPr>
-      </w:pPr>
-      <w:r>
-        <w:rPr>
-          <w:rStyle w:val="Emphasis"/>
-        </w:rPr>
-        <w:t>The first time you play 3 cards in a turn, return them to your hand.</w:t>
-      </w:r>
-    </w:p>
-    <w:p>
-      <w:pPr>
-        <w:contextualSpacing w:val="0"/>
-      </w:pPr>
-    </w:p>
-    <w:p>
-      <w:pPr>
-        <w:pStyle w:val="Heading4"/>
-      </w:pPr>
-      <w:r>
-        <w:t xml:space="preserve">2 (1) </w:t>
-      </w:r>
-      <w:r>
-        <w:t xml:space="preserve">Focus </w:t>
-      </w:r>
-      <w:r>
-        <w:t>(</w:t>
-      </w:r>
-      <w:r>
-        <w:t>Shadowstep</w:t>
-      </w:r>
-      <w:r>
-        <w:t>):</w:t>
-      </w:r>
-    </w:p>
-    <w:p>
-      <w:pPr>
-        <w:pStyle w:val="ListParagraph"/>
-        <w:numPr>
-          <w:ilvl w:val="1"/>
-          <w:numId w:val="39"/>
-        </w:numPr>
-        <w:rPr>
-          <w:i/>
-          <w:iCs/>
-        </w:rPr>
-      </w:pPr>
-      <w:r>
-        <w:rPr>
-          <w:i/>
-          <w:iCs/>
-        </w:rPr>
-        <w:t xml:space="preserve"> </w:t>
-      </w:r>
-      <w:r>
-        <w:rPr>
-          <w:i/>
-          <w:iCs/>
-        </w:rPr>
-        <w:t>Shadowstep</w:t>
-      </w:r>
-      <w:r>
-        <w:rPr>
-          <w:i/>
-          <w:iCs/>
-        </w:rPr>
-        <w:t xml:space="preserve"> once. </w:t>
-      </w:r>
-      <w:r>
-        <w:rPr>
-          <w:i/>
-          <w:iCs/>
-        </w:rPr>
-        <w:t>Non-backstab cards no longer break elusive.</w:t>
-      </w:r>
-    </w:p>
-    <w:p>
-      <w:pPr>
-        <w:pStyle w:val="Heading4"/>
-        <w:rPr>
-          <w:rStyle w:val="SubtleEmphasis"/>
-        </w:rPr>
-      </w:pPr>
-      <w:r>
-        <w:t>2 Shadow Mastery</w:t>
-      </w:r>
-      <w:r>
-        <w:t xml:space="preserve"> </w:t>
-      </w:r>
-      <w:r>
-        <w:t>(</w:t>
-      </w:r>
-      <w:r>
-        <w:t>Shadowstep</w:t>
-      </w:r>
-      <w:r>
-        <w:t>):</w:t>
-      </w:r>
-    </w:p>
-    <w:p>
-      <w:pPr>
-        <w:pStyle w:val="ListParagraph"/>
-        <w:numPr>
-          <w:ilvl w:val="1"/>
-          <w:numId w:val="39"/>
-        </w:numPr>
-        <w:rPr>
-          <w:rStyle w:val="Emphasis"/>
-        </w:rPr>
-      </w:pPr>
-      <w:r>
-        <w:rPr>
-          <w:i/>
-          <w:iCs/>
-        </w:rPr>
-        <w:t xml:space="preserve">Shadowstepping reduces damage taken by </w:t>
-      </w:r>
-      <w:r>
-        <w:rPr>
-          <w:i/>
-          <w:iCs/>
-        </w:rPr>
-        <w:t>20</w:t>
-      </w:r>
-      <w:r>
-        <w:rPr>
-          <w:i/>
-          <w:iCs/>
-        </w:rPr>
-        <w:t>% instead of</w:t>
-      </w:r>
-      <w:r>
-        <w:rPr>
-          <w:i/>
-          <w:iCs/>
-        </w:rPr>
-        <w:t xml:space="preserve"> 1</w:t>
-      </w:r>
-      <w:r>
-        <w:rPr>
-          <w:i/>
-          <w:iCs/>
-        </w:rPr>
-        <w:t>0.</w:t>
-      </w:r>
-    </w:p>
-    <w:p/>
-    <w:p>
-      <w:pPr>
-        <w:pStyle w:val="Heading4"/>
-      </w:pPr>
-      <w:r>
-        <w:t xml:space="preserve">3 </w:t>
-      </w:r>
-      <w:r>
-        <w:t>Precise Positioning</w:t>
-      </w:r>
-      <w:r>
-        <w:t xml:space="preserve"> </w:t>
-      </w:r>
-      <w:r>
-        <w:t>(</w:t>
-      </w:r>
-      <w:r>
-        <w:t>Shadowstep</w:t>
-      </w:r>
-      <w:r>
-        <w:t>):</w:t>
-      </w:r>
-    </w:p>
-    <w:p>
-      <w:pPr>
-        <w:pStyle w:val="ListParagraph"/>
-        <w:numPr>
-          <w:ilvl w:val="1"/>
-          <w:numId w:val="39"/>
-        </w:numPr>
-        <w:rPr>
-          <w:rStyle w:val="Emphasis"/>
-        </w:rPr>
-      </w:pPr>
-      <w:r>
-        <w:rPr>
-          <w:i/>
-          <w:iCs/>
-        </w:rPr>
-        <w:t xml:space="preserve">Shadowstep 1 time. </w:t>
-      </w:r>
-      <w:r>
-        <w:rPr>
-          <w:i/>
-          <w:iCs/>
-        </w:rPr>
-        <w:t>N</w:t>
-      </w:r>
-      <w:r>
-        <w:rPr>
-          <w:i/>
-          <w:iCs/>
-        </w:rPr>
-        <w:t xml:space="preserve">ext turn your attacks deal double damage. Refund </w:t>
-      </w:r>
-      <w:r>
-        <w:rPr>
-          <w:i/>
-          <w:iCs/>
-        </w:rPr>
-        <w:t>1 (2)</w:t>
-      </w:r>
-      <w:r>
-        <w:rPr>
-          <w:i/>
-          <w:iCs/>
-        </w:rPr>
-        <w:t>.</w:t>
-      </w:r>
-      <w:r>
-        <w:rPr>
-          <w:i/>
-          <w:iCs/>
-        </w:rPr>
-        <w:t xml:space="preserve"> </w:t>
-      </w:r>
-    </w:p>
-    <w:p>
-      <w:pPr>
-        <w:rPr>
-          <w:i/>
-          <w:iCs/>
-        </w:rPr>
-      </w:pPr>
-    </w:p>
-    <w:p>
-      <w:pPr>
-        <w:pStyle w:val="Heading4"/>
-      </w:pPr>
-      <w:r>
-        <w:lastRenderedPageBreak/>
-        <w:t>+</w:t>
-      </w:r>
-      <w:r>
-        <w:t>3 Shadow</w:t>
-      </w:r>
-      <w:r>
-        <w:t xml:space="preserve"> Form</w:t>
-      </w:r>
-      <w:r>
-        <w:t xml:space="preserve"> (Backstab)</w:t>
-      </w:r>
-      <w:r>
-        <w:t>:</w:t>
-      </w:r>
-    </w:p>
-    <w:p>
-      <w:pPr>
-        <w:pStyle w:val="ListParagraph"/>
-        <w:numPr>
-          <w:ilvl w:val="1"/>
-          <w:numId w:val="34"/>
-        </w:numPr>
         <w:rPr>
           <w:rStyle w:val="Emphasis"/>
         </w:rPr>
@@ -6418,7 +6467,6 @@
         <w:pStyle w:val="Heading4"/>
       </w:pPr>
       <w:r>
-        <w:lastRenderedPageBreak/>
         <w:t>1 Strike</w:t>
       </w:r>
     </w:p>
@@ -6952,7 +7000,6 @@
         <w:pStyle w:val="Heading4"/>
       </w:pPr>
       <w:r>
-        <w:lastRenderedPageBreak/>
         <w:t>1 Strike</w:t>
       </w:r>
     </w:p>
@@ -7273,7 +7320,7 @@
         <v:path o:extrusionok="f" gradientshapeok="t" o:connecttype="rect"/>
         <o:lock v:ext="edit" aspectratio="t"/>
       </v:shapetype>
-      <v:shape id="_x0000_i1041" type="#_x0000_t75" style="width:16.3pt;height:16.3pt" o:bullet="t">
+      <v:shape id="_x0000_i1051" type="#_x0000_t75" style="width:16.3pt;height:16.3pt" o:bullet="t">
         <v:imagedata r:id="rId1" o:title="card_small_orb"/>
       </v:shape>
     </w:pict>

</xml_diff>

<commit_message>
Shadow clone initial try
</commit_message>
<xml_diff>
--- a/Slay the spire thief character.docx
+++ b/Slay the spire thief character.docx
@@ -5806,177 +5806,174 @@
       <w:r>
         <w:t>+</w:t>
       </w:r>
+      <w:r>
+        <w:t>3 Precise Positioning</w:t>
+      </w:r>
+      <w:r>
+        <w:t xml:space="preserve"> </w:t>
+      </w:r>
+      <w:r>
+        <w:t>(</w:t>
+      </w:r>
+      <w:r>
+        <w:t>Shadowstep</w:t>
+      </w:r>
+      <w:r>
+        <w:t>):</w:t>
+      </w:r>
+    </w:p>
+    <w:p>
+      <w:pPr>
+        <w:pStyle w:val="ListParagraph"/>
+        <w:numPr>
+          <w:ilvl w:val="1"/>
+          <w:numId w:val="39"/>
+        </w:numPr>
+        <w:rPr>
+          <w:rStyle w:val="Emphasis"/>
+        </w:rPr>
+      </w:pPr>
+      <w:r>
+        <w:rPr>
+          <w:i/>
+          <w:iCs/>
+        </w:rPr>
+        <w:t xml:space="preserve">Shadowstep 1 time. </w:t>
+      </w:r>
+      <w:r>
+        <w:rPr>
+          <w:i/>
+          <w:iCs/>
+        </w:rPr>
+        <w:t>N</w:t>
+      </w:r>
+      <w:r>
+        <w:rPr>
+          <w:i/>
+          <w:iCs/>
+        </w:rPr>
+        <w:t xml:space="preserve">ext turn your </w:t>
+      </w:r>
+      <w:r>
+        <w:rPr>
+          <w:i/>
+          <w:iCs/>
+        </w:rPr>
+        <w:t>attack damage is doubled</w:t>
+      </w:r>
+      <w:r>
+        <w:rPr>
+          <w:i/>
+          <w:iCs/>
+        </w:rPr>
+        <w:t xml:space="preserve">. Refund </w:t>
+      </w:r>
+      <w:r>
+        <w:rPr>
+          <w:i/>
+          <w:iCs/>
+        </w:rPr>
+        <w:t>2.</w:t>
+      </w:r>
+      <w:r>
+        <w:rPr>
+          <w:i/>
+          <w:iCs/>
+        </w:rPr>
+        <w:t xml:space="preserve"> </w:t>
+      </w:r>
+      <w:r>
+        <w:rPr>
+          <w:i/>
+          <w:iCs/>
+        </w:rPr>
+        <w:t>(</w:t>
+      </w:r>
+      <w:r>
+        <w:rPr>
+          <w:i/>
+          <w:iCs/>
+        </w:rPr>
+        <w:t>Ethereal</w:t>
+      </w:r>
+      <w:r>
+        <w:rPr>
+          <w:i/>
+          <w:iCs/>
+        </w:rPr>
+        <w:t>)</w:t>
+      </w:r>
+    </w:p>
+    <w:p>
+      <w:pPr>
+        <w:rPr>
+          <w:i/>
+          <w:iCs/>
+        </w:rPr>
+      </w:pPr>
+    </w:p>
+    <w:p>
+      <w:pPr>
+        <w:pStyle w:val="Heading3"/>
+      </w:pPr>
+      <w:r>
+        <w:t>Powers</w:t>
+      </w:r>
+    </w:p>
+    <w:p>
+      <w:pPr>
+        <w:pStyle w:val="Heading4"/>
+      </w:pPr>
+      <w:r>
+        <w:t>2 Shadow Clone:</w:t>
+      </w:r>
+    </w:p>
+    <w:p>
+      <w:pPr>
+        <w:pStyle w:val="ListParagraph"/>
+        <w:numPr>
+          <w:ilvl w:val="1"/>
+          <w:numId w:val="34"/>
+        </w:numPr>
+      </w:pPr>
+      <w:r>
+        <w:t>At the start of your turn, play the last card you played the previous turn (does not</w:t>
+      </w:r>
+      <w:r>
+        <w:t xml:space="preserve"> copy</w:t>
+      </w:r>
+      <w:r>
+        <w:t xml:space="preserve"> </w:t>
+      </w:r>
+      <w:r>
+        <w:t>Shadow Clone</w:t>
+      </w:r>
+      <w:r>
+        <w:t>). (Ethereal.)</w:t>
+      </w:r>
+    </w:p>
+    <w:p/>
+    <w:p>
+      <w:pPr>
+        <w:pStyle w:val="Heading4"/>
+      </w:pPr>
+      <w:r>
+        <w:t>2 Dissolute Satisfaction:</w:t>
+      </w:r>
+    </w:p>
+    <w:p>
+      <w:pPr>
+        <w:pStyle w:val="ListParagraph"/>
+        <w:numPr>
+          <w:ilvl w:val="1"/>
+          <w:numId w:val="34"/>
+        </w:numPr>
+      </w:pPr>
+      <w:r>
+        <w:t xml:space="preserve"> Every time you deal damage or apply a debuff this turn, heal 1 hp.</w:t>
+      </w:r>
       <w:bookmarkStart w:id="0" w:name="_GoBack"/>
       <w:bookmarkEnd w:id="0"/>
-      <w:r>
-        <w:t>3 Precise Positioning</w:t>
-      </w:r>
-      <w:r>
-        <w:t xml:space="preserve"> </w:t>
-      </w:r>
-      <w:r>
-        <w:t>(</w:t>
-      </w:r>
-      <w:r>
-        <w:t>Shadowstep</w:t>
-      </w:r>
-      <w:r>
-        <w:t>):</w:t>
-      </w:r>
-    </w:p>
-    <w:p>
-      <w:pPr>
-        <w:pStyle w:val="ListParagraph"/>
-        <w:numPr>
-          <w:ilvl w:val="1"/>
-          <w:numId w:val="39"/>
-        </w:numPr>
-        <w:rPr>
-          <w:rStyle w:val="Emphasis"/>
-        </w:rPr>
-      </w:pPr>
-      <w:r>
-        <w:rPr>
-          <w:i/>
-          <w:iCs/>
-        </w:rPr>
-        <w:t xml:space="preserve">Shadowstep 1 time. </w:t>
-      </w:r>
-      <w:r>
-        <w:rPr>
-          <w:i/>
-          <w:iCs/>
-        </w:rPr>
-        <w:t>N</w:t>
-      </w:r>
-      <w:r>
-        <w:rPr>
-          <w:i/>
-          <w:iCs/>
-        </w:rPr>
-        <w:t xml:space="preserve">ext turn your </w:t>
-      </w:r>
-      <w:r>
-        <w:rPr>
-          <w:i/>
-          <w:iCs/>
-        </w:rPr>
-        <w:t>attack damage is doubled</w:t>
-      </w:r>
-      <w:r>
-        <w:rPr>
-          <w:i/>
-          <w:iCs/>
-        </w:rPr>
-        <w:t xml:space="preserve">. Refund </w:t>
-      </w:r>
-      <w:r>
-        <w:rPr>
-          <w:i/>
-          <w:iCs/>
-        </w:rPr>
-        <w:t>2.</w:t>
-      </w:r>
-      <w:r>
-        <w:rPr>
-          <w:i/>
-          <w:iCs/>
-        </w:rPr>
-        <w:t xml:space="preserve"> </w:t>
-      </w:r>
-      <w:r>
-        <w:rPr>
-          <w:i/>
-          <w:iCs/>
-        </w:rPr>
-        <w:t>(</w:t>
-      </w:r>
-      <w:r>
-        <w:rPr>
-          <w:i/>
-          <w:iCs/>
-        </w:rPr>
-        <w:t>Ethereal</w:t>
-      </w:r>
-      <w:r>
-        <w:rPr>
-          <w:i/>
-          <w:iCs/>
-        </w:rPr>
-        <w:t>)</w:t>
-      </w:r>
-    </w:p>
-    <w:p>
-      <w:pPr>
-        <w:rPr>
-          <w:i/>
-          <w:iCs/>
-        </w:rPr>
-      </w:pPr>
-    </w:p>
-    <w:p>
-      <w:pPr>
-        <w:pStyle w:val="Heading3"/>
-      </w:pPr>
-      <w:r>
-        <w:t>Powers</w:t>
-      </w:r>
-    </w:p>
-    <w:p>
-      <w:pPr>
-        <w:pStyle w:val="Heading4"/>
-      </w:pPr>
-      <w:r>
-        <w:t>2 Shadow Clone:</w:t>
-      </w:r>
-    </w:p>
-    <w:p>
-      <w:pPr>
-        <w:pStyle w:val="ListParagraph"/>
-        <w:numPr>
-          <w:ilvl w:val="1"/>
-          <w:numId w:val="34"/>
-        </w:numPr>
-      </w:pPr>
-      <w:r>
-        <w:t>At the start of your turn, play the last card you played the previous turn (does not</w:t>
-      </w:r>
-      <w:r>
-        <w:t xml:space="preserve"> copy</w:t>
-      </w:r>
-      <w:r>
-        <w:t xml:space="preserve"> </w:t>
-      </w:r>
-      <w:r>
-        <w:t>Shadow Clone</w:t>
-      </w:r>
-      <w:r>
-        <w:t>). (Ethereal.)</w:t>
-      </w:r>
-    </w:p>
-    <w:p/>
-    <w:p>
-      <w:pPr>
-        <w:pStyle w:val="Heading4"/>
-      </w:pPr>
-      <w:r>
-        <w:t>2 Dissolute Satisfaction:</w:t>
-      </w:r>
-    </w:p>
-    <w:p>
-      <w:pPr>
-        <w:pStyle w:val="ListParagraph"/>
-        <w:numPr>
-          <w:ilvl w:val="1"/>
-          <w:numId w:val="34"/>
-        </w:numPr>
-      </w:pPr>
-      <w:r>
-        <w:t xml:space="preserve"> Every time you deal damage or apply a debuff this turn, heal 1 hp.</w:t>
-      </w:r>
-      <w:r>
-        <w:t xml:space="preserve"> Exhaust.</w:t>
-      </w:r>
     </w:p>
     <w:p/>
     <w:p>
@@ -7320,7 +7317,7 @@
         <v:path o:extrusionok="f" gradientshapeok="t" o:connecttype="rect"/>
         <o:lock v:ext="edit" aspectratio="t"/>
       </v:shapetype>
-      <v:shape id="_x0000_i1051" type="#_x0000_t75" style="width:16.3pt;height:16.3pt" o:bullet="t">
+      <v:shape id="_x0000_i1052" type="#_x0000_t75" style="width:16.3pt;height:16.3pt" o:bullet="t">
         <v:imagedata r:id="rId1" o:title="card_small_orb"/>
       </v:shape>
     </w:pict>

</xml_diff>

<commit_message>
ops I accidentally made Shadow Mastery under the name Focused
</commit_message>
<xml_diff>
--- a/Slay the spire thief character.docx
+++ b/Slay the spire thief character.docx
@@ -6098,11 +6098,19 @@
       <w:pPr>
         <w:pStyle w:val="Heading4"/>
       </w:pPr>
+      <w:bookmarkStart w:id="0" w:name="_GoBack"/>
+      <w:bookmarkEnd w:id="0"/>
       <w:r>
         <w:t xml:space="preserve">2 (1) </w:t>
       </w:r>
       <w:r>
-        <w:t xml:space="preserve">Focus </w:t>
+        <w:t>Focus</w:t>
+      </w:r>
+      <w:r>
+        <w:t>ed</w:t>
+      </w:r>
+      <w:r>
+        <w:t xml:space="preserve"> </w:t>
       </w:r>
       <w:r>
         <w:t>(</w:t>
@@ -6154,8 +6162,6 @@
         </w:rPr>
         <w:t>Non-backstab cards no longer break elusive.</w:t>
       </w:r>
-      <w:bookmarkStart w:id="0" w:name="_GoBack"/>
-      <w:bookmarkEnd w:id="0"/>
     </w:p>
     <w:p>
       <w:pPr>
@@ -6175,6 +6181,9 @@
       </w:pPr>
       <w:r>
         <w:lastRenderedPageBreak/>
+        <w:t>+</w:t>
+      </w:r>
+      <w:r>
         <w:t>2 Shadow Mastery</w:t>
       </w:r>
       <w:r>
@@ -7407,7 +7416,7 @@
         <v:path o:extrusionok="f" gradientshapeok="t" o:connecttype="rect"/>
         <o:lock v:ext="edit" aspectratio="t"/>
       </v:shapetype>
-      <v:shape id="_x0000_i1030" type="#_x0000_t75" style="width:16.3pt;height:16.3pt" o:bullet="t">
+      <v:shape id="_x0000_i1035" type="#_x0000_t75" style="width:16.3pt;height:16.3pt" o:bullet="t">
         <v:imagedata r:id="rId1" o:title="card_small_orb"/>
       </v:shape>
     </w:pict>

</xml_diff>

<commit_message>
En-Masse Flavor Text Unhardcode
</commit_message>
<xml_diff>
--- a/Slay the spire thief character.docx
+++ b/Slay the spire thief character.docx
@@ -2686,19 +2686,16 @@
         <w:contextualSpacing w:val="0"/>
       </w:pPr>
       <w:r>
-        <w:t xml:space="preserve">Stun an enemy. Cannot be used on enemies that have taken attack damage this turn. Next </w:t>
-      </w:r>
-      <w:proofErr w:type="gramStart"/>
-      <w:r>
-        <w:t xml:space="preserve">turn, </w:t>
-      </w:r>
-      <w:r>
-        <w:t xml:space="preserve"> </w:t>
-      </w:r>
-      <w:r>
-        <w:t>Apply</w:t>
-      </w:r>
-      <w:proofErr w:type="gramEnd"/>
+        <w:t xml:space="preserve">Stun an enemy. Cannot be used on enemies that have taken attack damage this turn. Next turn, </w:t>
+      </w:r>
+      <w:r>
+        <w:t>a</w:t>
+      </w:r>
+      <w:bookmarkStart w:id="0" w:name="_GoBack"/>
+      <w:bookmarkEnd w:id="0"/>
+      <w:r>
+        <w:t>pply</w:t>
+      </w:r>
       <w:r>
         <w:t xml:space="preserve"> 1 weak and 1 vulnerable</w:t>
       </w:r>
@@ -5907,31 +5904,157 @@
     </w:p>
     <w:p>
       <w:pPr>
-        <w:pStyle w:val="ListParagraph"/>
-        <w:ind w:left="432"/>
-        <w:rPr>
-          <w:rStyle w:val="Emphasis"/>
-        </w:rPr>
-      </w:pPr>
+        <w:pStyle w:val="Heading3"/>
+      </w:pPr>
+      <w:r>
+        <w:t>Powers</w:t>
+      </w:r>
     </w:p>
     <w:p>
       <w:pPr>
         <w:pStyle w:val="Heading4"/>
       </w:pPr>
       <w:r>
-        <w:t>2</w:t>
-      </w:r>
-      <w:r>
-        <w:t xml:space="preserve"> (1)</w:t>
+        <w:t>+</w:t>
+      </w:r>
+      <w:r>
+        <w:t>2 Shadow Clone:</w:t>
+      </w:r>
+    </w:p>
+    <w:p>
+      <w:pPr>
+        <w:pStyle w:val="ListParagraph"/>
+        <w:numPr>
+          <w:ilvl w:val="1"/>
+          <w:numId w:val="34"/>
+        </w:numPr>
+      </w:pPr>
+      <w:r>
+        <w:t>At the start of your turn, play the last card you played the previous turn (does not</w:t>
+      </w:r>
+      <w:r>
+        <w:t xml:space="preserve"> copy</w:t>
       </w:r>
       <w:r>
         <w:t xml:space="preserve"> </w:t>
       </w:r>
       <w:r>
-        <w:t>Moment’s Notice</w:t>
-      </w:r>
-      <w:r>
-        <w:t>:</w:t>
+        <w:t>Shadow Clone</w:t>
+      </w:r>
+      <w:r>
+        <w:t>). (Ethereal.)</w:t>
+      </w:r>
+    </w:p>
+    <w:p/>
+    <w:p>
+      <w:pPr>
+        <w:pStyle w:val="Heading4"/>
+      </w:pPr>
+      <w:r>
+        <w:t>+</w:t>
+      </w:r>
+      <w:r>
+        <w:t>2 Dissolute Satisfaction:</w:t>
+      </w:r>
+    </w:p>
+    <w:p>
+      <w:pPr>
+        <w:pStyle w:val="ListParagraph"/>
+        <w:numPr>
+          <w:ilvl w:val="1"/>
+          <w:numId w:val="34"/>
+        </w:numPr>
+      </w:pPr>
+      <w:r>
+        <w:t xml:space="preserve"> Every time you deal damage </w:t>
+      </w:r>
+      <w:r>
+        <w:rPr>
+          <w:strike/>
+        </w:rPr>
+        <w:t>or apply a debuff this turn</w:t>
+      </w:r>
+      <w:r>
+        <w:t>, heal 1 hp.</w:t>
+      </w:r>
+      <w:r>
+        <w:t xml:space="preserve"> Exhaust.</w:t>
+      </w:r>
+    </w:p>
+    <w:p/>
+    <w:p>
+      <w:pPr>
+        <w:pStyle w:val="Heading4"/>
+      </w:pPr>
+      <w:r>
+        <w:t>+</w:t>
+      </w:r>
+      <w:r>
+        <w:t>2 (1) Retrieval:</w:t>
+      </w:r>
+    </w:p>
+    <w:p>
+      <w:pPr>
+        <w:pStyle w:val="ListParagraph"/>
+        <w:numPr>
+          <w:ilvl w:val="1"/>
+          <w:numId w:val="45"/>
+        </w:numPr>
+        <w:rPr>
+          <w:rStyle w:val="Emphasis"/>
+        </w:rPr>
+      </w:pPr>
+      <w:r>
+        <w:rPr>
+          <w:rStyle w:val="Emphasis"/>
+        </w:rPr>
+        <w:t xml:space="preserve">The first time you play 3 cards in a turn, return </w:t>
+      </w:r>
+      <w:r>
+        <w:rPr>
+          <w:rStyle w:val="Emphasis"/>
+        </w:rPr>
+        <w:t>the last 3 played cards</w:t>
+      </w:r>
+      <w:r>
+        <w:rPr>
+          <w:rStyle w:val="Emphasis"/>
+        </w:rPr>
+        <w:t xml:space="preserve"> to your hand.</w:t>
+      </w:r>
+    </w:p>
+    <w:p>
+      <w:pPr>
+        <w:contextualSpacing w:val="0"/>
+      </w:pPr>
+    </w:p>
+    <w:p>
+      <w:pPr>
+        <w:pStyle w:val="Heading4"/>
+      </w:pPr>
+      <w:r>
+        <w:t>+</w:t>
+      </w:r>
+      <w:r>
+        <w:t xml:space="preserve">2 (1) </w:t>
+      </w:r>
+      <w:r>
+        <w:t>Focus</w:t>
+      </w:r>
+      <w:r>
+        <w:t>ed</w:t>
+      </w:r>
+      <w:r>
+        <w:t xml:space="preserve"> </w:t>
+      </w:r>
+      <w:r>
+        <w:t>(</w:t>
+      </w:r>
+      <w:r>
+        <w:t>Shadowstep</w:t>
+      </w:r>
+      <w:r>
+        <w:t>):</w:t>
       </w:r>
     </w:p>
     <w:p>
@@ -5958,33 +6081,125 @@
           <w:i/>
           <w:iCs/>
         </w:rPr>
-        <w:t>For example, you can combine the code in seek with the code in havoc to put together "search your deck for a card and play it" effect</w:t>
+        <w:t>Shadowstep</w:t>
       </w:r>
       <w:r>
         <w:rPr>
           <w:i/>
           <w:iCs/>
         </w:rPr>
-        <w:t>. Exhaust.</w:t>
-      </w:r>
-    </w:p>
-    <w:p>
-      <w:pPr>
-        <w:pStyle w:val="Heading3"/>
-      </w:pPr>
-      <w:r>
-        <w:t>Powers</w:t>
-      </w:r>
+        <w:t xml:space="preserve"> once. </w:t>
+      </w:r>
+      <w:r>
+        <w:rPr>
+          <w:i/>
+          <w:iCs/>
+        </w:rPr>
+        <w:t>Non-backstab cards no longer break elusive.</w:t>
+      </w:r>
+    </w:p>
+    <w:p>
+      <w:pPr>
+        <w:ind w:left="288"/>
+        <w:rPr>
+          <w:i/>
+          <w:iCs/>
+        </w:rPr>
+      </w:pPr>
     </w:p>
     <w:p>
       <w:pPr>
         <w:pStyle w:val="Heading4"/>
+        <w:rPr>
+          <w:rStyle w:val="SubtleEmphasis"/>
+        </w:rPr>
       </w:pPr>
       <w:r>
         <w:t>+</w:t>
       </w:r>
       <w:r>
-        <w:t>2 Shadow Clone:</w:t>
+        <w:t>2 Shadow Mastery</w:t>
+      </w:r>
+      <w:r>
+        <w:t xml:space="preserve"> </w:t>
+      </w:r>
+      <w:r>
+        <w:t>(</w:t>
+      </w:r>
+      <w:r>
+        <w:t>Shadowstep</w:t>
+      </w:r>
+      <w:r>
+        <w:t>):</w:t>
+      </w:r>
+    </w:p>
+    <w:p>
+      <w:pPr>
+        <w:pStyle w:val="ListParagraph"/>
+        <w:numPr>
+          <w:ilvl w:val="1"/>
+          <w:numId w:val="39"/>
+        </w:numPr>
+        <w:rPr>
+          <w:rStyle w:val="Emphasis"/>
+        </w:rPr>
+      </w:pPr>
+      <w:r>
+        <w:rPr>
+          <w:i/>
+          <w:iCs/>
+        </w:rPr>
+        <w:t xml:space="preserve">Shadowstepping reduces damage taken by </w:t>
+      </w:r>
+      <w:r>
+        <w:rPr>
+          <w:i/>
+          <w:iCs/>
+        </w:rPr>
+        <w:t>20</w:t>
+      </w:r>
+      <w:r>
+        <w:rPr>
+          <w:i/>
+          <w:iCs/>
+        </w:rPr>
+        <w:t>% instead of</w:t>
+      </w:r>
+      <w:r>
+        <w:rPr>
+          <w:i/>
+          <w:iCs/>
+        </w:rPr>
+        <w:t xml:space="preserve"> 1</w:t>
+      </w:r>
+      <w:r>
+        <w:rPr>
+          <w:i/>
+          <w:iCs/>
+        </w:rPr>
+        <w:t>0.</w:t>
+      </w:r>
+    </w:p>
+    <w:p/>
+    <w:p>
+      <w:pPr>
+        <w:pStyle w:val="Heading4"/>
+      </w:pPr>
+      <w:r>
+        <w:lastRenderedPageBreak/>
+        <w:t>+</w:t>
+      </w:r>
+      <w:r>
+        <w:t>3 Shadow</w:t>
+      </w:r>
+      <w:r>
+        <w:t xml:space="preserve"> Form</w:t>
+      </w:r>
+      <w:r>
+        <w:t xml:space="preserve"> (Backstab)</w:t>
+      </w:r>
+      <w:r>
+        <w:t>:</w:t>
       </w:r>
     </w:p>
     <w:p>
@@ -5994,286 +6209,6 @@
           <w:ilvl w:val="1"/>
           <w:numId w:val="34"/>
         </w:numPr>
-      </w:pPr>
-      <w:r>
-        <w:t>At the start of your turn, play the last card you played the previous turn (does not</w:t>
-      </w:r>
-      <w:r>
-        <w:t xml:space="preserve"> copy</w:t>
-      </w:r>
-      <w:r>
-        <w:t xml:space="preserve"> </w:t>
-      </w:r>
-      <w:r>
-        <w:t>Shadow Clone</w:t>
-      </w:r>
-      <w:r>
-        <w:t>). (Ethereal.)</w:t>
-      </w:r>
-    </w:p>
-    <w:p/>
-    <w:p>
-      <w:pPr>
-        <w:pStyle w:val="Heading4"/>
-      </w:pPr>
-      <w:r>
-        <w:t>+</w:t>
-      </w:r>
-      <w:r>
-        <w:t>2 Dissolute Satisfaction:</w:t>
-      </w:r>
-    </w:p>
-    <w:p>
-      <w:pPr>
-        <w:pStyle w:val="ListParagraph"/>
-        <w:numPr>
-          <w:ilvl w:val="1"/>
-          <w:numId w:val="34"/>
-        </w:numPr>
-      </w:pPr>
-      <w:r>
-        <w:t xml:space="preserve"> Every time you deal damage </w:t>
-      </w:r>
-      <w:r>
-        <w:rPr>
-          <w:strike/>
-        </w:rPr>
-        <w:t>or apply a debuff this turn</w:t>
-      </w:r>
-      <w:r>
-        <w:t>, heal 1 hp.</w:t>
-      </w:r>
-      <w:r>
-        <w:t xml:space="preserve"> Exhaust.</w:t>
-      </w:r>
-    </w:p>
-    <w:p/>
-    <w:p>
-      <w:pPr>
-        <w:pStyle w:val="Heading4"/>
-      </w:pPr>
-      <w:r>
-        <w:t>+</w:t>
-      </w:r>
-      <w:r>
-        <w:t>2 (1) Retrieval:</w:t>
-      </w:r>
-    </w:p>
-    <w:p>
-      <w:pPr>
-        <w:pStyle w:val="ListParagraph"/>
-        <w:numPr>
-          <w:ilvl w:val="1"/>
-          <w:numId w:val="45"/>
-        </w:numPr>
-        <w:rPr>
-          <w:rStyle w:val="Emphasis"/>
-        </w:rPr>
-      </w:pPr>
-      <w:r>
-        <w:rPr>
-          <w:rStyle w:val="Emphasis"/>
-        </w:rPr>
-        <w:t xml:space="preserve">The first time you play 3 cards in a turn, return </w:t>
-      </w:r>
-      <w:r>
-        <w:rPr>
-          <w:rStyle w:val="Emphasis"/>
-        </w:rPr>
-        <w:t>the last 3 played cards</w:t>
-      </w:r>
-      <w:r>
-        <w:rPr>
-          <w:rStyle w:val="Emphasis"/>
-        </w:rPr>
-        <w:t xml:space="preserve"> to your hand.</w:t>
-      </w:r>
-    </w:p>
-    <w:p>
-      <w:pPr>
-        <w:contextualSpacing w:val="0"/>
-      </w:pPr>
-    </w:p>
-    <w:p>
-      <w:pPr>
-        <w:pStyle w:val="Heading4"/>
-      </w:pPr>
-      <w:bookmarkStart w:id="0" w:name="_GoBack"/>
-      <w:bookmarkEnd w:id="0"/>
-      <w:r>
-        <w:t xml:space="preserve">2 (1) </w:t>
-      </w:r>
-      <w:r>
-        <w:t>Focus</w:t>
-      </w:r>
-      <w:r>
-        <w:t>ed</w:t>
-      </w:r>
-      <w:r>
-        <w:t xml:space="preserve"> </w:t>
-      </w:r>
-      <w:r>
-        <w:t>(</w:t>
-      </w:r>
-      <w:r>
-        <w:t>Shadowstep</w:t>
-      </w:r>
-      <w:r>
-        <w:t>):</w:t>
-      </w:r>
-    </w:p>
-    <w:p>
-      <w:pPr>
-        <w:pStyle w:val="ListParagraph"/>
-        <w:numPr>
-          <w:ilvl w:val="1"/>
-          <w:numId w:val="39"/>
-        </w:numPr>
-        <w:rPr>
-          <w:i/>
-          <w:iCs/>
-        </w:rPr>
-      </w:pPr>
-      <w:r>
-        <w:rPr>
-          <w:i/>
-          <w:iCs/>
-        </w:rPr>
-        <w:t xml:space="preserve"> </w:t>
-      </w:r>
-      <w:r>
-        <w:rPr>
-          <w:i/>
-          <w:iCs/>
-        </w:rPr>
-        <w:t>Shadowstep</w:t>
-      </w:r>
-      <w:r>
-        <w:rPr>
-          <w:i/>
-          <w:iCs/>
-        </w:rPr>
-        <w:t xml:space="preserve"> once. </w:t>
-      </w:r>
-      <w:r>
-        <w:rPr>
-          <w:i/>
-          <w:iCs/>
-        </w:rPr>
-        <w:t>Non-backstab cards no longer break elusive.</w:t>
-      </w:r>
-    </w:p>
-    <w:p>
-      <w:pPr>
-        <w:ind w:left="288"/>
-        <w:rPr>
-          <w:i/>
-          <w:iCs/>
-        </w:rPr>
-      </w:pPr>
-    </w:p>
-    <w:p>
-      <w:pPr>
-        <w:pStyle w:val="Heading4"/>
-        <w:rPr>
-          <w:rStyle w:val="SubtleEmphasis"/>
-        </w:rPr>
-      </w:pPr>
-      <w:r>
-        <w:lastRenderedPageBreak/>
-        <w:t>+</w:t>
-      </w:r>
-      <w:r>
-        <w:t>2 Shadow Mastery</w:t>
-      </w:r>
-      <w:r>
-        <w:t xml:space="preserve"> </w:t>
-      </w:r>
-      <w:r>
-        <w:t>(</w:t>
-      </w:r>
-      <w:r>
-        <w:t>Shadowstep</w:t>
-      </w:r>
-      <w:r>
-        <w:t>):</w:t>
-      </w:r>
-    </w:p>
-    <w:p>
-      <w:pPr>
-        <w:pStyle w:val="ListParagraph"/>
-        <w:numPr>
-          <w:ilvl w:val="1"/>
-          <w:numId w:val="39"/>
-        </w:numPr>
-        <w:rPr>
-          <w:rStyle w:val="Emphasis"/>
-        </w:rPr>
-      </w:pPr>
-      <w:r>
-        <w:rPr>
-          <w:i/>
-          <w:iCs/>
-        </w:rPr>
-        <w:t xml:space="preserve">Shadowstepping reduces damage taken by </w:t>
-      </w:r>
-      <w:r>
-        <w:rPr>
-          <w:i/>
-          <w:iCs/>
-        </w:rPr>
-        <w:t>20</w:t>
-      </w:r>
-      <w:r>
-        <w:rPr>
-          <w:i/>
-          <w:iCs/>
-        </w:rPr>
-        <w:t>% instead of</w:t>
-      </w:r>
-      <w:r>
-        <w:rPr>
-          <w:i/>
-          <w:iCs/>
-        </w:rPr>
-        <w:t xml:space="preserve"> 1</w:t>
-      </w:r>
-      <w:r>
-        <w:rPr>
-          <w:i/>
-          <w:iCs/>
-        </w:rPr>
-        <w:t>0.</w:t>
-      </w:r>
-    </w:p>
-    <w:p/>
-    <w:p>
-      <w:pPr>
-        <w:pStyle w:val="Heading4"/>
-      </w:pPr>
-      <w:r>
-        <w:t>+</w:t>
-      </w:r>
-      <w:r>
-        <w:t>3 Shadow</w:t>
-      </w:r>
-      <w:r>
-        <w:t xml:space="preserve"> Form</w:t>
-      </w:r>
-      <w:r>
-        <w:t xml:space="preserve"> (Backstab)</w:t>
-      </w:r>
-      <w:r>
-        <w:t>:</w:t>
-      </w:r>
-    </w:p>
-    <w:p>
-      <w:pPr>
-        <w:pStyle w:val="ListParagraph"/>
-        <w:numPr>
-          <w:ilvl w:val="1"/>
-          <w:numId w:val="34"/>
-        </w:numPr>
         <w:rPr>
           <w:rStyle w:val="Emphasis"/>
         </w:rPr>
@@ -6547,21 +6482,21 @@
         <w:rPr>
           <w:i/>
         </w:rPr>
+        <w:t>[]</w:t>
+      </w:r>
+    </w:p>
+    <w:p>
+      <w:pPr>
+        <w:pStyle w:val="ListParagraph"/>
+        <w:ind w:left="1008"/>
+      </w:pPr>
+    </w:p>
+    <w:p>
+      <w:pPr>
+        <w:pStyle w:val="Heading4"/>
+      </w:pPr>
+      <w:r>
         <w:lastRenderedPageBreak/>
-        <w:t>[]</w:t>
-      </w:r>
-    </w:p>
-    <w:p>
-      <w:pPr>
-        <w:pStyle w:val="ListParagraph"/>
-        <w:ind w:left="1008"/>
-      </w:pPr>
-    </w:p>
-    <w:p>
-      <w:pPr>
-        <w:pStyle w:val="Heading4"/>
-      </w:pPr>
-      <w:r>
         <w:t>1 Strike</w:t>
       </w:r>
     </w:p>
@@ -7054,7 +6989,6 @@
         <w:pStyle w:val="Heading4"/>
       </w:pPr>
       <w:r>
-        <w:lastRenderedPageBreak/>
         <w:t>1 Strike</w:t>
       </w:r>
     </w:p>
@@ -7096,6 +7030,7 @@
         <w:pStyle w:val="Heading4"/>
       </w:pPr>
       <w:r>
+        <w:lastRenderedPageBreak/>
         <w:t>1 Strike</w:t>
       </w:r>
     </w:p>
@@ -7416,7 +7351,7 @@
         <v:path o:extrusionok="f" gradientshapeok="t" o:connecttype="rect"/>
         <o:lock v:ext="edit" aspectratio="t"/>
       </v:shapetype>
-      <v:shape id="_x0000_i1035" type="#_x0000_t75" style="width:16.3pt;height:16.3pt" o:bullet="t">
+      <v:shape id="_x0000_i1039" type="#_x0000_t75" style="width:16.3pt;height:16.3pt" o:bullet="t">
         <v:imagedata r:id="rId1" o:title="card_small_orb"/>
       </v:shape>
     </w:pict>

</xml_diff>

<commit_message>
I think the stolen card template works now
</commit_message>
<xml_diff>
--- a/Slay the spire thief character.docx
+++ b/Slay the spire thief character.docx
@@ -991,7 +991,15 @@
         <w:rPr>
           <w:b/>
         </w:rPr>
-        <w:t>Candy</w:t>
+        <w:t>Cand</w:t>
+      </w:r>
+      <w:bookmarkStart w:id="0" w:name="_GoBack"/>
+      <w:bookmarkEnd w:id="0"/>
+      <w:r>
+        <w:rPr>
+          <w:b/>
+        </w:rPr>
+        <w:t>y</w:t>
       </w:r>
       <w:r>
         <w:t>: gain 1</w:t>
@@ -1503,7 +1511,16 @@
         <w:contextualSpacing w:val="0"/>
       </w:pPr>
       <w:r>
-        <w:t xml:space="preserve">1 Mana: gain 1 dexterity and 3 </w:t>
+        <w:t xml:space="preserve">1 Mana: </w:t>
+      </w:r>
+      <w:r>
+        <w:rPr>
+          <w:b/>
+        </w:rPr>
+        <w:t xml:space="preserve">Stolen Moves: </w:t>
+      </w:r>
+      <w:r>
+        <w:t xml:space="preserve">gain 1 dexterity and 3 </w:t>
       </w:r>
       <w:proofErr w:type="gramStart"/>
       <w:r>
@@ -2691,8 +2708,6 @@
       <w:r>
         <w:t>a</w:t>
       </w:r>
-      <w:bookmarkStart w:id="0" w:name="_GoBack"/>
-      <w:bookmarkEnd w:id="0"/>
       <w:r>
         <w:t>pply</w:t>
       </w:r>
@@ -7351,7 +7366,7 @@
         <v:path o:extrusionok="f" gradientshapeok="t" o:connecttype="rect"/>
         <o:lock v:ext="edit" aspectratio="t"/>
       </v:shapetype>
-      <v:shape id="_x0000_i1039" type="#_x0000_t75" style="width:16.3pt;height:16.3pt" o:bullet="t">
+      <v:shape id="_x0000_i1027" type="#_x0000_t75" style="width:16.3pt;height:16.3pt" o:bullet="t">
         <v:imagedata r:id="rId1" o:title="card_small_orb"/>
       </v:shape>
     </w:pict>

</xml_diff>

<commit_message>
Stolen Code, Megaphone and TV
</commit_message>
<xml_diff>
--- a/Slay the spire thief character.docx
+++ b/Slay the spire thief character.docx
@@ -1904,90 +1904,105 @@
       <w:r>
         <w:t>+</w:t>
       </w:r>
+      <w:r>
+        <w:t>0 Mana – Stolen Claws – Deal 5 damage, draw 2 cards.</w:t>
+      </w:r>
+    </w:p>
+    <w:p>
+      <w:pPr>
+        <w:contextualSpacing w:val="0"/>
+      </w:pPr>
+    </w:p>
+    <w:p>
+      <w:pPr>
+        <w:contextualSpacing w:val="0"/>
+        <w:rPr>
+          <w:color w:val="215868" w:themeColor="accent5" w:themeShade="80"/>
+        </w:rPr>
+      </w:pPr>
+      <w:r>
+        <w:rPr>
+          <w:color w:val="215868" w:themeColor="accent5" w:themeShade="80"/>
+        </w:rPr>
+        <w:t>+</w:t>
+      </w:r>
+      <w:r>
+        <w:rPr>
+          <w:color w:val="215868" w:themeColor="accent5" w:themeShade="80"/>
+        </w:rPr>
+        <w:t>1 Mana:</w:t>
+      </w:r>
+      <w:r>
+        <w:rPr>
+          <w:color w:val="215868" w:themeColor="accent5" w:themeShade="80"/>
+        </w:rPr>
+        <w:t xml:space="preserve"> Stolen TV</w:t>
+      </w:r>
+      <w:r>
+        <w:rPr>
+          <w:color w:val="215868" w:themeColor="accent5" w:themeShade="80"/>
+        </w:rPr>
+        <w:t xml:space="preserve"> </w:t>
+      </w:r>
+      <w:r>
+        <w:rPr>
+          <w:color w:val="215868" w:themeColor="accent5" w:themeShade="80"/>
+        </w:rPr>
+        <w:t xml:space="preserve">- </w:t>
+      </w:r>
+      <w:r>
+        <w:rPr>
+          <w:color w:val="215868" w:themeColor="accent5" w:themeShade="80"/>
+        </w:rPr>
+        <w:t>White noise</w:t>
+      </w:r>
+    </w:p>
+    <w:p>
+      <w:pPr>
+        <w:contextualSpacing w:val="0"/>
+        <w:rPr>
+          <w:color w:val="215868" w:themeColor="accent5" w:themeShade="80"/>
+        </w:rPr>
+      </w:pPr>
+      <w:r>
+        <w:rPr>
+          <w:color w:val="215868" w:themeColor="accent5" w:themeShade="80"/>
+        </w:rPr>
+        <w:t>+</w:t>
+      </w:r>
+      <w:r>
+        <w:rPr>
+          <w:color w:val="215868" w:themeColor="accent5" w:themeShade="80"/>
+        </w:rPr>
+        <w:t>1 Mana</w:t>
+      </w:r>
+      <w:r>
+        <w:rPr>
+          <w:color w:val="215868" w:themeColor="accent5" w:themeShade="80"/>
+        </w:rPr>
+        <w:t>:</w:t>
+      </w:r>
+      <w:r>
+        <w:rPr>
+          <w:color w:val="215868" w:themeColor="accent5" w:themeShade="80"/>
+        </w:rPr>
+        <w:t xml:space="preserve"> Megaphone - Amplify</w:t>
+      </w:r>
+    </w:p>
+    <w:p>
+      <w:pPr>
+        <w:contextualSpacing w:val="0"/>
+      </w:pPr>
+    </w:p>
+    <w:p>
+      <w:pPr>
+        <w:contextualSpacing w:val="0"/>
+      </w:pPr>
+      <w:r>
+        <w:t>+</w:t>
+      </w:r>
       <w:bookmarkStart w:id="0" w:name="_GoBack"/>
       <w:bookmarkEnd w:id="0"/>
-      <w:r>
-        <w:t>0 Mana – Stolen Claws – Deal 5 damage, draw 2 cards.</w:t>
-      </w:r>
-    </w:p>
-    <w:p>
-      <w:pPr>
-        <w:contextualSpacing w:val="0"/>
-      </w:pPr>
-    </w:p>
-    <w:p>
-      <w:pPr>
-        <w:contextualSpacing w:val="0"/>
-        <w:rPr>
-          <w:color w:val="215868" w:themeColor="accent5" w:themeShade="80"/>
-        </w:rPr>
-      </w:pPr>
-      <w:r>
-        <w:rPr>
-          <w:color w:val="215868" w:themeColor="accent5" w:themeShade="80"/>
-        </w:rPr>
-        <w:t>1 Mana:</w:t>
-      </w:r>
-      <w:r>
-        <w:rPr>
-          <w:color w:val="215868" w:themeColor="accent5" w:themeShade="80"/>
-        </w:rPr>
-        <w:t xml:space="preserve"> Stolen TV</w:t>
-      </w:r>
-      <w:r>
-        <w:rPr>
-          <w:color w:val="215868" w:themeColor="accent5" w:themeShade="80"/>
-        </w:rPr>
-        <w:t xml:space="preserve"> </w:t>
-      </w:r>
-      <w:r>
-        <w:rPr>
-          <w:color w:val="215868" w:themeColor="accent5" w:themeShade="80"/>
-        </w:rPr>
-        <w:t xml:space="preserve">- </w:t>
-      </w:r>
-      <w:r>
-        <w:rPr>
-          <w:color w:val="215868" w:themeColor="accent5" w:themeShade="80"/>
-        </w:rPr>
-        <w:t>White noise</w:t>
-      </w:r>
-    </w:p>
-    <w:p>
-      <w:pPr>
-        <w:contextualSpacing w:val="0"/>
-        <w:rPr>
-          <w:color w:val="215868" w:themeColor="accent5" w:themeShade="80"/>
-        </w:rPr>
-      </w:pPr>
-      <w:r>
-        <w:rPr>
-          <w:color w:val="215868" w:themeColor="accent5" w:themeShade="80"/>
-        </w:rPr>
-        <w:t>1 Mana</w:t>
-      </w:r>
-      <w:r>
-        <w:rPr>
-          <w:color w:val="215868" w:themeColor="accent5" w:themeShade="80"/>
-        </w:rPr>
-        <w:t>:</w:t>
-      </w:r>
-      <w:r>
-        <w:rPr>
-          <w:color w:val="215868" w:themeColor="accent5" w:themeShade="80"/>
-        </w:rPr>
-        <w:t xml:space="preserve"> Megaphone - Amplify</w:t>
-      </w:r>
-    </w:p>
-    <w:p>
-      <w:pPr>
-        <w:contextualSpacing w:val="0"/>
-      </w:pPr>
-    </w:p>
-    <w:p>
-      <w:pPr>
-        <w:contextualSpacing w:val="0"/>
-      </w:pPr>
       <w:r>
         <w:t>2 Mana:</w:t>
       </w:r>
@@ -7536,7 +7551,7 @@
         <v:path o:extrusionok="f" gradientshapeok="t" o:connecttype="rect"/>
         <o:lock v:ext="edit" aspectratio="t"/>
       </v:shapetype>
-      <v:shape id="_x0000_i1049" type="#_x0000_t75" style="width:16.3pt;height:16.3pt" o:bullet="t">
+      <v:shape id="_x0000_i1052" type="#_x0000_t75" style="width:16.3pt;height:16.3pt" o:bullet="t">
         <v:imagedata r:id="rId1" o:title="card_small_orb"/>
       </v:shape>
     </w:pict>

</xml_diff>

<commit_message>
Adding some relic images hopefully they look ok we'll see
</commit_message>
<xml_diff>
--- a/Slay the spire thief character.docx
+++ b/Slay the spire thief character.docx
@@ -2001,8 +2001,6 @@
       <w:r>
         <w:t>+</w:t>
       </w:r>
-      <w:bookmarkStart w:id="0" w:name="_GoBack"/>
-      <w:bookmarkEnd w:id="0"/>
       <w:r>
         <w:t>2 Mana:</w:t>
       </w:r>
@@ -2170,7 +2168,21 @@
       </w:r>
       <w:r>
         <w:tab/>
+      </w:r>
+      <w:r>
+        <w:t>+</w:t>
+      </w:r>
+      <w:r>
         <w:t>Banana. Check the other colorless cards.</w:t>
+      </w:r>
+    </w:p>
+    <w:p>
+      <w:pPr>
+        <w:ind w:left="720" w:firstLine="720"/>
+        <w:contextualSpacing w:val="0"/>
+      </w:pPr>
+      <w:r>
+        <w:t>+Treasure</w:t>
       </w:r>
     </w:p>
     <w:p>
@@ -2215,34 +2227,27 @@
     </w:p>
     <w:p>
       <w:pPr>
+        <w:pStyle w:val="Heading3"/>
+        <w:rPr>
+          <w:rStyle w:val="IntenseEmphasis"/>
+        </w:rPr>
+      </w:pPr>
+      <w:r>
+        <w:tab/>
+      </w:r>
+      <w:r>
+        <w:rPr>
+          <w:rStyle w:val="IntenseEmphasis"/>
+        </w:rPr>
+        <w:t>Hubris (?):</w:t>
+      </w:r>
+    </w:p>
+    <w:p>
+      <w:pPr>
         <w:ind w:left="720" w:firstLine="720"/>
-        <w:contextualSpacing w:val="0"/>
-        <w:rPr>
-          <w:strike/>
-        </w:rPr>
-      </w:pPr>
-      <w:r>
-        <w:rPr>
-          <w:strike/>
-        </w:rPr>
-        <w:t>Maybe if this mod was relevant again.</w:t>
-      </w:r>
-    </w:p>
-    <w:p>
-      <w:pPr>
-        <w:pStyle w:val="Heading3"/>
-        <w:rPr>
-          <w:rStyle w:val="IntenseEmphasis"/>
-        </w:rPr>
-      </w:pPr>
-      <w:r>
-        <w:tab/>
-      </w:r>
-      <w:r>
-        <w:rPr>
-          <w:rStyle w:val="IntenseEmphasis"/>
-        </w:rPr>
-        <w:t>Hubris (?):</w:t>
+      </w:pPr>
+      <w:r>
+        <w:t>1 Mana: Shuffle a random black card into your deck.</w:t>
       </w:r>
     </w:p>
     <w:p>
@@ -2250,56 +2255,10 @@
         <w:ind w:left="720" w:firstLine="720"/>
       </w:pPr>
       <w:r>
-        <w:t>1 Mana: Shuffle a random black card into your deck.</w:t>
-      </w:r>
-    </w:p>
-    <w:p>
-      <w:pPr>
-        <w:ind w:left="720" w:firstLine="720"/>
-      </w:pPr>
-    </w:p>
-    <w:p>
-      <w:pPr>
-        <w:ind w:left="720" w:firstLine="720"/>
-      </w:pPr>
-      <w:proofErr w:type="gramStart"/>
-      <w:r>
-        <w:t>Stolen ????????</w:t>
-      </w:r>
-      <w:proofErr w:type="gramEnd"/>
-      <w:r>
-        <w:t xml:space="preserve"> – Art – </w:t>
-      </w:r>
-      <w:proofErr w:type="spellStart"/>
-      <w:r>
-        <w:t>snecko</w:t>
-      </w:r>
-      <w:proofErr w:type="spellEnd"/>
-      <w:r>
-        <w:t xml:space="preserve"> eye</w:t>
-      </w:r>
-      <w:r>
-        <w:t xml:space="preserve"> engulfing the thief’s arm</w:t>
-      </w:r>
-    </w:p>
-    <w:p>
-      <w:pPr>
-        <w:ind w:left="720" w:firstLine="720"/>
-      </w:pPr>
-      <w:r>
-        <w:t>Draw/Take/Give/ [Random number] Cards/Damage/Poison/Block/</w:t>
-      </w:r>
-      <w:proofErr w:type="spellStart"/>
-      <w:r>
-        <w:t>RandomPower</w:t>
-      </w:r>
-      <w:proofErr w:type="spellEnd"/>
-      <w:r>
-        <w:t xml:space="preserve"> – Target completely random.</w:t>
-      </w:r>
-      <w:r>
-        <w:t xml:space="preserve"> Card Text random.</w:t>
-      </w:r>
+        <w:t>Small chance to add every black card to the pool.</w:t>
+      </w:r>
+      <w:bookmarkStart w:id="0" w:name="_GoBack"/>
+      <w:bookmarkEnd w:id="0"/>
     </w:p>
     <w:p>
       <w:pPr>
@@ -2513,7 +2472,6 @@
         <w:pStyle w:val="Heading4"/>
       </w:pPr>
       <w:r>
-        <w:lastRenderedPageBreak/>
         <w:t>+</w:t>
       </w:r>
       <w:r>
@@ -2556,6 +2514,7 @@
         <w:rPr>
           <w:i/>
         </w:rPr>
+        <w:lastRenderedPageBreak/>
         <w:t xml:space="preserve">[An odd number of flowers signifies a death. </w:t>
       </w:r>
       <w:proofErr w:type="gramStart"/>
@@ -7551,7 +7510,7 @@
         <v:path o:extrusionok="f" gradientshapeok="t" o:connecttype="rect"/>
         <o:lock v:ext="edit" aspectratio="t"/>
       </v:shapetype>
-      <v:shape id="_x0000_i1052" type="#_x0000_t75" style="width:16.3pt;height:16.3pt" o:bullet="t">
+      <v:shape id="_x0000_i1056" type="#_x0000_t75" style="width:16.3pt;height:16.3pt" o:bullet="t">
         <v:imagedata r:id="rId1" o:title="card_small_orb"/>
       </v:shape>
     </w:pict>

</xml_diff>

<commit_message>
Stolen Arsenal. My favorite card.
</commit_message>
<xml_diff>
--- a/Slay the spire thief character.docx
+++ b/Slay the spire thief character.docx
@@ -94,6 +94,9 @@
         </w:drawing>
       </w:r>
       <w:r>
+        <w:t xml:space="preserve"> </w:t>
+      </w:r>
+      <w:r>
         <w:t>The Thief</w:t>
       </w:r>
     </w:p>
@@ -1206,6 +1209,9 @@
       <w:pPr>
         <w:pStyle w:val="Heading4"/>
       </w:pPr>
+      <w:r>
+        <w:t>+</w:t>
+      </w:r>
       <w:r>
         <w:t>1(0) Stolen Shadow</w:t>
       </w:r>
@@ -1548,6 +1554,8 @@
       <w:pPr>
         <w:pStyle w:val="Heading4"/>
       </w:pPr>
+      <w:bookmarkStart w:id="0" w:name="_GoBack"/>
+      <w:bookmarkEnd w:id="0"/>
       <w:r>
         <w:t>1(</w:t>
       </w:r>
@@ -2257,8 +2265,6 @@
       <w:r>
         <w:t>Small chance to add every black card to the pool.</w:t>
       </w:r>
-      <w:bookmarkStart w:id="0" w:name="_GoBack"/>
-      <w:bookmarkEnd w:id="0"/>
     </w:p>
     <w:p>
       <w:pPr>
@@ -7510,7 +7516,7 @@
         <v:path o:extrusionok="f" gradientshapeok="t" o:connecttype="rect"/>
         <o:lock v:ext="edit" aspectratio="t"/>
       </v:shapetype>
-      <v:shape id="_x0000_i1056" type="#_x0000_t75" style="width:16.3pt;height:16.3pt" o:bullet="t">
+      <v:shape id="_x0000_i1030" type="#_x0000_t75" style="width:16.3pt;height:16.3pt" o:bullet="t">
         <v:imagedata r:id="rId1" o:title="card_small_orb"/>
       </v:shape>
     </w:pict>

</xml_diff>

<commit_message>
Stolen Core. All Stolen Cards Added!
</commit_message>
<xml_diff>
--- a/Slay the spire thief character.docx
+++ b/Slay the spire thief character.docx
@@ -1554,8 +1554,6 @@
       <w:pPr>
         <w:pStyle w:val="Heading4"/>
       </w:pPr>
-      <w:bookmarkStart w:id="0" w:name="_GoBack"/>
-      <w:bookmarkEnd w:id="0"/>
       <w:r>
         <w:t>1(</w:t>
       </w:r>
@@ -2053,28 +2051,6 @@
     </w:p>
     <w:p>
       <w:pPr>
-        <w:pStyle w:val="Heading2"/>
-        <w:rPr>
-          <w:rStyle w:val="IntenseEmphasis"/>
-        </w:rPr>
-      </w:pPr>
-      <w:r>
-        <w:rPr>
-          <w:rStyle w:val="IntenseEmphasis"/>
-        </w:rPr>
-        <w:t>Defect Cards:</w:t>
-      </w:r>
-    </w:p>
-    <w:p>
-      <w:r>
-        <w:t>The secret cards (weapon/etc.)</w:t>
-      </w:r>
-      <w:r>
-        <w:t>?</w:t>
-      </w:r>
-    </w:p>
-    <w:p>
-      <w:pPr>
         <w:pStyle w:val="Heading3"/>
         <w:rPr>
           <w:i/>
@@ -2094,6 +2070,11 @@
         <w:pStyle w:val="Heading4"/>
       </w:pPr>
       <w:r>
+        <w:t>+</w:t>
+      </w:r>
+      <w:bookmarkStart w:id="0" w:name="_GoBack"/>
+      <w:bookmarkEnd w:id="0"/>
+      <w:r>
         <w:t>1(0) Stolen Core</w:t>
       </w:r>
       <w:r>
@@ -2115,19 +2096,7 @@
         <w:rPr>
           <w:rStyle w:val="Emphasis"/>
         </w:rPr>
-        <w:t xml:space="preserve"> Power:</w:t>
-      </w:r>
-      <w:r>
-        <w:rPr>
-          <w:rStyle w:val="Emphasis"/>
-        </w:rPr>
-        <w:t xml:space="preserve"> Gain 3 orb slots.</w:t>
-      </w:r>
-      <w:r>
-        <w:rPr>
-          <w:rStyle w:val="Emphasis"/>
-        </w:rPr>
-        <w:t xml:space="preserve"> Every time you play a card, channel a random orb.</w:t>
+        <w:t xml:space="preserve"> Power: Gain 3 orb slots. Every time you play a card, channel a random orb.</w:t>
       </w:r>
     </w:p>
     <w:p>
@@ -2137,6 +2106,34 @@
           <w:rStyle w:val="IntenseEmphasis"/>
         </w:rPr>
       </w:pPr>
+    </w:p>
+    <w:p>
+      <w:pPr>
+        <w:pStyle w:val="Heading2"/>
+        <w:rPr>
+          <w:rStyle w:val="IntenseEmphasis"/>
+        </w:rPr>
+      </w:pPr>
+      <w:r>
+        <w:rPr>
+          <w:rStyle w:val="IntenseEmphasis"/>
+        </w:rPr>
+        <w:t>Colorless</w:t>
+      </w:r>
+      <w:r>
+        <w:rPr>
+          <w:rStyle w:val="IntenseEmphasis"/>
+        </w:rPr>
+        <w:t xml:space="preserve"> Cards:</w:t>
+      </w:r>
+    </w:p>
+    <w:p>
+      <w:r>
+        <w:t>The secret cards (weapon/etc.)</w:t>
+      </w:r>
+      <w:r>
+        <w:t>?</w:t>
+      </w:r>
     </w:p>
     <w:p>
       <w:pPr>
@@ -7516,7 +7513,7 @@
         <v:path o:extrusionok="f" gradientshapeok="t" o:connecttype="rect"/>
         <o:lock v:ext="edit" aspectratio="t"/>
       </v:shapetype>
-      <v:shape id="_x0000_i1030" type="#_x0000_t75" style="width:16.3pt;height:16.3pt" o:bullet="t">
+      <v:shape id="_x0000_i1032" type="#_x0000_t75" style="width:16.3pt;height:16.3pt" o:bullet="t">
         <v:imagedata r:id="rId1" o:title="card_small_orb"/>
       </v:shape>
     </w:pict>

</xml_diff>

<commit_message>
I...completely forgot commiting was a thing. Weeee "added all of MysticMod interactions" commit
</commit_message>
<xml_diff>
--- a/Slay the spire thief character.docx
+++ b/Slay the spire thief character.docx
@@ -2072,8 +2072,6 @@
       <w:r>
         <w:t>+</w:t>
       </w:r>
-      <w:bookmarkStart w:id="0" w:name="_GoBack"/>
-      <w:bookmarkEnd w:id="0"/>
       <w:r>
         <w:t>1(0) Stolen Core</w:t>
       </w:r>
@@ -2357,6 +2355,65 @@
         <w:pStyle w:val="Heading1"/>
       </w:pPr>
       <w:r>
+        <w:t>Events</w:t>
+      </w:r>
+      <w:r>
+        <w:t>:</w:t>
+      </w:r>
+    </w:p>
+    <w:p>
+      <w:r>
+        <w:t xml:space="preserve">Void Bound </w:t>
+      </w:r>
+      <w:r>
+        <w:t>–</w:t>
+      </w:r>
+      <w:r>
+        <w:t xml:space="preserve"> </w:t>
+      </w:r>
+      <w:r>
+        <w:t>3</w:t>
+      </w:r>
+      <w:r>
+        <w:rPr>
+          <w:vertAlign w:val="superscript"/>
+        </w:rPr>
+        <w:t>rd</w:t>
+      </w:r>
+      <w:r>
+        <w:t xml:space="preserve"> </w:t>
+      </w:r>
+      <w:r>
+        <w:t>act</w:t>
+      </w:r>
+    </w:p>
+    <w:p>
+      <w:bookmarkStart w:id="0" w:name="_GoBack"/>
+      <w:bookmarkEnd w:id="0"/>
+    </w:p>
+    <w:p>
+      <w:r>
+        <w:t>Corner Mugging – 1</w:t>
+      </w:r>
+      <w:r>
+        <w:rPr>
+          <w:vertAlign w:val="superscript"/>
+        </w:rPr>
+        <w:t>st</w:t>
+      </w:r>
+      <w:r>
+        <w:t xml:space="preserve"> </w:t>
+      </w:r>
+      <w:r>
+        <w:t>act</w:t>
+      </w:r>
+    </w:p>
+    <w:p/>
+    <w:p>
+      <w:pPr>
+        <w:pStyle w:val="Heading1"/>
+      </w:pPr>
+      <w:r>
         <w:t>Actual Cards</w:t>
       </w:r>
       <w:r>
@@ -2417,6 +2474,7 @@
         <w:pStyle w:val="Heading2"/>
       </w:pPr>
       <w:r>
+        <w:lastRenderedPageBreak/>
         <w:t>Common</w:t>
       </w:r>
     </w:p>
@@ -2517,7 +2575,6 @@
         <w:rPr>
           <w:i/>
         </w:rPr>
-        <w:lastRenderedPageBreak/>
         <w:t xml:space="preserve">[An odd number of flowers signifies a death. </w:t>
       </w:r>
       <w:proofErr w:type="gramStart"/>
@@ -2906,6 +2963,7 @@
         </w:rPr>
       </w:pPr>
       <w:r>
+        <w:lastRenderedPageBreak/>
         <w:t>+</w:t>
       </w:r>
       <w:r>
@@ -2982,7 +3040,6 @@
         <w:pStyle w:val="Heading4"/>
       </w:pPr>
       <w:r>
-        <w:lastRenderedPageBreak/>
         <w:t>+</w:t>
       </w:r>
       <w:r>
@@ -3414,7 +3471,6 @@
         </w:rPr>
       </w:pPr>
       <w:r>
-        <w:lastRenderedPageBreak/>
         <w:t>+</w:t>
       </w:r>
       <w:r>
@@ -3798,6 +3854,7 @@
         <w:pStyle w:val="Heading2"/>
       </w:pPr>
       <w:r>
+        <w:lastRenderedPageBreak/>
         <w:t>Uncommon</w:t>
       </w:r>
     </w:p>
@@ -3909,7 +3966,6 @@
         <w:rPr>
           <w:lang w:val="bg-BG"/>
         </w:rPr>
-        <w:lastRenderedPageBreak/>
         <w:t>+</w:t>
       </w:r>
       <w:r>
@@ -4218,6 +4274,7 @@
         <w:pStyle w:val="Heading4"/>
       </w:pPr>
       <w:r>
+        <w:lastRenderedPageBreak/>
         <w:t>+</w:t>
       </w:r>
       <w:r>
@@ -4443,7 +4500,6 @@
         <w:pStyle w:val="Heading4"/>
       </w:pPr>
       <w:r>
-        <w:lastRenderedPageBreak/>
         <w:t>+</w:t>
       </w:r>
       <w:r>
@@ -4784,6 +4840,7 @@
         <w:pStyle w:val="Heading4"/>
       </w:pPr>
       <w:r>
+        <w:lastRenderedPageBreak/>
         <w:t>---</w:t>
       </w:r>
       <w:r>
@@ -4940,7 +4997,6 @@
           <w:i w:val="0"/>
           <w:iCs w:val="0"/>
         </w:rPr>
-        <w:lastRenderedPageBreak/>
         <w:t>+</w:t>
       </w:r>
       <w:r>
@@ -5347,7 +5403,6 @@
         <w:pStyle w:val="Heading4"/>
       </w:pPr>
       <w:r>
-        <w:lastRenderedPageBreak/>
         <w:t>+</w:t>
       </w:r>
       <w:r>
@@ -5645,6 +5700,7 @@
         <w:pStyle w:val="Heading3"/>
       </w:pPr>
       <w:r>
+        <w:lastRenderedPageBreak/>
         <w:t>Skills</w:t>
       </w:r>
     </w:p>
@@ -5744,7 +5800,6 @@
         <w:pStyle w:val="Heading4"/>
       </w:pPr>
       <w:r>
-        <w:lastRenderedPageBreak/>
         <w:t>+</w:t>
       </w:r>
       <w:r>
@@ -6196,7 +6251,6 @@
         <w:pStyle w:val="Heading4"/>
       </w:pPr>
       <w:r>
-        <w:lastRenderedPageBreak/>
         <w:t>+</w:t>
       </w:r>
       <w:r>
@@ -6944,6 +6998,7 @@
         <w:rPr>
           <w:i/>
         </w:rPr>
+        <w:lastRenderedPageBreak/>
         <w:t>[</w:t>
       </w:r>
       <w:r>
@@ -7137,7 +7192,6 @@
         <w:rPr>
           <w:i/>
         </w:rPr>
-        <w:lastRenderedPageBreak/>
         <w:t>[]</w:t>
       </w:r>
     </w:p>
@@ -7363,6 +7417,7 @@
         <w:contextualSpacing w:val="0"/>
       </w:pPr>
       <w:r>
+        <w:lastRenderedPageBreak/>
         <w:tab/>
       </w:r>
       <w:r>
@@ -7513,7 +7568,7 @@
         <v:path o:extrusionok="f" gradientshapeok="t" o:connecttype="rect"/>
         <o:lock v:ext="edit" aspectratio="t"/>
       </v:shapetype>
-      <v:shape id="_x0000_i1032" type="#_x0000_t75" style="width:16.3pt;height:16.3pt" o:bullet="t">
+      <v:shape id="_x0000_i1026" type="#_x0000_t75" style="width:16.3pt;height:16.3pt" o:bullet="t">
         <v:imagedata r:id="rId1" o:title="card_small_orb"/>
       </v:shape>
     </w:pict>

</xml_diff>

<commit_message>
I thiiiiiiink this should make the gain gold power work on last-hitting monsters
</commit_message>
<xml_diff>
--- a/Slay the spire thief character.docx
+++ b/Slay the spire thief character.docx
@@ -146,9 +146,40 @@
       </w:r>
     </w:p>
     <w:p>
+      <w:r>
+        <w:rPr>
+          <w:i/>
+          <w:iCs/>
+          <w:color w:val="595959" w:themeColor="text1" w:themeTint="A6"/>
+          <w:sz w:val="20"/>
+        </w:rPr>
+        <w:t>“A smile twice as wide is twice as scary.”</w:t>
+      </w:r>
+    </w:p>
+    <w:p>
       <w:pPr>
         <w:contextualSpacing w:val="0"/>
         <w:rPr>
+          <w:i/>
+          <w:iCs/>
+          <w:color w:val="595959" w:themeColor="text1" w:themeTint="A6"/>
+          <w:sz w:val="20"/>
+        </w:rPr>
+      </w:pPr>
+      <w:r>
+        <w:rPr>
+          <w:i/>
+          <w:iCs/>
+          <w:color w:val="595959" w:themeColor="text1" w:themeTint="A6"/>
+          <w:sz w:val="20"/>
+        </w:rPr>
+        <w:t>or</w:t>
+      </w:r>
+    </w:p>
+    <w:p>
+      <w:pPr>
+        <w:contextualSpacing w:val="0"/>
+        <w:rPr>
           <w:rStyle w:val="Emphasis"/>
         </w:rPr>
       </w:pPr>
@@ -156,12 +187,24 @@
         <w:rPr>
           <w:rStyle w:val="SubtleEmphasis"/>
         </w:rPr>
-        <w:t>“The only difference between a smile and a grin is the malicious intent behind the eyes.</w:t>
+        <w:t>“</w:t>
       </w:r>
       <w:r>
         <w:rPr>
           <w:rStyle w:val="SubtleEmphasis"/>
         </w:rPr>
+        <w:t>The</w:t>
+      </w:r>
+      <w:r>
+        <w:rPr>
+          <w:rStyle w:val="SubtleEmphasis"/>
+        </w:rPr>
+        <w:t xml:space="preserve"> only difference between a smile and a grin is the malicious intent behind the eyes.</w:t>
+      </w:r>
+      <w:r>
+        <w:rPr>
+          <w:rStyle w:val="SubtleEmphasis"/>
+        </w:rPr>
         <w:t>”</w:t>
       </w:r>
     </w:p>
@@ -225,25 +268,11 @@
       </w:r>
     </w:p>
     <w:p>
-      <w:r>
-        <w:t>“A smile twice as wide</w:t>
-      </w:r>
-      <w:r>
-        <w:t xml:space="preserve"> is twice as scary.</w:t>
-      </w:r>
-      <w:r>
-        <w:t>”</w:t>
-      </w:r>
-      <w:r>
-        <w:t xml:space="preserve"> </w:t>
-      </w:r>
-    </w:p>
-    <w:p>
       <w:pPr>
         <w:contextualSpacing w:val="0"/>
       </w:pPr>
       <w:r>
-        <w:t>Merchants always have a card on sale.</w:t>
+        <w:t>The card on sale is free instead.</w:t>
       </w:r>
     </w:p>
     <w:p>
@@ -412,6 +441,25 @@
     </w:p>
     <w:p>
       <w:pPr>
+        <w:contextualSpacing w:val="0"/>
+      </w:pPr>
+      <w:proofErr w:type="gramStart"/>
+      <w:r>
+        <w:t xml:space="preserve">Ether  </w:t>
+      </w:r>
+      <w:r>
+        <w:t>whenever</w:t>
+      </w:r>
+      <w:proofErr w:type="gramEnd"/>
+      <w:r>
+        <w:t xml:space="preserve"> you draw cards, draw an extra card</w:t>
+      </w:r>
+      <w:r>
+        <w:t xml:space="preserve"> or increase hand limit</w:t>
+      </w:r>
+    </w:p>
+    <w:p>
+      <w:pPr>
         <w:pStyle w:val="Heading3"/>
         <w:rPr>
           <w:rStyle w:val="Emphasis"/>
@@ -491,6 +539,11 @@
         <w:contextualSpacing w:val="0"/>
       </w:pPr>
       <w:r>
+        <w:t xml:space="preserve">Uncommon: </w:t>
+      </w:r>
+      <w:bookmarkStart w:id="0" w:name="_GoBack"/>
+      <w:bookmarkEnd w:id="0"/>
+      <w:r>
         <w:t>At the start of each combat, refund the first card you play.</w:t>
       </w:r>
     </w:p>
@@ -502,6 +555,7 @@
         <w:rPr>
           <w:rStyle w:val="GoldenEmphasisChar"/>
         </w:rPr>
+        <w:lastRenderedPageBreak/>
         <w:t>Synergy:</w:t>
       </w:r>
       <w:r>
@@ -528,7 +582,6 @@
         <w:rPr>
           <w:rStyle w:val="Emphasis"/>
         </w:rPr>
-        <w:lastRenderedPageBreak/>
         <w:t>Flechette</w:t>
       </w:r>
       <w:r>
@@ -803,6 +856,7 @@
         <w:rPr>
           <w:rStyle w:val="IntenseEmphasis"/>
         </w:rPr>
+        <w:lastRenderedPageBreak/>
         <w:t>Shadowstep</w:t>
       </w:r>
     </w:p>
@@ -1547,6 +1601,7 @@
         <w:rPr>
           <w:rStyle w:val="IntenseEmphasis"/>
         </w:rPr>
+        <w:lastRenderedPageBreak/>
         <w:t>Rare</w:t>
       </w:r>
     </w:p>
@@ -1614,7 +1669,6 @@
         <w:rPr>
           <w:rStyle w:val="IntenseEmphasis"/>
         </w:rPr>
-        <w:lastRenderedPageBreak/>
         <w:t>Ironclad Cards:</w:t>
       </w:r>
     </w:p>
@@ -2116,6 +2170,7 @@
         <w:rPr>
           <w:rStyle w:val="IntenseEmphasis"/>
         </w:rPr>
+        <w:lastRenderedPageBreak/>
         <w:t>Colorless</w:t>
       </w:r>
       <w:r>
@@ -2141,7 +2196,6 @@
         <w:rPr>
           <w:rStyle w:val="IntenseEmphasis"/>
         </w:rPr>
-        <w:lastRenderedPageBreak/>
         <w:t>Mod cards:</w:t>
       </w:r>
     </w:p>
@@ -2355,10 +2409,7 @@
         <w:pStyle w:val="Heading1"/>
       </w:pPr>
       <w:r>
-        <w:t>Events</w:t>
-      </w:r>
-      <w:r>
-        <w:t>:</w:t>
+        <w:t>Events:</w:t>
       </w:r>
     </w:p>
     <w:p>
@@ -2387,10 +2438,7 @@
         <w:t>act</w:t>
       </w:r>
     </w:p>
-    <w:p>
-      <w:bookmarkStart w:id="0" w:name="_GoBack"/>
-      <w:bookmarkEnd w:id="0"/>
-    </w:p>
+    <w:p/>
     <w:p>
       <w:r>
         <w:t>Corner Mugging – 1</w:t>
@@ -7568,7 +7616,7 @@
         <v:path o:extrusionok="f" gradientshapeok="t" o:connecttype="rect"/>
         <o:lock v:ext="edit" aspectratio="t"/>
       </v:shapetype>
-      <v:shape id="_x0000_i1026" type="#_x0000_t75" style="width:16.3pt;height:16.3pt" o:bullet="t">
+      <v:shape id="_x0000_i1048" type="#_x0000_t75" style="width:16.1pt;height:16.1pt" o:bullet="t">
         <v:imagedata r:id="rId1" o:title="card_small_orb"/>
       </v:shape>
     </w:pict>
@@ -11118,7 +11166,6 @@
   <w:style w:type="character" w:default="1" w:styleId="DefaultParagraphFont">
     <w:name w:val="Default Paragraph Font"/>
     <w:uiPriority w:val="1"/>
-    <w:semiHidden/>
     <w:unhideWhenUsed/>
   </w:style>
   <w:style w:type="table" w:default="1" w:styleId="TableNormal">

</xml_diff>

<commit_message>
Added 2 new defencive uncommon cards - Guilt Trip and Trip-up (As well as fixing a couple of strings)
</commit_message>
<xml_diff>
--- a/Slay the spire thief character.docx
+++ b/Slay the spire thief character.docx
@@ -445,17 +445,11 @@
       </w:pPr>
       <w:proofErr w:type="gramStart"/>
       <w:r>
-        <w:t xml:space="preserve">Ether  </w:t>
-      </w:r>
-      <w:r>
-        <w:t>whenever</w:t>
+        <w:t>Ether  whenever</w:t>
       </w:r>
       <w:proofErr w:type="gramEnd"/>
       <w:r>
-        <w:t xml:space="preserve"> you draw cards, draw an extra card</w:t>
-      </w:r>
-      <w:r>
-        <w:t xml:space="preserve"> or increase hand limit</w:t>
+        <w:t xml:space="preserve"> you draw cards, draw an extra card or increase hand limit</w:t>
       </w:r>
     </w:p>
     <w:p>
@@ -568,8 +562,6 @@
       <w:r>
         <w:t>gain gold equal to the refunded cost</w:t>
       </w:r>
-      <w:bookmarkStart w:id="0" w:name="_GoBack"/>
-      <w:bookmarkEnd w:id="0"/>
     </w:p>
     <w:p>
       <w:pPr>
@@ -4645,15 +4637,37 @@
     <w:p>
       <w:pPr>
         <w:pStyle w:val="Heading4"/>
-      </w:pPr>
-      <w:r>
-        <w:t>---</w:t>
-      </w:r>
-      <w:r>
-        <w:t>1 (0) Guilt Trip</w:t>
-      </w:r>
-      <w:r>
-        <w:t>:</w:t>
+        <w:ind w:left="720" w:hanging="720"/>
+      </w:pPr>
+      <w:r>
+        <w:t>+</w:t>
+      </w:r>
+      <w:bookmarkStart w:id="0" w:name="_GoBack"/>
+      <w:bookmarkEnd w:id="0"/>
+      <w:r>
+        <w:t>2 Trip-up:</w:t>
+      </w:r>
+    </w:p>
+    <w:p>
+      <w:pPr>
+        <w:pStyle w:val="ListParagraph"/>
+        <w:numPr>
+          <w:ilvl w:val="3"/>
+          <w:numId w:val="45"/>
+        </w:numPr>
+        <w:spacing w:line="480" w:lineRule="auto"/>
+      </w:pPr>
+      <w:r>
+        <w:t xml:space="preserve"> </w:t>
+      </w:r>
+      <w:r>
+        <w:rPr>
+          <w:i/>
+        </w:rPr>
+        <w:t>It’s like a leg-sweep they least expect!</w:t>
+      </w:r>
+      <w:r>
+        <w:t xml:space="preserve"> </w:t>
       </w:r>
     </w:p>
     <w:p>
@@ -4663,50 +4677,50 @@
           <w:ilvl w:val="1"/>
           <w:numId w:val="45"/>
         </w:numPr>
-        <w:rPr>
-          <w:rStyle w:val="Emphasis"/>
-        </w:rPr>
-      </w:pPr>
-      <w:r>
-        <w:rPr>
-          <w:rStyle w:val="Emphasis"/>
-        </w:rPr>
-        <w:t xml:space="preserve">  If an enemy intends to attack, make them block</w:t>
-      </w:r>
-      <w:r>
-        <w:rPr>
-          <w:rStyle w:val="Emphasis"/>
-        </w:rPr>
-        <w:t xml:space="preserve"> (for that much?)</w:t>
-      </w:r>
-      <w:r>
-        <w:rPr>
-          <w:rStyle w:val="Emphasis"/>
-        </w:rPr>
-        <w:t xml:space="preserve"> instead.</w:t>
-      </w:r>
-    </w:p>
-    <w:p>
-      <w:pPr>
-        <w:pStyle w:val="ListParagraph"/>
-        <w:ind w:left="432"/>
-        <w:rPr>
-          <w:rStyle w:val="Emphasis"/>
-        </w:rPr>
-      </w:pPr>
-      <w:proofErr w:type="spellStart"/>
-      <w:r>
-        <w:rPr>
-          <w:rStyle w:val="Emphasis"/>
-        </w:rPr>
-        <w:t>Tbh</w:t>
-      </w:r>
-      <w:proofErr w:type="spellEnd"/>
-      <w:r>
-        <w:rPr>
-          <w:rStyle w:val="Emphasis"/>
-        </w:rPr>
-        <w:t xml:space="preserve"> this is too difficult to implement, I don’t think I will be doing this</w:t>
+        <w:spacing w:line="480" w:lineRule="auto"/>
+      </w:pPr>
+      <w:r>
+        <w:t xml:space="preserve">Apply 2 (3) Vulnerable. </w:t>
+      </w:r>
+      <w:r>
+        <w:t>Gain 11 (14) Block.</w:t>
+      </w:r>
+    </w:p>
+    <w:p>
+      <w:pPr>
+        <w:pStyle w:val="Heading4"/>
+        <w:ind w:left="720" w:hanging="720"/>
+      </w:pPr>
+      <w:r>
+        <w:t>1</w:t>
+      </w:r>
+      <w:r>
+        <w:t xml:space="preserve"> </w:t>
+      </w:r>
+      <w:r>
+        <w:t>Guilt</w:t>
+      </w:r>
+      <w:r>
+        <w:t xml:space="preserve"> Trip</w:t>
+      </w:r>
+      <w:r>
+        <w:t>:</w:t>
+      </w:r>
+    </w:p>
+    <w:p>
+      <w:pPr>
+        <w:pStyle w:val="ListParagraph"/>
+        <w:numPr>
+          <w:ilvl w:val="1"/>
+          <w:numId w:val="45"/>
+        </w:numPr>
+        <w:spacing w:line="480" w:lineRule="auto"/>
+      </w:pPr>
+      <w:r>
+        <w:t xml:space="preserve">If an enemy intends to attack, apply </w:t>
+      </w:r>
+      <w:r>
+        <w:t>2 (3) Weak and it loses 1 strength. Exhaust.</w:t>
       </w:r>
     </w:p>
     <w:p>
@@ -4834,6 +4848,7 @@
         </w:rPr>
       </w:pPr>
       <w:r>
+        <w:lastRenderedPageBreak/>
         <w:t>+</w:t>
       </w:r>
       <w:r>
@@ -4894,7 +4909,6 @@
         <w:pStyle w:val="Heading4"/>
       </w:pPr>
       <w:r>
-        <w:lastRenderedPageBreak/>
         <w:t>---</w:t>
       </w:r>
       <w:r>
@@ -5302,6 +5316,7 @@
         <w:pStyle w:val="Heading4"/>
       </w:pPr>
       <w:r>
+        <w:lastRenderedPageBreak/>
         <w:t>+</w:t>
       </w:r>
       <w:r>
@@ -5689,6 +5704,7 @@
         <w:rPr>
           <w:rStyle w:val="Emphasis"/>
         </w:rPr>
+        <w:lastRenderedPageBreak/>
         <w:t>[</w:t>
       </w:r>
       <w:r>
@@ -5754,7 +5770,6 @@
         <w:pStyle w:val="Heading3"/>
       </w:pPr>
       <w:r>
-        <w:lastRenderedPageBreak/>
         <w:t>Skills</w:t>
       </w:r>
     </w:p>
@@ -6179,6 +6194,7 @@
         <w:pStyle w:val="Heading3"/>
       </w:pPr>
       <w:r>
+        <w:lastRenderedPageBreak/>
         <w:t>Powers</w:t>
       </w:r>
     </w:p>
@@ -6981,6 +6997,7 @@
         <w:rPr>
           <w:i/>
         </w:rPr>
+        <w:lastRenderedPageBreak/>
         <w:t>[</w:t>
       </w:r>
       <w:r>
@@ -7052,7 +7069,6 @@
         <w:rPr>
           <w:i/>
         </w:rPr>
-        <w:lastRenderedPageBreak/>
         <w:t>[</w:t>
       </w:r>
       <w:r>
@@ -7471,7 +7487,6 @@
         <w:contextualSpacing w:val="0"/>
       </w:pPr>
       <w:r>
-        <w:lastRenderedPageBreak/>
         <w:tab/>
       </w:r>
       <w:r>
@@ -7622,7 +7637,7 @@
         <v:path o:extrusionok="f" gradientshapeok="t" o:connecttype="rect"/>
         <o:lock v:ext="edit" aspectratio="t"/>
       </v:shapetype>
-      <v:shape id="_x0000_i1026" type="#_x0000_t75" style="width:16.1pt;height:16.1pt" o:bullet="t">
+      <v:shape id="_x0000_i1041" type="#_x0000_t75" style="width:16.15pt;height:16.15pt" o:bullet="t">
         <v:imagedata r:id="rId1" o:title="card_small_orb"/>
       </v:shape>
     </w:pict>
@@ -11172,6 +11187,7 @@
   <w:style w:type="character" w:default="1" w:styleId="DefaultParagraphFont">
     <w:name w:val="Default Paragraph Font"/>
     <w:uiPriority w:val="1"/>
+    <w:semiHidden/>
     <w:unhideWhenUsed/>
   </w:style>
   <w:style w:type="table" w:default="1" w:styleId="TableNormal">

</xml_diff>

<commit_message>
Added the Lockpicks relic!
</commit_message>
<xml_diff>
--- a/Slay the spire thief character.docx
+++ b/Slay the spire thief character.docx
@@ -375,7 +375,13 @@
         <w:rPr>
           <w:rStyle w:val="Emphasis"/>
         </w:rPr>
-        <w:t>Stolen bag:</w:t>
+        <w:t>Lockpick</w:t>
+      </w:r>
+      <w:r>
+        <w:rPr>
+          <w:rStyle w:val="Emphasis"/>
+        </w:rPr>
+        <w:t>:</w:t>
       </w:r>
     </w:p>
     <w:p>
@@ -383,22 +389,21 @@
         <w:contextualSpacing w:val="0"/>
       </w:pPr>
       <w:r>
-        <w:t>The first time</w:t>
-      </w:r>
-      <w:r>
-        <w:t xml:space="preserve"> you play 3 cards that </w:t>
-      </w:r>
-      <w:r>
-        <w:t>don’t</w:t>
-      </w:r>
-      <w:r>
-        <w:t xml:space="preserve"> belong to your color in a turn, </w:t>
-      </w:r>
-      <w:r>
-        <w:t>draw 2 cards</w:t>
-      </w:r>
-      <w:r>
-        <w:t>.</w:t>
+        <w:t>Right click to activate: Once per combat, fetch any 1 card from any</w:t>
+      </w:r>
+      <w:r>
+        <w:t>where</w:t>
+      </w:r>
+      <w:r>
+        <w:t xml:space="preserve"> and reduce </w:t>
+      </w:r>
+      <w:proofErr w:type="spellStart"/>
+      <w:r>
+        <w:t>it’s</w:t>
+      </w:r>
+      <w:proofErr w:type="spellEnd"/>
+      <w:r>
+        <w:t xml:space="preserve"> cost by 1.</w:t>
       </w:r>
       <w:r>
         <w:t xml:space="preserve"> </w:t>
@@ -406,148 +411,56 @@
     </w:p>
     <w:p>
       <w:pPr>
+        <w:pStyle w:val="Heading2"/>
+      </w:pPr>
+      <w:r>
+        <w:rPr>
+          <w:rStyle w:val="IntenseEmphasis"/>
+        </w:rPr>
+        <w:t>Elite</w:t>
+      </w:r>
+      <w:r>
+        <w:rPr>
+          <w:rStyle w:val="IntenseEmphasis"/>
+        </w:rPr>
+        <w:t>:</w:t>
+      </w:r>
+    </w:p>
+    <w:p>
+      <w:pPr>
+        <w:pStyle w:val="Heading3"/>
+        <w:rPr>
+          <w:rStyle w:val="Emphasis"/>
+        </w:rPr>
+      </w:pPr>
+      <w:bookmarkStart w:id="0" w:name="_GoBack"/>
+      <w:bookmarkEnd w:id="0"/>
+      <w:r>
+        <w:rPr>
+          <w:rStyle w:val="Emphasis"/>
+        </w:rPr>
+        <w:t>Pocket Change:</w:t>
+      </w:r>
+    </w:p>
+    <w:p>
+      <w:pPr>
         <w:contextualSpacing w:val="0"/>
       </w:pPr>
       <w:r>
+        <w:t xml:space="preserve">Uncommon: </w:t>
+      </w:r>
+      <w:r>
+        <w:t>At the start of each combat, refund the first card you play.</w:t>
+      </w:r>
+    </w:p>
+    <w:p>
+      <w:pPr>
+        <w:contextualSpacing w:val="0"/>
+      </w:pPr>
+      <w:r>
         <w:rPr>
           <w:rStyle w:val="GoldenEmphasisChar"/>
         </w:rPr>
-        <w:t>Synergy:</w:t>
-      </w:r>
-      <w:r>
-        <w:t xml:space="preserve"> </w:t>
-      </w:r>
-      <w:r>
-        <w:t xml:space="preserve">Bag of preparation: </w:t>
-      </w:r>
-      <w:r>
-        <w:t>“</w:t>
-      </w:r>
-      <w:r>
-        <w:rPr>
-          <w:i/>
-        </w:rPr>
-        <w:t>You are bagman</w:t>
-      </w:r>
-      <w:r>
-        <w:rPr>
-          <w:i/>
-        </w:rPr>
-        <w:t>.</w:t>
-      </w:r>
-      <w:r>
-        <w:t xml:space="preserve">” </w:t>
-      </w:r>
-    </w:p>
-    <w:p>
-      <w:pPr>
-        <w:contextualSpacing w:val="0"/>
-      </w:pPr>
-      <w:proofErr w:type="gramStart"/>
-      <w:r>
-        <w:t>Ether  whenever</w:t>
-      </w:r>
-      <w:proofErr w:type="gramEnd"/>
-      <w:r>
-        <w:t xml:space="preserve"> you draw cards, draw an extra card or increase hand limit</w:t>
-      </w:r>
-    </w:p>
-    <w:p>
-      <w:pPr>
-        <w:pStyle w:val="Heading3"/>
-        <w:rPr>
-          <w:rStyle w:val="Emphasis"/>
-        </w:rPr>
-      </w:pPr>
-      <w:r>
-        <w:rPr>
-          <w:rStyle w:val="Emphasis"/>
-        </w:rPr>
-        <w:t>Lockpick</w:t>
-      </w:r>
-      <w:r>
-        <w:rPr>
-          <w:rStyle w:val="Emphasis"/>
-        </w:rPr>
-        <w:t>:</w:t>
-      </w:r>
-    </w:p>
-    <w:p>
-      <w:pPr>
-        <w:contextualSpacing w:val="0"/>
-      </w:pPr>
-      <w:r>
-        <w:t>Right click to activate: Once per combat, fetch any 1 card from any</w:t>
-      </w:r>
-      <w:r>
-        <w:t>where</w:t>
-      </w:r>
-      <w:r>
-        <w:t xml:space="preserve"> and reduce </w:t>
-      </w:r>
-      <w:proofErr w:type="spellStart"/>
-      <w:r>
-        <w:t>it’s</w:t>
-      </w:r>
-      <w:proofErr w:type="spellEnd"/>
-      <w:r>
-        <w:t xml:space="preserve"> cost by 1.</w:t>
-      </w:r>
-      <w:r>
-        <w:t xml:space="preserve"> </w:t>
-      </w:r>
-    </w:p>
-    <w:p>
-      <w:pPr>
-        <w:pStyle w:val="Heading2"/>
-      </w:pPr>
-      <w:r>
-        <w:rPr>
-          <w:rStyle w:val="IntenseEmphasis"/>
-        </w:rPr>
-        <w:t>Elite</w:t>
-      </w:r>
-      <w:r>
-        <w:rPr>
-          <w:rStyle w:val="IntenseEmphasis"/>
-        </w:rPr>
-        <w:t>:</w:t>
-      </w:r>
-    </w:p>
-    <w:p>
-      <w:pPr>
-        <w:pStyle w:val="Heading3"/>
-        <w:rPr>
-          <w:rStyle w:val="Emphasis"/>
-        </w:rPr>
-      </w:pPr>
-      <w:r>
-        <w:rPr>
-          <w:rStyle w:val="Emphasis"/>
-        </w:rPr>
-        <w:t>Pocket Change:</w:t>
-      </w:r>
-    </w:p>
-    <w:p>
-      <w:pPr>
-        <w:contextualSpacing w:val="0"/>
-      </w:pPr>
-      <w:r>
-        <w:t xml:space="preserve">Uncommon: </w:t>
-      </w:r>
-      <w:r>
-        <w:t>At the start of each combat, refund the first card you play.</w:t>
-      </w:r>
-    </w:p>
-    <w:p>
-      <w:pPr>
-        <w:contextualSpacing w:val="0"/>
-      </w:pPr>
-      <w:r>
-        <w:rPr>
-          <w:rStyle w:val="GoldenEmphasisChar"/>
-        </w:rPr>
-        <w:lastRenderedPageBreak/>
         <w:t>Synergy:</w:t>
       </w:r>
       <w:r>
@@ -675,6 +588,62 @@
           <w:rStyle w:val="IntenseEmphasis"/>
         </w:rPr>
         <w:t>:</w:t>
+      </w:r>
+    </w:p>
+    <w:p>
+      <w:pPr>
+        <w:pStyle w:val="Heading3"/>
+        <w:rPr>
+          <w:rStyle w:val="Emphasis"/>
+        </w:rPr>
+      </w:pPr>
+      <w:r>
+        <w:rPr>
+          <w:rStyle w:val="Emphasis"/>
+        </w:rPr>
+        <w:t>Stolen bag:</w:t>
+      </w:r>
+    </w:p>
+    <w:p>
+      <w:pPr>
+        <w:contextualSpacing w:val="0"/>
+      </w:pPr>
+      <w:r>
+        <w:t xml:space="preserve">The first time you play 3 cards that don’t belong to your color in a turn, draw 2 cards. </w:t>
+      </w:r>
+    </w:p>
+    <w:p>
+      <w:pPr>
+        <w:contextualSpacing w:val="0"/>
+      </w:pPr>
+      <w:r>
+        <w:rPr>
+          <w:rStyle w:val="GoldenEmphasisChar"/>
+        </w:rPr>
+        <w:t>Synergy:</w:t>
+      </w:r>
+      <w:r>
+        <w:t xml:space="preserve"> </w:t>
+      </w:r>
+      <w:r>
+        <w:t>Bag of preparation: “</w:t>
+      </w:r>
+      <w:r>
+        <w:rPr>
+          <w:i/>
+        </w:rPr>
+        <w:t>You are bagman.</w:t>
+      </w:r>
+      <w:r>
+        <w:t xml:space="preserve">” </w:t>
+      </w:r>
+    </w:p>
+    <w:p>
+      <w:pPr>
+        <w:contextualSpacing w:val="0"/>
+      </w:pPr>
+      <w:r>
+        <w:t>Ether whenever you draw cards, draw an extra card or increase hand limit</w:t>
       </w:r>
     </w:p>
     <w:p>
@@ -4642,8 +4611,6 @@
       <w:r>
         <w:t>+</w:t>
       </w:r>
-      <w:bookmarkStart w:id="0" w:name="_GoBack"/>
-      <w:bookmarkEnd w:id="0"/>
       <w:r>
         <w:t>2 Trip-up:</w:t>
       </w:r>
@@ -4692,13 +4659,7 @@
         <w:ind w:left="720" w:hanging="720"/>
       </w:pPr>
       <w:r>
-        <w:t>1</w:t>
-      </w:r>
-      <w:r>
-        <w:t xml:space="preserve"> </w:t>
-      </w:r>
-      <w:r>
-        <w:t>Guilt</w:t>
+        <w:t>1 Guilt</w:t>
       </w:r>
       <w:r>
         <w:t xml:space="preserve"> Trip</w:t>
@@ -7637,7 +7598,7 @@
         <v:path o:extrusionok="f" gradientshapeok="t" o:connecttype="rect"/>
         <o:lock v:ext="edit" aspectratio="t"/>
       </v:shapetype>
-      <v:shape id="_x0000_i1041" type="#_x0000_t75" style="width:16.15pt;height:16.15pt" o:bullet="t">
+      <v:shape id="_x0000_i1029" type="#_x0000_t75" style="width:16.15pt;height:16.15pt" o:bullet="t">
         <v:imagedata r:id="rId1" o:title="card_small_orb"/>
       </v:shape>
     </w:pict>

</xml_diff>

<commit_message>
Pre-mass replace savestate commit
</commit_message>
<xml_diff>
--- a/Slay the spire thief character.docx
+++ b/Slay the spire thief character.docx
@@ -455,49 +455,55 @@
         <w:rPr>
           <w:rStyle w:val="Emphasis"/>
         </w:rPr>
-        <w:t>Pocket Change:</w:t>
-      </w:r>
-    </w:p>
-    <w:p>
-      <w:pPr>
-        <w:contextualSpacing w:val="0"/>
-      </w:pPr>
-      <w:r>
-        <w:t xml:space="preserve">Uncommon: </w:t>
-      </w:r>
-      <w:r>
-        <w:t>At the start of each combat, refund the first card you play.</w:t>
-      </w:r>
-    </w:p>
-    <w:p>
-      <w:pPr>
-        <w:contextualSpacing w:val="0"/>
-      </w:pPr>
-      <w:r>
-        <w:rPr>
-          <w:rStyle w:val="GoldenEmphasisChar"/>
-        </w:rPr>
-        <w:t>Synergy:</w:t>
-      </w:r>
-      <w:r>
-        <w:t xml:space="preserve"> </w:t>
-      </w:r>
-      <w:r>
-        <w:t>Maw Bank</w:t>
-      </w:r>
-      <w:r>
-        <w:t xml:space="preserve"> : </w:t>
-      </w:r>
-      <w:r>
-        <w:t>gain gold equal to the refunded cost</w:t>
-      </w:r>
-    </w:p>
-    <w:p>
-      <w:pPr>
-        <w:contextualSpacing w:val="0"/>
-      </w:pPr>
+        <w:t>+</w:t>
+      </w:r>
       <w:bookmarkStart w:id="0" w:name="_GoBack"/>
       <w:bookmarkEnd w:id="0"/>
+      <w:r>
+        <w:rPr>
+          <w:rStyle w:val="Emphasis"/>
+        </w:rPr>
+        <w:t>Pocket Change:</w:t>
+      </w:r>
+    </w:p>
+    <w:p>
+      <w:pPr>
+        <w:contextualSpacing w:val="0"/>
+      </w:pPr>
+      <w:r>
+        <w:t xml:space="preserve">Uncommon: </w:t>
+      </w:r>
+      <w:r>
+        <w:t>At the start of each combat, refund the first card you play.</w:t>
+      </w:r>
+    </w:p>
+    <w:p>
+      <w:pPr>
+        <w:contextualSpacing w:val="0"/>
+      </w:pPr>
+      <w:r>
+        <w:rPr>
+          <w:rStyle w:val="GoldenEmphasisChar"/>
+        </w:rPr>
+        <w:t>Synergy:</w:t>
+      </w:r>
+      <w:r>
+        <w:t xml:space="preserve"> </w:t>
+      </w:r>
+      <w:r>
+        <w:t>Maw Bank</w:t>
+      </w:r>
+      <w:r>
+        <w:t xml:space="preserve"> : </w:t>
+      </w:r>
+      <w:r>
+        <w:t>gain gold equal to the refunded cost</w:t>
+      </w:r>
+    </w:p>
+    <w:p>
+      <w:pPr>
+        <w:contextualSpacing w:val="0"/>
+      </w:pPr>
     </w:p>
     <w:p>
       <w:pPr>
@@ -7616,7 +7622,7 @@
         <v:path o:extrusionok="f" gradientshapeok="t" o:connecttype="rect"/>
         <o:lock v:ext="edit" aspectratio="t"/>
       </v:shapetype>
-      <v:shape id="_x0000_i1032" type="#_x0000_t75" style="width:16.15pt;height:16.15pt" o:bullet="t">
+      <v:shape id="_x0000_i1033" type="#_x0000_t75" style="width:16.15pt;height:16.15pt" o:bullet="t">
         <v:imagedata r:id="rId1" o:title="card_small_orb"/>
       </v:shape>
     </w:pict>

</xml_diff>

<commit_message>
Loaded dice - Added!
</commit_message>
<xml_diff>
--- a/Slay the spire thief character.docx
+++ b/Slay the spire thief character.docx
@@ -457,8 +457,6 @@
         </w:rPr>
         <w:t>+</w:t>
       </w:r>
-      <w:bookmarkStart w:id="0" w:name="_GoBack"/>
-      <w:bookmarkEnd w:id="0"/>
       <w:r>
         <w:rPr>
           <w:rStyle w:val="Emphasis"/>
@@ -681,6 +679,12 @@
         <w:rPr>
           <w:rStyle w:val="Emphasis"/>
         </w:rPr>
+        <w:t>+</w:t>
+      </w:r>
+      <w:r>
+        <w:rPr>
+          <w:rStyle w:val="Emphasis"/>
+        </w:rPr>
         <w:t>Sticky Gloves:</w:t>
       </w:r>
     </w:p>
@@ -699,6 +703,14 @@
           <w:rStyle w:val="Emphasis"/>
         </w:rPr>
       </w:pPr>
+      <w:r>
+        <w:rPr>
+          <w:rStyle w:val="Emphasis"/>
+        </w:rPr>
+        <w:t>+</w:t>
+      </w:r>
+      <w:bookmarkStart w:id="0" w:name="_GoBack"/>
+      <w:bookmarkEnd w:id="0"/>
       <w:r>
         <w:rPr>
           <w:rStyle w:val="Emphasis"/>
@@ -7622,7 +7634,7 @@
         <v:path o:extrusionok="f" gradientshapeok="t" o:connecttype="rect"/>
         <o:lock v:ext="edit" aspectratio="t"/>
       </v:shapetype>
-      <v:shape id="_x0000_i1033" type="#_x0000_t75" style="width:16.15pt;height:16.15pt" o:bullet="t">
+      <v:shape id="_x0000_i1028" type="#_x0000_t75" style="width:16.15pt;height:16.15pt" o:bullet="t">
         <v:imagedata r:id="rId1" o:title="card_small_orb"/>
       </v:shape>
     </w:pict>

</xml_diff>

<commit_message>
Additional changes to draft. Savestate commit.
</commit_message>
<xml_diff>
--- a/Slay the spire thief character.docx
+++ b/Slay the spire thief character.docx
@@ -709,8 +709,6 @@
         </w:rPr>
         <w:t>+</w:t>
       </w:r>
-      <w:bookmarkStart w:id="0" w:name="_GoBack"/>
-      <w:bookmarkEnd w:id="0"/>
       <w:r>
         <w:rPr>
           <w:rStyle w:val="Emphasis"/>
@@ -745,7 +743,13 @@
         <w:contextualSpacing w:val="0"/>
       </w:pPr>
       <w:r>
-        <w:t>Alleyway trader</w:t>
+        <w:t>Alleyway</w:t>
+      </w:r>
+      <w:r>
+        <w:t>/black market</w:t>
+      </w:r>
+      <w:r>
+        <w:t xml:space="preserve"> trader</w:t>
       </w:r>
     </w:p>
     <w:p>
@@ -754,6 +758,36 @@
       </w:pPr>
       <w:r>
         <w:t>Alleyway trouble</w:t>
+      </w:r>
+      <w:r>
+        <w:t xml:space="preserve"> – fight a bunch of muggers?</w:t>
+      </w:r>
+    </w:p>
+    <w:p>
+      <w:pPr>
+        <w:contextualSpacing w:val="0"/>
+      </w:pPr>
+      <w:proofErr w:type="spellStart"/>
+      <w:r>
+        <w:t>Mercenery</w:t>
+      </w:r>
+      <w:proofErr w:type="spellEnd"/>
+      <w:r>
+        <w:t xml:space="preserve"> </w:t>
+      </w:r>
+      <w:proofErr w:type="gramStart"/>
+      <w:r>
+        <w:t>Recruiter  -</w:t>
+      </w:r>
+      <w:proofErr w:type="gramEnd"/>
+      <w:r>
+        <w:t xml:space="preserve"> gives you a relic – if you kill a specific monster within 2 turns, gives you a reward. </w:t>
+      </w:r>
+      <w:r>
+        <w:tab/>
+      </w:r>
+      <w:r>
+        <w:tab/>
       </w:r>
     </w:p>
     <w:p>
@@ -2309,6 +2343,9 @@
       <w:r>
         <w:t>1 Mana: Shuffle a random black card into your deck.</w:t>
       </w:r>
+      <w:r>
+        <w:t xml:space="preserve"> It gains exhaust.</w:t>
+      </w:r>
     </w:p>
     <w:p>
       <w:pPr>
@@ -2341,7 +2378,18 @@
       </w:r>
       <w:r>
         <w:tab/>
-        <w:t xml:space="preserve">Get some trinkets </w:t>
+      </w:r>
+      <w:r>
+        <w:t>+</w:t>
+      </w:r>
+      <w:r>
+        <w:t xml:space="preserve">Get some </w:t>
+      </w:r>
+      <w:r>
+        <w:t>cantrips</w:t>
+      </w:r>
+      <w:r>
+        <w:t xml:space="preserve"> </w:t>
       </w:r>
       <w:proofErr w:type="spellStart"/>
       <w:r>
@@ -2414,6 +2462,8 @@
       <w:r>
         <w:t>Events:</w:t>
       </w:r>
+      <w:bookmarkStart w:id="0" w:name="_GoBack"/>
+      <w:bookmarkEnd w:id="0"/>
     </w:p>
     <w:p>
       <w:r>
@@ -7634,7 +7684,7 @@
         <v:path o:extrusionok="f" gradientshapeok="t" o:connecttype="rect"/>
         <o:lock v:ext="edit" aspectratio="t"/>
       </v:shapetype>
-      <v:shape id="_x0000_i1028" type="#_x0000_t75" style="width:16.15pt;height:16.15pt" o:bullet="t">
+      <v:shape id="_x0000_i1032" type="#_x0000_t75" style="width:16.15pt;height:16.15pt" o:bullet="t">
         <v:imagedata r:id="rId1" o:title="card_small_orb"/>
       </v:shape>
     </w:pict>

</xml_diff>

<commit_message>
When did my changelist manage to grow
</commit_message>
<xml_diff>
--- a/Slay the spire thief character.docx
+++ b/Slay the spire thief character.docx
@@ -6,6 +6,8 @@
       <w:pPr>
         <w:pStyle w:val="Title"/>
       </w:pPr>
+      <w:bookmarkStart w:id="0" w:name="_GoBack"/>
+      <w:bookmarkEnd w:id="0"/>
       <w:r>
         <w:rPr>
           <w:noProof/>
@@ -787,8 +789,6 @@
       <w:r>
         <w:t xml:space="preserve"> trader</w:t>
       </w:r>
-      <w:bookmarkStart w:id="0" w:name="_GoBack"/>
-      <w:bookmarkEnd w:id="0"/>
     </w:p>
     <w:p>
       <w:pPr>
@@ -4635,13 +4635,8 @@
         </w:rPr>
         <w:t xml:space="preserve">. </w:t>
       </w:r>
-      <w:proofErr w:type="spellStart"/>
-      <w:r>
-        <w:t>Autoplay</w:t>
-      </w:r>
-      <w:proofErr w:type="spellEnd"/>
-      <w:r>
-        <w:t>: Gain 1 (2) energy.</w:t>
+      <w:r>
+        <w:t>Autoplay: Gain 1 (2) energy.</w:t>
       </w:r>
     </w:p>
     <w:p>
@@ -7741,7 +7736,7 @@
         <v:path o:extrusionok="f" gradientshapeok="t" o:connecttype="rect"/>
         <o:lock v:ext="edit" aspectratio="t"/>
       </v:shapetype>
-      <v:shape id="_x0000_i1031" type="#_x0000_t75" style="width:16.15pt;height:16.15pt" o:bullet="t">
+      <v:shape id="_x0000_i1034" type="#_x0000_t75" style="width:16.15pt;height:16.15pt" o:bullet="t">
         <v:imagedata r:id="rId1" o:title="card_small_orb"/>
       </v:shape>
     </w:pict>
@@ -11291,6 +11286,7 @@
   <w:style w:type="character" w:default="1" w:styleId="DefaultParagraphFont">
     <w:name w:val="Default Paragraph Font"/>
     <w:uiPriority w:val="1"/>
+    <w:semiHidden/>
     <w:unhideWhenUsed/>
   </w:style>
   <w:style w:type="table" w:default="1" w:styleId="TableNormal">

</xml_diff>